<commit_message>
Added more information for the project.
</commit_message>
<xml_diff>
--- a/WGU C950 DSA2.docx
+++ b/WGU C950 DSA2.docx
@@ -6,20 +6,38 @@
       <w:pPr>
         <w:pStyle w:val="Title"/>
         <w:jc w:val="center"/>
-      </w:pPr>
-      <w:r>
+        <w:rPr>
+          <w:rFonts w:asciiTheme="minorHAnsi" w:hAnsiTheme="minorHAnsi" w:cstheme="minorHAnsi"/>
+        </w:rPr>
+      </w:pPr>
+      <w:r>
+        <w:rPr>
+          <w:rFonts w:asciiTheme="minorHAnsi" w:hAnsiTheme="minorHAnsi" w:cstheme="minorHAnsi"/>
+        </w:rPr>
         <w:t>WGU C950 DSA2</w:t>
       </w:r>
     </w:p>
     <w:p>
       <w:pPr>
         <w:pStyle w:val="Subtitle"/>
-      </w:pPr>
-      <w:r>
+        <w:rPr>
+          <w:rFonts w:cstheme="minorHAnsi"/>
+        </w:rPr>
+      </w:pPr>
+      <w:r>
+        <w:rPr>
+          <w:rFonts w:cstheme="minorHAnsi"/>
+        </w:rPr>
         <w:t>NHP2 – NHP2 TASK1: WGUPS ROUTING PROGRAM</w:t>
       </w:r>
     </w:p>
-    <w:p/>
+    <w:p>
+      <w:pPr>
+        <w:rPr>
+          <w:rFonts w:cstheme="minorHAnsi"/>
+        </w:rPr>
+      </w:pPr>
+    </w:p>
     <w:p>
       <w:pPr>
         <w:pStyle w:val="Heading2"/>
@@ -27,28 +45,49 @@
           <w:ilvl w:val="0"/>
           <w:numId w:val="1"/>
         </w:numPr>
-      </w:pPr>
-      <w:r>
+        <w:rPr>
+          <w:rFonts w:asciiTheme="minorHAnsi" w:hAnsiTheme="minorHAnsi" w:cstheme="minorHAnsi"/>
+        </w:rPr>
+      </w:pPr>
+      <w:r>
+        <w:rPr>
+          <w:rFonts w:asciiTheme="minorHAnsi" w:hAnsiTheme="minorHAnsi" w:cstheme="minorHAnsi"/>
+        </w:rPr>
         <w:t xml:space="preserve">Identify a named self-adjusting </w:t>
       </w:r>
       <w:proofErr w:type="gramStart"/>
       <w:r>
+        <w:rPr>
+          <w:rFonts w:asciiTheme="minorHAnsi" w:hAnsiTheme="minorHAnsi" w:cstheme="minorHAnsi"/>
+        </w:rPr>
         <w:t>algorithm</w:t>
       </w:r>
       <w:proofErr w:type="gramEnd"/>
     </w:p>
     <w:p>
-      <w:r>
+      <w:pPr>
+        <w:rPr>
+          <w:rFonts w:cstheme="minorHAnsi"/>
+        </w:rPr>
+      </w:pPr>
+      <w:r>
+        <w:rPr>
+          <w:rFonts w:cstheme="minorHAnsi"/>
+        </w:rPr>
         <w:t xml:space="preserve">I used a </w:t>
       </w:r>
       <w:r>
         <w:rPr>
+          <w:rFonts w:cstheme="minorHAnsi"/>
           <w:b/>
           <w:bCs/>
         </w:rPr>
         <w:t>genetic algorithm</w:t>
       </w:r>
       <w:r>
+        <w:rPr>
+          <w:rFonts w:cstheme="minorHAnsi"/>
+        </w:rPr>
         <w:t xml:space="preserve"> to determine a near ideal route by randomly guess a subset of the total permutations of routes and mix the best routes (shortest) together and repeated this for a set number of times. The more iterations of this the shorter the route, but the longer it will take to run.</w:t>
       </w:r>
     </w:p>
@@ -59,12 +98,21 @@
           <w:ilvl w:val="0"/>
           <w:numId w:val="1"/>
         </w:numPr>
-      </w:pPr>
-      <w:r>
+        <w:rPr>
+          <w:rFonts w:asciiTheme="minorHAnsi" w:hAnsiTheme="minorHAnsi" w:cstheme="minorHAnsi"/>
+        </w:rPr>
+      </w:pPr>
+      <w:r>
+        <w:rPr>
+          <w:rFonts w:asciiTheme="minorHAnsi" w:hAnsiTheme="minorHAnsi" w:cstheme="minorHAnsi"/>
+        </w:rPr>
         <w:t xml:space="preserve">Write an over of your </w:t>
       </w:r>
       <w:proofErr w:type="gramStart"/>
       <w:r>
+        <w:rPr>
+          <w:rFonts w:asciiTheme="minorHAnsi" w:hAnsiTheme="minorHAnsi" w:cstheme="minorHAnsi"/>
+        </w:rPr>
         <w:t>program</w:t>
       </w:r>
       <w:proofErr w:type="gramEnd"/>
@@ -77,12 +125,14 @@
           <w:numId w:val="2"/>
         </w:numPr>
         <w:rPr>
+          <w:rFonts w:cstheme="minorHAnsi"/>
           <w:b/>
           <w:bCs/>
         </w:rPr>
       </w:pPr>
       <w:r>
         <w:rPr>
+          <w:rFonts w:cstheme="minorHAnsi"/>
           <w:b/>
           <w:bCs/>
         </w:rPr>
@@ -93,12 +143,58 @@
       <w:pPr>
         <w:ind w:left="720"/>
         <w:rPr>
-          <w:rFonts w:ascii="Cascadia Code" w:hAnsi="Cascadia Code" w:cs="Cascadia Code"/>
-        </w:rPr>
-      </w:pPr>
-      <w:r>
-        <w:rPr>
-          <w:rFonts w:ascii="Cascadia Code" w:hAnsi="Cascadia Code" w:cs="Cascadia Code"/>
+          <w:rFonts w:cstheme="minorHAnsi"/>
+          <w:b/>
+          <w:bCs/>
+        </w:rPr>
+      </w:pPr>
+      <w:r>
+        <w:rPr>
+          <w:rFonts w:cstheme="minorHAnsi"/>
+          <w:b/>
+          <w:bCs/>
+        </w:rPr>
+        <w:t xml:space="preserve">Note: to make the application reproducible, a </w:t>
+      </w:r>
+      <w:proofErr w:type="spellStart"/>
+      <w:proofErr w:type="gramStart"/>
+      <w:r>
+        <w:rPr>
+          <w:rFonts w:cstheme="minorHAnsi"/>
+          <w:b/>
+          <w:bCs/>
+        </w:rPr>
+        <w:t>numpy.random</w:t>
+      </w:r>
+      <w:proofErr w:type="gramEnd"/>
+      <w:r>
+        <w:rPr>
+          <w:rFonts w:cstheme="minorHAnsi"/>
+          <w:b/>
+          <w:bCs/>
+        </w:rPr>
+        <w:t>.seed</w:t>
+      </w:r>
+      <w:proofErr w:type="spellEnd"/>
+      <w:r>
+        <w:rPr>
+          <w:rFonts w:cstheme="minorHAnsi"/>
+          <w:b/>
+          <w:bCs/>
+        </w:rPr>
+        <w:t xml:space="preserve"> of 42 is used in Genetic.py</w:t>
+      </w:r>
+    </w:p>
+    <w:p>
+      <w:pPr>
+        <w:ind w:left="720"/>
+        <w:rPr>
+          <w:rFonts w:ascii="Courier New" w:hAnsi="Courier New" w:cs="Courier New"/>
+        </w:rPr>
+      </w:pPr>
+      <w:r>
+        <w:rPr>
+          <w:rFonts w:ascii="Courier New" w:hAnsi="Courier New" w:cs="Courier New"/>
         </w:rPr>
         <w:t>For each truck</w:t>
       </w:r>
@@ -107,19 +203,19 @@
       <w:pPr>
         <w:ind w:left="1260" w:hanging="540"/>
         <w:rPr>
-          <w:rFonts w:ascii="Cascadia Code" w:hAnsi="Cascadia Code" w:cs="Cascadia Code"/>
-        </w:rPr>
-      </w:pPr>
-      <w:r>
-        <w:rPr>
-          <w:rFonts w:ascii="Cascadia Code" w:hAnsi="Cascadia Code" w:cs="Cascadia Code"/>
+          <w:rFonts w:ascii="Courier New" w:hAnsi="Courier New" w:cs="Courier New"/>
+        </w:rPr>
+      </w:pPr>
+      <w:r>
+        <w:rPr>
+          <w:rFonts w:ascii="Courier New" w:hAnsi="Courier New" w:cs="Courier New"/>
         </w:rPr>
         <w:tab/>
         <w:t>Create a list o</w:t>
       </w:r>
       <w:r>
         <w:rPr>
-          <w:rFonts w:ascii="Cascadia Code" w:hAnsi="Cascadia Code" w:cs="Cascadia Code"/>
+          <w:rFonts w:ascii="Courier New" w:hAnsi="Courier New" w:cs="Courier New"/>
         </w:rPr>
         <w:t>f package ids to be loaded in a list.</w:t>
       </w:r>
@@ -128,12 +224,12 @@
       <w:pPr>
         <w:ind w:left="1260" w:hanging="540"/>
         <w:rPr>
-          <w:rFonts w:ascii="Cascadia Code" w:hAnsi="Cascadia Code" w:cs="Cascadia Code"/>
-        </w:rPr>
-      </w:pPr>
-      <w:r>
-        <w:rPr>
-          <w:rFonts w:ascii="Cascadia Code" w:hAnsi="Cascadia Code" w:cs="Cascadia Code"/>
+          <w:rFonts w:ascii="Courier New" w:hAnsi="Courier New" w:cs="Courier New"/>
+        </w:rPr>
+      </w:pPr>
+      <w:r>
+        <w:rPr>
+          <w:rFonts w:ascii="Courier New" w:hAnsi="Courier New" w:cs="Courier New"/>
         </w:rPr>
         <w:tab/>
         <w:t>Convert the list of package ids to the index of the address in distance matrix.</w:t>
@@ -143,19 +239,19 @@
       <w:pPr>
         <w:ind w:left="1260" w:hanging="540"/>
         <w:rPr>
-          <w:rFonts w:ascii="Cascadia Code" w:hAnsi="Cascadia Code" w:cs="Cascadia Code"/>
-        </w:rPr>
-      </w:pPr>
-      <w:r>
-        <w:rPr>
-          <w:rFonts w:ascii="Cascadia Code" w:hAnsi="Cascadia Code" w:cs="Cascadia Code"/>
+          <w:rFonts w:ascii="Courier New" w:hAnsi="Courier New" w:cs="Courier New"/>
+        </w:rPr>
+      </w:pPr>
+      <w:r>
+        <w:rPr>
+          <w:rFonts w:ascii="Courier New" w:hAnsi="Courier New" w:cs="Courier New"/>
         </w:rPr>
         <w:tab/>
         <w:t>Randomly select 25 permutations of the</w:t>
       </w:r>
       <w:r>
         <w:rPr>
-          <w:rFonts w:ascii="Cascadia Code" w:hAnsi="Cascadia Code" w:cs="Cascadia Code"/>
+          <w:rFonts w:ascii="Courier New" w:hAnsi="Courier New" w:cs="Courier New"/>
         </w:rPr>
         <w:t xml:space="preserve"> route</w:t>
       </w:r>
@@ -164,18 +260,18 @@
       <w:pPr>
         <w:ind w:left="1260" w:hanging="540"/>
         <w:rPr>
-          <w:rFonts w:ascii="Cascadia Code" w:hAnsi="Cascadia Code" w:cs="Cascadia Code"/>
-        </w:rPr>
-      </w:pPr>
-      <w:r>
-        <w:rPr>
-          <w:rFonts w:ascii="Cascadia Code" w:hAnsi="Cascadia Code" w:cs="Cascadia Code"/>
+          <w:rFonts w:ascii="Courier New" w:hAnsi="Courier New" w:cs="Courier New"/>
+        </w:rPr>
+      </w:pPr>
+      <w:r>
+        <w:rPr>
+          <w:rFonts w:ascii="Courier New" w:hAnsi="Courier New" w:cs="Courier New"/>
         </w:rPr>
         <w:tab/>
       </w:r>
       <w:r>
         <w:rPr>
-          <w:rFonts w:ascii="Cascadia Code" w:hAnsi="Cascadia Code" w:cs="Cascadia Code"/>
+          <w:rFonts w:ascii="Courier New" w:hAnsi="Courier New" w:cs="Courier New"/>
         </w:rPr>
         <w:t>Loop for N iterations:</w:t>
       </w:r>
@@ -184,36 +280,36 @@
       <w:pPr>
         <w:ind w:left="1800"/>
         <w:rPr>
-          <w:rFonts w:ascii="Cascadia Code" w:hAnsi="Cascadia Code" w:cs="Cascadia Code"/>
-        </w:rPr>
-      </w:pPr>
-      <w:r>
-        <w:rPr>
-          <w:rFonts w:ascii="Cascadia Code" w:hAnsi="Cascadia Code" w:cs="Cascadia Code"/>
+          <w:rFonts w:ascii="Courier New" w:hAnsi="Courier New" w:cs="Courier New"/>
+        </w:rPr>
+      </w:pPr>
+      <w:r>
+        <w:rPr>
+          <w:rFonts w:ascii="Courier New" w:hAnsi="Courier New" w:cs="Courier New"/>
         </w:rPr>
         <w:t xml:space="preserve">Evaluate the route by taking </w:t>
       </w:r>
       <w:r>
         <w:rPr>
-          <w:rFonts w:ascii="Cascadia Code" w:hAnsi="Cascadia Code" w:cs="Cascadia Code"/>
+          <w:rFonts w:ascii="Courier New" w:hAnsi="Courier New" w:cs="Courier New"/>
         </w:rPr>
         <w:t>a</w:t>
       </w:r>
       <w:r>
         <w:rPr>
-          <w:rFonts w:ascii="Cascadia Code" w:hAnsi="Cascadia Code" w:cs="Cascadia Code"/>
+          <w:rFonts w:ascii="Courier New" w:hAnsi="Courier New" w:cs="Courier New"/>
         </w:rPr>
         <w:t xml:space="preserve"> list of </w:t>
       </w:r>
       <w:r>
         <w:rPr>
-          <w:rFonts w:ascii="Cascadia Code" w:hAnsi="Cascadia Code" w:cs="Cascadia Code"/>
+          <w:rFonts w:ascii="Courier New" w:hAnsi="Courier New" w:cs="Courier New"/>
         </w:rPr>
         <w:t>routes</w:t>
       </w:r>
       <w:r>
         <w:rPr>
-          <w:rFonts w:ascii="Cascadia Code" w:hAnsi="Cascadia Code" w:cs="Cascadia Code"/>
+          <w:rFonts w:ascii="Courier New" w:hAnsi="Courier New" w:cs="Courier New"/>
         </w:rPr>
         <w:t xml:space="preserve"> and calculating the total distance of the route, but the route will get a 100-mile penalty if any package is delivered after its deadline.</w:t>
       </w:r>
@@ -222,85 +318,85 @@
       <w:pPr>
         <w:ind w:left="1800" w:hanging="540"/>
         <w:rPr>
-          <w:rFonts w:ascii="Cascadia Code" w:hAnsi="Cascadia Code" w:cs="Cascadia Code"/>
-        </w:rPr>
-      </w:pPr>
-      <w:r>
-        <w:rPr>
-          <w:rFonts w:ascii="Cascadia Code" w:hAnsi="Cascadia Code" w:cs="Cascadia Code"/>
+          <w:rFonts w:ascii="Courier New" w:hAnsi="Courier New" w:cs="Courier New"/>
+        </w:rPr>
+      </w:pPr>
+      <w:r>
+        <w:rPr>
+          <w:rFonts w:ascii="Courier New" w:hAnsi="Courier New" w:cs="Courier New"/>
         </w:rPr>
         <w:tab/>
         <w:t xml:space="preserve">The shortest route will be added to </w:t>
       </w:r>
       <w:r>
         <w:rPr>
-          <w:rFonts w:ascii="Cascadia Code" w:hAnsi="Cascadia Code" w:cs="Cascadia Code"/>
+          <w:rFonts w:ascii="Courier New" w:hAnsi="Courier New" w:cs="Courier New"/>
         </w:rPr>
         <w:t xml:space="preserve">the </w:t>
       </w:r>
       <w:r>
         <w:rPr>
-          <w:rFonts w:ascii="Cascadia Code" w:hAnsi="Cascadia Code" w:cs="Cascadia Code"/>
+          <w:rFonts w:ascii="Courier New" w:hAnsi="Courier New" w:cs="Courier New"/>
         </w:rPr>
         <w:t>best</w:t>
       </w:r>
       <w:r>
         <w:rPr>
-          <w:rFonts w:ascii="Cascadia Code" w:hAnsi="Cascadia Code" w:cs="Cascadia Code"/>
+          <w:rFonts w:ascii="Courier New" w:hAnsi="Courier New" w:cs="Courier New"/>
         </w:rPr>
         <w:t xml:space="preserve"> list</w:t>
       </w:r>
       <w:r>
         <w:rPr>
-          <w:rFonts w:ascii="Cascadia Code" w:hAnsi="Cascadia Code" w:cs="Cascadia Code"/>
+          <w:rFonts w:ascii="Courier New" w:hAnsi="Courier New" w:cs="Courier New"/>
         </w:rPr>
         <w:t xml:space="preserve"> and to </w:t>
       </w:r>
       <w:r>
         <w:rPr>
-          <w:rFonts w:ascii="Cascadia Code" w:hAnsi="Cascadia Code" w:cs="Cascadia Code"/>
+          <w:rFonts w:ascii="Courier New" w:hAnsi="Courier New" w:cs="Courier New"/>
         </w:rPr>
         <w:t xml:space="preserve">the </w:t>
       </w:r>
       <w:r>
         <w:rPr>
-          <w:rFonts w:ascii="Cascadia Code" w:hAnsi="Cascadia Code" w:cs="Cascadia Code"/>
+          <w:rFonts w:ascii="Courier New" w:hAnsi="Courier New" w:cs="Courier New"/>
         </w:rPr>
         <w:t xml:space="preserve">parent </w:t>
       </w:r>
       <w:r>
         <w:rPr>
-          <w:rFonts w:ascii="Cascadia Code" w:hAnsi="Cascadia Code" w:cs="Cascadia Code"/>
+          <w:rFonts w:ascii="Courier New" w:hAnsi="Courier New" w:cs="Courier New"/>
         </w:rPr>
         <w:t>list</w:t>
       </w:r>
       <w:r>
         <w:rPr>
-          <w:rFonts w:ascii="Cascadia Code" w:hAnsi="Cascadia Code" w:cs="Cascadia Code"/>
+          <w:rFonts w:ascii="Courier New" w:hAnsi="Courier New" w:cs="Courier New"/>
         </w:rPr>
         <w:t xml:space="preserve"> and a list of vector probabilities will be returned and </w:t>
       </w:r>
       <w:r>
         <w:rPr>
-          <w:rFonts w:ascii="Cascadia Code" w:hAnsi="Cascadia Code" w:cs="Cascadia Code"/>
+          <w:rFonts w:ascii="Courier New" w:hAnsi="Courier New" w:cs="Courier New"/>
         </w:rPr>
         <w:t>will randomly be</w:t>
       </w:r>
       <w:r>
         <w:rPr>
-          <w:rFonts w:ascii="Cascadia Code" w:hAnsi="Cascadia Code" w:cs="Cascadia Code"/>
+          <w:rFonts w:ascii="Courier New" w:hAnsi="Courier New" w:cs="Courier New"/>
         </w:rPr>
         <w:t xml:space="preserve"> picked to add to the parent list</w:t>
       </w:r>
       <w:r>
         <w:rPr>
-          <w:rFonts w:ascii="Cascadia Code" w:hAnsi="Cascadia Code" w:cs="Cascadia Code"/>
+          <w:rFonts w:ascii="Courier New" w:hAnsi="Courier New" w:cs="Courier New"/>
         </w:rPr>
         <w:t xml:space="preserve"> until there are 4 routes</w:t>
       </w:r>
       <w:r>
         <w:rPr>
-          <w:rFonts w:ascii="Cascadia Code" w:hAnsi="Cascadia Code" w:cs="Cascadia Code"/>
+          <w:rFonts w:ascii="Courier New" w:hAnsi="Courier New" w:cs="Courier New"/>
         </w:rPr>
         <w:t xml:space="preserve">. </w:t>
       </w:r>
@@ -309,48 +405,48 @@
       <w:pPr>
         <w:ind w:left="1800"/>
         <w:rPr>
-          <w:rFonts w:ascii="Cascadia Code" w:hAnsi="Cascadia Code" w:cs="Cascadia Code"/>
-        </w:rPr>
-      </w:pPr>
-      <w:r>
-        <w:rPr>
-          <w:rFonts w:ascii="Cascadia Code" w:hAnsi="Cascadia Code" w:cs="Cascadia Code"/>
+          <w:rFonts w:ascii="Courier New" w:hAnsi="Courier New" w:cs="Courier New"/>
+        </w:rPr>
+      </w:pPr>
+      <w:r>
+        <w:rPr>
+          <w:rFonts w:ascii="Courier New" w:hAnsi="Courier New" w:cs="Courier New"/>
         </w:rPr>
         <w:t xml:space="preserve">Once there are 4 </w:t>
       </w:r>
       <w:r>
         <w:rPr>
-          <w:rFonts w:ascii="Cascadia Code" w:hAnsi="Cascadia Code" w:cs="Cascadia Code"/>
+          <w:rFonts w:ascii="Courier New" w:hAnsi="Courier New" w:cs="Courier New"/>
         </w:rPr>
         <w:t xml:space="preserve">routes in the parent list, </w:t>
       </w:r>
       <w:r>
         <w:rPr>
-          <w:rFonts w:ascii="Cascadia Code" w:hAnsi="Cascadia Code" w:cs="Cascadia Code"/>
+          <w:rFonts w:ascii="Courier New" w:hAnsi="Courier New" w:cs="Courier New"/>
         </w:rPr>
         <w:t>a mutation</w:t>
       </w:r>
       <w:r>
         <w:rPr>
-          <w:rFonts w:ascii="Cascadia Code" w:hAnsi="Cascadia Code" w:cs="Cascadia Code"/>
+          <w:rFonts w:ascii="Courier New" w:hAnsi="Courier New" w:cs="Courier New"/>
         </w:rPr>
         <w:t xml:space="preserve"> may be done (probably of 90%)</w:t>
       </w:r>
       <w:r>
         <w:rPr>
-          <w:rFonts w:ascii="Cascadia Code" w:hAnsi="Cascadia Code" w:cs="Cascadia Code"/>
+          <w:rFonts w:ascii="Courier New" w:hAnsi="Courier New" w:cs="Courier New"/>
         </w:rPr>
         <w:t xml:space="preserve"> by swapping the first part of one route with the second part of another route</w:t>
       </w:r>
       <w:r>
         <w:rPr>
-          <w:rFonts w:ascii="Cascadia Code" w:hAnsi="Cascadia Code" w:cs="Cascadia Code"/>
+          <w:rFonts w:ascii="Courier New" w:hAnsi="Courier New" w:cs="Courier New"/>
         </w:rPr>
         <w:t xml:space="preserve"> without repeating a stop, then possibility a swapping any of the two stops may occur (probability of 90%)</w:t>
       </w:r>
       <w:r>
         <w:rPr>
-          <w:rFonts w:ascii="Cascadia Code" w:hAnsi="Cascadia Code" w:cs="Cascadia Code"/>
+          <w:rFonts w:ascii="Courier New" w:hAnsi="Courier New" w:cs="Courier New"/>
         </w:rPr>
         <w:t>.</w:t>
       </w:r>
@@ -359,12 +455,12 @@
       <w:pPr>
         <w:ind w:left="1800"/>
         <w:rPr>
-          <w:rFonts w:ascii="Cascadia Code" w:hAnsi="Cascadia Code" w:cs="Cascadia Code"/>
-        </w:rPr>
-      </w:pPr>
-      <w:r>
-        <w:rPr>
-          <w:rFonts w:ascii="Cascadia Code" w:hAnsi="Cascadia Code" w:cs="Cascadia Code"/>
+          <w:rFonts w:ascii="Courier New" w:hAnsi="Courier New" w:cs="Courier New"/>
+        </w:rPr>
+      </w:pPr>
+      <w:r>
+        <w:rPr>
+          <w:rFonts w:ascii="Courier New" w:hAnsi="Courier New" w:cs="Courier New"/>
         </w:rPr>
         <w:t>Loop</w:t>
       </w:r>
@@ -373,12 +469,12 @@
       <w:pPr>
         <w:ind w:left="1260" w:hanging="90"/>
         <w:rPr>
-          <w:rFonts w:ascii="Cascadia Code" w:hAnsi="Cascadia Code" w:cs="Cascadia Code"/>
-        </w:rPr>
-      </w:pPr>
-      <w:r>
-        <w:rPr>
-          <w:rFonts w:ascii="Cascadia Code" w:hAnsi="Cascadia Code" w:cs="Cascadia Code"/>
+          <w:rFonts w:ascii="Courier New" w:hAnsi="Courier New" w:cs="Courier New"/>
+        </w:rPr>
+      </w:pPr>
+      <w:r>
+        <w:rPr>
+          <w:rFonts w:ascii="Courier New" w:hAnsi="Courier New" w:cs="Courier New"/>
         </w:rPr>
         <w:tab/>
         <w:t>The best route will be returned along with the distance of the route.</w:t>
@@ -388,12 +484,12 @@
       <w:pPr>
         <w:ind w:left="720"/>
         <w:rPr>
-          <w:rFonts w:ascii="Cascadia Code" w:hAnsi="Cascadia Code" w:cs="Cascadia Code"/>
-        </w:rPr>
-      </w:pPr>
-      <w:r>
-        <w:rPr>
-          <w:rFonts w:ascii="Cascadia Code" w:hAnsi="Cascadia Code" w:cs="Cascadia Code"/>
+          <w:rFonts w:ascii="Courier New" w:hAnsi="Courier New" w:cs="Courier New"/>
+        </w:rPr>
+      </w:pPr>
+      <w:r>
+        <w:rPr>
+          <w:rFonts w:ascii="Courier New" w:hAnsi="Courier New" w:cs="Courier New"/>
         </w:rPr>
         <w:t>Next truck</w:t>
       </w:r>
@@ -406,14 +502,14 @@
           <w:numId w:val="2"/>
         </w:numPr>
         <w:rPr>
-          <w:rFonts w:asciiTheme="majorHAnsi" w:hAnsiTheme="majorHAnsi" w:cstheme="majorHAnsi"/>
+          <w:rFonts w:cstheme="minorHAnsi"/>
           <w:b/>
           <w:bCs/>
         </w:rPr>
       </w:pPr>
       <w:r>
         <w:rPr>
-          <w:rFonts w:asciiTheme="majorHAnsi" w:hAnsiTheme="majorHAnsi" w:cstheme="majorHAnsi"/>
+          <w:rFonts w:cstheme="minorHAnsi"/>
           <w:b/>
           <w:bCs/>
         </w:rPr>
@@ -428,26 +524,27 @@
           <w:numId w:val="2"/>
         </w:numPr>
         <w:rPr>
-          <w:rFonts w:asciiTheme="majorHAnsi" w:hAnsiTheme="majorHAnsi" w:cstheme="majorHAnsi"/>
-        </w:rPr>
-      </w:pPr>
-      <w:r>
-        <w:rPr>
-          <w:rFonts w:asciiTheme="majorHAnsi" w:hAnsiTheme="majorHAnsi" w:cstheme="majorHAnsi"/>
-        </w:rPr>
+          <w:rFonts w:cstheme="minorHAnsi"/>
+        </w:rPr>
+      </w:pPr>
+      <w:r>
+        <w:rPr>
+          <w:rFonts w:cstheme="minorHAnsi"/>
+        </w:rPr>
+        <w:lastRenderedPageBreak/>
         <w:t xml:space="preserve">The application was developed with Python 3.11 with a virtual environment of </w:t>
       </w:r>
       <w:proofErr w:type="spellStart"/>
       <w:r>
         <w:rPr>
-          <w:rFonts w:asciiTheme="majorHAnsi" w:hAnsiTheme="majorHAnsi" w:cstheme="majorHAnsi"/>
+          <w:rFonts w:cstheme="minorHAnsi"/>
         </w:rPr>
         <w:t>pipenv</w:t>
       </w:r>
       <w:proofErr w:type="spellEnd"/>
       <w:r>
         <w:rPr>
-          <w:rFonts w:asciiTheme="majorHAnsi" w:hAnsiTheme="majorHAnsi" w:cstheme="majorHAnsi"/>
+          <w:rFonts w:cstheme="minorHAnsi"/>
         </w:rPr>
         <w:t xml:space="preserve"> in VS Code.</w:t>
       </w:r>
@@ -460,18 +557,17 @@
           <w:numId w:val="2"/>
         </w:numPr>
         <w:rPr>
-          <w:rFonts w:asciiTheme="majorHAnsi" w:hAnsiTheme="majorHAnsi" w:cstheme="majorHAnsi"/>
+          <w:rFonts w:cstheme="minorHAnsi"/>
           <w:b/>
           <w:bCs/>
         </w:rPr>
       </w:pPr>
       <w:r>
         <w:rPr>
-          <w:rFonts w:asciiTheme="majorHAnsi" w:hAnsiTheme="majorHAnsi" w:cstheme="majorHAnsi"/>
+          <w:rFonts w:cstheme="minorHAnsi"/>
           <w:b/>
           <w:bCs/>
         </w:rPr>
-        <w:lastRenderedPageBreak/>
         <w:t>Evaluate the space-time complexity of each major segment of the program and the entire program using big-O notation.</w:t>
       </w:r>
     </w:p>
@@ -483,12 +579,12 @@
           <w:numId w:val="2"/>
         </w:numPr>
         <w:rPr>
-          <w:rFonts w:asciiTheme="majorHAnsi" w:hAnsiTheme="majorHAnsi" w:cstheme="majorHAnsi"/>
-        </w:rPr>
-      </w:pPr>
-      <w:r>
-        <w:rPr>
-          <w:rFonts w:asciiTheme="majorHAnsi" w:hAnsiTheme="majorHAnsi" w:cstheme="majorHAnsi"/>
+          <w:rFonts w:cstheme="minorHAnsi"/>
+        </w:rPr>
+      </w:pPr>
+      <w:r>
+        <w:rPr>
+          <w:rFonts w:cstheme="minorHAnsi"/>
         </w:rPr>
         <w:t>Main.py</w:t>
       </w:r>
@@ -501,12 +597,12 @@
           <w:numId w:val="2"/>
         </w:numPr>
         <w:rPr>
-          <w:rFonts w:asciiTheme="majorHAnsi" w:hAnsiTheme="majorHAnsi" w:cstheme="majorHAnsi"/>
-        </w:rPr>
-      </w:pPr>
-      <w:r>
-        <w:rPr>
-          <w:rFonts w:asciiTheme="majorHAnsi" w:hAnsiTheme="majorHAnsi" w:cstheme="majorHAnsi"/>
+          <w:rFonts w:cstheme="minorHAnsi"/>
+        </w:rPr>
+      </w:pPr>
+      <w:r>
+        <w:rPr>
+          <w:rFonts w:cstheme="minorHAnsi"/>
         </w:rPr>
         <w:t>Helper.py</w:t>
       </w:r>
@@ -519,12 +615,12 @@
           <w:numId w:val="2"/>
         </w:numPr>
         <w:rPr>
-          <w:rFonts w:asciiTheme="majorHAnsi" w:hAnsiTheme="majorHAnsi" w:cstheme="majorHAnsi"/>
-        </w:rPr>
-      </w:pPr>
-      <w:r>
-        <w:rPr>
-          <w:rFonts w:asciiTheme="majorHAnsi" w:hAnsiTheme="majorHAnsi" w:cstheme="majorHAnsi"/>
+          <w:rFonts w:cstheme="minorHAnsi"/>
+        </w:rPr>
+      </w:pPr>
+      <w:r>
+        <w:rPr>
+          <w:rFonts w:cstheme="minorHAnsi"/>
         </w:rPr>
         <w:t>Genetic.py</w:t>
       </w:r>
@@ -537,12 +633,12 @@
           <w:numId w:val="2"/>
         </w:numPr>
         <w:rPr>
-          <w:rFonts w:asciiTheme="majorHAnsi" w:hAnsiTheme="majorHAnsi" w:cstheme="majorHAnsi"/>
-        </w:rPr>
-      </w:pPr>
-      <w:r>
-        <w:rPr>
-          <w:rFonts w:asciiTheme="majorHAnsi" w:hAnsiTheme="majorHAnsi" w:cstheme="majorHAnsi"/>
+          <w:rFonts w:cstheme="minorHAnsi"/>
+        </w:rPr>
+      </w:pPr>
+      <w:r>
+        <w:rPr>
+          <w:rFonts w:cstheme="minorHAnsi"/>
         </w:rPr>
         <w:t>Truck.py</w:t>
       </w:r>
@@ -555,12 +651,12 @@
           <w:numId w:val="2"/>
         </w:numPr>
         <w:rPr>
-          <w:rFonts w:asciiTheme="majorHAnsi" w:hAnsiTheme="majorHAnsi" w:cstheme="majorHAnsi"/>
-        </w:rPr>
-      </w:pPr>
-      <w:r>
-        <w:rPr>
-          <w:rFonts w:asciiTheme="majorHAnsi" w:hAnsiTheme="majorHAnsi" w:cstheme="majorHAnsi"/>
+          <w:rFonts w:cstheme="minorHAnsi"/>
+        </w:rPr>
+      </w:pPr>
+      <w:r>
+        <w:rPr>
+          <w:rFonts w:cstheme="minorHAnsi"/>
         </w:rPr>
         <w:t>HashTable.py</w:t>
       </w:r>
@@ -573,26 +669,26 @@
           <w:numId w:val="2"/>
         </w:numPr>
         <w:rPr>
-          <w:rFonts w:asciiTheme="majorHAnsi" w:hAnsiTheme="majorHAnsi" w:cstheme="majorHAnsi"/>
-        </w:rPr>
-      </w:pPr>
-      <w:r>
-        <w:rPr>
-          <w:rFonts w:asciiTheme="majorHAnsi" w:hAnsiTheme="majorHAnsi" w:cstheme="majorHAnsi"/>
+          <w:rFonts w:cstheme="minorHAnsi"/>
+        </w:rPr>
+      </w:pPr>
+      <w:r>
+        <w:rPr>
+          <w:rFonts w:cstheme="minorHAnsi"/>
         </w:rPr>
         <w:t xml:space="preserve">Time complexity: inserts are </w:t>
       </w:r>
       <w:proofErr w:type="gramStart"/>
       <w:r>
         <w:rPr>
-          <w:rFonts w:asciiTheme="majorHAnsi" w:hAnsiTheme="majorHAnsi" w:cstheme="majorHAnsi"/>
+          <w:rFonts w:cstheme="minorHAnsi"/>
         </w:rPr>
         <w:t>O(</w:t>
       </w:r>
       <w:proofErr w:type="gramEnd"/>
       <w:r>
         <w:rPr>
-          <w:rFonts w:asciiTheme="majorHAnsi" w:hAnsiTheme="majorHAnsi" w:cstheme="majorHAnsi"/>
+          <w:rFonts w:cstheme="minorHAnsi"/>
         </w:rPr>
         <w:t xml:space="preserve">1) and lookups will be O(n) once the list is full. </w:t>
       </w:r>
@@ -605,12 +701,12 @@
           <w:numId w:val="2"/>
         </w:numPr>
         <w:rPr>
-          <w:rFonts w:asciiTheme="majorHAnsi" w:hAnsiTheme="majorHAnsi" w:cstheme="majorHAnsi"/>
-        </w:rPr>
-      </w:pPr>
-      <w:r>
-        <w:rPr>
-          <w:rFonts w:asciiTheme="majorHAnsi" w:hAnsiTheme="majorHAnsi" w:cstheme="majorHAnsi"/>
+          <w:rFonts w:cstheme="minorHAnsi"/>
+        </w:rPr>
+      </w:pPr>
+      <w:r>
+        <w:rPr>
+          <w:rFonts w:cstheme="minorHAnsi"/>
         </w:rPr>
         <w:t>Space complexity: O(n)</w:t>
       </w:r>
@@ -623,12 +719,12 @@
           <w:numId w:val="2"/>
         </w:numPr>
         <w:rPr>
-          <w:rFonts w:asciiTheme="majorHAnsi" w:hAnsiTheme="majorHAnsi" w:cstheme="majorHAnsi"/>
-        </w:rPr>
-      </w:pPr>
-      <w:r>
-        <w:rPr>
-          <w:rFonts w:asciiTheme="majorHAnsi" w:hAnsiTheme="majorHAnsi" w:cstheme="majorHAnsi"/>
+          <w:rFonts w:cstheme="minorHAnsi"/>
+        </w:rPr>
+      </w:pPr>
+      <w:r>
+        <w:rPr>
+          <w:rFonts w:cstheme="minorHAnsi"/>
         </w:rPr>
         <w:t>Package.py</w:t>
       </w:r>
@@ -641,26 +737,928 @@
           <w:numId w:val="2"/>
         </w:numPr>
         <w:rPr>
-          <w:rFonts w:asciiTheme="majorHAnsi" w:hAnsiTheme="majorHAnsi" w:cstheme="majorHAnsi"/>
-        </w:rPr>
-      </w:pPr>
-      <w:r>
-        <w:rPr>
-          <w:rFonts w:asciiTheme="majorHAnsi" w:hAnsiTheme="majorHAnsi" w:cstheme="majorHAnsi"/>
+          <w:rFonts w:cstheme="minorHAnsi"/>
+        </w:rPr>
+      </w:pPr>
+      <w:r>
+        <w:rPr>
+          <w:rFonts w:cstheme="minorHAnsi"/>
         </w:rPr>
         <w:t>ExcelToCSV.py</w:t>
       </w:r>
     </w:p>
     <w:p>
       <w:pPr>
-        <w:ind w:left="1620"/>
-        <w:rPr>
-          <w:rFonts w:ascii="Cascadia Code" w:hAnsi="Cascadia Code" w:cs="Cascadia Code"/>
-        </w:rPr>
-      </w:pPr>
-    </w:p>
-    <w:p/>
-    <w:p/>
+        <w:pStyle w:val="ListParagraph"/>
+        <w:numPr>
+          <w:ilvl w:val="0"/>
+          <w:numId w:val="2"/>
+        </w:numPr>
+        <w:rPr>
+          <w:rFonts w:cstheme="minorHAnsi"/>
+        </w:rPr>
+      </w:pPr>
+      <w:r>
+        <w:rPr>
+          <w:rFonts w:cstheme="minorHAnsi"/>
+          <w:b/>
+          <w:bCs/>
+        </w:rPr>
+        <w:t>Explain the capability of your solution to scale and adapt to a growing number of packages.</w:t>
+      </w:r>
+    </w:p>
+    <w:p>
+      <w:pPr>
+        <w:pStyle w:val="ListParagraph"/>
+        <w:numPr>
+          <w:ilvl w:val="1"/>
+          <w:numId w:val="2"/>
+        </w:numPr>
+        <w:rPr>
+          <w:rFonts w:cstheme="minorHAnsi"/>
+          <w:b/>
+          <w:bCs/>
+        </w:rPr>
+      </w:pPr>
+      <w:r>
+        <w:rPr>
+          <w:rFonts w:cstheme="minorHAnsi"/>
+        </w:rPr>
+        <w:t xml:space="preserve">The program can scale on the time complexity with the genetic algorithm by trading the number of iterations for efficiency. The data matrix will grow space complexity at O(n^2), but this is not bad for small to medium sized areas. </w:t>
+      </w:r>
+    </w:p>
+    <w:p>
+      <w:pPr>
+        <w:pStyle w:val="ListParagraph"/>
+        <w:numPr>
+          <w:ilvl w:val="0"/>
+          <w:numId w:val="2"/>
+        </w:numPr>
+        <w:rPr>
+          <w:rFonts w:cstheme="minorHAnsi"/>
+          <w:b/>
+          <w:bCs/>
+        </w:rPr>
+      </w:pPr>
+      <w:r>
+        <w:rPr>
+          <w:rFonts w:cstheme="minorHAnsi"/>
+          <w:color w:val="333333"/>
+          <w:sz w:val="21"/>
+          <w:szCs w:val="21"/>
+          <w:shd w:val="clear" w:color="auto" w:fill="FFFFFF"/>
+        </w:rPr>
+        <w:t>Discuss why the software is efficient and easy to maintain.</w:t>
+      </w:r>
+    </w:p>
+    <w:p>
+      <w:pPr>
+        <w:pStyle w:val="ListParagraph"/>
+        <w:numPr>
+          <w:ilvl w:val="1"/>
+          <w:numId w:val="2"/>
+        </w:numPr>
+        <w:rPr>
+          <w:rFonts w:cstheme="minorHAnsi"/>
+          <w:b/>
+          <w:bCs/>
+        </w:rPr>
+      </w:pPr>
+      <w:r>
+        <w:rPr>
+          <w:rFonts w:cstheme="minorHAnsi"/>
+          <w:color w:val="333333"/>
+          <w:sz w:val="21"/>
+          <w:szCs w:val="21"/>
+          <w:shd w:val="clear" w:color="auto" w:fill="FFFFFF"/>
+        </w:rPr>
+        <w:t xml:space="preserve">The software </w:t>
+      </w:r>
+      <w:r>
+        <w:rPr>
+          <w:rFonts w:cstheme="minorHAnsi"/>
+          <w:color w:val="333333"/>
+          <w:sz w:val="21"/>
+          <w:szCs w:val="21"/>
+          <w:shd w:val="clear" w:color="auto" w:fill="FFFFFF"/>
+        </w:rPr>
+        <w:t xml:space="preserve">produces a pretty good route distance that will be more optimal than nearest neighbor. With just 100 iterations most of the routes, if the seed of 42 is not used, will be under 95 miles. The software does not determine what packages go in each truck, but packages with the same address are grouped in the same truck then there will be fewer stops. The maintainability of the software is ok, since there is type hinting and some tests that can be used to make sure that the program can be tested. </w:t>
+      </w:r>
+    </w:p>
+    <w:p>
+      <w:pPr>
+        <w:pStyle w:val="ListParagraph"/>
+        <w:numPr>
+          <w:ilvl w:val="0"/>
+          <w:numId w:val="2"/>
+        </w:numPr>
+        <w:rPr>
+          <w:rFonts w:cstheme="minorHAnsi"/>
+          <w:b/>
+          <w:bCs/>
+        </w:rPr>
+      </w:pPr>
+      <w:r>
+        <w:rPr>
+          <w:rFonts w:cstheme="minorHAnsi"/>
+          <w:color w:val="333333"/>
+          <w:sz w:val="21"/>
+          <w:szCs w:val="21"/>
+          <w:shd w:val="clear" w:color="auto" w:fill="FFFFFF"/>
+        </w:rPr>
+        <w:t>Discuss the strengths and weaknesses of the self-adjusting data structures (e.g., the hash table).</w:t>
+      </w:r>
+    </w:p>
+    <w:p>
+      <w:pPr>
+        <w:pStyle w:val="ListParagraph"/>
+        <w:numPr>
+          <w:ilvl w:val="1"/>
+          <w:numId w:val="2"/>
+        </w:numPr>
+        <w:rPr>
+          <w:rFonts w:cstheme="minorHAnsi"/>
+        </w:rPr>
+      </w:pPr>
+      <w:r>
+        <w:rPr>
+          <w:rFonts w:cstheme="minorHAnsi"/>
+        </w:rPr>
+        <w:t>A</w:t>
+      </w:r>
+      <w:r>
+        <w:rPr>
+          <w:rFonts w:cstheme="minorHAnsi"/>
+        </w:rPr>
+        <w:t xml:space="preserve"> hash table is a </w:t>
+      </w:r>
+      <w:r>
+        <w:rPr>
+          <w:rFonts w:cstheme="minorHAnsi"/>
+        </w:rPr>
+        <w:t xml:space="preserve">good data structure for insert and lookups with </w:t>
+      </w:r>
+      <w:proofErr w:type="gramStart"/>
+      <w:r>
+        <w:rPr>
+          <w:rFonts w:cstheme="minorHAnsi"/>
+        </w:rPr>
+        <w:t>O(</w:t>
+      </w:r>
+      <w:proofErr w:type="gramEnd"/>
+      <w:r>
+        <w:rPr>
+          <w:rFonts w:cstheme="minorHAnsi"/>
+        </w:rPr>
+        <w:t>1) being the best possible time complexity and O(n) for the worst for lookups. If the table is under sized or the size of a number that has many divisors, then a weakness will be that a collision. The simple way that I handled collisions was to create a list of items at that hash, but with a size of a prime number there will be minimal collisions.</w:t>
+      </w:r>
+    </w:p>
+    <w:p>
+      <w:pPr>
+        <w:pStyle w:val="NormalWeb"/>
+        <w:spacing w:before="0" w:beforeAutospacing="0" w:after="0" w:afterAutospacing="0"/>
+        <w:ind w:left="360" w:hanging="360"/>
+        <w:rPr>
+          <w:rFonts w:asciiTheme="minorHAnsi" w:hAnsiTheme="minorHAnsi" w:cstheme="minorHAnsi"/>
+          <w:color w:val="333333"/>
+          <w:sz w:val="21"/>
+          <w:szCs w:val="21"/>
+        </w:rPr>
+      </w:pPr>
+      <w:r>
+        <w:rPr>
+          <w:rStyle w:val="Heading3Char"/>
+          <w:rFonts w:asciiTheme="minorHAnsi" w:hAnsiTheme="minorHAnsi" w:cstheme="minorHAnsi"/>
+        </w:rPr>
+        <w:t>C.</w:t>
+      </w:r>
+      <w:r>
+        <w:rPr>
+          <w:rFonts w:asciiTheme="minorHAnsi" w:hAnsiTheme="minorHAnsi" w:cstheme="minorHAnsi"/>
+          <w:color w:val="333333"/>
+          <w:sz w:val="21"/>
+          <w:szCs w:val="21"/>
+        </w:rPr>
+        <w:t xml:space="preserve">  </w:t>
+      </w:r>
+      <w:r>
+        <w:rPr>
+          <w:rStyle w:val="Heading2Char"/>
+          <w:rFonts w:asciiTheme="minorHAnsi" w:hAnsiTheme="minorHAnsi" w:cstheme="minorHAnsi"/>
+        </w:rPr>
+        <w:t>Write an original program to deliver all the packages, meeting all requirements, using the attached supporting documents “Salt Lake City Downtown Map,” “WGUPS Distance Table,” and the “WGUPS Package File.”</w:t>
+      </w:r>
+    </w:p>
+    <w:p>
+      <w:pPr>
+        <w:pStyle w:val="NormalWeb"/>
+        <w:numPr>
+          <w:ilvl w:val="0"/>
+          <w:numId w:val="4"/>
+        </w:numPr>
+        <w:spacing w:before="0" w:beforeAutospacing="0" w:after="0" w:afterAutospacing="0"/>
+        <w:rPr>
+          <w:rFonts w:asciiTheme="minorHAnsi" w:hAnsiTheme="minorHAnsi" w:cstheme="minorHAnsi"/>
+          <w:color w:val="333333"/>
+          <w:sz w:val="21"/>
+          <w:szCs w:val="21"/>
+        </w:rPr>
+      </w:pPr>
+      <w:r>
+        <w:rPr>
+          <w:rFonts w:asciiTheme="minorHAnsi" w:hAnsiTheme="minorHAnsi" w:cstheme="minorHAnsi"/>
+          <w:color w:val="333333"/>
+          <w:sz w:val="21"/>
+          <w:szCs w:val="21"/>
+        </w:rPr>
+        <w:t>Create an identifying comment within the first line of a file named “main.py” that includes your first name, last name, and student ID.</w:t>
+      </w:r>
+    </w:p>
+    <w:p>
+      <w:pPr>
+        <w:pStyle w:val="NormalWeb"/>
+        <w:numPr>
+          <w:ilvl w:val="0"/>
+          <w:numId w:val="4"/>
+        </w:numPr>
+        <w:spacing w:before="0" w:beforeAutospacing="0" w:after="0" w:afterAutospacing="0"/>
+        <w:rPr>
+          <w:rFonts w:asciiTheme="minorHAnsi" w:hAnsiTheme="minorHAnsi" w:cstheme="minorHAnsi"/>
+          <w:color w:val="333333"/>
+          <w:sz w:val="21"/>
+          <w:szCs w:val="21"/>
+        </w:rPr>
+      </w:pPr>
+      <w:r>
+        <w:rPr>
+          <w:rFonts w:asciiTheme="minorHAnsi" w:hAnsiTheme="minorHAnsi" w:cstheme="minorHAnsi"/>
+          <w:color w:val="333333"/>
+          <w:sz w:val="21"/>
+          <w:szCs w:val="21"/>
+        </w:rPr>
+        <w:t>Include comments in your code to explain the process and the flow of the program.</w:t>
+      </w:r>
+    </w:p>
+    <w:p>
+      <w:pPr>
+        <w:pStyle w:val="Heading2"/>
+        <w:rPr>
+          <w:rFonts w:asciiTheme="minorHAnsi" w:hAnsiTheme="minorHAnsi" w:cstheme="minorHAnsi"/>
+        </w:rPr>
+      </w:pPr>
+      <w:r>
+        <w:rPr>
+          <w:rFonts w:asciiTheme="minorHAnsi" w:hAnsiTheme="minorHAnsi" w:cstheme="minorHAnsi"/>
+        </w:rPr>
+        <w:t>D.  Identify a self-adjusting data structure, such as a hash table, that can be used with the algorithm identified in part A to store the package data.</w:t>
+      </w:r>
+    </w:p>
+    <w:p>
+      <w:pPr>
+        <w:pStyle w:val="NormalWeb"/>
+        <w:numPr>
+          <w:ilvl w:val="0"/>
+          <w:numId w:val="3"/>
+        </w:numPr>
+        <w:spacing w:before="0" w:beforeAutospacing="0" w:after="0" w:afterAutospacing="0"/>
+        <w:rPr>
+          <w:rFonts w:asciiTheme="minorHAnsi" w:hAnsiTheme="minorHAnsi" w:cstheme="minorHAnsi"/>
+          <w:color w:val="333333"/>
+          <w:sz w:val="21"/>
+          <w:szCs w:val="21"/>
+        </w:rPr>
+      </w:pPr>
+      <w:r>
+        <w:rPr>
+          <w:rFonts w:asciiTheme="minorHAnsi" w:hAnsiTheme="minorHAnsi" w:cstheme="minorHAnsi"/>
+          <w:color w:val="333333"/>
+          <w:sz w:val="21"/>
+          <w:szCs w:val="21"/>
+        </w:rPr>
+        <w:t>Explain how your data structure accounts for the relationship between the data points you are storing.</w:t>
+      </w:r>
+    </w:p>
+    <w:p>
+      <w:pPr>
+        <w:pStyle w:val="NormalWeb"/>
+        <w:numPr>
+          <w:ilvl w:val="1"/>
+          <w:numId w:val="3"/>
+        </w:numPr>
+        <w:spacing w:before="0" w:beforeAutospacing="0" w:after="0" w:afterAutospacing="0"/>
+        <w:rPr>
+          <w:rFonts w:asciiTheme="minorHAnsi" w:hAnsiTheme="minorHAnsi" w:cstheme="minorHAnsi"/>
+          <w:color w:val="333333"/>
+          <w:sz w:val="21"/>
+          <w:szCs w:val="21"/>
+        </w:rPr>
+      </w:pPr>
+      <w:r>
+        <w:rPr>
+          <w:rFonts w:asciiTheme="minorHAnsi" w:hAnsiTheme="minorHAnsi" w:cstheme="minorHAnsi"/>
+          <w:color w:val="333333"/>
+          <w:sz w:val="21"/>
+          <w:szCs w:val="21"/>
+        </w:rPr>
+        <w:t>The hash table is used to hold all the packages that are available to the genetic algorithm. It is used to convert the package ids to address indexes and back to package ids. This is used to generate the route and then to quickly access each package object and fill in the delivery time</w:t>
+      </w:r>
+      <w:r>
+        <w:rPr>
+          <w:rFonts w:asciiTheme="minorHAnsi" w:hAnsiTheme="minorHAnsi" w:cstheme="minorHAnsi"/>
+          <w:color w:val="333333"/>
+          <w:sz w:val="21"/>
+          <w:szCs w:val="21"/>
+        </w:rPr>
+        <w:t>s and what truck was used to deliver the package.</w:t>
+      </w:r>
+    </w:p>
+    <w:p>
+      <w:pPr>
+        <w:pStyle w:val="Heading2"/>
+        <w:rPr>
+          <w:rFonts w:eastAsia="Times New Roman"/>
+        </w:rPr>
+      </w:pPr>
+      <w:r>
+        <w:rPr>
+          <w:rFonts w:eastAsia="Times New Roman"/>
+        </w:rPr>
+        <w:lastRenderedPageBreak/>
+        <w:t>E.  Develop a hash table, without using </w:t>
+      </w:r>
+      <w:r>
+        <w:rPr>
+          <w:rFonts w:eastAsia="Times New Roman"/>
+          <w:i/>
+          <w:iCs/>
+        </w:rPr>
+        <w:t>any</w:t>
+      </w:r>
+      <w:r>
+        <w:rPr>
+          <w:rFonts w:eastAsia="Times New Roman"/>
+        </w:rPr>
+        <w:t> additional libraries or classes, that has an insertion function that takes the following components as input and inserts the components into the hash table:</w:t>
+      </w:r>
+    </w:p>
+    <w:p>
+      <w:pPr>
+        <w:spacing w:after="0" w:line="240" w:lineRule="auto"/>
+        <w:ind w:left="576" w:hanging="288"/>
+        <w:rPr>
+          <w:rFonts w:ascii="Lato" w:eastAsia="Times New Roman" w:hAnsi="Lato" w:cs="Times New Roman"/>
+          <w:color w:val="333333"/>
+          <w:kern w:val="0"/>
+          <w:sz w:val="21"/>
+          <w:szCs w:val="21"/>
+          <w14:ligatures w14:val="none"/>
+        </w:rPr>
+      </w:pPr>
+      <w:r>
+        <w:rPr>
+          <w:rFonts w:ascii="Lato" w:eastAsia="Times New Roman" w:hAnsi="Lato" w:cs="Times New Roman"/>
+          <w:color w:val="333333"/>
+          <w:kern w:val="0"/>
+          <w:sz w:val="21"/>
+          <w:szCs w:val="21"/>
+          <w14:ligatures w14:val="none"/>
+        </w:rPr>
+        <w:t>•   package ID number</w:t>
+      </w:r>
+    </w:p>
+    <w:p>
+      <w:pPr>
+        <w:spacing w:after="0" w:line="240" w:lineRule="auto"/>
+        <w:ind w:left="576" w:hanging="288"/>
+        <w:rPr>
+          <w:rFonts w:ascii="Lato" w:eastAsia="Times New Roman" w:hAnsi="Lato" w:cs="Times New Roman"/>
+          <w:color w:val="333333"/>
+          <w:kern w:val="0"/>
+          <w:sz w:val="21"/>
+          <w:szCs w:val="21"/>
+          <w14:ligatures w14:val="none"/>
+        </w:rPr>
+      </w:pPr>
+      <w:r>
+        <w:rPr>
+          <w:rFonts w:ascii="Lato" w:eastAsia="Times New Roman" w:hAnsi="Lato" w:cs="Times New Roman"/>
+          <w:color w:val="333333"/>
+          <w:kern w:val="0"/>
+          <w:sz w:val="21"/>
+          <w:szCs w:val="21"/>
+          <w14:ligatures w14:val="none"/>
+        </w:rPr>
+        <w:t>•   delivery address</w:t>
+      </w:r>
+    </w:p>
+    <w:p>
+      <w:pPr>
+        <w:spacing w:after="0" w:line="240" w:lineRule="auto"/>
+        <w:ind w:left="576" w:hanging="288"/>
+        <w:rPr>
+          <w:rFonts w:ascii="Lato" w:eastAsia="Times New Roman" w:hAnsi="Lato" w:cs="Times New Roman"/>
+          <w:color w:val="333333"/>
+          <w:kern w:val="0"/>
+          <w:sz w:val="21"/>
+          <w:szCs w:val="21"/>
+          <w14:ligatures w14:val="none"/>
+        </w:rPr>
+      </w:pPr>
+      <w:r>
+        <w:rPr>
+          <w:rFonts w:ascii="Lato" w:eastAsia="Times New Roman" w:hAnsi="Lato" w:cs="Times New Roman"/>
+          <w:color w:val="333333"/>
+          <w:kern w:val="0"/>
+          <w:sz w:val="21"/>
+          <w:szCs w:val="21"/>
+          <w14:ligatures w14:val="none"/>
+        </w:rPr>
+        <w:t>•   delivery deadline</w:t>
+      </w:r>
+    </w:p>
+    <w:p>
+      <w:pPr>
+        <w:spacing w:after="0" w:line="240" w:lineRule="auto"/>
+        <w:ind w:left="576" w:hanging="288"/>
+        <w:rPr>
+          <w:rFonts w:ascii="Lato" w:eastAsia="Times New Roman" w:hAnsi="Lato" w:cs="Times New Roman"/>
+          <w:color w:val="333333"/>
+          <w:kern w:val="0"/>
+          <w:sz w:val="21"/>
+          <w:szCs w:val="21"/>
+          <w14:ligatures w14:val="none"/>
+        </w:rPr>
+      </w:pPr>
+      <w:r>
+        <w:rPr>
+          <w:rFonts w:ascii="Lato" w:eastAsia="Times New Roman" w:hAnsi="Lato" w:cs="Times New Roman"/>
+          <w:color w:val="333333"/>
+          <w:kern w:val="0"/>
+          <w:sz w:val="21"/>
+          <w:szCs w:val="21"/>
+          <w14:ligatures w14:val="none"/>
+        </w:rPr>
+        <w:t>•   delivery city</w:t>
+      </w:r>
+    </w:p>
+    <w:p>
+      <w:pPr>
+        <w:spacing w:after="0" w:line="240" w:lineRule="auto"/>
+        <w:ind w:left="576" w:hanging="288"/>
+        <w:rPr>
+          <w:rFonts w:ascii="Lato" w:eastAsia="Times New Roman" w:hAnsi="Lato" w:cs="Times New Roman"/>
+          <w:color w:val="333333"/>
+          <w:kern w:val="0"/>
+          <w:sz w:val="21"/>
+          <w:szCs w:val="21"/>
+          <w14:ligatures w14:val="none"/>
+        </w:rPr>
+      </w:pPr>
+      <w:r>
+        <w:rPr>
+          <w:rFonts w:ascii="Lato" w:eastAsia="Times New Roman" w:hAnsi="Lato" w:cs="Times New Roman"/>
+          <w:color w:val="333333"/>
+          <w:kern w:val="0"/>
+          <w:sz w:val="21"/>
+          <w:szCs w:val="21"/>
+          <w14:ligatures w14:val="none"/>
+        </w:rPr>
+        <w:t>•   delivery zip code</w:t>
+      </w:r>
+    </w:p>
+    <w:p>
+      <w:pPr>
+        <w:spacing w:after="0" w:line="240" w:lineRule="auto"/>
+        <w:ind w:left="576" w:hanging="288"/>
+        <w:rPr>
+          <w:rFonts w:ascii="Lato" w:eastAsia="Times New Roman" w:hAnsi="Lato" w:cs="Times New Roman"/>
+          <w:color w:val="333333"/>
+          <w:kern w:val="0"/>
+          <w:sz w:val="21"/>
+          <w:szCs w:val="21"/>
+          <w14:ligatures w14:val="none"/>
+        </w:rPr>
+      </w:pPr>
+      <w:r>
+        <w:rPr>
+          <w:rFonts w:ascii="Lato" w:eastAsia="Times New Roman" w:hAnsi="Lato" w:cs="Times New Roman"/>
+          <w:color w:val="333333"/>
+          <w:kern w:val="0"/>
+          <w:sz w:val="21"/>
+          <w:szCs w:val="21"/>
+          <w14:ligatures w14:val="none"/>
+        </w:rPr>
+        <w:t>•   package weight</w:t>
+      </w:r>
+    </w:p>
+    <w:p>
+      <w:pPr>
+        <w:spacing w:after="0" w:line="240" w:lineRule="auto"/>
+        <w:ind w:left="576" w:hanging="288"/>
+        <w:rPr>
+          <w:rFonts w:ascii="Lato" w:eastAsia="Times New Roman" w:hAnsi="Lato" w:cs="Times New Roman"/>
+          <w:color w:val="333333"/>
+          <w:kern w:val="0"/>
+          <w:sz w:val="21"/>
+          <w:szCs w:val="21"/>
+          <w14:ligatures w14:val="none"/>
+        </w:rPr>
+      </w:pPr>
+      <w:r>
+        <w:rPr>
+          <w:rFonts w:ascii="Lato" w:eastAsia="Times New Roman" w:hAnsi="Lato" w:cs="Times New Roman"/>
+          <w:color w:val="333333"/>
+          <w:kern w:val="0"/>
+          <w:sz w:val="21"/>
+          <w:szCs w:val="21"/>
+          <w14:ligatures w14:val="none"/>
+        </w:rPr>
+        <w:t xml:space="preserve">•   delivery status (e.g., delivered, </w:t>
+      </w:r>
+      <w:proofErr w:type="spellStart"/>
+      <w:r>
+        <w:rPr>
+          <w:rFonts w:ascii="Lato" w:eastAsia="Times New Roman" w:hAnsi="Lato" w:cs="Times New Roman"/>
+          <w:color w:val="333333"/>
+          <w:kern w:val="0"/>
+          <w:sz w:val="21"/>
+          <w:szCs w:val="21"/>
+          <w14:ligatures w14:val="none"/>
+        </w:rPr>
+        <w:t>en</w:t>
+      </w:r>
+      <w:proofErr w:type="spellEnd"/>
+      <w:r>
+        <w:rPr>
+          <w:rFonts w:ascii="Lato" w:eastAsia="Times New Roman" w:hAnsi="Lato" w:cs="Times New Roman"/>
+          <w:color w:val="333333"/>
+          <w:kern w:val="0"/>
+          <w:sz w:val="21"/>
+          <w:szCs w:val="21"/>
+          <w14:ligatures w14:val="none"/>
+        </w:rPr>
+        <w:t xml:space="preserve"> route)</w:t>
+      </w:r>
+    </w:p>
+    <w:p>
+      <w:pPr>
+        <w:spacing w:after="0" w:line="240" w:lineRule="auto"/>
+        <w:rPr>
+          <w:rFonts w:ascii="Lato" w:eastAsia="Times New Roman" w:hAnsi="Lato" w:cs="Times New Roman"/>
+          <w:color w:val="333333"/>
+          <w:kern w:val="0"/>
+          <w:sz w:val="21"/>
+          <w:szCs w:val="21"/>
+          <w14:ligatures w14:val="none"/>
+        </w:rPr>
+      </w:pPr>
+    </w:p>
+    <w:p>
+      <w:pPr>
+        <w:pStyle w:val="Heading2"/>
+        <w:rPr>
+          <w:rFonts w:eastAsia="Times New Roman"/>
+        </w:rPr>
+      </w:pPr>
+      <w:r>
+        <w:rPr>
+          <w:rFonts w:eastAsia="Times New Roman"/>
+        </w:rPr>
+        <w:t>F.  Develop a look-up function that takes the following components as input and returns the corresponding data elements:</w:t>
+      </w:r>
+    </w:p>
+    <w:p>
+      <w:pPr>
+        <w:spacing w:after="0" w:line="240" w:lineRule="auto"/>
+        <w:ind w:left="576" w:hanging="288"/>
+        <w:rPr>
+          <w:rFonts w:ascii="Lato" w:eastAsia="Times New Roman" w:hAnsi="Lato" w:cs="Times New Roman"/>
+          <w:color w:val="333333"/>
+          <w:kern w:val="0"/>
+          <w:sz w:val="21"/>
+          <w:szCs w:val="21"/>
+          <w14:ligatures w14:val="none"/>
+        </w:rPr>
+      </w:pPr>
+      <w:r>
+        <w:rPr>
+          <w:rFonts w:ascii="Lato" w:eastAsia="Times New Roman" w:hAnsi="Lato" w:cs="Times New Roman"/>
+          <w:color w:val="333333"/>
+          <w:kern w:val="0"/>
+          <w:sz w:val="21"/>
+          <w:szCs w:val="21"/>
+          <w14:ligatures w14:val="none"/>
+        </w:rPr>
+        <w:t>•   package ID number</w:t>
+      </w:r>
+    </w:p>
+    <w:p>
+      <w:pPr>
+        <w:spacing w:after="0" w:line="240" w:lineRule="auto"/>
+        <w:ind w:left="576" w:hanging="288"/>
+        <w:rPr>
+          <w:rFonts w:ascii="Lato" w:eastAsia="Times New Roman" w:hAnsi="Lato" w:cs="Times New Roman"/>
+          <w:color w:val="333333"/>
+          <w:kern w:val="0"/>
+          <w:sz w:val="21"/>
+          <w:szCs w:val="21"/>
+          <w14:ligatures w14:val="none"/>
+        </w:rPr>
+      </w:pPr>
+      <w:r>
+        <w:rPr>
+          <w:rFonts w:ascii="Lato" w:eastAsia="Times New Roman" w:hAnsi="Lato" w:cs="Times New Roman"/>
+          <w:color w:val="333333"/>
+          <w:kern w:val="0"/>
+          <w:sz w:val="21"/>
+          <w:szCs w:val="21"/>
+          <w14:ligatures w14:val="none"/>
+        </w:rPr>
+        <w:t>•   delivery address</w:t>
+      </w:r>
+    </w:p>
+    <w:p>
+      <w:pPr>
+        <w:spacing w:after="0" w:line="240" w:lineRule="auto"/>
+        <w:ind w:left="576" w:hanging="288"/>
+        <w:rPr>
+          <w:rFonts w:ascii="Lato" w:eastAsia="Times New Roman" w:hAnsi="Lato" w:cs="Times New Roman"/>
+          <w:color w:val="333333"/>
+          <w:kern w:val="0"/>
+          <w:sz w:val="21"/>
+          <w:szCs w:val="21"/>
+          <w14:ligatures w14:val="none"/>
+        </w:rPr>
+      </w:pPr>
+      <w:r>
+        <w:rPr>
+          <w:rFonts w:ascii="Lato" w:eastAsia="Times New Roman" w:hAnsi="Lato" w:cs="Times New Roman"/>
+          <w:color w:val="333333"/>
+          <w:kern w:val="0"/>
+          <w:sz w:val="21"/>
+          <w:szCs w:val="21"/>
+          <w14:ligatures w14:val="none"/>
+        </w:rPr>
+        <w:t>•   delivery deadline</w:t>
+      </w:r>
+    </w:p>
+    <w:p>
+      <w:pPr>
+        <w:spacing w:after="0" w:line="240" w:lineRule="auto"/>
+        <w:ind w:left="576" w:hanging="288"/>
+        <w:rPr>
+          <w:rFonts w:ascii="Lato" w:eastAsia="Times New Roman" w:hAnsi="Lato" w:cs="Times New Roman"/>
+          <w:color w:val="333333"/>
+          <w:kern w:val="0"/>
+          <w:sz w:val="21"/>
+          <w:szCs w:val="21"/>
+          <w14:ligatures w14:val="none"/>
+        </w:rPr>
+      </w:pPr>
+      <w:r>
+        <w:rPr>
+          <w:rFonts w:ascii="Lato" w:eastAsia="Times New Roman" w:hAnsi="Lato" w:cs="Times New Roman"/>
+          <w:color w:val="333333"/>
+          <w:kern w:val="0"/>
+          <w:sz w:val="21"/>
+          <w:szCs w:val="21"/>
+          <w14:ligatures w14:val="none"/>
+        </w:rPr>
+        <w:t>•   delivery city</w:t>
+      </w:r>
+    </w:p>
+    <w:p>
+      <w:pPr>
+        <w:spacing w:after="0" w:line="240" w:lineRule="auto"/>
+        <w:ind w:left="576" w:hanging="288"/>
+        <w:rPr>
+          <w:rFonts w:ascii="Lato" w:eastAsia="Times New Roman" w:hAnsi="Lato" w:cs="Times New Roman"/>
+          <w:color w:val="333333"/>
+          <w:kern w:val="0"/>
+          <w:sz w:val="21"/>
+          <w:szCs w:val="21"/>
+          <w14:ligatures w14:val="none"/>
+        </w:rPr>
+      </w:pPr>
+      <w:r>
+        <w:rPr>
+          <w:rFonts w:ascii="Lato" w:eastAsia="Times New Roman" w:hAnsi="Lato" w:cs="Times New Roman"/>
+          <w:color w:val="333333"/>
+          <w:kern w:val="0"/>
+          <w:sz w:val="21"/>
+          <w:szCs w:val="21"/>
+          <w14:ligatures w14:val="none"/>
+        </w:rPr>
+        <w:t>•   delivery zip code</w:t>
+      </w:r>
+    </w:p>
+    <w:p>
+      <w:pPr>
+        <w:spacing w:after="0" w:line="240" w:lineRule="auto"/>
+        <w:ind w:left="576" w:hanging="288"/>
+        <w:rPr>
+          <w:rFonts w:ascii="Lato" w:eastAsia="Times New Roman" w:hAnsi="Lato" w:cs="Times New Roman"/>
+          <w:color w:val="333333"/>
+          <w:kern w:val="0"/>
+          <w:sz w:val="21"/>
+          <w:szCs w:val="21"/>
+          <w14:ligatures w14:val="none"/>
+        </w:rPr>
+      </w:pPr>
+      <w:r>
+        <w:rPr>
+          <w:rFonts w:ascii="Lato" w:eastAsia="Times New Roman" w:hAnsi="Lato" w:cs="Times New Roman"/>
+          <w:color w:val="333333"/>
+          <w:kern w:val="0"/>
+          <w:sz w:val="21"/>
+          <w:szCs w:val="21"/>
+          <w14:ligatures w14:val="none"/>
+        </w:rPr>
+        <w:t>•   package weight</w:t>
+      </w:r>
+    </w:p>
+    <w:p>
+      <w:pPr>
+        <w:spacing w:after="0" w:line="240" w:lineRule="auto"/>
+        <w:ind w:left="576" w:hanging="288"/>
+        <w:rPr>
+          <w:rFonts w:ascii="Lato" w:eastAsia="Times New Roman" w:hAnsi="Lato" w:cs="Times New Roman"/>
+          <w:color w:val="333333"/>
+          <w:kern w:val="0"/>
+          <w:sz w:val="21"/>
+          <w:szCs w:val="21"/>
+          <w14:ligatures w14:val="none"/>
+        </w:rPr>
+      </w:pPr>
+      <w:r>
+        <w:rPr>
+          <w:rFonts w:ascii="Lato" w:eastAsia="Times New Roman" w:hAnsi="Lato" w:cs="Times New Roman"/>
+          <w:color w:val="333333"/>
+          <w:kern w:val="0"/>
+          <w:sz w:val="21"/>
+          <w:szCs w:val="21"/>
+          <w14:ligatures w14:val="none"/>
+        </w:rPr>
+        <w:t>•   delivery status (i.e., “at the hub,” “</w:t>
+      </w:r>
+      <w:proofErr w:type="spellStart"/>
+      <w:r>
+        <w:rPr>
+          <w:rFonts w:ascii="Lato" w:eastAsia="Times New Roman" w:hAnsi="Lato" w:cs="Times New Roman"/>
+          <w:color w:val="333333"/>
+          <w:kern w:val="0"/>
+          <w:sz w:val="21"/>
+          <w:szCs w:val="21"/>
+          <w14:ligatures w14:val="none"/>
+        </w:rPr>
+        <w:t>en</w:t>
+      </w:r>
+      <w:proofErr w:type="spellEnd"/>
+      <w:r>
+        <w:rPr>
+          <w:rFonts w:ascii="Lato" w:eastAsia="Times New Roman" w:hAnsi="Lato" w:cs="Times New Roman"/>
+          <w:color w:val="333333"/>
+          <w:kern w:val="0"/>
+          <w:sz w:val="21"/>
+          <w:szCs w:val="21"/>
+          <w14:ligatures w14:val="none"/>
+        </w:rPr>
+        <w:t xml:space="preserve"> route,” or “delivered”), including the delivery time</w:t>
+      </w:r>
+    </w:p>
+    <w:p>
+      <w:pPr>
+        <w:spacing w:after="0" w:line="240" w:lineRule="auto"/>
+        <w:ind w:left="648"/>
+        <w:rPr>
+          <w:rFonts w:ascii="Lato" w:eastAsia="Times New Roman" w:hAnsi="Lato" w:cs="Times New Roman"/>
+          <w:color w:val="333333"/>
+          <w:kern w:val="0"/>
+          <w:sz w:val="21"/>
+          <w:szCs w:val="21"/>
+          <w14:ligatures w14:val="none"/>
+        </w:rPr>
+      </w:pPr>
+    </w:p>
+    <w:p>
+      <w:pPr>
+        <w:spacing w:after="0" w:line="240" w:lineRule="auto"/>
+        <w:ind w:left="576"/>
+        <w:rPr>
+          <w:rFonts w:ascii="Lato" w:eastAsia="Times New Roman" w:hAnsi="Lato" w:cs="Times New Roman"/>
+          <w:color w:val="333333"/>
+          <w:kern w:val="0"/>
+          <w:sz w:val="21"/>
+          <w:szCs w:val="21"/>
+          <w14:ligatures w14:val="none"/>
+        </w:rPr>
+      </w:pPr>
+      <w:r>
+        <w:rPr>
+          <w:rFonts w:ascii="Lato" w:eastAsia="Times New Roman" w:hAnsi="Lato" w:cs="Times New Roman"/>
+          <w:i/>
+          <w:iCs/>
+          <w:color w:val="333333"/>
+          <w:kern w:val="0"/>
+          <w:sz w:val="21"/>
+          <w:szCs w:val="21"/>
+          <w14:ligatures w14:val="none"/>
+        </w:rPr>
+        <w:t>Note: Your function should output all data elements for the package ID number. </w:t>
+      </w:r>
+    </w:p>
+    <w:p>
+      <w:pPr>
+        <w:spacing w:after="0" w:line="240" w:lineRule="auto"/>
+        <w:rPr>
+          <w:rFonts w:ascii="Times New Roman" w:eastAsia="Times New Roman" w:hAnsi="Times New Roman" w:cs="Times New Roman"/>
+          <w:kern w:val="0"/>
+          <w:sz w:val="24"/>
+          <w:szCs w:val="24"/>
+          <w14:ligatures w14:val="none"/>
+        </w:rPr>
+      </w:pPr>
+    </w:p>
+    <w:p>
+      <w:pPr>
+        <w:pStyle w:val="NormalWeb"/>
+        <w:spacing w:before="0" w:beforeAutospacing="0" w:after="0" w:afterAutospacing="0"/>
+        <w:rPr>
+          <w:rFonts w:asciiTheme="minorHAnsi" w:hAnsiTheme="minorHAnsi" w:cstheme="minorHAnsi"/>
+          <w:color w:val="333333"/>
+          <w:sz w:val="21"/>
+          <w:szCs w:val="21"/>
+        </w:rPr>
+      </w:pPr>
+    </w:p>
+    <w:p>
+      <w:pPr>
+        <w:pStyle w:val="NormalWeb"/>
+        <w:spacing w:before="0" w:beforeAutospacing="0" w:after="0" w:afterAutospacing="0"/>
+        <w:ind w:left="619" w:hanging="360"/>
+        <w:rPr>
+          <w:rFonts w:asciiTheme="minorHAnsi" w:hAnsiTheme="minorHAnsi" w:cstheme="minorHAnsi"/>
+          <w:color w:val="333333"/>
+          <w:sz w:val="21"/>
+          <w:szCs w:val="21"/>
+        </w:rPr>
+      </w:pPr>
+    </w:p>
+    <w:p>
+      <w:pPr>
+        <w:pStyle w:val="NormalWeb"/>
+        <w:spacing w:before="0" w:beforeAutospacing="0" w:after="0" w:afterAutospacing="0"/>
+        <w:ind w:left="619" w:hanging="360"/>
+        <w:rPr>
+          <w:rFonts w:asciiTheme="minorHAnsi" w:hAnsiTheme="minorHAnsi" w:cstheme="minorHAnsi"/>
+          <w:color w:val="333333"/>
+          <w:sz w:val="21"/>
+          <w:szCs w:val="21"/>
+        </w:rPr>
+      </w:pPr>
+      <w:r>
+        <w:rPr>
+          <w:rFonts w:asciiTheme="minorHAnsi" w:hAnsiTheme="minorHAnsi" w:cstheme="minorHAnsi"/>
+          <w:color w:val="333333"/>
+          <w:sz w:val="21"/>
+          <w:szCs w:val="21"/>
+        </w:rPr>
+        <w:tab/>
+      </w:r>
+    </w:p>
+    <w:p>
+      <w:pPr>
+        <w:pStyle w:val="NormalWeb"/>
+        <w:spacing w:before="0" w:beforeAutospacing="0" w:after="0" w:afterAutospacing="0"/>
+        <w:rPr>
+          <w:rFonts w:asciiTheme="minorHAnsi" w:hAnsiTheme="minorHAnsi" w:cstheme="minorHAnsi"/>
+          <w:color w:val="333333"/>
+          <w:sz w:val="21"/>
+          <w:szCs w:val="21"/>
+        </w:rPr>
+      </w:pPr>
+    </w:p>
+    <w:p>
+      <w:pPr>
+        <w:rPr>
+          <w:rFonts w:cstheme="minorHAnsi"/>
+        </w:rPr>
+      </w:pPr>
+    </w:p>
+    <w:p>
+      <w:pPr>
+        <w:rPr>
+          <w:rFonts w:cstheme="minorHAnsi"/>
+        </w:rPr>
+      </w:pPr>
+    </w:p>
+    <w:p>
+      <w:pPr>
+        <w:rPr>
+          <w:rFonts w:cstheme="minorHAnsi"/>
+        </w:rPr>
+      </w:pPr>
+    </w:p>
     <w:sectPr>
       <w:pgSz w:w="12240" w:h="15840"/>
       <w:pgMar w:top="1440" w:right="1440" w:bottom="1440" w:left="1440" w:header="720" w:footer="720" w:gutter="0"/>
@@ -851,11 +1849,189 @@
       </w:pPr>
     </w:lvl>
   </w:abstractNum>
+  <w:abstractNum w:abstractNumId="2" w15:restartNumberingAfterBreak="0">
+    <w:nsid w:val="0FF72690"/>
+    <w:multiLevelType w:val="hybridMultilevel"/>
+    <w:tmpl w:val="18E431FE"/>
+    <w:lvl w:ilvl="0" w:tplc="0409000F">
+      <w:start w:val="1"/>
+      <w:numFmt w:val="decimal"/>
+      <w:lvlText w:val="%1."/>
+      <w:lvlJc w:val="left"/>
+      <w:pPr>
+        <w:ind w:left="720" w:hanging="360"/>
+      </w:pPr>
+    </w:lvl>
+    <w:lvl w:ilvl="1" w:tplc="04090019">
+      <w:start w:val="1"/>
+      <w:numFmt w:val="lowerLetter"/>
+      <w:lvlText w:val="%2."/>
+      <w:lvlJc w:val="left"/>
+      <w:pPr>
+        <w:ind w:left="1440" w:hanging="360"/>
+      </w:pPr>
+    </w:lvl>
+    <w:lvl w:ilvl="2" w:tplc="0409001B" w:tentative="1">
+      <w:start w:val="1"/>
+      <w:numFmt w:val="lowerRoman"/>
+      <w:lvlText w:val="%3."/>
+      <w:lvlJc w:val="right"/>
+      <w:pPr>
+        <w:ind w:left="2160" w:hanging="180"/>
+      </w:pPr>
+    </w:lvl>
+    <w:lvl w:ilvl="3" w:tplc="0409000F" w:tentative="1">
+      <w:start w:val="1"/>
+      <w:numFmt w:val="decimal"/>
+      <w:lvlText w:val="%4."/>
+      <w:lvlJc w:val="left"/>
+      <w:pPr>
+        <w:ind w:left="2880" w:hanging="360"/>
+      </w:pPr>
+    </w:lvl>
+    <w:lvl w:ilvl="4" w:tplc="04090019" w:tentative="1">
+      <w:start w:val="1"/>
+      <w:numFmt w:val="lowerLetter"/>
+      <w:lvlText w:val="%5."/>
+      <w:lvlJc w:val="left"/>
+      <w:pPr>
+        <w:ind w:left="3600" w:hanging="360"/>
+      </w:pPr>
+    </w:lvl>
+    <w:lvl w:ilvl="5" w:tplc="0409001B" w:tentative="1">
+      <w:start w:val="1"/>
+      <w:numFmt w:val="lowerRoman"/>
+      <w:lvlText w:val="%6."/>
+      <w:lvlJc w:val="right"/>
+      <w:pPr>
+        <w:ind w:left="4320" w:hanging="180"/>
+      </w:pPr>
+    </w:lvl>
+    <w:lvl w:ilvl="6" w:tplc="0409000F" w:tentative="1">
+      <w:start w:val="1"/>
+      <w:numFmt w:val="decimal"/>
+      <w:lvlText w:val="%7."/>
+      <w:lvlJc w:val="left"/>
+      <w:pPr>
+        <w:ind w:left="5040" w:hanging="360"/>
+      </w:pPr>
+    </w:lvl>
+    <w:lvl w:ilvl="7" w:tplc="04090019" w:tentative="1">
+      <w:start w:val="1"/>
+      <w:numFmt w:val="lowerLetter"/>
+      <w:lvlText w:val="%8."/>
+      <w:lvlJc w:val="left"/>
+      <w:pPr>
+        <w:ind w:left="5760" w:hanging="360"/>
+      </w:pPr>
+    </w:lvl>
+    <w:lvl w:ilvl="8" w:tplc="0409001B" w:tentative="1">
+      <w:start w:val="1"/>
+      <w:numFmt w:val="lowerRoman"/>
+      <w:lvlText w:val="%9."/>
+      <w:lvlJc w:val="right"/>
+      <w:pPr>
+        <w:ind w:left="6480" w:hanging="180"/>
+      </w:pPr>
+    </w:lvl>
+  </w:abstractNum>
+  <w:abstractNum w:abstractNumId="3" w15:restartNumberingAfterBreak="0">
+    <w:nsid w:val="1F8F597D"/>
+    <w:multiLevelType w:val="hybridMultilevel"/>
+    <w:tmpl w:val="977E434E"/>
+    <w:lvl w:ilvl="0" w:tplc="0409000F">
+      <w:start w:val="1"/>
+      <w:numFmt w:val="decimal"/>
+      <w:lvlText w:val="%1."/>
+      <w:lvlJc w:val="left"/>
+      <w:pPr>
+        <w:ind w:left="979" w:hanging="360"/>
+      </w:pPr>
+    </w:lvl>
+    <w:lvl w:ilvl="1" w:tplc="04090019" w:tentative="1">
+      <w:start w:val="1"/>
+      <w:numFmt w:val="lowerLetter"/>
+      <w:lvlText w:val="%2."/>
+      <w:lvlJc w:val="left"/>
+      <w:pPr>
+        <w:ind w:left="1699" w:hanging="360"/>
+      </w:pPr>
+    </w:lvl>
+    <w:lvl w:ilvl="2" w:tplc="0409001B" w:tentative="1">
+      <w:start w:val="1"/>
+      <w:numFmt w:val="lowerRoman"/>
+      <w:lvlText w:val="%3."/>
+      <w:lvlJc w:val="right"/>
+      <w:pPr>
+        <w:ind w:left="2419" w:hanging="180"/>
+      </w:pPr>
+    </w:lvl>
+    <w:lvl w:ilvl="3" w:tplc="0409000F" w:tentative="1">
+      <w:start w:val="1"/>
+      <w:numFmt w:val="decimal"/>
+      <w:lvlText w:val="%4."/>
+      <w:lvlJc w:val="left"/>
+      <w:pPr>
+        <w:ind w:left="3139" w:hanging="360"/>
+      </w:pPr>
+    </w:lvl>
+    <w:lvl w:ilvl="4" w:tplc="04090019" w:tentative="1">
+      <w:start w:val="1"/>
+      <w:numFmt w:val="lowerLetter"/>
+      <w:lvlText w:val="%5."/>
+      <w:lvlJc w:val="left"/>
+      <w:pPr>
+        <w:ind w:left="3859" w:hanging="360"/>
+      </w:pPr>
+    </w:lvl>
+    <w:lvl w:ilvl="5" w:tplc="0409001B" w:tentative="1">
+      <w:start w:val="1"/>
+      <w:numFmt w:val="lowerRoman"/>
+      <w:lvlText w:val="%6."/>
+      <w:lvlJc w:val="right"/>
+      <w:pPr>
+        <w:ind w:left="4579" w:hanging="180"/>
+      </w:pPr>
+    </w:lvl>
+    <w:lvl w:ilvl="6" w:tplc="0409000F" w:tentative="1">
+      <w:start w:val="1"/>
+      <w:numFmt w:val="decimal"/>
+      <w:lvlText w:val="%7."/>
+      <w:lvlJc w:val="left"/>
+      <w:pPr>
+        <w:ind w:left="5299" w:hanging="360"/>
+      </w:pPr>
+    </w:lvl>
+    <w:lvl w:ilvl="7" w:tplc="04090019" w:tentative="1">
+      <w:start w:val="1"/>
+      <w:numFmt w:val="lowerLetter"/>
+      <w:lvlText w:val="%8."/>
+      <w:lvlJc w:val="left"/>
+      <w:pPr>
+        <w:ind w:left="6019" w:hanging="360"/>
+      </w:pPr>
+    </w:lvl>
+    <w:lvl w:ilvl="8" w:tplc="0409001B" w:tentative="1">
+      <w:start w:val="1"/>
+      <w:numFmt w:val="lowerRoman"/>
+      <w:lvlText w:val="%9."/>
+      <w:lvlJc w:val="right"/>
+      <w:pPr>
+        <w:ind w:left="6739" w:hanging="180"/>
+      </w:pPr>
+    </w:lvl>
+  </w:abstractNum>
   <w:num w:numId="1" w16cid:durableId="25953849">
     <w:abstractNumId w:val="0"/>
   </w:num>
   <w:num w:numId="2" w16cid:durableId="567306853">
     <w:abstractNumId w:val="1"/>
+  </w:num>
+  <w:num w:numId="3" w16cid:durableId="135144543">
+    <w:abstractNumId w:val="2"/>
+  </w:num>
+  <w:num w:numId="4" w16cid:durableId="823547019">
+    <w:abstractNumId w:val="3"/>
   </w:num>
 </w:numbering>
 </file>
@@ -1261,6 +2437,27 @@
     <w:name w:val="Normal"/>
     <w:qFormat/>
   </w:style>
+  <w:style w:type="paragraph" w:styleId="Heading1">
+    <w:name w:val="heading 1"/>
+    <w:basedOn w:val="Normal"/>
+    <w:next w:val="Normal"/>
+    <w:link w:val="Heading1Char"/>
+    <w:uiPriority w:val="9"/>
+    <w:qFormat/>
+    <w:rsid w:val="00FC5FA9"/>
+    <w:pPr>
+      <w:keepNext/>
+      <w:keepLines/>
+      <w:spacing w:before="240" w:after="0"/>
+      <w:outlineLvl w:val="0"/>
+    </w:pPr>
+    <w:rPr>
+      <w:rFonts w:asciiTheme="majorHAnsi" w:eastAsiaTheme="majorEastAsia" w:hAnsiTheme="majorHAnsi" w:cstheme="majorBidi"/>
+      <w:color w:val="2F5496" w:themeColor="accent1" w:themeShade="BF"/>
+      <w:sz w:val="32"/>
+      <w:szCs w:val="32"/>
+    </w:rPr>
+  </w:style>
   <w:style w:type="paragraph" w:styleId="Heading2">
     <w:name w:val="heading 2"/>
     <w:basedOn w:val="Normal"/>
@@ -1283,10 +2480,31 @@
       <w:szCs w:val="26"/>
     </w:rPr>
   </w:style>
+  <w:style w:type="paragraph" w:styleId="Heading3">
+    <w:name w:val="heading 3"/>
+    <w:basedOn w:val="Normal"/>
+    <w:next w:val="Normal"/>
+    <w:link w:val="Heading3Char"/>
+    <w:uiPriority w:val="9"/>
+    <w:unhideWhenUsed/>
+    <w:qFormat/>
+    <w:rsid w:val="00FC5FA9"/>
+    <w:pPr>
+      <w:keepNext/>
+      <w:keepLines/>
+      <w:spacing w:before="40" w:after="0"/>
+      <w:outlineLvl w:val="2"/>
+    </w:pPr>
+    <w:rPr>
+      <w:rFonts w:asciiTheme="majorHAnsi" w:eastAsiaTheme="majorEastAsia" w:hAnsiTheme="majorHAnsi" w:cstheme="majorBidi"/>
+      <w:color w:val="1F3763" w:themeColor="accent1" w:themeShade="7F"/>
+      <w:sz w:val="24"/>
+      <w:szCs w:val="24"/>
+    </w:rPr>
+  </w:style>
   <w:style w:type="character" w:default="1" w:styleId="DefaultParagraphFont">
     <w:name w:val="Default Paragraph Font"/>
     <w:uiPriority w:val="1"/>
-    <w:semiHidden/>
     <w:unhideWhenUsed/>
   </w:style>
   <w:style w:type="table" w:default="1" w:styleId="TableNormal">
@@ -1398,6 +2616,66 @@
       <w:ind w:left="720"/>
       <w:contextualSpacing/>
     </w:pPr>
+  </w:style>
+  <w:style w:type="paragraph" w:styleId="NormalWeb">
+    <w:name w:val="Normal (Web)"/>
+    <w:basedOn w:val="Normal"/>
+    <w:uiPriority w:val="99"/>
+    <w:semiHidden/>
+    <w:unhideWhenUsed/>
+    <w:rsid w:val="00FC5FA9"/>
+    <w:pPr>
+      <w:spacing w:before="100" w:beforeAutospacing="1" w:after="100" w:afterAutospacing="1" w:line="240" w:lineRule="auto"/>
+    </w:pPr>
+    <w:rPr>
+      <w:rFonts w:ascii="Times New Roman" w:eastAsia="Times New Roman" w:hAnsi="Times New Roman" w:cs="Times New Roman"/>
+      <w:kern w:val="0"/>
+      <w:sz w:val="24"/>
+      <w:szCs w:val="24"/>
+      <w14:ligatures w14:val="none"/>
+    </w:rPr>
+  </w:style>
+  <w:style w:type="character" w:customStyle="1" w:styleId="apple-converted-space">
+    <w:name w:val="apple-converted-space"/>
+    <w:basedOn w:val="DefaultParagraphFont"/>
+    <w:rsid w:val="00FC5FA9"/>
+  </w:style>
+  <w:style w:type="character" w:styleId="Emphasis">
+    <w:name w:val="Emphasis"/>
+    <w:basedOn w:val="DefaultParagraphFont"/>
+    <w:uiPriority w:val="20"/>
+    <w:qFormat/>
+    <w:rsid w:val="00FC5FA9"/>
+    <w:rPr>
+      <w:i/>
+      <w:iCs/>
+    </w:rPr>
+  </w:style>
+  <w:style w:type="character" w:customStyle="1" w:styleId="Heading1Char">
+    <w:name w:val="Heading 1 Char"/>
+    <w:basedOn w:val="DefaultParagraphFont"/>
+    <w:link w:val="Heading1"/>
+    <w:uiPriority w:val="9"/>
+    <w:rsid w:val="00FC5FA9"/>
+    <w:rPr>
+      <w:rFonts w:asciiTheme="majorHAnsi" w:eastAsiaTheme="majorEastAsia" w:hAnsiTheme="majorHAnsi" w:cstheme="majorBidi"/>
+      <w:color w:val="2F5496" w:themeColor="accent1" w:themeShade="BF"/>
+      <w:sz w:val="32"/>
+      <w:szCs w:val="32"/>
+    </w:rPr>
+  </w:style>
+  <w:style w:type="character" w:customStyle="1" w:styleId="Heading3Char">
+    <w:name w:val="Heading 3 Char"/>
+    <w:basedOn w:val="DefaultParagraphFont"/>
+    <w:link w:val="Heading3"/>
+    <w:uiPriority w:val="9"/>
+    <w:rsid w:val="00FC5FA9"/>
+    <w:rPr>
+      <w:rFonts w:asciiTheme="majorHAnsi" w:eastAsiaTheme="majorEastAsia" w:hAnsiTheme="majorHAnsi" w:cstheme="majorBidi"/>
+      <w:color w:val="1F3763" w:themeColor="accent1" w:themeShade="7F"/>
+      <w:sz w:val="24"/>
+      <w:szCs w:val="24"/>
+    </w:rPr>
   </w:style>
 </w:styles>
 </file>

</xml_diff>

<commit_message>
More information needed for the write up
</commit_message>
<xml_diff>
--- a/WGU C950 DSA2.docx
+++ b/WGU C950 DSA2.docx
@@ -41,10 +41,6 @@
     <w:p>
       <w:pPr>
         <w:pStyle w:val="Heading2"/>
-        <w:numPr>
-          <w:ilvl w:val="0"/>
-          <w:numId w:val="1"/>
-        </w:numPr>
         <w:rPr>
           <w:rFonts w:asciiTheme="minorHAnsi" w:hAnsiTheme="minorHAnsi" w:cstheme="minorHAnsi"/>
         </w:rPr>
@@ -53,16 +49,14 @@
         <w:rPr>
           <w:rFonts w:asciiTheme="minorHAnsi" w:hAnsiTheme="minorHAnsi" w:cstheme="minorHAnsi"/>
         </w:rPr>
-        <w:t xml:space="preserve">Identify a named self-adjusting </w:t>
-      </w:r>
-      <w:proofErr w:type="gramStart"/>
+        <w:t xml:space="preserve">A. </w:t>
+      </w:r>
       <w:r>
         <w:rPr>
           <w:rFonts w:asciiTheme="minorHAnsi" w:hAnsiTheme="minorHAnsi" w:cstheme="minorHAnsi"/>
         </w:rPr>
-        <w:t>algorithm</w:t>
-      </w:r>
-      <w:proofErr w:type="gramEnd"/>
+        <w:t>Identify a named self-adjusting algorithm</w:t>
+      </w:r>
     </w:p>
     <w:p>
       <w:pPr>
@@ -94,28 +88,13 @@
     <w:p>
       <w:pPr>
         <w:pStyle w:val="Heading2"/>
-        <w:numPr>
-          <w:ilvl w:val="0"/>
-          <w:numId w:val="1"/>
-        </w:numPr>
-        <w:rPr>
-          <w:rFonts w:asciiTheme="minorHAnsi" w:hAnsiTheme="minorHAnsi" w:cstheme="minorHAnsi"/>
-        </w:rPr>
-      </w:pPr>
-      <w:r>
-        <w:rPr>
-          <w:rFonts w:asciiTheme="minorHAnsi" w:hAnsiTheme="minorHAnsi" w:cstheme="minorHAnsi"/>
-        </w:rPr>
-        <w:t xml:space="preserve">Write an over of your </w:t>
-      </w:r>
-      <w:proofErr w:type="gramStart"/>
-      <w:r>
-        <w:rPr>
-          <w:rFonts w:asciiTheme="minorHAnsi" w:hAnsiTheme="minorHAnsi" w:cstheme="minorHAnsi"/>
-        </w:rPr>
-        <w:t>program</w:t>
-      </w:r>
-      <w:proofErr w:type="gramEnd"/>
+      </w:pPr>
+      <w:r>
+        <w:t xml:space="preserve">B. </w:t>
+      </w:r>
+      <w:r>
+        <w:t>Write an over of your program</w:t>
+      </w:r>
     </w:p>
     <w:p>
       <w:pPr>
@@ -154,35 +133,7 @@
           <w:b/>
           <w:bCs/>
         </w:rPr>
-        <w:t xml:space="preserve">Note: to make the application reproducible, a </w:t>
-      </w:r>
-      <w:proofErr w:type="spellStart"/>
-      <w:proofErr w:type="gramStart"/>
-      <w:r>
-        <w:rPr>
-          <w:rFonts w:cstheme="minorHAnsi"/>
-          <w:b/>
-          <w:bCs/>
-        </w:rPr>
-        <w:t>numpy.random</w:t>
-      </w:r>
-      <w:proofErr w:type="gramEnd"/>
-      <w:r>
-        <w:rPr>
-          <w:rFonts w:cstheme="minorHAnsi"/>
-          <w:b/>
-          <w:bCs/>
-        </w:rPr>
-        <w:t>.seed</w:t>
-      </w:r>
-      <w:proofErr w:type="spellEnd"/>
-      <w:r>
-        <w:rPr>
-          <w:rFonts w:cstheme="minorHAnsi"/>
-          <w:b/>
-          <w:bCs/>
-        </w:rPr>
-        <w:t xml:space="preserve"> of 42 is used in Genetic.py</w:t>
+        <w:t>Note: to make the application reproducible, a numpy.random.seed of 42 is used in Genetic.py</w:t>
       </w:r>
     </w:p>
     <w:p>
@@ -532,21 +483,7 @@
           <w:rFonts w:cstheme="minorHAnsi"/>
         </w:rPr>
         <w:lastRenderedPageBreak/>
-        <w:t xml:space="preserve">The application was developed with Python 3.11 with a virtual environment of </w:t>
-      </w:r>
-      <w:proofErr w:type="spellStart"/>
-      <w:r>
-        <w:rPr>
-          <w:rFonts w:cstheme="minorHAnsi"/>
-        </w:rPr>
-        <w:t>pipenv</w:t>
-      </w:r>
-      <w:proofErr w:type="spellEnd"/>
-      <w:r>
-        <w:rPr>
-          <w:rFonts w:cstheme="minorHAnsi"/>
-        </w:rPr>
-        <w:t xml:space="preserve"> in VS Code.</w:t>
+        <w:t>The application was developed with Python 3.11 with a virtual environment of pipenv in VS Code.</w:t>
       </w:r>
     </w:p>
     <w:p>
@@ -676,21 +613,7 @@
         <w:rPr>
           <w:rFonts w:cstheme="minorHAnsi"/>
         </w:rPr>
-        <w:t xml:space="preserve">Time complexity: inserts are </w:t>
-      </w:r>
-      <w:proofErr w:type="gramStart"/>
-      <w:r>
-        <w:rPr>
-          <w:rFonts w:cstheme="minorHAnsi"/>
-        </w:rPr>
-        <w:t>O(</w:t>
-      </w:r>
-      <w:proofErr w:type="gramEnd"/>
-      <w:r>
-        <w:rPr>
-          <w:rFonts w:cstheme="minorHAnsi"/>
-        </w:rPr>
-        <w:t xml:space="preserve">1) and lookups will be O(n) once the list is full. </w:t>
+        <w:t xml:space="preserve">Time complexity: inserts are O(1) and lookups will be O(n) once the list is full. </w:t>
       </w:r>
     </w:p>
     <w:p>
@@ -896,50 +819,31 @@
         <w:rPr>
           <w:rFonts w:cstheme="minorHAnsi"/>
         </w:rPr>
-        <w:t xml:space="preserve">good data structure for insert and lookups with </w:t>
-      </w:r>
-      <w:proofErr w:type="gramStart"/>
-      <w:r>
-        <w:rPr>
+        <w:t>good data structure for insert and lookups with O(1) being the best possible time complexity and O(n) for the worst for lookups. If the table is under sized or the size of a number that has many divisors, then a weakness will be that a collision. The simple way that I handled collisions was to create a list of items at that hash, but with a size of a prime number there will be minimal collisions.</w:t>
+      </w:r>
+    </w:p>
+    <w:p>
+      <w:pPr>
+        <w:pStyle w:val="Heading2"/>
+        <w:rPr>
+          <w:color w:val="333333"/>
+          <w:sz w:val="21"/>
+          <w:szCs w:val="21"/>
+        </w:rPr>
+      </w:pPr>
+      <w:r>
+        <w:rPr>
+          <w:rStyle w:val="Heading2Char"/>
           <w:rFonts w:cstheme="minorHAnsi"/>
         </w:rPr>
-        <w:t>O(</w:t>
-      </w:r>
-      <w:proofErr w:type="gramEnd"/>
-      <w:r>
-        <w:rPr>
-          <w:rFonts w:cstheme="minorHAnsi"/>
-        </w:rPr>
-        <w:t>1) being the best possible time complexity and O(n) for the worst for lookups. If the table is under sized or the size of a number that has many divisors, then a weakness will be that a collision. The simple way that I handled collisions was to create a list of items at that hash, but with a size of a prime number there will be minimal collisions.</w:t>
-      </w:r>
-    </w:p>
-    <w:p>
-      <w:pPr>
-        <w:pStyle w:val="NormalWeb"/>
-        <w:spacing w:before="0" w:beforeAutospacing="0" w:after="0" w:afterAutospacing="0"/>
-        <w:ind w:left="360" w:hanging="360"/>
-        <w:rPr>
+        <w:t>C.</w:t>
+      </w:r>
+      <w:r>
+        <w:rPr>
+          <w:rStyle w:val="Heading2Char"/>
           <w:rFonts w:asciiTheme="minorHAnsi" w:hAnsiTheme="minorHAnsi" w:cstheme="minorHAnsi"/>
-          <w:color w:val="333333"/>
-          <w:sz w:val="21"/>
-          <w:szCs w:val="21"/>
-        </w:rPr>
-      </w:pPr>
-      <w:r>
-        <w:rPr>
-          <w:rStyle w:val="Heading3Char"/>
-          <w:rFonts w:asciiTheme="minorHAnsi" w:hAnsiTheme="minorHAnsi" w:cstheme="minorHAnsi"/>
-        </w:rPr>
-        <w:t>C.</w:t>
-      </w:r>
-      <w:r>
-        <w:rPr>
-          <w:rFonts w:asciiTheme="minorHAnsi" w:hAnsiTheme="minorHAnsi" w:cstheme="minorHAnsi"/>
-          <w:color w:val="333333"/>
-          <w:sz w:val="21"/>
-          <w:szCs w:val="21"/>
-        </w:rPr>
-        <w:t xml:space="preserve">  </w:t>
+        </w:rPr>
+        <w:t xml:space="preserve"> </w:t>
       </w:r>
       <w:r>
         <w:rPr>
@@ -1010,7 +914,13 @@
         <w:rPr>
           <w:rFonts w:asciiTheme="minorHAnsi" w:hAnsiTheme="minorHAnsi" w:cstheme="minorHAnsi"/>
         </w:rPr>
-        <w:t>D.  Identify a self-adjusting data structure, such as a hash table, that can be used with the algorithm identified in part A to store the package data.</w:t>
+        <w:t>D. D</w:t>
+      </w:r>
+      <w:r>
+        <w:rPr>
+          <w:rFonts w:asciiTheme="minorHAnsi" w:hAnsiTheme="minorHAnsi" w:cstheme="minorHAnsi"/>
+        </w:rPr>
+        <w:t>ata structure, such as a hash table, that can be used with the algorithm identified in part A to store the package data.</w:t>
       </w:r>
     </w:p>
     <w:p>
@@ -1075,30 +985,10 @@
     <w:p>
       <w:pPr>
         <w:pStyle w:val="Heading2"/>
-        <w:rPr>
-          <w:rFonts w:eastAsia="Times New Roman"/>
-        </w:rPr>
-      </w:pPr>
-      <w:r>
-        <w:rPr>
-          <w:rFonts w:eastAsia="Times New Roman"/>
-        </w:rPr>
+      </w:pPr>
+      <w:r>
         <w:lastRenderedPageBreak/>
-        <w:t>E.  Develop a hash table, without using </w:t>
-      </w:r>
-      <w:r>
-        <w:rPr>
-          <w:rFonts w:eastAsia="Times New Roman"/>
-          <w:i/>
-          <w:iCs/>
-        </w:rPr>
-        <w:t>any</w:t>
-      </w:r>
-      <w:r>
-        <w:rPr>
-          <w:rFonts w:eastAsia="Times New Roman"/>
-        </w:rPr>
-        <w:t> additional libraries or classes, that has an insertion function that takes the following components as input and inserts the components into the hash table:</w:t>
+        <w:t>E.  Develop a hash table, without using any additional libraries or classes, that has an insertion function that takes the following components as input and inserts the components into the hash table:</w:t>
       </w:r>
     </w:p>
     <w:p>
@@ -1273,31 +1163,7 @@
           <w:szCs w:val="21"/>
           <w14:ligatures w14:val="none"/>
         </w:rPr>
-        <w:t xml:space="preserve">•   delivery status (e.g., delivered, </w:t>
-      </w:r>
-      <w:proofErr w:type="spellStart"/>
-      <w:r>
-        <w:rPr>
-          <w:rFonts w:ascii="Lato" w:eastAsia="Times New Roman" w:hAnsi="Lato" w:cs="Times New Roman"/>
-          <w:color w:val="333333"/>
-          <w:kern w:val="0"/>
-          <w:sz w:val="21"/>
-          <w:szCs w:val="21"/>
-          <w14:ligatures w14:val="none"/>
-        </w:rPr>
-        <w:t>en</w:t>
-      </w:r>
-      <w:proofErr w:type="spellEnd"/>
-      <w:r>
-        <w:rPr>
-          <w:rFonts w:ascii="Lato" w:eastAsia="Times New Roman" w:hAnsi="Lato" w:cs="Times New Roman"/>
-          <w:color w:val="333333"/>
-          <w:kern w:val="0"/>
-          <w:sz w:val="21"/>
-          <w:szCs w:val="21"/>
-          <w14:ligatures w14:val="none"/>
-        </w:rPr>
-        <w:t xml:space="preserve"> route)</w:t>
+        <w:t>•   delivery status (e.g., delivered, en route)</w:t>
       </w:r>
     </w:p>
     <w:p>
@@ -1499,31 +1365,7 @@
           <w:szCs w:val="21"/>
           <w14:ligatures w14:val="none"/>
         </w:rPr>
-        <w:t>•   delivery status (i.e., “at the hub,” “</w:t>
-      </w:r>
-      <w:proofErr w:type="spellStart"/>
-      <w:r>
-        <w:rPr>
-          <w:rFonts w:ascii="Lato" w:eastAsia="Times New Roman" w:hAnsi="Lato" w:cs="Times New Roman"/>
-          <w:color w:val="333333"/>
-          <w:kern w:val="0"/>
-          <w:sz w:val="21"/>
-          <w:szCs w:val="21"/>
-          <w14:ligatures w14:val="none"/>
-        </w:rPr>
-        <w:t>en</w:t>
-      </w:r>
-      <w:proofErr w:type="spellEnd"/>
-      <w:r>
-        <w:rPr>
-          <w:rFonts w:ascii="Lato" w:eastAsia="Times New Roman" w:hAnsi="Lato" w:cs="Times New Roman"/>
-          <w:color w:val="333333"/>
-          <w:kern w:val="0"/>
-          <w:sz w:val="21"/>
-          <w:szCs w:val="21"/>
-          <w14:ligatures w14:val="none"/>
-        </w:rPr>
-        <w:t xml:space="preserve"> route,” or “delivered”), including the delivery time</w:t>
+        <w:t>•   delivery status (i.e., “at the hub,” “en route,” or “delivered”), including the delivery time</w:t>
       </w:r>
     </w:p>
     <w:p>
@@ -1569,15 +1411,2092 @@
     </w:p>
     <w:p>
       <w:pPr>
-        <w:spacing w:after="0" w:line="240" w:lineRule="auto"/>
-        <w:rPr>
-          <w:rFonts w:ascii="Times New Roman" w:eastAsia="Times New Roman" w:hAnsi="Times New Roman" w:cs="Times New Roman"/>
-          <w:kern w:val="0"/>
-          <w:sz w:val="24"/>
-          <w:szCs w:val="24"/>
-          <w14:ligatures w14:val="none"/>
-        </w:rPr>
-      </w:pPr>
+        <w:pStyle w:val="Heading2"/>
+      </w:pPr>
+      <w:r>
+        <w:lastRenderedPageBreak/>
+        <w:t>G.  Provide an interface for the user to view the status and info (as listed in part F) of </w:t>
+      </w:r>
+      <w:r>
+        <w:rPr>
+          <w:rStyle w:val="Emphasis"/>
+          <w:rFonts w:ascii="Lato" w:hAnsi="Lato"/>
+          <w:color w:val="333333"/>
+          <w:sz w:val="21"/>
+          <w:szCs w:val="21"/>
+        </w:rPr>
+        <w:t>any</w:t>
+      </w:r>
+      <w:r>
+        <w:t> package at </w:t>
+      </w:r>
+      <w:r>
+        <w:rPr>
+          <w:rStyle w:val="Emphasis"/>
+          <w:rFonts w:ascii="Lato" w:hAnsi="Lato"/>
+          <w:color w:val="333333"/>
+          <w:sz w:val="21"/>
+          <w:szCs w:val="21"/>
+        </w:rPr>
+        <w:t>any</w:t>
+      </w:r>
+      <w:r>
+        <w:t> time, and the total mileage traveled by </w:t>
+      </w:r>
+      <w:r>
+        <w:rPr>
+          <w:rStyle w:val="Emphasis"/>
+          <w:rFonts w:ascii="Lato" w:hAnsi="Lato"/>
+          <w:color w:val="333333"/>
+          <w:sz w:val="21"/>
+          <w:szCs w:val="21"/>
+        </w:rPr>
+        <w:t>all</w:t>
+      </w:r>
+      <w:r>
+        <w:t> trucks. (The delivery status should report the package as </w:t>
+      </w:r>
+      <w:r>
+        <w:rPr>
+          <w:rStyle w:val="Emphasis"/>
+          <w:rFonts w:ascii="Lato" w:hAnsi="Lato"/>
+          <w:color w:val="333333"/>
+          <w:sz w:val="21"/>
+          <w:szCs w:val="21"/>
+        </w:rPr>
+        <w:t>at the hub</w:t>
+      </w:r>
+      <w:r>
+        <w:t>, </w:t>
+      </w:r>
+      <w:r>
+        <w:rPr>
+          <w:rStyle w:val="Emphasis"/>
+          <w:rFonts w:ascii="Lato" w:hAnsi="Lato"/>
+          <w:color w:val="333333"/>
+          <w:sz w:val="21"/>
+          <w:szCs w:val="21"/>
+        </w:rPr>
+        <w:t>en route</w:t>
+      </w:r>
+      <w:r>
+        <w:t>, or </w:t>
+      </w:r>
+      <w:r>
+        <w:rPr>
+          <w:rStyle w:val="Emphasis"/>
+          <w:rFonts w:ascii="Lato" w:hAnsi="Lato"/>
+          <w:color w:val="333333"/>
+          <w:sz w:val="21"/>
+          <w:szCs w:val="21"/>
+        </w:rPr>
+        <w:t>delivered</w:t>
+      </w:r>
+      <w:r>
+        <w:t>. Delivery status </w:t>
+      </w:r>
+      <w:r>
+        <w:rPr>
+          <w:rStyle w:val="Emphasis"/>
+          <w:rFonts w:ascii="Lato" w:hAnsi="Lato"/>
+          <w:color w:val="333333"/>
+          <w:sz w:val="21"/>
+          <w:szCs w:val="21"/>
+        </w:rPr>
+        <w:t>must</w:t>
+      </w:r>
+      <w:r>
+        <w:t> include the time.)</w:t>
+      </w:r>
+    </w:p>
+    <w:p>
+      <w:pPr>
+        <w:pStyle w:val="NormalWeb"/>
+        <w:shd w:val="clear" w:color="auto" w:fill="FFFFFF"/>
+        <w:spacing w:before="0" w:beforeAutospacing="0" w:after="0" w:afterAutospacing="0"/>
+        <w:ind w:left="619" w:hanging="360"/>
+        <w:rPr>
+          <w:rFonts w:ascii="Lato" w:hAnsi="Lato"/>
+          <w:color w:val="333333"/>
+          <w:sz w:val="21"/>
+          <w:szCs w:val="21"/>
+        </w:rPr>
+      </w:pPr>
+      <w:r>
+        <w:rPr>
+          <w:rFonts w:ascii="Lato" w:hAnsi="Lato"/>
+          <w:color w:val="333333"/>
+          <w:sz w:val="21"/>
+          <w:szCs w:val="21"/>
+        </w:rPr>
+        <w:t>1.  Provide screenshots to show the status of </w:t>
+      </w:r>
+      <w:r>
+        <w:rPr>
+          <w:rStyle w:val="Emphasis"/>
+          <w:rFonts w:ascii="Lato" w:hAnsi="Lato"/>
+          <w:color w:val="333333"/>
+          <w:sz w:val="21"/>
+          <w:szCs w:val="21"/>
+        </w:rPr>
+        <w:t>all</w:t>
+      </w:r>
+      <w:r>
+        <w:rPr>
+          <w:rFonts w:ascii="Lato" w:hAnsi="Lato"/>
+          <w:color w:val="333333"/>
+          <w:sz w:val="21"/>
+          <w:szCs w:val="21"/>
+        </w:rPr>
+        <w:t> packages at a time between 8:35 a.m. and 9:25 a.m.</w:t>
+      </w:r>
+      <w:r>
+        <w:rPr>
+          <w:rFonts w:ascii="Lato" w:hAnsi="Lato"/>
+          <w:color w:val="333333"/>
+          <w:sz w:val="21"/>
+          <w:szCs w:val="21"/>
+        </w:rPr>
+        <w:drawing>
+          <wp:inline distT="0" distB="0" distL="0" distR="0" wp14:anchorId="2B88CF75" wp14:editId="3E721BD2">
+            <wp:extent cx="4895850" cy="4014492"/>
+            <wp:effectExtent l="0" t="0" r="0" b="5080"/>
+            <wp:docPr id="353667745" name="Picture 1"/>
+            <wp:cNvGraphicFramePr>
+              <a:graphicFrameLocks xmlns:a="http://schemas.openxmlformats.org/drawingml/2006/main" noChangeAspect="1"/>
+            </wp:cNvGraphicFramePr>
+            <a:graphic xmlns:a="http://schemas.openxmlformats.org/drawingml/2006/main">
+              <a:graphicData uri="http://schemas.openxmlformats.org/drawingml/2006/picture">
+                <pic:pic xmlns:pic="http://schemas.openxmlformats.org/drawingml/2006/picture">
+                  <pic:nvPicPr>
+                    <pic:cNvPr id="353667745" name=""/>
+                    <pic:cNvPicPr/>
+                  </pic:nvPicPr>
+                  <pic:blipFill>
+                    <a:blip r:embed="rId5"/>
+                    <a:stretch>
+                      <a:fillRect/>
+                    </a:stretch>
+                  </pic:blipFill>
+                  <pic:spPr>
+                    <a:xfrm>
+                      <a:off x="0" y="0"/>
+                      <a:ext cx="4899009" cy="4017082"/>
+                    </a:xfrm>
+                    <a:prstGeom prst="rect">
+                      <a:avLst/>
+                    </a:prstGeom>
+                  </pic:spPr>
+                </pic:pic>
+              </a:graphicData>
+            </a:graphic>
+          </wp:inline>
+        </w:drawing>
+      </w:r>
+    </w:p>
+    <w:p>
+      <w:pPr>
+        <w:pStyle w:val="NormalWeb"/>
+        <w:shd w:val="clear" w:color="auto" w:fill="FFFFFF"/>
+        <w:spacing w:before="0" w:beforeAutospacing="0" w:after="0" w:afterAutospacing="0"/>
+        <w:ind w:left="619" w:hanging="360"/>
+        <w:rPr>
+          <w:rFonts w:ascii="Lato" w:hAnsi="Lato"/>
+          <w:color w:val="333333"/>
+          <w:sz w:val="21"/>
+          <w:szCs w:val="21"/>
+        </w:rPr>
+      </w:pPr>
+    </w:p>
+    <w:p>
+      <w:pPr>
+        <w:pStyle w:val="NormalWeb"/>
+        <w:shd w:val="clear" w:color="auto" w:fill="FFFFFF"/>
+        <w:spacing w:before="0" w:beforeAutospacing="0" w:after="0" w:afterAutospacing="0"/>
+        <w:ind w:left="619" w:hanging="360"/>
+        <w:rPr>
+          <w:rFonts w:ascii="Lato" w:hAnsi="Lato"/>
+          <w:color w:val="333333"/>
+          <w:sz w:val="21"/>
+          <w:szCs w:val="21"/>
+        </w:rPr>
+      </w:pPr>
+    </w:p>
+    <w:p>
+      <w:pPr>
+        <w:pStyle w:val="NormalWeb"/>
+        <w:shd w:val="clear" w:color="auto" w:fill="FFFFFF"/>
+        <w:spacing w:before="0" w:beforeAutospacing="0" w:after="0" w:afterAutospacing="0"/>
+        <w:ind w:left="619" w:hanging="360"/>
+        <w:rPr>
+          <w:rFonts w:ascii="Lato" w:hAnsi="Lato"/>
+          <w:color w:val="333333"/>
+          <w:sz w:val="21"/>
+          <w:szCs w:val="21"/>
+        </w:rPr>
+      </w:pPr>
+    </w:p>
+    <w:p>
+      <w:pPr>
+        <w:pStyle w:val="NormalWeb"/>
+        <w:shd w:val="clear" w:color="auto" w:fill="FFFFFF"/>
+        <w:spacing w:before="0" w:beforeAutospacing="0" w:after="0" w:afterAutospacing="0"/>
+        <w:ind w:left="619" w:hanging="360"/>
+        <w:rPr>
+          <w:rFonts w:ascii="Lato" w:hAnsi="Lato"/>
+          <w:color w:val="333333"/>
+          <w:sz w:val="21"/>
+          <w:szCs w:val="21"/>
+        </w:rPr>
+      </w:pPr>
+    </w:p>
+    <w:p>
+      <w:pPr>
+        <w:pStyle w:val="NormalWeb"/>
+        <w:shd w:val="clear" w:color="auto" w:fill="FFFFFF"/>
+        <w:spacing w:before="0" w:beforeAutospacing="0" w:after="0" w:afterAutospacing="0"/>
+        <w:ind w:left="619" w:hanging="360"/>
+        <w:rPr>
+          <w:rFonts w:ascii="Lato" w:hAnsi="Lato"/>
+          <w:color w:val="333333"/>
+          <w:sz w:val="21"/>
+          <w:szCs w:val="21"/>
+        </w:rPr>
+      </w:pPr>
+    </w:p>
+    <w:p>
+      <w:pPr>
+        <w:pStyle w:val="NormalWeb"/>
+        <w:shd w:val="clear" w:color="auto" w:fill="FFFFFF"/>
+        <w:spacing w:before="0" w:beforeAutospacing="0" w:after="0" w:afterAutospacing="0"/>
+        <w:ind w:left="619" w:hanging="360"/>
+        <w:rPr>
+          <w:rFonts w:ascii="Lato" w:hAnsi="Lato"/>
+          <w:color w:val="333333"/>
+          <w:sz w:val="21"/>
+          <w:szCs w:val="21"/>
+        </w:rPr>
+      </w:pPr>
+    </w:p>
+    <w:p>
+      <w:pPr>
+        <w:pStyle w:val="NormalWeb"/>
+        <w:shd w:val="clear" w:color="auto" w:fill="FFFFFF"/>
+        <w:spacing w:before="0" w:beforeAutospacing="0" w:after="0" w:afterAutospacing="0"/>
+        <w:ind w:left="619" w:hanging="360"/>
+        <w:rPr>
+          <w:rFonts w:ascii="Lato" w:hAnsi="Lato"/>
+          <w:color w:val="333333"/>
+          <w:sz w:val="21"/>
+          <w:szCs w:val="21"/>
+        </w:rPr>
+      </w:pPr>
+    </w:p>
+    <w:p>
+      <w:pPr>
+        <w:pStyle w:val="NormalWeb"/>
+        <w:shd w:val="clear" w:color="auto" w:fill="FFFFFF"/>
+        <w:spacing w:before="0" w:beforeAutospacing="0" w:after="0" w:afterAutospacing="0"/>
+        <w:ind w:left="619" w:hanging="360"/>
+        <w:rPr>
+          <w:rFonts w:ascii="Lato" w:hAnsi="Lato"/>
+          <w:color w:val="333333"/>
+          <w:sz w:val="21"/>
+          <w:szCs w:val="21"/>
+        </w:rPr>
+      </w:pPr>
+    </w:p>
+    <w:p>
+      <w:pPr>
+        <w:pStyle w:val="NormalWeb"/>
+        <w:shd w:val="clear" w:color="auto" w:fill="FFFFFF"/>
+        <w:spacing w:before="0" w:beforeAutospacing="0" w:after="0" w:afterAutospacing="0"/>
+        <w:ind w:left="619" w:hanging="360"/>
+        <w:rPr>
+          <w:rFonts w:ascii="Lato" w:hAnsi="Lato"/>
+          <w:color w:val="333333"/>
+          <w:sz w:val="21"/>
+          <w:szCs w:val="21"/>
+        </w:rPr>
+      </w:pPr>
+    </w:p>
+    <w:p>
+      <w:pPr>
+        <w:pStyle w:val="NormalWeb"/>
+        <w:shd w:val="clear" w:color="auto" w:fill="FFFFFF"/>
+        <w:spacing w:before="0" w:beforeAutospacing="0" w:after="0" w:afterAutospacing="0"/>
+        <w:ind w:left="619" w:hanging="360"/>
+        <w:rPr>
+          <w:rFonts w:ascii="Lato" w:hAnsi="Lato"/>
+          <w:color w:val="333333"/>
+          <w:sz w:val="21"/>
+          <w:szCs w:val="21"/>
+        </w:rPr>
+      </w:pPr>
+    </w:p>
+    <w:p>
+      <w:pPr>
+        <w:pStyle w:val="NormalWeb"/>
+        <w:shd w:val="clear" w:color="auto" w:fill="FFFFFF"/>
+        <w:spacing w:before="0" w:beforeAutospacing="0" w:after="0" w:afterAutospacing="0"/>
+        <w:ind w:left="619" w:hanging="360"/>
+        <w:rPr>
+          <w:rFonts w:ascii="Lato" w:hAnsi="Lato"/>
+          <w:color w:val="333333"/>
+          <w:sz w:val="21"/>
+          <w:szCs w:val="21"/>
+        </w:rPr>
+      </w:pPr>
+    </w:p>
+    <w:p>
+      <w:pPr>
+        <w:pStyle w:val="NormalWeb"/>
+        <w:shd w:val="clear" w:color="auto" w:fill="FFFFFF"/>
+        <w:spacing w:before="0" w:beforeAutospacing="0" w:after="0" w:afterAutospacing="0"/>
+        <w:ind w:left="619" w:hanging="360"/>
+        <w:rPr>
+          <w:rFonts w:ascii="Lato" w:hAnsi="Lato"/>
+          <w:color w:val="333333"/>
+          <w:sz w:val="21"/>
+          <w:szCs w:val="21"/>
+        </w:rPr>
+      </w:pPr>
+    </w:p>
+    <w:p>
+      <w:pPr>
+        <w:pStyle w:val="NormalWeb"/>
+        <w:shd w:val="clear" w:color="auto" w:fill="FFFFFF"/>
+        <w:spacing w:before="0" w:beforeAutospacing="0" w:after="0" w:afterAutospacing="0"/>
+        <w:ind w:left="619" w:hanging="360"/>
+        <w:rPr>
+          <w:rFonts w:ascii="Lato" w:hAnsi="Lato"/>
+          <w:color w:val="333333"/>
+          <w:sz w:val="21"/>
+          <w:szCs w:val="21"/>
+        </w:rPr>
+      </w:pPr>
+    </w:p>
+    <w:p>
+      <w:pPr>
+        <w:pStyle w:val="NormalWeb"/>
+        <w:shd w:val="clear" w:color="auto" w:fill="FFFFFF"/>
+        <w:spacing w:before="0" w:beforeAutospacing="0" w:after="0" w:afterAutospacing="0"/>
+        <w:ind w:left="619" w:hanging="360"/>
+        <w:rPr>
+          <w:rFonts w:ascii="Lato" w:hAnsi="Lato"/>
+          <w:color w:val="333333"/>
+          <w:sz w:val="21"/>
+          <w:szCs w:val="21"/>
+        </w:rPr>
+      </w:pPr>
+    </w:p>
+    <w:p>
+      <w:pPr>
+        <w:pStyle w:val="NormalWeb"/>
+        <w:shd w:val="clear" w:color="auto" w:fill="FFFFFF"/>
+        <w:spacing w:before="0" w:beforeAutospacing="0" w:after="0" w:afterAutospacing="0"/>
+        <w:ind w:left="619" w:hanging="360"/>
+        <w:rPr>
+          <w:rFonts w:ascii="Lato" w:hAnsi="Lato"/>
+          <w:color w:val="333333"/>
+          <w:sz w:val="21"/>
+          <w:szCs w:val="21"/>
+        </w:rPr>
+      </w:pPr>
+    </w:p>
+    <w:p>
+      <w:pPr>
+        <w:pStyle w:val="NormalWeb"/>
+        <w:shd w:val="clear" w:color="auto" w:fill="FFFFFF"/>
+        <w:spacing w:before="0" w:beforeAutospacing="0" w:after="0" w:afterAutospacing="0"/>
+        <w:ind w:left="619" w:hanging="360"/>
+        <w:rPr>
+          <w:rFonts w:ascii="Lato" w:hAnsi="Lato"/>
+          <w:color w:val="333333"/>
+          <w:sz w:val="21"/>
+          <w:szCs w:val="21"/>
+        </w:rPr>
+      </w:pPr>
+    </w:p>
+    <w:p>
+      <w:pPr>
+        <w:pStyle w:val="NormalWeb"/>
+        <w:shd w:val="clear" w:color="auto" w:fill="FFFFFF"/>
+        <w:spacing w:before="0" w:beforeAutospacing="0" w:after="0" w:afterAutospacing="0"/>
+        <w:ind w:left="619" w:hanging="360"/>
+        <w:rPr>
+          <w:rFonts w:ascii="Lato" w:hAnsi="Lato"/>
+          <w:color w:val="333333"/>
+          <w:sz w:val="21"/>
+          <w:szCs w:val="21"/>
+        </w:rPr>
+      </w:pPr>
+    </w:p>
+    <w:p>
+      <w:pPr>
+        <w:pStyle w:val="NormalWeb"/>
+        <w:shd w:val="clear" w:color="auto" w:fill="FFFFFF"/>
+        <w:spacing w:before="0" w:beforeAutospacing="0" w:after="0" w:afterAutospacing="0"/>
+        <w:ind w:left="619" w:hanging="360"/>
+        <w:rPr>
+          <w:rFonts w:ascii="Lato" w:hAnsi="Lato"/>
+          <w:color w:val="333333"/>
+          <w:sz w:val="21"/>
+          <w:szCs w:val="21"/>
+        </w:rPr>
+      </w:pPr>
+    </w:p>
+    <w:p>
+      <w:pPr>
+        <w:pStyle w:val="NormalWeb"/>
+        <w:shd w:val="clear" w:color="auto" w:fill="FFFFFF"/>
+        <w:spacing w:before="0" w:beforeAutospacing="0" w:after="0" w:afterAutospacing="0"/>
+        <w:ind w:left="619" w:hanging="360"/>
+        <w:rPr>
+          <w:rFonts w:ascii="Lato" w:hAnsi="Lato"/>
+          <w:color w:val="333333"/>
+          <w:sz w:val="21"/>
+          <w:szCs w:val="21"/>
+        </w:rPr>
+      </w:pPr>
+    </w:p>
+    <w:p>
+      <w:pPr>
+        <w:pStyle w:val="NormalWeb"/>
+        <w:numPr>
+          <w:ilvl w:val="0"/>
+          <w:numId w:val="3"/>
+        </w:numPr>
+        <w:shd w:val="clear" w:color="auto" w:fill="FFFFFF"/>
+        <w:spacing w:before="0" w:beforeAutospacing="0" w:after="0" w:afterAutospacing="0"/>
+        <w:rPr>
+          <w:rFonts w:ascii="Lato" w:hAnsi="Lato"/>
+          <w:color w:val="333333"/>
+          <w:sz w:val="21"/>
+          <w:szCs w:val="21"/>
+        </w:rPr>
+      </w:pPr>
+      <w:r>
+        <w:rPr>
+          <w:rFonts w:ascii="Lato" w:hAnsi="Lato"/>
+          <w:color w:val="333333"/>
+          <w:sz w:val="21"/>
+          <w:szCs w:val="21"/>
+        </w:rPr>
+        <w:lastRenderedPageBreak/>
+        <w:t>Provide screenshots to show the status of </w:t>
+      </w:r>
+      <w:r>
+        <w:rPr>
+          <w:rStyle w:val="Emphasis"/>
+          <w:rFonts w:ascii="Lato" w:hAnsi="Lato"/>
+          <w:color w:val="333333"/>
+          <w:sz w:val="21"/>
+          <w:szCs w:val="21"/>
+        </w:rPr>
+        <w:t>all</w:t>
+      </w:r>
+      <w:r>
+        <w:rPr>
+          <w:rFonts w:ascii="Lato" w:hAnsi="Lato"/>
+          <w:color w:val="333333"/>
+          <w:sz w:val="21"/>
+          <w:szCs w:val="21"/>
+        </w:rPr>
+        <w:t> packages at a time between 9:35 a.m. and 10:25 a.m.</w:t>
+      </w:r>
+    </w:p>
+    <w:p>
+      <w:pPr>
+        <w:pStyle w:val="NormalWeb"/>
+        <w:shd w:val="clear" w:color="auto" w:fill="FFFFFF"/>
+        <w:spacing w:before="0" w:beforeAutospacing="0" w:after="0" w:afterAutospacing="0"/>
+        <w:jc w:val="center"/>
+        <w:rPr>
+          <w:rFonts w:ascii="Lato" w:hAnsi="Lato"/>
+          <w:color w:val="333333"/>
+          <w:sz w:val="21"/>
+          <w:szCs w:val="21"/>
+        </w:rPr>
+      </w:pPr>
+      <w:r>
+        <w:rPr>
+          <w:rFonts w:ascii="Lato" w:hAnsi="Lato"/>
+          <w:color w:val="333333"/>
+          <w:sz w:val="21"/>
+          <w:szCs w:val="21"/>
+        </w:rPr>
+        <w:drawing>
+          <wp:inline distT="0" distB="0" distL="0" distR="0" wp14:anchorId="1E6D387E" wp14:editId="68495A1F">
+            <wp:extent cx="4248150" cy="3509715"/>
+            <wp:effectExtent l="0" t="0" r="0" b="0"/>
+            <wp:docPr id="1869400516" name="Picture 1"/>
+            <wp:cNvGraphicFramePr>
+              <a:graphicFrameLocks xmlns:a="http://schemas.openxmlformats.org/drawingml/2006/main" noChangeAspect="1"/>
+            </wp:cNvGraphicFramePr>
+            <a:graphic xmlns:a="http://schemas.openxmlformats.org/drawingml/2006/main">
+              <a:graphicData uri="http://schemas.openxmlformats.org/drawingml/2006/picture">
+                <pic:pic xmlns:pic="http://schemas.openxmlformats.org/drawingml/2006/picture">
+                  <pic:nvPicPr>
+                    <pic:cNvPr id="1869400516" name=""/>
+                    <pic:cNvPicPr/>
+                  </pic:nvPicPr>
+                  <pic:blipFill>
+                    <a:blip r:embed="rId6"/>
+                    <a:stretch>
+                      <a:fillRect/>
+                    </a:stretch>
+                  </pic:blipFill>
+                  <pic:spPr>
+                    <a:xfrm>
+                      <a:off x="0" y="0"/>
+                      <a:ext cx="4279385" cy="3535521"/>
+                    </a:xfrm>
+                    <a:prstGeom prst="rect">
+                      <a:avLst/>
+                    </a:prstGeom>
+                  </pic:spPr>
+                </pic:pic>
+              </a:graphicData>
+            </a:graphic>
+          </wp:inline>
+        </w:drawing>
+      </w:r>
+    </w:p>
+    <w:p>
+      <w:pPr>
+        <w:pStyle w:val="NormalWeb"/>
+        <w:shd w:val="clear" w:color="auto" w:fill="FFFFFF"/>
+        <w:spacing w:before="0" w:beforeAutospacing="0" w:after="0" w:afterAutospacing="0"/>
+        <w:ind w:left="619" w:hanging="360"/>
+        <w:rPr>
+          <w:rFonts w:ascii="Lato" w:hAnsi="Lato"/>
+          <w:color w:val="333333"/>
+          <w:sz w:val="21"/>
+          <w:szCs w:val="21"/>
+        </w:rPr>
+      </w:pPr>
+      <w:r>
+        <w:rPr>
+          <w:rFonts w:ascii="Lato" w:hAnsi="Lato"/>
+          <w:color w:val="333333"/>
+          <w:sz w:val="21"/>
+          <w:szCs w:val="21"/>
+        </w:rPr>
+        <w:t>3.  Provide screenshots to show the status of </w:t>
+      </w:r>
+      <w:r>
+        <w:rPr>
+          <w:rStyle w:val="Emphasis"/>
+          <w:rFonts w:ascii="Lato" w:hAnsi="Lato"/>
+          <w:color w:val="333333"/>
+          <w:sz w:val="21"/>
+          <w:szCs w:val="21"/>
+        </w:rPr>
+        <w:t>all</w:t>
+      </w:r>
+      <w:r>
+        <w:rPr>
+          <w:rFonts w:ascii="Lato" w:hAnsi="Lato"/>
+          <w:color w:val="333333"/>
+          <w:sz w:val="21"/>
+          <w:szCs w:val="21"/>
+        </w:rPr>
+        <w:t> packages at a time between 12:03 p.m. and 1:12 p.m.</w:t>
+      </w:r>
+    </w:p>
+    <w:p>
+      <w:pPr>
+        <w:pStyle w:val="NormalWeb"/>
+        <w:shd w:val="clear" w:color="auto" w:fill="FFFFFF"/>
+        <w:spacing w:before="0" w:beforeAutospacing="0" w:after="0" w:afterAutospacing="0"/>
+        <w:jc w:val="center"/>
+        <w:rPr>
+          <w:rFonts w:ascii="Lato" w:hAnsi="Lato"/>
+          <w:color w:val="333333"/>
+          <w:sz w:val="21"/>
+          <w:szCs w:val="21"/>
+        </w:rPr>
+      </w:pPr>
+      <w:r>
+        <w:rPr>
+          <w:rFonts w:ascii="Lato" w:hAnsi="Lato"/>
+          <w:color w:val="333333"/>
+          <w:sz w:val="21"/>
+          <w:szCs w:val="21"/>
+        </w:rPr>
+        <w:drawing>
+          <wp:inline distT="0" distB="0" distL="0" distR="0" wp14:anchorId="37746B3C" wp14:editId="469ACB29">
+            <wp:extent cx="4524513" cy="3676650"/>
+            <wp:effectExtent l="0" t="0" r="9525" b="0"/>
+            <wp:docPr id="48881764" name="Picture 1"/>
+            <wp:cNvGraphicFramePr>
+              <a:graphicFrameLocks xmlns:a="http://schemas.openxmlformats.org/drawingml/2006/main" noChangeAspect="1"/>
+            </wp:cNvGraphicFramePr>
+            <a:graphic xmlns:a="http://schemas.openxmlformats.org/drawingml/2006/main">
+              <a:graphicData uri="http://schemas.openxmlformats.org/drawingml/2006/picture">
+                <pic:pic xmlns:pic="http://schemas.openxmlformats.org/drawingml/2006/picture">
+                  <pic:nvPicPr>
+                    <pic:cNvPr id="48881764" name=""/>
+                    <pic:cNvPicPr/>
+                  </pic:nvPicPr>
+                  <pic:blipFill>
+                    <a:blip r:embed="rId7"/>
+                    <a:stretch>
+                      <a:fillRect/>
+                    </a:stretch>
+                  </pic:blipFill>
+                  <pic:spPr>
+                    <a:xfrm>
+                      <a:off x="0" y="0"/>
+                      <a:ext cx="4531426" cy="3682268"/>
+                    </a:xfrm>
+                    <a:prstGeom prst="rect">
+                      <a:avLst/>
+                    </a:prstGeom>
+                  </pic:spPr>
+                </pic:pic>
+              </a:graphicData>
+            </a:graphic>
+          </wp:inline>
+        </w:drawing>
+      </w:r>
+    </w:p>
+    <w:p>
+      <w:pPr>
+        <w:pStyle w:val="NormalWeb"/>
+        <w:shd w:val="clear" w:color="auto" w:fill="FFFFFF"/>
+        <w:spacing w:before="0" w:beforeAutospacing="0" w:after="0" w:afterAutospacing="0"/>
+        <w:jc w:val="center"/>
+        <w:rPr>
+          <w:rFonts w:ascii="Lato" w:hAnsi="Lato"/>
+          <w:color w:val="333333"/>
+          <w:sz w:val="21"/>
+          <w:szCs w:val="21"/>
+        </w:rPr>
+      </w:pPr>
+    </w:p>
+    <w:p>
+      <w:pPr>
+        <w:pStyle w:val="Heading2"/>
+      </w:pPr>
+      <w:r>
+        <w:lastRenderedPageBreak/>
+        <w:t>H.  Provide a screenshot or screenshots showing successful completion of the code, free from runtime errors or warnings, that includes the total mileage traveled by </w:t>
+      </w:r>
+      <w:r>
+        <w:rPr>
+          <w:rStyle w:val="Emphasis"/>
+          <w:rFonts w:ascii="Lato" w:hAnsi="Lato"/>
+          <w:color w:val="333333"/>
+          <w:sz w:val="21"/>
+          <w:szCs w:val="21"/>
+        </w:rPr>
+        <w:t>all</w:t>
+      </w:r>
+      <w:r>
+        <w:t> trucks.</w:t>
+      </w:r>
+    </w:p>
+    <w:p>
+      <w:r>
+        <w:drawing>
+          <wp:inline distT="0" distB="0" distL="0" distR="0" wp14:anchorId="3E6303F4" wp14:editId="0D6C19A4">
+            <wp:extent cx="5943600" cy="1445260"/>
+            <wp:effectExtent l="0" t="0" r="0" b="2540"/>
+            <wp:docPr id="58556233" name="Picture 1"/>
+            <wp:cNvGraphicFramePr>
+              <a:graphicFrameLocks xmlns:a="http://schemas.openxmlformats.org/drawingml/2006/main" noChangeAspect="1"/>
+            </wp:cNvGraphicFramePr>
+            <a:graphic xmlns:a="http://schemas.openxmlformats.org/drawingml/2006/main">
+              <a:graphicData uri="http://schemas.openxmlformats.org/drawingml/2006/picture">
+                <pic:pic xmlns:pic="http://schemas.openxmlformats.org/drawingml/2006/picture">
+                  <pic:nvPicPr>
+                    <pic:cNvPr id="58556233" name=""/>
+                    <pic:cNvPicPr/>
+                  </pic:nvPicPr>
+                  <pic:blipFill>
+                    <a:blip r:embed="rId8"/>
+                    <a:stretch>
+                      <a:fillRect/>
+                    </a:stretch>
+                  </pic:blipFill>
+                  <pic:spPr>
+                    <a:xfrm>
+                      <a:off x="0" y="0"/>
+                      <a:ext cx="5943600" cy="1445260"/>
+                    </a:xfrm>
+                    <a:prstGeom prst="rect">
+                      <a:avLst/>
+                    </a:prstGeom>
+                  </pic:spPr>
+                </pic:pic>
+              </a:graphicData>
+            </a:graphic>
+          </wp:inline>
+        </w:drawing>
+      </w:r>
+    </w:p>
+    <w:p>
+      <w:pPr>
+        <w:pStyle w:val="NormalWeb"/>
+        <w:shd w:val="clear" w:color="auto" w:fill="FFFFFF"/>
+        <w:spacing w:before="0" w:beforeAutospacing="0" w:after="0" w:afterAutospacing="0"/>
+        <w:rPr>
+          <w:rFonts w:ascii="Lato" w:hAnsi="Lato"/>
+          <w:color w:val="333333"/>
+          <w:sz w:val="21"/>
+          <w:szCs w:val="21"/>
+        </w:rPr>
+      </w:pPr>
+    </w:p>
+    <w:p>
+      <w:pPr>
+        <w:pStyle w:val="Heading2"/>
+      </w:pPr>
+      <w:r>
+        <w:t>I.  Justify the core algorithm you identified in part A and used in the solution by doing the following:</w:t>
+      </w:r>
+    </w:p>
+    <w:p>
+      <w:pPr>
+        <w:pStyle w:val="NormalWeb"/>
+        <w:shd w:val="clear" w:color="auto" w:fill="FFFFFF"/>
+        <w:spacing w:before="0" w:beforeAutospacing="0" w:after="0" w:afterAutospacing="0"/>
+        <w:ind w:left="619" w:hanging="360"/>
+        <w:rPr>
+          <w:rFonts w:ascii="Lato" w:hAnsi="Lato"/>
+          <w:color w:val="333333"/>
+          <w:sz w:val="21"/>
+          <w:szCs w:val="21"/>
+        </w:rPr>
+      </w:pPr>
+      <w:r>
+        <w:rPr>
+          <w:rFonts w:ascii="Lato" w:hAnsi="Lato"/>
+          <w:color w:val="333333"/>
+          <w:sz w:val="21"/>
+          <w:szCs w:val="21"/>
+        </w:rPr>
+        <w:t>1.  Describe </w:t>
+      </w:r>
+      <w:r>
+        <w:rPr>
+          <w:rStyle w:val="Emphasis"/>
+          <w:rFonts w:ascii="Lato" w:hAnsi="Lato"/>
+          <w:color w:val="333333"/>
+          <w:sz w:val="21"/>
+          <w:szCs w:val="21"/>
+        </w:rPr>
+        <w:t>at least </w:t>
+      </w:r>
+      <w:r>
+        <w:rPr>
+          <w:rStyle w:val="Strong"/>
+          <w:rFonts w:ascii="Lato" w:eastAsiaTheme="minorEastAsia" w:hAnsi="Lato"/>
+          <w:color w:val="333333"/>
+          <w:sz w:val="21"/>
+          <w:szCs w:val="21"/>
+        </w:rPr>
+        <w:t>two</w:t>
+      </w:r>
+      <w:r>
+        <w:rPr>
+          <w:rFonts w:ascii="Lato" w:hAnsi="Lato"/>
+          <w:color w:val="333333"/>
+          <w:sz w:val="21"/>
+          <w:szCs w:val="21"/>
+        </w:rPr>
+        <w:t> strengths of the algorithm used in the solution.</w:t>
+      </w:r>
+    </w:p>
+    <w:p>
+      <w:pPr>
+        <w:pStyle w:val="NormalWeb"/>
+        <w:numPr>
+          <w:ilvl w:val="0"/>
+          <w:numId w:val="6"/>
+        </w:numPr>
+        <w:shd w:val="clear" w:color="auto" w:fill="FFFFFF"/>
+        <w:spacing w:before="0" w:beforeAutospacing="0" w:after="0" w:afterAutospacing="0"/>
+        <w:rPr>
+          <w:rFonts w:ascii="Lato" w:hAnsi="Lato"/>
+          <w:color w:val="333333"/>
+          <w:sz w:val="21"/>
+          <w:szCs w:val="21"/>
+        </w:rPr>
+      </w:pPr>
+      <w:r>
+        <w:rPr>
+          <w:rFonts w:ascii="Lato" w:hAnsi="Lato"/>
+          <w:color w:val="333333"/>
+          <w:sz w:val="21"/>
+          <w:szCs w:val="21"/>
+        </w:rPr>
+        <w:t xml:space="preserve">A genetic algorithm </w:t>
+      </w:r>
+      <w:r>
+        <w:rPr>
+          <w:rFonts w:ascii="Lato" w:hAnsi="Lato"/>
+          <w:color w:val="333333"/>
+          <w:sz w:val="21"/>
+          <w:szCs w:val="21"/>
+        </w:rPr>
+        <w:t>can very quickly provide a good enough answer for very difficult problems</w:t>
+      </w:r>
+      <w:r>
+        <w:rPr>
+          <w:rFonts w:ascii="Lato" w:hAnsi="Lato"/>
+          <w:color w:val="333333"/>
+          <w:sz w:val="21"/>
+          <w:szCs w:val="21"/>
+        </w:rPr>
+        <w:t xml:space="preserve"> and can be parallelized easily. It was not </w:t>
+      </w:r>
+      <w:r>
+        <w:rPr>
+          <w:rFonts w:ascii="Lato" w:hAnsi="Lato"/>
+          <w:color w:val="333333"/>
+          <w:sz w:val="21"/>
+          <w:szCs w:val="21"/>
+        </w:rPr>
+        <w:t>parallelized in this application, but it can be distributed.</w:t>
+      </w:r>
+    </w:p>
+    <w:p>
+      <w:pPr>
+        <w:pStyle w:val="NormalWeb"/>
+        <w:numPr>
+          <w:ilvl w:val="0"/>
+          <w:numId w:val="6"/>
+        </w:numPr>
+        <w:shd w:val="clear" w:color="auto" w:fill="FFFFFF"/>
+        <w:spacing w:before="0" w:beforeAutospacing="0" w:after="0" w:afterAutospacing="0"/>
+        <w:rPr>
+          <w:rFonts w:ascii="Lato" w:hAnsi="Lato"/>
+          <w:color w:val="333333"/>
+          <w:sz w:val="21"/>
+          <w:szCs w:val="21"/>
+        </w:rPr>
+      </w:pPr>
+      <w:r>
+        <w:rPr>
+          <w:rFonts w:ascii="Lato" w:hAnsi="Lato"/>
+          <w:color w:val="333333"/>
+          <w:sz w:val="21"/>
+          <w:szCs w:val="21"/>
+        </w:rPr>
+        <w:t xml:space="preserve">What I liked most about it is how </w:t>
+      </w:r>
+      <w:r>
+        <w:rPr>
+          <w:rFonts w:ascii="Lato" w:hAnsi="Lato"/>
+          <w:color w:val="333333"/>
+          <w:sz w:val="21"/>
+          <w:szCs w:val="21"/>
+        </w:rPr>
+        <w:t>it was simple to create the fitness of the route. It tests weather the package was delivered on time and if the route was not short enough, I can just run it again with more iterations.</w:t>
+      </w:r>
+    </w:p>
+    <w:p>
+      <w:pPr>
+        <w:pStyle w:val="NormalWeb"/>
+        <w:shd w:val="clear" w:color="auto" w:fill="FFFFFF"/>
+        <w:spacing w:before="0" w:beforeAutospacing="0" w:after="0" w:afterAutospacing="0"/>
+        <w:ind w:left="619" w:hanging="360"/>
+        <w:rPr>
+          <w:rFonts w:ascii="Lato" w:hAnsi="Lato"/>
+          <w:color w:val="333333"/>
+          <w:sz w:val="21"/>
+          <w:szCs w:val="21"/>
+        </w:rPr>
+      </w:pPr>
+      <w:r>
+        <w:rPr>
+          <w:rFonts w:ascii="Lato" w:hAnsi="Lato"/>
+          <w:color w:val="333333"/>
+          <w:sz w:val="21"/>
+          <w:szCs w:val="21"/>
+        </w:rPr>
+        <w:t>2.  Verify that the algorithm used in the solution meets </w:t>
+      </w:r>
+      <w:r>
+        <w:rPr>
+          <w:rStyle w:val="Emphasis"/>
+          <w:rFonts w:ascii="Lato" w:hAnsi="Lato"/>
+          <w:color w:val="333333"/>
+          <w:sz w:val="21"/>
+          <w:szCs w:val="21"/>
+        </w:rPr>
+        <w:t>all</w:t>
+      </w:r>
+      <w:r>
+        <w:rPr>
+          <w:rFonts w:ascii="Lato" w:hAnsi="Lato"/>
+          <w:color w:val="333333"/>
+          <w:sz w:val="21"/>
+          <w:szCs w:val="21"/>
+        </w:rPr>
+        <w:t> requirements in the scenario.</w:t>
+      </w:r>
+    </w:p>
+    <w:p>
+      <w:pPr>
+        <w:pStyle w:val="NormalWeb"/>
+        <w:numPr>
+          <w:ilvl w:val="0"/>
+          <w:numId w:val="7"/>
+        </w:numPr>
+        <w:shd w:val="clear" w:color="auto" w:fill="FFFFFF"/>
+        <w:spacing w:before="0" w:beforeAutospacing="0" w:after="0" w:afterAutospacing="0"/>
+        <w:rPr>
+          <w:rFonts w:ascii="Lato" w:hAnsi="Lato"/>
+          <w:color w:val="333333"/>
+          <w:sz w:val="21"/>
+          <w:szCs w:val="21"/>
+        </w:rPr>
+      </w:pPr>
+      <w:r>
+        <w:rPr>
+          <w:rFonts w:ascii="Lato" w:hAnsi="Lato"/>
+          <w:color w:val="333333"/>
+          <w:sz w:val="21"/>
+          <w:szCs w:val="21"/>
+        </w:rPr>
+        <w:t xml:space="preserve">The screen shot for G3 shows that </w:t>
+      </w:r>
+      <w:r>
+        <w:rPr>
+          <w:rFonts w:ascii="Lato" w:hAnsi="Lato"/>
+          <w:color w:val="333333"/>
+          <w:sz w:val="21"/>
+          <w:szCs w:val="21"/>
+        </w:rPr>
+        <w:t>all</w:t>
+      </w:r>
+      <w:r>
+        <w:rPr>
+          <w:rFonts w:ascii="Lato" w:hAnsi="Lato"/>
+          <w:color w:val="333333"/>
+          <w:sz w:val="21"/>
+          <w:szCs w:val="21"/>
+        </w:rPr>
+        <w:t xml:space="preserve"> the packages were delivered by 12:33 pm</w:t>
+      </w:r>
+      <w:r>
+        <w:rPr>
+          <w:rFonts w:ascii="Lato" w:hAnsi="Lato"/>
+          <w:color w:val="333333"/>
+          <w:sz w:val="21"/>
+          <w:szCs w:val="21"/>
+        </w:rPr>
+        <w:t xml:space="preserve"> and that the route was 93.10 miles. </w:t>
+      </w:r>
+    </w:p>
+    <w:p>
+      <w:pPr>
+        <w:pStyle w:val="NormalWeb"/>
+        <w:shd w:val="clear" w:color="auto" w:fill="FFFFFF"/>
+        <w:spacing w:before="0" w:beforeAutospacing="0" w:after="0" w:afterAutospacing="0"/>
+        <w:ind w:left="619" w:hanging="360"/>
+        <w:rPr>
+          <w:rFonts w:ascii="Lato" w:hAnsi="Lato"/>
+          <w:color w:val="333333"/>
+          <w:sz w:val="21"/>
+          <w:szCs w:val="21"/>
+        </w:rPr>
+      </w:pPr>
+      <w:r>
+        <w:rPr>
+          <w:rFonts w:ascii="Lato" w:hAnsi="Lato"/>
+          <w:color w:val="333333"/>
+          <w:sz w:val="21"/>
+          <w:szCs w:val="21"/>
+        </w:rPr>
+        <w:t>3.  Identify </w:t>
+      </w:r>
+      <w:r>
+        <w:rPr>
+          <w:rStyle w:val="Strong"/>
+          <w:rFonts w:ascii="Lato" w:eastAsiaTheme="minorEastAsia" w:hAnsi="Lato"/>
+          <w:color w:val="333333"/>
+          <w:sz w:val="21"/>
+          <w:szCs w:val="21"/>
+        </w:rPr>
+        <w:t>two</w:t>
+      </w:r>
+      <w:r>
+        <w:rPr>
+          <w:rFonts w:ascii="Lato" w:hAnsi="Lato"/>
+          <w:color w:val="333333"/>
+          <w:sz w:val="21"/>
+          <w:szCs w:val="21"/>
+        </w:rPr>
+        <w:t> other named algorithms, different from the algorithm implemented in the solution, that would meet the requirements in the scenario.</w:t>
+      </w:r>
+    </w:p>
+    <w:p>
+      <w:pPr>
+        <w:pStyle w:val="NormalWeb"/>
+        <w:numPr>
+          <w:ilvl w:val="0"/>
+          <w:numId w:val="7"/>
+        </w:numPr>
+        <w:shd w:val="clear" w:color="auto" w:fill="FFFFFF"/>
+        <w:spacing w:before="0" w:beforeAutospacing="0" w:after="0" w:afterAutospacing="0"/>
+        <w:rPr>
+          <w:rFonts w:ascii="Lato" w:hAnsi="Lato"/>
+          <w:color w:val="333333"/>
+          <w:sz w:val="21"/>
+          <w:szCs w:val="21"/>
+        </w:rPr>
+      </w:pPr>
+      <w:r>
+        <w:rPr>
+          <w:rFonts w:ascii="Lato" w:hAnsi="Lato"/>
+          <w:color w:val="333333"/>
+          <w:sz w:val="21"/>
+          <w:szCs w:val="21"/>
+        </w:rPr>
+        <w:t xml:space="preserve">There is the nearest neighbor algorithm that will </w:t>
+      </w:r>
+      <w:r>
+        <w:rPr>
+          <w:rFonts w:ascii="Lato" w:hAnsi="Lato"/>
+          <w:color w:val="333333"/>
+          <w:sz w:val="21"/>
+          <w:szCs w:val="21"/>
+        </w:rPr>
+        <w:t xml:space="preserve">just go to the nearest location and </w:t>
+      </w:r>
+      <w:r>
+        <w:rPr>
+          <w:rFonts w:ascii="Lato" w:hAnsi="Lato"/>
+          <w:color w:val="333333"/>
+          <w:sz w:val="21"/>
+          <w:szCs w:val="21"/>
+        </w:rPr>
+        <w:t>brute force algorithm that would try every possible combination.</w:t>
+      </w:r>
+    </w:p>
+    <w:p>
+      <w:pPr>
+        <w:pStyle w:val="NormalWeb"/>
+        <w:shd w:val="clear" w:color="auto" w:fill="FFFFFF"/>
+        <w:spacing w:before="0" w:beforeAutospacing="0" w:after="0" w:afterAutospacing="0"/>
+        <w:ind w:left="855" w:hanging="288"/>
+        <w:rPr>
+          <w:rFonts w:ascii="Lato" w:hAnsi="Lato"/>
+          <w:color w:val="333333"/>
+          <w:sz w:val="21"/>
+          <w:szCs w:val="21"/>
+        </w:rPr>
+      </w:pPr>
+      <w:r>
+        <w:rPr>
+          <w:rFonts w:ascii="Lato" w:hAnsi="Lato"/>
+          <w:color w:val="333333"/>
+          <w:sz w:val="21"/>
+          <w:szCs w:val="21"/>
+        </w:rPr>
+        <w:t>a.  Describe how </w:t>
+      </w:r>
+      <w:r>
+        <w:rPr>
+          <w:rStyle w:val="Emphasis"/>
+          <w:rFonts w:ascii="Lato" w:hAnsi="Lato"/>
+          <w:color w:val="333333"/>
+          <w:sz w:val="21"/>
+          <w:szCs w:val="21"/>
+        </w:rPr>
+        <w:t>each</w:t>
+      </w:r>
+      <w:r>
+        <w:rPr>
+          <w:rFonts w:ascii="Lato" w:hAnsi="Lato"/>
+          <w:color w:val="333333"/>
+          <w:sz w:val="21"/>
+          <w:szCs w:val="21"/>
+        </w:rPr>
+        <w:t> algorithm identified in part I3 is different from the algorithm used in the solution.</w:t>
+      </w:r>
+    </w:p>
+    <w:p>
+      <w:pPr>
+        <w:pStyle w:val="NormalWeb"/>
+        <w:numPr>
+          <w:ilvl w:val="0"/>
+          <w:numId w:val="7"/>
+        </w:numPr>
+        <w:shd w:val="clear" w:color="auto" w:fill="FFFFFF"/>
+        <w:spacing w:before="0" w:beforeAutospacing="0" w:after="0" w:afterAutospacing="0"/>
+        <w:rPr>
+          <w:rFonts w:ascii="Lato" w:hAnsi="Lato"/>
+          <w:color w:val="333333"/>
+          <w:sz w:val="21"/>
+          <w:szCs w:val="21"/>
+        </w:rPr>
+      </w:pPr>
+      <w:r>
+        <w:rPr>
+          <w:rFonts w:ascii="Lato" w:hAnsi="Lato"/>
+          <w:color w:val="333333"/>
+          <w:sz w:val="21"/>
+          <w:szCs w:val="21"/>
+        </w:rPr>
+        <w:t xml:space="preserve">The nearest neighbor </w:t>
+      </w:r>
+      <w:r>
+        <w:rPr>
+          <w:rFonts w:ascii="Lato" w:hAnsi="Lato"/>
+          <w:color w:val="333333"/>
+          <w:sz w:val="21"/>
+          <w:szCs w:val="21"/>
+        </w:rPr>
+        <w:t xml:space="preserve">is very simple where it only looks for the next stop and then once the route has been completed can it be judged. </w:t>
+      </w:r>
+      <w:r>
+        <w:rPr>
+          <w:rFonts w:ascii="Lato" w:hAnsi="Lato"/>
+          <w:color w:val="333333"/>
+          <w:sz w:val="21"/>
+          <w:szCs w:val="21"/>
+        </w:rPr>
+        <w:t>It works fast but will not be a near optimal solutions.</w:t>
+      </w:r>
+    </w:p>
+    <w:p>
+      <w:pPr>
+        <w:pStyle w:val="NormalWeb"/>
+        <w:numPr>
+          <w:ilvl w:val="0"/>
+          <w:numId w:val="7"/>
+        </w:numPr>
+        <w:shd w:val="clear" w:color="auto" w:fill="FFFFFF"/>
+        <w:spacing w:before="0" w:beforeAutospacing="0" w:after="0" w:afterAutospacing="0"/>
+        <w:rPr>
+          <w:rFonts w:ascii="Lato" w:hAnsi="Lato"/>
+          <w:color w:val="333333"/>
+          <w:sz w:val="21"/>
+          <w:szCs w:val="21"/>
+        </w:rPr>
+      </w:pPr>
+      <w:r>
+        <w:rPr>
+          <w:rFonts w:ascii="Lato" w:hAnsi="Lato"/>
+          <w:color w:val="333333"/>
+          <w:sz w:val="21"/>
+          <w:szCs w:val="21"/>
+        </w:rPr>
+        <w:t>The brute force method will provide an optimal solution but will not scale with additional packages. Even the 40 packages would take days or weeks to run (I tried it!)</w:t>
+      </w:r>
+    </w:p>
+    <w:p>
+      <w:pPr>
+        <w:pStyle w:val="NormalWeb"/>
+        <w:shd w:val="clear" w:color="auto" w:fill="FFFFFF"/>
+        <w:spacing w:before="0" w:beforeAutospacing="0" w:after="0" w:afterAutospacing="0"/>
+        <w:rPr>
+          <w:rFonts w:ascii="Lato" w:hAnsi="Lato"/>
+          <w:color w:val="333333"/>
+          <w:sz w:val="21"/>
+          <w:szCs w:val="21"/>
+        </w:rPr>
+      </w:pPr>
+    </w:p>
+    <w:p>
+      <w:pPr>
+        <w:pStyle w:val="NormalWeb"/>
+        <w:shd w:val="clear" w:color="auto" w:fill="FFFFFF"/>
+        <w:spacing w:before="0" w:beforeAutospacing="0" w:after="0" w:afterAutospacing="0"/>
+        <w:ind w:left="360" w:hanging="360"/>
+        <w:rPr>
+          <w:rFonts w:ascii="Lato" w:hAnsi="Lato"/>
+          <w:color w:val="333333"/>
+          <w:sz w:val="21"/>
+          <w:szCs w:val="21"/>
+        </w:rPr>
+      </w:pPr>
+      <w:r>
+        <w:rPr>
+          <w:rFonts w:ascii="Lato" w:hAnsi="Lato"/>
+          <w:color w:val="333333"/>
+          <w:sz w:val="21"/>
+          <w:szCs w:val="21"/>
+        </w:rPr>
+        <w:t>J.  Describe what you would do differently, other than the two algorithms identified in I3, if you did this project again.</w:t>
+      </w:r>
+    </w:p>
+    <w:p>
+      <w:pPr>
+        <w:pStyle w:val="NormalWeb"/>
+        <w:numPr>
+          <w:ilvl w:val="0"/>
+          <w:numId w:val="8"/>
+        </w:numPr>
+        <w:shd w:val="clear" w:color="auto" w:fill="FFFFFF"/>
+        <w:spacing w:before="0" w:beforeAutospacing="0" w:after="0" w:afterAutospacing="0"/>
+        <w:rPr>
+          <w:rFonts w:ascii="Lato" w:hAnsi="Lato"/>
+          <w:color w:val="333333"/>
+          <w:sz w:val="21"/>
+          <w:szCs w:val="21"/>
+        </w:rPr>
+      </w:pPr>
+      <w:r>
+        <w:rPr>
+          <w:rFonts w:ascii="Lato" w:hAnsi="Lato"/>
+          <w:color w:val="333333"/>
+          <w:sz w:val="21"/>
+          <w:szCs w:val="21"/>
+        </w:rPr>
+        <w:t xml:space="preserve">If I were to do this again I would try to do a dynamic programed algorithm </w:t>
+      </w:r>
+      <w:r>
+        <w:rPr>
+          <w:rFonts w:ascii="Lato" w:hAnsi="Lato"/>
+          <w:color w:val="333333"/>
+          <w:sz w:val="21"/>
+          <w:szCs w:val="21"/>
+        </w:rPr>
+        <w:t xml:space="preserve">and use and adjacency list instead of an adjacency matrix. The dynamic algorithm would be fast and get a new optimal solution and the adjacency list has a much lower space complexity compared to a </w:t>
+      </w:r>
+      <w:r>
+        <w:rPr>
+          <w:rFonts w:ascii="Lato" w:hAnsi="Lato"/>
+          <w:color w:val="333333"/>
+          <w:sz w:val="21"/>
+          <w:szCs w:val="21"/>
+        </w:rPr>
+        <w:t>matrix.</w:t>
+      </w:r>
+    </w:p>
+    <w:p>
+      <w:pPr>
+        <w:pStyle w:val="NormalWeb"/>
+        <w:shd w:val="clear" w:color="auto" w:fill="FFFFFF"/>
+        <w:spacing w:before="0" w:beforeAutospacing="0" w:after="0" w:afterAutospacing="0"/>
+        <w:rPr>
+          <w:rFonts w:ascii="Lato" w:hAnsi="Lato"/>
+          <w:color w:val="333333"/>
+          <w:sz w:val="21"/>
+          <w:szCs w:val="21"/>
+        </w:rPr>
+      </w:pPr>
+    </w:p>
+    <w:p>
+      <w:pPr>
+        <w:pStyle w:val="Heading2"/>
+      </w:pPr>
+      <w:r>
+        <w:t>K.  Justify the data structure you identified in part D by doing the following:</w:t>
+      </w:r>
+    </w:p>
+    <w:p>
+      <w:pPr>
+        <w:pStyle w:val="NormalWeb"/>
+        <w:shd w:val="clear" w:color="auto" w:fill="FFFFFF"/>
+        <w:spacing w:before="0" w:beforeAutospacing="0" w:after="0" w:afterAutospacing="0"/>
+        <w:ind w:left="619" w:hanging="360"/>
+        <w:rPr>
+          <w:rFonts w:ascii="Lato" w:hAnsi="Lato"/>
+          <w:color w:val="333333"/>
+          <w:sz w:val="21"/>
+          <w:szCs w:val="21"/>
+        </w:rPr>
+      </w:pPr>
+      <w:r>
+        <w:rPr>
+          <w:rFonts w:ascii="Lato" w:hAnsi="Lato"/>
+          <w:color w:val="333333"/>
+          <w:sz w:val="21"/>
+          <w:szCs w:val="21"/>
+        </w:rPr>
+        <w:t>1.  Verify that the data structure used in the solution meets </w:t>
+      </w:r>
+      <w:r>
+        <w:rPr>
+          <w:rStyle w:val="Emphasis"/>
+          <w:rFonts w:ascii="Lato" w:hAnsi="Lato"/>
+          <w:color w:val="333333"/>
+          <w:sz w:val="21"/>
+          <w:szCs w:val="21"/>
+        </w:rPr>
+        <w:t>all</w:t>
+      </w:r>
+      <w:r>
+        <w:rPr>
+          <w:rFonts w:ascii="Lato" w:hAnsi="Lato"/>
+          <w:color w:val="333333"/>
+          <w:sz w:val="21"/>
+          <w:szCs w:val="21"/>
+        </w:rPr>
+        <w:t> requirements in the scenario.</w:t>
+      </w:r>
+    </w:p>
+    <w:p>
+      <w:pPr>
+        <w:pStyle w:val="NormalWeb"/>
+        <w:shd w:val="clear" w:color="auto" w:fill="FFFFFF"/>
+        <w:spacing w:before="0" w:beforeAutospacing="0" w:after="0" w:afterAutospacing="0"/>
+        <w:ind w:left="855" w:hanging="288"/>
+        <w:rPr>
+          <w:rFonts w:ascii="Lato" w:hAnsi="Lato"/>
+          <w:color w:val="333333"/>
+          <w:sz w:val="21"/>
+          <w:szCs w:val="21"/>
+        </w:rPr>
+      </w:pPr>
+      <w:r>
+        <w:rPr>
+          <w:rFonts w:ascii="Lato" w:hAnsi="Lato"/>
+          <w:color w:val="333333"/>
+          <w:sz w:val="21"/>
+          <w:szCs w:val="21"/>
+        </w:rPr>
+        <w:t>a.  Explain how the time needed to complete the look-up function is affected by changes in the number of packages to be delivered.</w:t>
+      </w:r>
+    </w:p>
+    <w:p>
+      <w:pPr>
+        <w:pStyle w:val="NormalWeb"/>
+        <w:numPr>
+          <w:ilvl w:val="0"/>
+          <w:numId w:val="8"/>
+        </w:numPr>
+        <w:shd w:val="clear" w:color="auto" w:fill="FFFFFF"/>
+        <w:spacing w:before="0" w:beforeAutospacing="0" w:after="0" w:afterAutospacing="0"/>
+        <w:rPr>
+          <w:rFonts w:ascii="Lato" w:hAnsi="Lato"/>
+          <w:color w:val="333333"/>
+          <w:sz w:val="21"/>
+          <w:szCs w:val="21"/>
+        </w:rPr>
+      </w:pPr>
+      <w:r>
+        <w:rPr>
+          <w:rFonts w:ascii="Lato" w:hAnsi="Lato"/>
+          <w:color w:val="333333"/>
+          <w:sz w:val="21"/>
+          <w:szCs w:val="21"/>
+        </w:rPr>
+        <w:t>Using a hash table the look up complexity</w:t>
+      </w:r>
+      <w:r>
+        <w:rPr>
+          <w:rFonts w:ascii="Lato" w:hAnsi="Lato"/>
+          <w:color w:val="333333"/>
+          <w:sz w:val="21"/>
+          <w:szCs w:val="21"/>
+        </w:rPr>
+        <w:t xml:space="preserve">, assuming </w:t>
+      </w:r>
+      <w:r>
+        <w:rPr>
+          <w:rFonts w:ascii="Lato" w:hAnsi="Lato"/>
+          <w:color w:val="333333"/>
+          <w:sz w:val="21"/>
+          <w:szCs w:val="21"/>
+        </w:rPr>
+        <w:t>collisions</w:t>
+      </w:r>
+      <w:r>
+        <w:rPr>
+          <w:rFonts w:ascii="Lato" w:hAnsi="Lato"/>
+          <w:color w:val="333333"/>
+          <w:sz w:val="21"/>
+          <w:szCs w:val="21"/>
+        </w:rPr>
+        <w:t xml:space="preserve"> would be O(</w:t>
+      </w:r>
+      <w:r>
+        <w:rPr>
+          <w:rFonts w:ascii="Lato" w:hAnsi="Lato"/>
+          <w:color w:val="333333"/>
+          <w:sz w:val="21"/>
+          <w:szCs w:val="21"/>
+        </w:rPr>
+        <w:t>number of packages / hash table size). Since I would use a prime number for the size of the hash table this will more evenly distribute the packages</w:t>
+      </w:r>
+      <w:r>
+        <w:rPr>
+          <w:rFonts w:ascii="Lato" w:hAnsi="Lato"/>
+          <w:color w:val="333333"/>
+          <w:sz w:val="21"/>
+          <w:szCs w:val="21"/>
+        </w:rPr>
+        <w:t xml:space="preserve"> and the most it would be is around O(</w:t>
+      </w:r>
+      <w:r>
+        <w:rPr>
+          <w:rFonts w:ascii="Lato" w:hAnsi="Lato"/>
+          <w:color w:val="333333"/>
+          <w:sz w:val="21"/>
+          <w:szCs w:val="21"/>
+        </w:rPr>
+        <w:t>5</w:t>
+      </w:r>
+      <w:r>
+        <w:rPr>
+          <w:rFonts w:ascii="Lato" w:hAnsi="Lato"/>
+          <w:color w:val="333333"/>
+          <w:sz w:val="21"/>
+          <w:szCs w:val="21"/>
+        </w:rPr>
+        <w:t>) operations</w:t>
+      </w:r>
+      <w:r>
+        <w:rPr>
+          <w:rFonts w:ascii="Lato" w:hAnsi="Lato"/>
+          <w:color w:val="333333"/>
+          <w:sz w:val="21"/>
+          <w:szCs w:val="21"/>
+        </w:rPr>
+        <w:t xml:space="preserve">, 1 to find the hash, then </w:t>
+      </w:r>
+      <w:r>
+        <w:rPr>
+          <w:rFonts w:ascii="Lato" w:hAnsi="Lato"/>
+          <w:color w:val="333333"/>
+          <w:sz w:val="21"/>
+          <w:szCs w:val="21"/>
+        </w:rPr>
+        <w:lastRenderedPageBreak/>
+        <w:t xml:space="preserve">4 to find the package in the </w:t>
+      </w:r>
+      <w:r>
+        <w:rPr>
+          <w:rFonts w:ascii="Lato" w:hAnsi="Lato"/>
+          <w:color w:val="333333"/>
+          <w:sz w:val="21"/>
+          <w:szCs w:val="21"/>
+        </w:rPr>
+        <w:t>inner list. Overall it can be considered an O(1) operations for hash table lookups.</w:t>
+      </w:r>
+    </w:p>
+    <w:p>
+      <w:pPr>
+        <w:pStyle w:val="NormalWeb"/>
+        <w:shd w:val="clear" w:color="auto" w:fill="FFFFFF"/>
+        <w:spacing w:before="0" w:beforeAutospacing="0" w:after="0" w:afterAutospacing="0"/>
+        <w:ind w:left="855" w:hanging="288"/>
+        <w:rPr>
+          <w:rFonts w:ascii="Lato" w:hAnsi="Lato"/>
+          <w:color w:val="333333"/>
+          <w:sz w:val="21"/>
+          <w:szCs w:val="21"/>
+        </w:rPr>
+      </w:pPr>
+      <w:r>
+        <w:rPr>
+          <w:rFonts w:ascii="Lato" w:hAnsi="Lato"/>
+          <w:color w:val="333333"/>
+          <w:sz w:val="21"/>
+          <w:szCs w:val="21"/>
+        </w:rPr>
+        <w:t>b.  Explain how the data structure space usage is affected by changes in the number of packages to be delivered.</w:t>
+      </w:r>
+    </w:p>
+    <w:p>
+      <w:pPr>
+        <w:pStyle w:val="NormalWeb"/>
+        <w:numPr>
+          <w:ilvl w:val="0"/>
+          <w:numId w:val="8"/>
+        </w:numPr>
+        <w:shd w:val="clear" w:color="auto" w:fill="FFFFFF"/>
+        <w:spacing w:before="0" w:beforeAutospacing="0" w:after="0" w:afterAutospacing="0"/>
+        <w:rPr>
+          <w:rFonts w:ascii="Lato" w:hAnsi="Lato"/>
+          <w:color w:val="333333"/>
+          <w:sz w:val="21"/>
+          <w:szCs w:val="21"/>
+        </w:rPr>
+      </w:pPr>
+      <w:r>
+        <w:rPr>
+          <w:rFonts w:ascii="Lato" w:hAnsi="Lato"/>
+          <w:color w:val="333333"/>
+          <w:sz w:val="21"/>
+          <w:szCs w:val="21"/>
+        </w:rPr>
+        <w:t>The space complexity of a hash table is O(n), as you add more packages, the data structure only adds the one package. There is a fixed space cost of the table, but those do not grow</w:t>
+      </w:r>
+      <w:r>
+        <w:rPr>
+          <w:rFonts w:ascii="Lato" w:hAnsi="Lato"/>
+          <w:color w:val="333333"/>
+          <w:sz w:val="21"/>
+          <w:szCs w:val="21"/>
+        </w:rPr>
+        <w:t>, so it would be O(n + number of hashes).</w:t>
+      </w:r>
+    </w:p>
+    <w:p>
+      <w:pPr>
+        <w:pStyle w:val="NormalWeb"/>
+        <w:shd w:val="clear" w:color="auto" w:fill="FFFFFF"/>
+        <w:spacing w:before="0" w:beforeAutospacing="0" w:after="0" w:afterAutospacing="0"/>
+        <w:ind w:left="855" w:hanging="288"/>
+        <w:rPr>
+          <w:rFonts w:ascii="Lato" w:hAnsi="Lato"/>
+          <w:color w:val="333333"/>
+          <w:sz w:val="21"/>
+          <w:szCs w:val="21"/>
+        </w:rPr>
+      </w:pPr>
+      <w:r>
+        <w:rPr>
+          <w:rFonts w:ascii="Lato" w:hAnsi="Lato"/>
+          <w:color w:val="333333"/>
+          <w:sz w:val="21"/>
+          <w:szCs w:val="21"/>
+        </w:rPr>
+        <w:t>c.  Describe how changes to the number of trucks or the number of cities would affect the look-up time and the space usage of the data structure.</w:t>
+      </w:r>
+    </w:p>
+    <w:p>
+      <w:pPr>
+        <w:pStyle w:val="NormalWeb"/>
+        <w:numPr>
+          <w:ilvl w:val="0"/>
+          <w:numId w:val="10"/>
+        </w:numPr>
+        <w:shd w:val="clear" w:color="auto" w:fill="FFFFFF"/>
+        <w:spacing w:before="0" w:beforeAutospacing="0" w:after="0" w:afterAutospacing="0"/>
+        <w:rPr>
+          <w:rFonts w:ascii="Lato" w:hAnsi="Lato"/>
+          <w:color w:val="333333"/>
+          <w:sz w:val="21"/>
+          <w:szCs w:val="21"/>
+        </w:rPr>
+      </w:pPr>
+      <w:r>
+        <w:rPr>
+          <w:rFonts w:ascii="Lato" w:hAnsi="Lato"/>
+          <w:color w:val="333333"/>
+          <w:sz w:val="21"/>
+          <w:szCs w:val="21"/>
+        </w:rPr>
+        <w:t>The number of trucks would not add to the time complexity since it would be smaller routes to compute</w:t>
+      </w:r>
+      <w:r>
+        <w:rPr>
+          <w:rFonts w:ascii="Lato" w:hAnsi="Lato"/>
+          <w:color w:val="333333"/>
+          <w:sz w:val="21"/>
+          <w:szCs w:val="21"/>
+        </w:rPr>
+        <w:t xml:space="preserve"> if the number of packages stays the same. The space complexity would not increas</w:t>
+      </w:r>
+      <w:r>
+        <w:rPr>
+          <w:rFonts w:ascii="Lato" w:hAnsi="Lato"/>
+          <w:color w:val="333333"/>
+          <w:sz w:val="21"/>
+          <w:szCs w:val="21"/>
+        </w:rPr>
+        <w:t xml:space="preserve">e with the number of trucks since you would not add more trucks than packages, this would be a poor business decision. </w:t>
+      </w:r>
+    </w:p>
+    <w:p>
+      <w:pPr>
+        <w:pStyle w:val="NormalWeb"/>
+        <w:numPr>
+          <w:ilvl w:val="0"/>
+          <w:numId w:val="10"/>
+        </w:numPr>
+        <w:shd w:val="clear" w:color="auto" w:fill="FFFFFF"/>
+        <w:spacing w:before="0" w:beforeAutospacing="0" w:after="0" w:afterAutospacing="0"/>
+        <w:rPr>
+          <w:rFonts w:ascii="Lato" w:hAnsi="Lato"/>
+          <w:color w:val="333333"/>
+          <w:sz w:val="21"/>
+          <w:szCs w:val="21"/>
+        </w:rPr>
+      </w:pPr>
+      <w:r>
+        <w:rPr>
+          <w:rFonts w:ascii="Lato" w:hAnsi="Lato"/>
+          <w:color w:val="333333"/>
+          <w:sz w:val="21"/>
+          <w:szCs w:val="21"/>
+        </w:rPr>
+        <w:t xml:space="preserve">If the number of cities </w:t>
+      </w:r>
+      <w:r>
+        <w:rPr>
+          <w:rFonts w:ascii="Lato" w:hAnsi="Lato"/>
+          <w:color w:val="333333"/>
+          <w:sz w:val="21"/>
+          <w:szCs w:val="21"/>
+        </w:rPr>
+        <w:t>increase,</w:t>
+      </w:r>
+      <w:r>
+        <w:rPr>
+          <w:rFonts w:ascii="Lato" w:hAnsi="Lato"/>
+          <w:color w:val="333333"/>
+          <w:sz w:val="21"/>
+          <w:szCs w:val="21"/>
+        </w:rPr>
+        <w:t xml:space="preserve"> then the data matrix space complexity will be O(n^2) since </w:t>
+      </w:r>
+      <w:r>
+        <w:rPr>
+          <w:rFonts w:ascii="Lato" w:hAnsi="Lato"/>
+          <w:color w:val="333333"/>
+          <w:sz w:val="21"/>
+          <w:szCs w:val="21"/>
+        </w:rPr>
+        <w:t>the table is square and the distance from every city to the new one will need be added along with the distance to every city</w:t>
+      </w:r>
+      <w:r>
+        <w:rPr>
+          <w:rFonts w:ascii="Lato" w:hAnsi="Lato"/>
+          <w:color w:val="333333"/>
+          <w:sz w:val="21"/>
+          <w:szCs w:val="21"/>
+        </w:rPr>
+        <w:t xml:space="preserve"> would also be added.</w:t>
+      </w:r>
+    </w:p>
+    <w:p>
+      <w:pPr>
+        <w:pStyle w:val="NormalWeb"/>
+        <w:shd w:val="clear" w:color="auto" w:fill="FFFFFF"/>
+        <w:spacing w:before="0" w:beforeAutospacing="0" w:after="0" w:afterAutospacing="0"/>
+        <w:ind w:left="619" w:hanging="360"/>
+        <w:rPr>
+          <w:rFonts w:ascii="Lato" w:hAnsi="Lato"/>
+          <w:color w:val="333333"/>
+          <w:sz w:val="21"/>
+          <w:szCs w:val="21"/>
+        </w:rPr>
+      </w:pPr>
+      <w:r>
+        <w:rPr>
+          <w:rFonts w:ascii="Lato" w:hAnsi="Lato"/>
+          <w:color w:val="333333"/>
+          <w:sz w:val="21"/>
+          <w:szCs w:val="21"/>
+        </w:rPr>
+        <w:t>2.  Identify </w:t>
+      </w:r>
+      <w:r>
+        <w:rPr>
+          <w:rStyle w:val="Strong"/>
+          <w:rFonts w:ascii="Lato" w:eastAsiaTheme="minorEastAsia" w:hAnsi="Lato"/>
+          <w:color w:val="333333"/>
+          <w:sz w:val="21"/>
+          <w:szCs w:val="21"/>
+        </w:rPr>
+        <w:t>two</w:t>
+      </w:r>
+      <w:r>
+        <w:rPr>
+          <w:rFonts w:ascii="Lato" w:hAnsi="Lato"/>
+          <w:color w:val="333333"/>
+          <w:sz w:val="21"/>
+          <w:szCs w:val="21"/>
+        </w:rPr>
+        <w:t> other data structures that could meet the same requirements in the scenario.</w:t>
+      </w:r>
+    </w:p>
+    <w:p>
+      <w:pPr>
+        <w:pStyle w:val="NormalWeb"/>
+        <w:shd w:val="clear" w:color="auto" w:fill="FFFFFF"/>
+        <w:spacing w:before="0" w:beforeAutospacing="0" w:after="0" w:afterAutospacing="0"/>
+        <w:ind w:left="855" w:hanging="288"/>
+        <w:rPr>
+          <w:rFonts w:ascii="Lato" w:hAnsi="Lato"/>
+          <w:color w:val="333333"/>
+          <w:sz w:val="21"/>
+          <w:szCs w:val="21"/>
+        </w:rPr>
+      </w:pPr>
+      <w:r>
+        <w:rPr>
+          <w:rFonts w:ascii="Lato" w:hAnsi="Lato"/>
+          <w:color w:val="333333"/>
+          <w:sz w:val="21"/>
+          <w:szCs w:val="21"/>
+        </w:rPr>
+        <w:t>a.  Describe how </w:t>
+      </w:r>
+      <w:r>
+        <w:rPr>
+          <w:rStyle w:val="Emphasis"/>
+          <w:rFonts w:ascii="Lato" w:hAnsi="Lato"/>
+          <w:color w:val="333333"/>
+          <w:sz w:val="21"/>
+          <w:szCs w:val="21"/>
+        </w:rPr>
+        <w:t>each</w:t>
+      </w:r>
+      <w:r>
+        <w:rPr>
+          <w:rFonts w:ascii="Lato" w:hAnsi="Lato"/>
+          <w:color w:val="333333"/>
+          <w:sz w:val="21"/>
+          <w:szCs w:val="21"/>
+        </w:rPr>
+        <w:t> data structure identified in part K2 is different from the data structure used in the solution.</w:t>
+      </w:r>
+    </w:p>
+    <w:p>
+      <w:pPr>
+        <w:pStyle w:val="NormalWeb"/>
+        <w:numPr>
+          <w:ilvl w:val="0"/>
+          <w:numId w:val="11"/>
+        </w:numPr>
+        <w:shd w:val="clear" w:color="auto" w:fill="FFFFFF"/>
+        <w:spacing w:before="0" w:beforeAutospacing="0" w:after="0" w:afterAutospacing="0"/>
+        <w:rPr>
+          <w:rFonts w:ascii="Lato" w:hAnsi="Lato"/>
+          <w:color w:val="333333"/>
+          <w:sz w:val="21"/>
+          <w:szCs w:val="21"/>
+        </w:rPr>
+      </w:pPr>
+      <w:r>
+        <w:rPr>
+          <w:rFonts w:ascii="Lato" w:hAnsi="Lato"/>
+          <w:color w:val="333333"/>
+          <w:sz w:val="21"/>
+          <w:szCs w:val="21"/>
+        </w:rPr>
+        <w:t xml:space="preserve">Instead of a </w:t>
+      </w:r>
+      <w:r>
+        <w:rPr>
+          <w:rFonts w:ascii="Lato" w:hAnsi="Lato"/>
+          <w:color w:val="333333"/>
+          <w:sz w:val="21"/>
+          <w:szCs w:val="21"/>
+        </w:rPr>
+        <w:t xml:space="preserve">using a distance matrix, an adjacency </w:t>
+      </w:r>
+      <w:r>
+        <w:rPr>
+          <w:rFonts w:ascii="Lato" w:hAnsi="Lato"/>
+          <w:color w:val="333333"/>
+          <w:sz w:val="21"/>
+          <w:szCs w:val="21"/>
+        </w:rPr>
+        <w:t xml:space="preserve">list </w:t>
+      </w:r>
+      <w:r>
+        <w:rPr>
+          <w:rFonts w:ascii="Lato" w:hAnsi="Lato"/>
+          <w:color w:val="333333"/>
+          <w:sz w:val="21"/>
+          <w:szCs w:val="21"/>
+        </w:rPr>
+        <w:t>could have been used. While the adjacen</w:t>
+      </w:r>
+      <w:r>
+        <w:rPr>
+          <w:rFonts w:ascii="Lato" w:hAnsi="Lato"/>
+          <w:color w:val="333333"/>
+          <w:sz w:val="21"/>
+          <w:szCs w:val="21"/>
+        </w:rPr>
+        <w:t xml:space="preserve">cy list does have a slower loop up </w:t>
+      </w:r>
+      <w:r>
+        <w:rPr>
+          <w:rFonts w:ascii="Lato" w:hAnsi="Lato"/>
+          <w:color w:val="333333"/>
+          <w:sz w:val="21"/>
+          <w:szCs w:val="21"/>
+        </w:rPr>
+        <w:t>O(</w:t>
+      </w:r>
+      <w:r>
+        <w:rPr>
+          <w:rFonts w:ascii="Lato" w:hAnsi="Lato"/>
+          <w:color w:val="333333"/>
+          <w:sz w:val="21"/>
+          <w:szCs w:val="21"/>
+        </w:rPr>
+        <w:t>n), but the space complexity is O(</w:t>
+      </w:r>
+      <w:r>
+        <w:rPr>
+          <w:rFonts w:ascii="Lato" w:hAnsi="Lato"/>
+          <w:color w:val="333333"/>
+          <w:sz w:val="21"/>
+          <w:szCs w:val="21"/>
+        </w:rPr>
+        <w:t>n</w:t>
+      </w:r>
+      <w:r>
+        <w:rPr>
+          <w:rFonts w:ascii="Lato" w:hAnsi="Lato"/>
+          <w:color w:val="333333"/>
+          <w:sz w:val="21"/>
+          <w:szCs w:val="21"/>
+        </w:rPr>
+        <w:t>)</w:t>
+      </w:r>
+      <w:r>
+        <w:rPr>
+          <w:rFonts w:ascii="Lato" w:hAnsi="Lato"/>
+          <w:color w:val="333333"/>
+          <w:sz w:val="21"/>
+          <w:szCs w:val="21"/>
+        </w:rPr>
+        <w:t xml:space="preserve"> on average. However, if </w:t>
+      </w:r>
+      <w:r>
+        <w:rPr>
+          <w:rFonts w:ascii="Lato" w:hAnsi="Lato"/>
+          <w:color w:val="333333"/>
+          <w:sz w:val="21"/>
+          <w:szCs w:val="21"/>
+        </w:rPr>
+        <w:t>it contains edges to every other vertex then the space complexity is the same as the matrix O(n^2)</w:t>
+      </w:r>
+      <w:r>
+        <w:rPr>
+          <w:rFonts w:ascii="Lato" w:hAnsi="Lato"/>
+          <w:color w:val="333333"/>
+          <w:sz w:val="21"/>
+          <w:szCs w:val="21"/>
+        </w:rPr>
+        <w:t>. So</w:t>
+      </w:r>
+      <w:r>
+        <w:rPr>
+          <w:rFonts w:ascii="Lato" w:hAnsi="Lato"/>
+          <w:color w:val="333333"/>
+          <w:sz w:val="21"/>
+          <w:szCs w:val="21"/>
+        </w:rPr>
+        <w:t>,</w:t>
+      </w:r>
+      <w:r>
+        <w:rPr>
+          <w:rFonts w:ascii="Lato" w:hAnsi="Lato"/>
+          <w:color w:val="333333"/>
+          <w:sz w:val="21"/>
+          <w:szCs w:val="21"/>
+        </w:rPr>
+        <w:t xml:space="preserve"> in the case of a Hamiltonian graph a adjacency matrix is preferred for the quicker look up.</w:t>
+      </w:r>
+    </w:p>
+    <w:p>
+      <w:pPr>
+        <w:pStyle w:val="NormalWeb"/>
+        <w:numPr>
+          <w:ilvl w:val="0"/>
+          <w:numId w:val="11"/>
+        </w:numPr>
+        <w:shd w:val="clear" w:color="auto" w:fill="FFFFFF"/>
+        <w:spacing w:before="0" w:beforeAutospacing="0" w:after="0" w:afterAutospacing="0"/>
+        <w:rPr>
+          <w:rFonts w:ascii="Lato" w:hAnsi="Lato"/>
+          <w:color w:val="333333"/>
+          <w:sz w:val="21"/>
+          <w:szCs w:val="21"/>
+        </w:rPr>
+      </w:pPr>
+      <w:r>
+        <w:rPr>
+          <w:rFonts w:ascii="Lato" w:hAnsi="Lato"/>
+          <w:color w:val="333333"/>
+          <w:sz w:val="21"/>
+          <w:szCs w:val="21"/>
+        </w:rPr>
+        <w:t xml:space="preserve">A linked list could have been used to store </w:t>
+      </w:r>
+      <w:r>
+        <w:rPr>
+          <w:rFonts w:ascii="Lato" w:hAnsi="Lato"/>
+          <w:color w:val="333333"/>
+          <w:sz w:val="21"/>
+          <w:szCs w:val="21"/>
+        </w:rPr>
+        <w:t>all</w:t>
+      </w:r>
+      <w:r>
+        <w:rPr>
+          <w:rFonts w:ascii="Lato" w:hAnsi="Lato"/>
+          <w:color w:val="333333"/>
+          <w:sz w:val="21"/>
+          <w:szCs w:val="21"/>
+        </w:rPr>
+        <w:t xml:space="preserve"> the packages. This would have been simpler, but instead of a near O(1) lookup it would be O(n)</w:t>
+      </w:r>
+      <w:r>
+        <w:rPr>
+          <w:rFonts w:ascii="Lato" w:hAnsi="Lato"/>
+          <w:color w:val="333333"/>
+          <w:sz w:val="21"/>
+          <w:szCs w:val="21"/>
+        </w:rPr>
+        <w:t>, unless they were sorted by id then a binary search could have been used to with O(log(n))</w:t>
+      </w:r>
+      <w:r>
+        <w:rPr>
+          <w:rFonts w:ascii="Lato" w:hAnsi="Lato"/>
+          <w:color w:val="333333"/>
+          <w:sz w:val="21"/>
+          <w:szCs w:val="21"/>
+        </w:rPr>
+        <w:t xml:space="preserve"> time complexity. </w:t>
+      </w:r>
+    </w:p>
+    <w:p>
+      <w:pPr>
+        <w:pStyle w:val="NormalWeb"/>
+        <w:shd w:val="clear" w:color="auto" w:fill="FFFFFF"/>
+        <w:spacing w:before="0" w:beforeAutospacing="0" w:after="0" w:afterAutospacing="0"/>
+        <w:rPr>
+          <w:rFonts w:ascii="Lato" w:hAnsi="Lato"/>
+          <w:color w:val="333333"/>
+          <w:sz w:val="21"/>
+          <w:szCs w:val="21"/>
+        </w:rPr>
+      </w:pPr>
+    </w:p>
+    <w:p>
+      <w:pPr>
+        <w:pStyle w:val="Heading2"/>
+      </w:pPr>
+      <w:r>
+        <w:t>L.  Acknowledge sources, using in-text citations and references, for content that is quoted, paraphrased, or summarized.</w:t>
+      </w:r>
+    </w:p>
+    <w:p/>
+    <w:p>
+      <w:pPr>
+        <w:pStyle w:val="NormalWeb"/>
+        <w:shd w:val="clear" w:color="auto" w:fill="FFFFFF"/>
+        <w:spacing w:before="0" w:beforeAutospacing="0" w:after="0" w:afterAutospacing="0"/>
+      </w:pPr>
+      <w:r>
+        <w:rPr>
+          <w:rFonts w:ascii="Arial" w:hAnsi="Arial" w:cs="Arial"/>
+          <w:color w:val="202122"/>
+          <w:sz w:val="21"/>
+          <w:szCs w:val="21"/>
+          <w:shd w:val="clear" w:color="auto" w:fill="FFFFFF"/>
+        </w:rPr>
+        <w:t>Wikipedia contributors. (2023, July 2). Travelling salesman problem. In </w:t>
+      </w:r>
+      <w:r>
+        <w:rPr>
+          <w:rFonts w:ascii="Arial" w:hAnsi="Arial" w:cs="Arial"/>
+          <w:i/>
+          <w:iCs/>
+          <w:color w:val="202122"/>
+          <w:sz w:val="21"/>
+          <w:szCs w:val="21"/>
+          <w:shd w:val="clear" w:color="auto" w:fill="FFFFFF"/>
+        </w:rPr>
+        <w:t>Wikipedia, The Free Encyclopedia</w:t>
+      </w:r>
+      <w:r>
+        <w:rPr>
+          <w:rFonts w:ascii="Arial" w:hAnsi="Arial" w:cs="Arial"/>
+          <w:color w:val="202122"/>
+          <w:sz w:val="21"/>
+          <w:szCs w:val="21"/>
+          <w:shd w:val="clear" w:color="auto" w:fill="FFFFFF"/>
+        </w:rPr>
+        <w:t>. Retrieved 01:36, July 12, 2023, from </w:t>
+      </w:r>
+      <w:hyperlink r:id="rId9" w:history="1">
+        <w:r>
+          <w:rPr>
+            <w:rStyle w:val="Hyperlink"/>
+            <w:rFonts w:ascii="Arial" w:eastAsiaTheme="majorEastAsia" w:hAnsi="Arial" w:cs="Arial"/>
+            <w:color w:val="3366CC"/>
+            <w:sz w:val="21"/>
+            <w:szCs w:val="21"/>
+            <w:shd w:val="clear" w:color="auto" w:fill="FFFFFF"/>
+          </w:rPr>
+          <w:t>https://en.wikipedia.org/w/index.php?title=Travelling_salesman_problem&amp;oldid=1163005535</w:t>
+        </w:r>
+      </w:hyperlink>
+    </w:p>
+    <w:p>
+      <w:pPr>
+        <w:pStyle w:val="NormalWeb"/>
+        <w:shd w:val="clear" w:color="auto" w:fill="FFFFFF"/>
+        <w:spacing w:before="0" w:beforeAutospacing="0" w:after="0" w:afterAutospacing="0"/>
+      </w:pPr>
+    </w:p>
+    <w:p>
+      <w:pPr>
+        <w:pStyle w:val="NormalWeb"/>
+        <w:shd w:val="clear" w:color="auto" w:fill="FFFFFF"/>
+        <w:spacing w:before="0" w:beforeAutospacing="0" w:after="0" w:afterAutospacing="0"/>
+      </w:pPr>
+      <w:r>
+        <w:rPr>
+          <w:rFonts w:ascii="Arial" w:hAnsi="Arial" w:cs="Arial"/>
+          <w:color w:val="202122"/>
+          <w:sz w:val="21"/>
+          <w:szCs w:val="21"/>
+          <w:shd w:val="clear" w:color="auto" w:fill="FFFFFF"/>
+        </w:rPr>
+        <w:t>Wikipedia contributors. (2023, July 1). Genetic algorithm. In </w:t>
+      </w:r>
+      <w:r>
+        <w:rPr>
+          <w:rFonts w:ascii="Arial" w:hAnsi="Arial" w:cs="Arial"/>
+          <w:i/>
+          <w:iCs/>
+          <w:color w:val="202122"/>
+          <w:sz w:val="21"/>
+          <w:szCs w:val="21"/>
+          <w:shd w:val="clear" w:color="auto" w:fill="FFFFFF"/>
+        </w:rPr>
+        <w:t>Wikipedia, The Free Encyclopedia</w:t>
+      </w:r>
+      <w:r>
+        <w:rPr>
+          <w:rFonts w:ascii="Arial" w:hAnsi="Arial" w:cs="Arial"/>
+          <w:color w:val="202122"/>
+          <w:sz w:val="21"/>
+          <w:szCs w:val="21"/>
+          <w:shd w:val="clear" w:color="auto" w:fill="FFFFFF"/>
+        </w:rPr>
+        <w:t>. Retrieved 01:36, July 12, 2023, from </w:t>
+      </w:r>
+      <w:hyperlink r:id="rId10" w:history="1">
+        <w:r>
+          <w:rPr>
+            <w:rStyle w:val="Hyperlink"/>
+            <w:rFonts w:ascii="Arial" w:eastAsiaTheme="majorEastAsia" w:hAnsi="Arial" w:cs="Arial"/>
+            <w:color w:val="3366CC"/>
+            <w:sz w:val="21"/>
+            <w:szCs w:val="21"/>
+            <w:shd w:val="clear" w:color="auto" w:fill="FFFFFF"/>
+          </w:rPr>
+          <w:t>https://en.wikipedia.org/w/index.php?title=Genetic_algorithm&amp;oldid=1162821022</w:t>
+        </w:r>
+      </w:hyperlink>
+    </w:p>
+    <w:p>
+      <w:pPr>
+        <w:pStyle w:val="NormalWeb"/>
+        <w:shd w:val="clear" w:color="auto" w:fill="FFFFFF"/>
+        <w:spacing w:before="0" w:beforeAutospacing="0" w:after="0" w:afterAutospacing="0"/>
+      </w:pPr>
+    </w:p>
+    <w:p>
+      <w:pPr>
+        <w:pStyle w:val="Heading2"/>
+      </w:pPr>
+      <w:r>
+        <w:t>M.  Demonstrate professional communication in the content and presentation of your submission.</w:t>
+      </w:r>
     </w:p>
     <w:p>
       <w:pPr>
@@ -1590,41 +3509,6 @@
           <w:szCs w:val="21"/>
         </w:rPr>
       </w:pPr>
-    </w:p>
-    <w:p>
-      <w:pPr>
-        <w:pStyle w:val="NormalWeb"/>
-        <w:spacing w:before="0" w:beforeAutospacing="0" w:after="0" w:afterAutospacing="0"/>
-        <w:ind w:left="619" w:hanging="360"/>
-        <w:rPr>
-          <w:rFonts w:asciiTheme="minorHAnsi" w:hAnsiTheme="minorHAnsi" w:cstheme="minorHAnsi"/>
-          <w:color w:val="333333"/>
-          <w:sz w:val="21"/>
-          <w:szCs w:val="21"/>
-        </w:rPr>
-      </w:pPr>
-    </w:p>
-    <w:p>
-      <w:pPr>
-        <w:pStyle w:val="NormalWeb"/>
-        <w:spacing w:before="0" w:beforeAutospacing="0" w:after="0" w:afterAutospacing="0"/>
-        <w:ind w:left="619" w:hanging="360"/>
-        <w:rPr>
-          <w:rFonts w:asciiTheme="minorHAnsi" w:hAnsiTheme="minorHAnsi" w:cstheme="minorHAnsi"/>
-          <w:color w:val="333333"/>
-          <w:sz w:val="21"/>
-          <w:szCs w:val="21"/>
-        </w:rPr>
-      </w:pPr>
-      <w:r>
-        <w:rPr>
-          <w:rFonts w:asciiTheme="minorHAnsi" w:hAnsiTheme="minorHAnsi" w:cstheme="minorHAnsi"/>
-          <w:color w:val="333333"/>
-          <w:sz w:val="21"/>
-          <w:szCs w:val="21"/>
-        </w:rPr>
-        <w:tab/>
-      </w:r>
     </w:p>
     <w:p>
       <w:pPr>
@@ -1763,7 +3647,7 @@
   <w:abstractNum w:abstractNumId="1" w15:restartNumberingAfterBreak="0">
     <w:nsid w:val="0599697D"/>
     <w:multiLevelType w:val="hybridMultilevel"/>
-    <w:tmpl w:val="A4E68DB4"/>
+    <w:tmpl w:val="0DFE3BE8"/>
     <w:lvl w:ilvl="0" w:tplc="C6EA7A2E">
       <w:start w:val="1"/>
       <w:numFmt w:val="decimal"/>
@@ -1936,6 +3820,92 @@
     </w:lvl>
   </w:abstractNum>
   <w:abstractNum w:abstractNumId="3" w15:restartNumberingAfterBreak="0">
+    <w:nsid w:val="1504641C"/>
+    <w:multiLevelType w:val="hybridMultilevel"/>
+    <w:tmpl w:val="95C658B4"/>
+    <w:lvl w:ilvl="0" w:tplc="04090015">
+      <w:start w:val="1"/>
+      <w:numFmt w:val="upperLetter"/>
+      <w:lvlText w:val="%1."/>
+      <w:lvlJc w:val="left"/>
+      <w:pPr>
+        <w:ind w:left="360" w:hanging="360"/>
+      </w:pPr>
+    </w:lvl>
+    <w:lvl w:ilvl="1" w:tplc="04090019" w:tentative="1">
+      <w:start w:val="1"/>
+      <w:numFmt w:val="lowerLetter"/>
+      <w:lvlText w:val="%2."/>
+      <w:lvlJc w:val="left"/>
+      <w:pPr>
+        <w:ind w:left="1080" w:hanging="360"/>
+      </w:pPr>
+    </w:lvl>
+    <w:lvl w:ilvl="2" w:tplc="0409001B" w:tentative="1">
+      <w:start w:val="1"/>
+      <w:numFmt w:val="lowerRoman"/>
+      <w:lvlText w:val="%3."/>
+      <w:lvlJc w:val="right"/>
+      <w:pPr>
+        <w:ind w:left="1800" w:hanging="180"/>
+      </w:pPr>
+    </w:lvl>
+    <w:lvl w:ilvl="3" w:tplc="0409000F" w:tentative="1">
+      <w:start w:val="1"/>
+      <w:numFmt w:val="decimal"/>
+      <w:lvlText w:val="%4."/>
+      <w:lvlJc w:val="left"/>
+      <w:pPr>
+        <w:ind w:left="2520" w:hanging="360"/>
+      </w:pPr>
+    </w:lvl>
+    <w:lvl w:ilvl="4" w:tplc="04090019" w:tentative="1">
+      <w:start w:val="1"/>
+      <w:numFmt w:val="lowerLetter"/>
+      <w:lvlText w:val="%5."/>
+      <w:lvlJc w:val="left"/>
+      <w:pPr>
+        <w:ind w:left="3240" w:hanging="360"/>
+      </w:pPr>
+    </w:lvl>
+    <w:lvl w:ilvl="5" w:tplc="0409001B" w:tentative="1">
+      <w:start w:val="1"/>
+      <w:numFmt w:val="lowerRoman"/>
+      <w:lvlText w:val="%6."/>
+      <w:lvlJc w:val="right"/>
+      <w:pPr>
+        <w:ind w:left="3960" w:hanging="180"/>
+      </w:pPr>
+    </w:lvl>
+    <w:lvl w:ilvl="6" w:tplc="0409000F" w:tentative="1">
+      <w:start w:val="1"/>
+      <w:numFmt w:val="decimal"/>
+      <w:lvlText w:val="%7."/>
+      <w:lvlJc w:val="left"/>
+      <w:pPr>
+        <w:ind w:left="4680" w:hanging="360"/>
+      </w:pPr>
+    </w:lvl>
+    <w:lvl w:ilvl="7" w:tplc="04090019" w:tentative="1">
+      <w:start w:val="1"/>
+      <w:numFmt w:val="lowerLetter"/>
+      <w:lvlText w:val="%8."/>
+      <w:lvlJc w:val="left"/>
+      <w:pPr>
+        <w:ind w:left="5400" w:hanging="360"/>
+      </w:pPr>
+    </w:lvl>
+    <w:lvl w:ilvl="8" w:tplc="0409001B" w:tentative="1">
+      <w:start w:val="1"/>
+      <w:numFmt w:val="lowerRoman"/>
+      <w:lvlText w:val="%9."/>
+      <w:lvlJc w:val="right"/>
+      <w:pPr>
+        <w:ind w:left="6120" w:hanging="180"/>
+      </w:pPr>
+    </w:lvl>
+  </w:abstractNum>
+  <w:abstractNum w:abstractNumId="4" w15:restartNumberingAfterBreak="0">
     <w:nsid w:val="1F8F597D"/>
     <w:multiLevelType w:val="hybridMultilevel"/>
     <w:tmpl w:val="977E434E"/>
@@ -2019,6 +3989,660 @@
       <w:pPr>
         <w:ind w:left="6739" w:hanging="180"/>
       </w:pPr>
+    </w:lvl>
+  </w:abstractNum>
+  <w:abstractNum w:abstractNumId="5" w15:restartNumberingAfterBreak="0">
+    <w:nsid w:val="26670538"/>
+    <w:multiLevelType w:val="hybridMultilevel"/>
+    <w:tmpl w:val="A93CE9F0"/>
+    <w:lvl w:ilvl="0" w:tplc="04090001">
+      <w:start w:val="1"/>
+      <w:numFmt w:val="bullet"/>
+      <w:lvlText w:val=""/>
+      <w:lvlJc w:val="left"/>
+      <w:pPr>
+        <w:ind w:left="720" w:hanging="360"/>
+      </w:pPr>
+      <w:rPr>
+        <w:rFonts w:ascii="Symbol" w:hAnsi="Symbol" w:hint="default"/>
+      </w:rPr>
+    </w:lvl>
+    <w:lvl w:ilvl="1" w:tplc="04090003" w:tentative="1">
+      <w:start w:val="1"/>
+      <w:numFmt w:val="bullet"/>
+      <w:lvlText w:val="o"/>
+      <w:lvlJc w:val="left"/>
+      <w:pPr>
+        <w:ind w:left="1440" w:hanging="360"/>
+      </w:pPr>
+      <w:rPr>
+        <w:rFonts w:ascii="Courier New" w:hAnsi="Courier New" w:cs="Courier New" w:hint="default"/>
+      </w:rPr>
+    </w:lvl>
+    <w:lvl w:ilvl="2" w:tplc="04090005" w:tentative="1">
+      <w:start w:val="1"/>
+      <w:numFmt w:val="bullet"/>
+      <w:lvlText w:val=""/>
+      <w:lvlJc w:val="left"/>
+      <w:pPr>
+        <w:ind w:left="2160" w:hanging="360"/>
+      </w:pPr>
+      <w:rPr>
+        <w:rFonts w:ascii="Wingdings" w:hAnsi="Wingdings" w:hint="default"/>
+      </w:rPr>
+    </w:lvl>
+    <w:lvl w:ilvl="3" w:tplc="04090001" w:tentative="1">
+      <w:start w:val="1"/>
+      <w:numFmt w:val="bullet"/>
+      <w:lvlText w:val=""/>
+      <w:lvlJc w:val="left"/>
+      <w:pPr>
+        <w:ind w:left="2880" w:hanging="360"/>
+      </w:pPr>
+      <w:rPr>
+        <w:rFonts w:ascii="Symbol" w:hAnsi="Symbol" w:hint="default"/>
+      </w:rPr>
+    </w:lvl>
+    <w:lvl w:ilvl="4" w:tplc="04090003" w:tentative="1">
+      <w:start w:val="1"/>
+      <w:numFmt w:val="bullet"/>
+      <w:lvlText w:val="o"/>
+      <w:lvlJc w:val="left"/>
+      <w:pPr>
+        <w:ind w:left="3600" w:hanging="360"/>
+      </w:pPr>
+      <w:rPr>
+        <w:rFonts w:ascii="Courier New" w:hAnsi="Courier New" w:cs="Courier New" w:hint="default"/>
+      </w:rPr>
+    </w:lvl>
+    <w:lvl w:ilvl="5" w:tplc="04090005" w:tentative="1">
+      <w:start w:val="1"/>
+      <w:numFmt w:val="bullet"/>
+      <w:lvlText w:val=""/>
+      <w:lvlJc w:val="left"/>
+      <w:pPr>
+        <w:ind w:left="4320" w:hanging="360"/>
+      </w:pPr>
+      <w:rPr>
+        <w:rFonts w:ascii="Wingdings" w:hAnsi="Wingdings" w:hint="default"/>
+      </w:rPr>
+    </w:lvl>
+    <w:lvl w:ilvl="6" w:tplc="04090001" w:tentative="1">
+      <w:start w:val="1"/>
+      <w:numFmt w:val="bullet"/>
+      <w:lvlText w:val=""/>
+      <w:lvlJc w:val="left"/>
+      <w:pPr>
+        <w:ind w:left="5040" w:hanging="360"/>
+      </w:pPr>
+      <w:rPr>
+        <w:rFonts w:ascii="Symbol" w:hAnsi="Symbol" w:hint="default"/>
+      </w:rPr>
+    </w:lvl>
+    <w:lvl w:ilvl="7" w:tplc="04090003" w:tentative="1">
+      <w:start w:val="1"/>
+      <w:numFmt w:val="bullet"/>
+      <w:lvlText w:val="o"/>
+      <w:lvlJc w:val="left"/>
+      <w:pPr>
+        <w:ind w:left="5760" w:hanging="360"/>
+      </w:pPr>
+      <w:rPr>
+        <w:rFonts w:ascii="Courier New" w:hAnsi="Courier New" w:cs="Courier New" w:hint="default"/>
+      </w:rPr>
+    </w:lvl>
+    <w:lvl w:ilvl="8" w:tplc="04090005" w:tentative="1">
+      <w:start w:val="1"/>
+      <w:numFmt w:val="bullet"/>
+      <w:lvlText w:val=""/>
+      <w:lvlJc w:val="left"/>
+      <w:pPr>
+        <w:ind w:left="6480" w:hanging="360"/>
+      </w:pPr>
+      <w:rPr>
+        <w:rFonts w:ascii="Wingdings" w:hAnsi="Wingdings" w:hint="default"/>
+      </w:rPr>
+    </w:lvl>
+  </w:abstractNum>
+  <w:abstractNum w:abstractNumId="6" w15:restartNumberingAfterBreak="0">
+    <w:nsid w:val="30A60EAE"/>
+    <w:multiLevelType w:val="hybridMultilevel"/>
+    <w:tmpl w:val="CD2EFEA6"/>
+    <w:lvl w:ilvl="0" w:tplc="04090001">
+      <w:start w:val="1"/>
+      <w:numFmt w:val="bullet"/>
+      <w:lvlText w:val=""/>
+      <w:lvlJc w:val="left"/>
+      <w:pPr>
+        <w:ind w:left="1287" w:hanging="360"/>
+      </w:pPr>
+      <w:rPr>
+        <w:rFonts w:ascii="Symbol" w:hAnsi="Symbol" w:hint="default"/>
+      </w:rPr>
+    </w:lvl>
+    <w:lvl w:ilvl="1" w:tplc="04090003" w:tentative="1">
+      <w:start w:val="1"/>
+      <w:numFmt w:val="bullet"/>
+      <w:lvlText w:val="o"/>
+      <w:lvlJc w:val="left"/>
+      <w:pPr>
+        <w:ind w:left="2007" w:hanging="360"/>
+      </w:pPr>
+      <w:rPr>
+        <w:rFonts w:ascii="Courier New" w:hAnsi="Courier New" w:cs="Courier New" w:hint="default"/>
+      </w:rPr>
+    </w:lvl>
+    <w:lvl w:ilvl="2" w:tplc="04090005" w:tentative="1">
+      <w:start w:val="1"/>
+      <w:numFmt w:val="bullet"/>
+      <w:lvlText w:val=""/>
+      <w:lvlJc w:val="left"/>
+      <w:pPr>
+        <w:ind w:left="2727" w:hanging="360"/>
+      </w:pPr>
+      <w:rPr>
+        <w:rFonts w:ascii="Wingdings" w:hAnsi="Wingdings" w:hint="default"/>
+      </w:rPr>
+    </w:lvl>
+    <w:lvl w:ilvl="3" w:tplc="04090001" w:tentative="1">
+      <w:start w:val="1"/>
+      <w:numFmt w:val="bullet"/>
+      <w:lvlText w:val=""/>
+      <w:lvlJc w:val="left"/>
+      <w:pPr>
+        <w:ind w:left="3447" w:hanging="360"/>
+      </w:pPr>
+      <w:rPr>
+        <w:rFonts w:ascii="Symbol" w:hAnsi="Symbol" w:hint="default"/>
+      </w:rPr>
+    </w:lvl>
+    <w:lvl w:ilvl="4" w:tplc="04090003" w:tentative="1">
+      <w:start w:val="1"/>
+      <w:numFmt w:val="bullet"/>
+      <w:lvlText w:val="o"/>
+      <w:lvlJc w:val="left"/>
+      <w:pPr>
+        <w:ind w:left="4167" w:hanging="360"/>
+      </w:pPr>
+      <w:rPr>
+        <w:rFonts w:ascii="Courier New" w:hAnsi="Courier New" w:cs="Courier New" w:hint="default"/>
+      </w:rPr>
+    </w:lvl>
+    <w:lvl w:ilvl="5" w:tplc="04090005" w:tentative="1">
+      <w:start w:val="1"/>
+      <w:numFmt w:val="bullet"/>
+      <w:lvlText w:val=""/>
+      <w:lvlJc w:val="left"/>
+      <w:pPr>
+        <w:ind w:left="4887" w:hanging="360"/>
+      </w:pPr>
+      <w:rPr>
+        <w:rFonts w:ascii="Wingdings" w:hAnsi="Wingdings" w:hint="default"/>
+      </w:rPr>
+    </w:lvl>
+    <w:lvl w:ilvl="6" w:tplc="04090001" w:tentative="1">
+      <w:start w:val="1"/>
+      <w:numFmt w:val="bullet"/>
+      <w:lvlText w:val=""/>
+      <w:lvlJc w:val="left"/>
+      <w:pPr>
+        <w:ind w:left="5607" w:hanging="360"/>
+      </w:pPr>
+      <w:rPr>
+        <w:rFonts w:ascii="Symbol" w:hAnsi="Symbol" w:hint="default"/>
+      </w:rPr>
+    </w:lvl>
+    <w:lvl w:ilvl="7" w:tplc="04090003" w:tentative="1">
+      <w:start w:val="1"/>
+      <w:numFmt w:val="bullet"/>
+      <w:lvlText w:val="o"/>
+      <w:lvlJc w:val="left"/>
+      <w:pPr>
+        <w:ind w:left="6327" w:hanging="360"/>
+      </w:pPr>
+      <w:rPr>
+        <w:rFonts w:ascii="Courier New" w:hAnsi="Courier New" w:cs="Courier New" w:hint="default"/>
+      </w:rPr>
+    </w:lvl>
+    <w:lvl w:ilvl="8" w:tplc="04090005" w:tentative="1">
+      <w:start w:val="1"/>
+      <w:numFmt w:val="bullet"/>
+      <w:lvlText w:val=""/>
+      <w:lvlJc w:val="left"/>
+      <w:pPr>
+        <w:ind w:left="7047" w:hanging="360"/>
+      </w:pPr>
+      <w:rPr>
+        <w:rFonts w:ascii="Wingdings" w:hAnsi="Wingdings" w:hint="default"/>
+      </w:rPr>
+    </w:lvl>
+  </w:abstractNum>
+  <w:abstractNum w:abstractNumId="7" w15:restartNumberingAfterBreak="0">
+    <w:nsid w:val="366049DD"/>
+    <w:multiLevelType w:val="hybridMultilevel"/>
+    <w:tmpl w:val="BFEAEEC8"/>
+    <w:lvl w:ilvl="0" w:tplc="C6EA7A2E">
+      <w:start w:val="1"/>
+      <w:numFmt w:val="decimal"/>
+      <w:lvlText w:val="%1."/>
+      <w:lvlJc w:val="left"/>
+      <w:pPr>
+        <w:ind w:left="1287" w:hanging="360"/>
+      </w:pPr>
+      <w:rPr>
+        <w:rFonts w:asciiTheme="majorHAnsi" w:hAnsiTheme="majorHAnsi" w:cstheme="majorHAnsi" w:hint="default"/>
+      </w:rPr>
+    </w:lvl>
+    <w:lvl w:ilvl="1" w:tplc="04090019" w:tentative="1">
+      <w:start w:val="1"/>
+      <w:numFmt w:val="lowerLetter"/>
+      <w:lvlText w:val="%2."/>
+      <w:lvlJc w:val="left"/>
+      <w:pPr>
+        <w:ind w:left="2007" w:hanging="360"/>
+      </w:pPr>
+    </w:lvl>
+    <w:lvl w:ilvl="2" w:tplc="0409001B" w:tentative="1">
+      <w:start w:val="1"/>
+      <w:numFmt w:val="lowerRoman"/>
+      <w:lvlText w:val="%3."/>
+      <w:lvlJc w:val="right"/>
+      <w:pPr>
+        <w:ind w:left="2727" w:hanging="180"/>
+      </w:pPr>
+    </w:lvl>
+    <w:lvl w:ilvl="3" w:tplc="0409000F" w:tentative="1">
+      <w:start w:val="1"/>
+      <w:numFmt w:val="decimal"/>
+      <w:lvlText w:val="%4."/>
+      <w:lvlJc w:val="left"/>
+      <w:pPr>
+        <w:ind w:left="3447" w:hanging="360"/>
+      </w:pPr>
+    </w:lvl>
+    <w:lvl w:ilvl="4" w:tplc="04090019" w:tentative="1">
+      <w:start w:val="1"/>
+      <w:numFmt w:val="lowerLetter"/>
+      <w:lvlText w:val="%5."/>
+      <w:lvlJc w:val="left"/>
+      <w:pPr>
+        <w:ind w:left="4167" w:hanging="360"/>
+      </w:pPr>
+    </w:lvl>
+    <w:lvl w:ilvl="5" w:tplc="0409001B" w:tentative="1">
+      <w:start w:val="1"/>
+      <w:numFmt w:val="lowerRoman"/>
+      <w:lvlText w:val="%6."/>
+      <w:lvlJc w:val="right"/>
+      <w:pPr>
+        <w:ind w:left="4887" w:hanging="180"/>
+      </w:pPr>
+    </w:lvl>
+    <w:lvl w:ilvl="6" w:tplc="0409000F" w:tentative="1">
+      <w:start w:val="1"/>
+      <w:numFmt w:val="decimal"/>
+      <w:lvlText w:val="%7."/>
+      <w:lvlJc w:val="left"/>
+      <w:pPr>
+        <w:ind w:left="5607" w:hanging="360"/>
+      </w:pPr>
+    </w:lvl>
+    <w:lvl w:ilvl="7" w:tplc="04090019" w:tentative="1">
+      <w:start w:val="1"/>
+      <w:numFmt w:val="lowerLetter"/>
+      <w:lvlText w:val="%8."/>
+      <w:lvlJc w:val="left"/>
+      <w:pPr>
+        <w:ind w:left="6327" w:hanging="360"/>
+      </w:pPr>
+    </w:lvl>
+    <w:lvl w:ilvl="8" w:tplc="0409001B" w:tentative="1">
+      <w:start w:val="1"/>
+      <w:numFmt w:val="lowerRoman"/>
+      <w:lvlText w:val="%9."/>
+      <w:lvlJc w:val="right"/>
+      <w:pPr>
+        <w:ind w:left="7047" w:hanging="180"/>
+      </w:pPr>
+    </w:lvl>
+  </w:abstractNum>
+  <w:abstractNum w:abstractNumId="8" w15:restartNumberingAfterBreak="0">
+    <w:nsid w:val="66691E31"/>
+    <w:multiLevelType w:val="hybridMultilevel"/>
+    <w:tmpl w:val="DAFED360"/>
+    <w:lvl w:ilvl="0" w:tplc="04090001">
+      <w:start w:val="1"/>
+      <w:numFmt w:val="bullet"/>
+      <w:lvlText w:val=""/>
+      <w:lvlJc w:val="left"/>
+      <w:pPr>
+        <w:ind w:left="720" w:hanging="360"/>
+      </w:pPr>
+      <w:rPr>
+        <w:rFonts w:ascii="Symbol" w:hAnsi="Symbol" w:hint="default"/>
+      </w:rPr>
+    </w:lvl>
+    <w:lvl w:ilvl="1" w:tplc="04090003" w:tentative="1">
+      <w:start w:val="1"/>
+      <w:numFmt w:val="bullet"/>
+      <w:lvlText w:val="o"/>
+      <w:lvlJc w:val="left"/>
+      <w:pPr>
+        <w:ind w:left="1440" w:hanging="360"/>
+      </w:pPr>
+      <w:rPr>
+        <w:rFonts w:ascii="Courier New" w:hAnsi="Courier New" w:cs="Courier New" w:hint="default"/>
+      </w:rPr>
+    </w:lvl>
+    <w:lvl w:ilvl="2" w:tplc="04090005" w:tentative="1">
+      <w:start w:val="1"/>
+      <w:numFmt w:val="bullet"/>
+      <w:lvlText w:val=""/>
+      <w:lvlJc w:val="left"/>
+      <w:pPr>
+        <w:ind w:left="2160" w:hanging="360"/>
+      </w:pPr>
+      <w:rPr>
+        <w:rFonts w:ascii="Wingdings" w:hAnsi="Wingdings" w:hint="default"/>
+      </w:rPr>
+    </w:lvl>
+    <w:lvl w:ilvl="3" w:tplc="04090001" w:tentative="1">
+      <w:start w:val="1"/>
+      <w:numFmt w:val="bullet"/>
+      <w:lvlText w:val=""/>
+      <w:lvlJc w:val="left"/>
+      <w:pPr>
+        <w:ind w:left="2880" w:hanging="360"/>
+      </w:pPr>
+      <w:rPr>
+        <w:rFonts w:ascii="Symbol" w:hAnsi="Symbol" w:hint="default"/>
+      </w:rPr>
+    </w:lvl>
+    <w:lvl w:ilvl="4" w:tplc="04090003" w:tentative="1">
+      <w:start w:val="1"/>
+      <w:numFmt w:val="bullet"/>
+      <w:lvlText w:val="o"/>
+      <w:lvlJc w:val="left"/>
+      <w:pPr>
+        <w:ind w:left="3600" w:hanging="360"/>
+      </w:pPr>
+      <w:rPr>
+        <w:rFonts w:ascii="Courier New" w:hAnsi="Courier New" w:cs="Courier New" w:hint="default"/>
+      </w:rPr>
+    </w:lvl>
+    <w:lvl w:ilvl="5" w:tplc="04090005" w:tentative="1">
+      <w:start w:val="1"/>
+      <w:numFmt w:val="bullet"/>
+      <w:lvlText w:val=""/>
+      <w:lvlJc w:val="left"/>
+      <w:pPr>
+        <w:ind w:left="4320" w:hanging="360"/>
+      </w:pPr>
+      <w:rPr>
+        <w:rFonts w:ascii="Wingdings" w:hAnsi="Wingdings" w:hint="default"/>
+      </w:rPr>
+    </w:lvl>
+    <w:lvl w:ilvl="6" w:tplc="04090001" w:tentative="1">
+      <w:start w:val="1"/>
+      <w:numFmt w:val="bullet"/>
+      <w:lvlText w:val=""/>
+      <w:lvlJc w:val="left"/>
+      <w:pPr>
+        <w:ind w:left="5040" w:hanging="360"/>
+      </w:pPr>
+      <w:rPr>
+        <w:rFonts w:ascii="Symbol" w:hAnsi="Symbol" w:hint="default"/>
+      </w:rPr>
+    </w:lvl>
+    <w:lvl w:ilvl="7" w:tplc="04090003" w:tentative="1">
+      <w:start w:val="1"/>
+      <w:numFmt w:val="bullet"/>
+      <w:lvlText w:val="o"/>
+      <w:lvlJc w:val="left"/>
+      <w:pPr>
+        <w:ind w:left="5760" w:hanging="360"/>
+      </w:pPr>
+      <w:rPr>
+        <w:rFonts w:ascii="Courier New" w:hAnsi="Courier New" w:cs="Courier New" w:hint="default"/>
+      </w:rPr>
+    </w:lvl>
+    <w:lvl w:ilvl="8" w:tplc="04090005" w:tentative="1">
+      <w:start w:val="1"/>
+      <w:numFmt w:val="bullet"/>
+      <w:lvlText w:val=""/>
+      <w:lvlJc w:val="left"/>
+      <w:pPr>
+        <w:ind w:left="6480" w:hanging="360"/>
+      </w:pPr>
+      <w:rPr>
+        <w:rFonts w:ascii="Wingdings" w:hAnsi="Wingdings" w:hint="default"/>
+      </w:rPr>
+    </w:lvl>
+  </w:abstractNum>
+  <w:abstractNum w:abstractNumId="9" w15:restartNumberingAfterBreak="0">
+    <w:nsid w:val="69635914"/>
+    <w:multiLevelType w:val="hybridMultilevel"/>
+    <w:tmpl w:val="0F3E23D2"/>
+    <w:lvl w:ilvl="0" w:tplc="04090001">
+      <w:start w:val="1"/>
+      <w:numFmt w:val="bullet"/>
+      <w:lvlText w:val=""/>
+      <w:lvlJc w:val="left"/>
+      <w:pPr>
+        <w:ind w:left="979" w:hanging="360"/>
+      </w:pPr>
+      <w:rPr>
+        <w:rFonts w:ascii="Symbol" w:hAnsi="Symbol" w:hint="default"/>
+      </w:rPr>
+    </w:lvl>
+    <w:lvl w:ilvl="1" w:tplc="04090003" w:tentative="1">
+      <w:start w:val="1"/>
+      <w:numFmt w:val="bullet"/>
+      <w:lvlText w:val="o"/>
+      <w:lvlJc w:val="left"/>
+      <w:pPr>
+        <w:ind w:left="1699" w:hanging="360"/>
+      </w:pPr>
+      <w:rPr>
+        <w:rFonts w:ascii="Courier New" w:hAnsi="Courier New" w:cs="Courier New" w:hint="default"/>
+      </w:rPr>
+    </w:lvl>
+    <w:lvl w:ilvl="2" w:tplc="04090005" w:tentative="1">
+      <w:start w:val="1"/>
+      <w:numFmt w:val="bullet"/>
+      <w:lvlText w:val=""/>
+      <w:lvlJc w:val="left"/>
+      <w:pPr>
+        <w:ind w:left="2419" w:hanging="360"/>
+      </w:pPr>
+      <w:rPr>
+        <w:rFonts w:ascii="Wingdings" w:hAnsi="Wingdings" w:hint="default"/>
+      </w:rPr>
+    </w:lvl>
+    <w:lvl w:ilvl="3" w:tplc="04090001" w:tentative="1">
+      <w:start w:val="1"/>
+      <w:numFmt w:val="bullet"/>
+      <w:lvlText w:val=""/>
+      <w:lvlJc w:val="left"/>
+      <w:pPr>
+        <w:ind w:left="3139" w:hanging="360"/>
+      </w:pPr>
+      <w:rPr>
+        <w:rFonts w:ascii="Symbol" w:hAnsi="Symbol" w:hint="default"/>
+      </w:rPr>
+    </w:lvl>
+    <w:lvl w:ilvl="4" w:tplc="04090003" w:tentative="1">
+      <w:start w:val="1"/>
+      <w:numFmt w:val="bullet"/>
+      <w:lvlText w:val="o"/>
+      <w:lvlJc w:val="left"/>
+      <w:pPr>
+        <w:ind w:left="3859" w:hanging="360"/>
+      </w:pPr>
+      <w:rPr>
+        <w:rFonts w:ascii="Courier New" w:hAnsi="Courier New" w:cs="Courier New" w:hint="default"/>
+      </w:rPr>
+    </w:lvl>
+    <w:lvl w:ilvl="5" w:tplc="04090005" w:tentative="1">
+      <w:start w:val="1"/>
+      <w:numFmt w:val="bullet"/>
+      <w:lvlText w:val=""/>
+      <w:lvlJc w:val="left"/>
+      <w:pPr>
+        <w:ind w:left="4579" w:hanging="360"/>
+      </w:pPr>
+      <w:rPr>
+        <w:rFonts w:ascii="Wingdings" w:hAnsi="Wingdings" w:hint="default"/>
+      </w:rPr>
+    </w:lvl>
+    <w:lvl w:ilvl="6" w:tplc="04090001" w:tentative="1">
+      <w:start w:val="1"/>
+      <w:numFmt w:val="bullet"/>
+      <w:lvlText w:val=""/>
+      <w:lvlJc w:val="left"/>
+      <w:pPr>
+        <w:ind w:left="5299" w:hanging="360"/>
+      </w:pPr>
+      <w:rPr>
+        <w:rFonts w:ascii="Symbol" w:hAnsi="Symbol" w:hint="default"/>
+      </w:rPr>
+    </w:lvl>
+    <w:lvl w:ilvl="7" w:tplc="04090003" w:tentative="1">
+      <w:start w:val="1"/>
+      <w:numFmt w:val="bullet"/>
+      <w:lvlText w:val="o"/>
+      <w:lvlJc w:val="left"/>
+      <w:pPr>
+        <w:ind w:left="6019" w:hanging="360"/>
+      </w:pPr>
+      <w:rPr>
+        <w:rFonts w:ascii="Courier New" w:hAnsi="Courier New" w:cs="Courier New" w:hint="default"/>
+      </w:rPr>
+    </w:lvl>
+    <w:lvl w:ilvl="8" w:tplc="04090005" w:tentative="1">
+      <w:start w:val="1"/>
+      <w:numFmt w:val="bullet"/>
+      <w:lvlText w:val=""/>
+      <w:lvlJc w:val="left"/>
+      <w:pPr>
+        <w:ind w:left="6739" w:hanging="360"/>
+      </w:pPr>
+      <w:rPr>
+        <w:rFonts w:ascii="Wingdings" w:hAnsi="Wingdings" w:hint="default"/>
+      </w:rPr>
+    </w:lvl>
+  </w:abstractNum>
+  <w:abstractNum w:abstractNumId="10" w15:restartNumberingAfterBreak="0">
+    <w:nsid w:val="787D2276"/>
+    <w:multiLevelType w:val="hybridMultilevel"/>
+    <w:tmpl w:val="8EDCEF6C"/>
+    <w:lvl w:ilvl="0" w:tplc="04090001">
+      <w:start w:val="1"/>
+      <w:numFmt w:val="bullet"/>
+      <w:lvlText w:val=""/>
+      <w:lvlJc w:val="left"/>
+      <w:pPr>
+        <w:ind w:left="979" w:hanging="360"/>
+      </w:pPr>
+      <w:rPr>
+        <w:rFonts w:ascii="Symbol" w:hAnsi="Symbol" w:hint="default"/>
+      </w:rPr>
+    </w:lvl>
+    <w:lvl w:ilvl="1" w:tplc="04090003" w:tentative="1">
+      <w:start w:val="1"/>
+      <w:numFmt w:val="bullet"/>
+      <w:lvlText w:val="o"/>
+      <w:lvlJc w:val="left"/>
+      <w:pPr>
+        <w:ind w:left="1699" w:hanging="360"/>
+      </w:pPr>
+      <w:rPr>
+        <w:rFonts w:ascii="Courier New" w:hAnsi="Courier New" w:cs="Courier New" w:hint="default"/>
+      </w:rPr>
+    </w:lvl>
+    <w:lvl w:ilvl="2" w:tplc="04090005" w:tentative="1">
+      <w:start w:val="1"/>
+      <w:numFmt w:val="bullet"/>
+      <w:lvlText w:val=""/>
+      <w:lvlJc w:val="left"/>
+      <w:pPr>
+        <w:ind w:left="2419" w:hanging="360"/>
+      </w:pPr>
+      <w:rPr>
+        <w:rFonts w:ascii="Wingdings" w:hAnsi="Wingdings" w:hint="default"/>
+      </w:rPr>
+    </w:lvl>
+    <w:lvl w:ilvl="3" w:tplc="04090001" w:tentative="1">
+      <w:start w:val="1"/>
+      <w:numFmt w:val="bullet"/>
+      <w:lvlText w:val=""/>
+      <w:lvlJc w:val="left"/>
+      <w:pPr>
+        <w:ind w:left="3139" w:hanging="360"/>
+      </w:pPr>
+      <w:rPr>
+        <w:rFonts w:ascii="Symbol" w:hAnsi="Symbol" w:hint="default"/>
+      </w:rPr>
+    </w:lvl>
+    <w:lvl w:ilvl="4" w:tplc="04090003" w:tentative="1">
+      <w:start w:val="1"/>
+      <w:numFmt w:val="bullet"/>
+      <w:lvlText w:val="o"/>
+      <w:lvlJc w:val="left"/>
+      <w:pPr>
+        <w:ind w:left="3859" w:hanging="360"/>
+      </w:pPr>
+      <w:rPr>
+        <w:rFonts w:ascii="Courier New" w:hAnsi="Courier New" w:cs="Courier New" w:hint="default"/>
+      </w:rPr>
+    </w:lvl>
+    <w:lvl w:ilvl="5" w:tplc="04090005" w:tentative="1">
+      <w:start w:val="1"/>
+      <w:numFmt w:val="bullet"/>
+      <w:lvlText w:val=""/>
+      <w:lvlJc w:val="left"/>
+      <w:pPr>
+        <w:ind w:left="4579" w:hanging="360"/>
+      </w:pPr>
+      <w:rPr>
+        <w:rFonts w:ascii="Wingdings" w:hAnsi="Wingdings" w:hint="default"/>
+      </w:rPr>
+    </w:lvl>
+    <w:lvl w:ilvl="6" w:tplc="04090001" w:tentative="1">
+      <w:start w:val="1"/>
+      <w:numFmt w:val="bullet"/>
+      <w:lvlText w:val=""/>
+      <w:lvlJc w:val="left"/>
+      <w:pPr>
+        <w:ind w:left="5299" w:hanging="360"/>
+      </w:pPr>
+      <w:rPr>
+        <w:rFonts w:ascii="Symbol" w:hAnsi="Symbol" w:hint="default"/>
+      </w:rPr>
+    </w:lvl>
+    <w:lvl w:ilvl="7" w:tplc="04090003" w:tentative="1">
+      <w:start w:val="1"/>
+      <w:numFmt w:val="bullet"/>
+      <w:lvlText w:val="o"/>
+      <w:lvlJc w:val="left"/>
+      <w:pPr>
+        <w:ind w:left="6019" w:hanging="360"/>
+      </w:pPr>
+      <w:rPr>
+        <w:rFonts w:ascii="Courier New" w:hAnsi="Courier New" w:cs="Courier New" w:hint="default"/>
+      </w:rPr>
+    </w:lvl>
+    <w:lvl w:ilvl="8" w:tplc="04090005" w:tentative="1">
+      <w:start w:val="1"/>
+      <w:numFmt w:val="bullet"/>
+      <w:lvlText w:val=""/>
+      <w:lvlJc w:val="left"/>
+      <w:pPr>
+        <w:ind w:left="6739" w:hanging="360"/>
+      </w:pPr>
+      <w:rPr>
+        <w:rFonts w:ascii="Wingdings" w:hAnsi="Wingdings" w:hint="default"/>
+      </w:rPr>
     </w:lvl>
   </w:abstractNum>
   <w:num w:numId="1" w16cid:durableId="25953849">
@@ -2031,7 +4655,28 @@
     <w:abstractNumId w:val="2"/>
   </w:num>
   <w:num w:numId="4" w16cid:durableId="823547019">
+    <w:abstractNumId w:val="4"/>
+  </w:num>
+  <w:num w:numId="5" w16cid:durableId="21248244">
     <w:abstractNumId w:val="3"/>
+  </w:num>
+  <w:num w:numId="6" w16cid:durableId="765032622">
+    <w:abstractNumId w:val="10"/>
+  </w:num>
+  <w:num w:numId="7" w16cid:durableId="1152334126">
+    <w:abstractNumId w:val="9"/>
+  </w:num>
+  <w:num w:numId="8" w16cid:durableId="1042902954">
+    <w:abstractNumId w:val="5"/>
+  </w:num>
+  <w:num w:numId="9" w16cid:durableId="171921587">
+    <w:abstractNumId w:val="7"/>
+  </w:num>
+  <w:num w:numId="10" w16cid:durableId="1746024126">
+    <w:abstractNumId w:val="8"/>
+  </w:num>
+  <w:num w:numId="11" w16cid:durableId="1324119429">
+    <w:abstractNumId w:val="6"/>
   </w:num>
 </w:numbering>
 </file>
@@ -2505,6 +5150,7 @@
   <w:style w:type="character" w:default="1" w:styleId="DefaultParagraphFont">
     <w:name w:val="Default Paragraph Font"/>
     <w:uiPriority w:val="1"/>
+    <w:semiHidden/>
     <w:unhideWhenUsed/>
   </w:style>
   <w:style w:type="table" w:default="1" w:styleId="TableNormal">
@@ -2621,7 +5267,6 @@
     <w:name w:val="Normal (Web)"/>
     <w:basedOn w:val="Normal"/>
     <w:uiPriority w:val="99"/>
-    <w:semiHidden/>
     <w:unhideWhenUsed/>
     <w:rsid w:val="00FC5FA9"/>
     <w:pPr>
@@ -2675,6 +5320,40 @@
       <w:color w:val="1F3763" w:themeColor="accent1" w:themeShade="7F"/>
       <w:sz w:val="24"/>
       <w:szCs w:val="24"/>
+    </w:rPr>
+  </w:style>
+  <w:style w:type="character" w:styleId="Strong">
+    <w:name w:val="Strong"/>
+    <w:basedOn w:val="DefaultParagraphFont"/>
+    <w:uiPriority w:val="22"/>
+    <w:qFormat/>
+    <w:rsid w:val="00A37D82"/>
+    <w:rPr>
+      <w:b/>
+      <w:bCs/>
+    </w:rPr>
+  </w:style>
+  <w:style w:type="character" w:styleId="Hyperlink">
+    <w:name w:val="Hyperlink"/>
+    <w:basedOn w:val="DefaultParagraphFont"/>
+    <w:uiPriority w:val="99"/>
+    <w:unhideWhenUsed/>
+    <w:rsid w:val="00EA209B"/>
+    <w:rPr>
+      <w:color w:val="0000FF"/>
+      <w:u w:val="single"/>
+    </w:rPr>
+  </w:style>
+  <w:style w:type="character" w:styleId="UnresolvedMention">
+    <w:name w:val="Unresolved Mention"/>
+    <w:basedOn w:val="DefaultParagraphFont"/>
+    <w:uiPriority w:val="99"/>
+    <w:semiHidden/>
+    <w:unhideWhenUsed/>
+    <w:rsid w:val="009C03C8"/>
+    <w:rPr>
+      <w:color w:val="605E5C"/>
+      <w:shd w:val="clear" w:color="auto" w:fill="E1DFDD"/>
     </w:rPr>
   </w:style>
 </w:styles>

</xml_diff>

<commit_message>
Edited the main algorithm comments
</commit_message>
<xml_diff>
--- a/WGU C950 DSA2.docx
+++ b/WGU C950 DSA2.docx
@@ -55,8 +55,16 @@
         <w:rPr>
           <w:rFonts w:asciiTheme="minorHAnsi" w:hAnsiTheme="minorHAnsi" w:cstheme="minorHAnsi"/>
         </w:rPr>
-        <w:t>Identify a named self-adjusting algorithm</w:t>
-      </w:r>
+        <w:t xml:space="preserve">Identify a named self-adjusting </w:t>
+      </w:r>
+      <w:proofErr w:type="gramStart"/>
+      <w:r>
+        <w:rPr>
+          <w:rFonts w:asciiTheme="minorHAnsi" w:hAnsiTheme="minorHAnsi" w:cstheme="minorHAnsi"/>
+        </w:rPr>
+        <w:t>algorithm</w:t>
+      </w:r>
+      <w:proofErr w:type="gramEnd"/>
     </w:p>
     <w:p>
       <w:pPr>
@@ -93,8 +101,19 @@
         <w:t xml:space="preserve">B. </w:t>
       </w:r>
       <w:r>
-        <w:t>Write an over of your program</w:t>
-      </w:r>
+        <w:t>Write an over</w:t>
+      </w:r>
+      <w:r>
+        <w:t>view</w:t>
+      </w:r>
+      <w:r>
+        <w:t xml:space="preserve"> of your </w:t>
+      </w:r>
+      <w:proofErr w:type="gramStart"/>
+      <w:r>
+        <w:t>program</w:t>
+      </w:r>
+      <w:proofErr w:type="gramEnd"/>
     </w:p>
     <w:p>
       <w:pPr>
@@ -133,7 +152,35 @@
           <w:b/>
           <w:bCs/>
         </w:rPr>
-        <w:t>Note: to make the application reproducible, a numpy.random.seed of 42 is used in Genetic.py</w:t>
+        <w:t xml:space="preserve">Note: to make the application reproducible, a </w:t>
+      </w:r>
+      <w:proofErr w:type="spellStart"/>
+      <w:proofErr w:type="gramStart"/>
+      <w:r>
+        <w:rPr>
+          <w:rFonts w:cstheme="minorHAnsi"/>
+          <w:b/>
+          <w:bCs/>
+        </w:rPr>
+        <w:t>numpy.random</w:t>
+      </w:r>
+      <w:proofErr w:type="gramEnd"/>
+      <w:r>
+        <w:rPr>
+          <w:rFonts w:cstheme="minorHAnsi"/>
+          <w:b/>
+          <w:bCs/>
+        </w:rPr>
+        <w:t>.seed</w:t>
+      </w:r>
+      <w:proofErr w:type="spellEnd"/>
+      <w:r>
+        <w:rPr>
+          <w:rFonts w:cstheme="minorHAnsi"/>
+          <w:b/>
+          <w:bCs/>
+        </w:rPr>
+        <w:t xml:space="preserve"> of 42 is used in Genetic.py</w:t>
       </w:r>
     </w:p>
     <w:p>
@@ -147,8 +194,30 @@
         <w:rPr>
           <w:rFonts w:ascii="Courier New" w:hAnsi="Courier New" w:cs="Courier New"/>
         </w:rPr>
-        <w:t>For each truck</w:t>
-      </w:r>
+        <w:t xml:space="preserve">Input parameters of truck, distance matrix, address dictionary (address are keys and index are values), hash table and an initial list of routes randomly selected from a </w:t>
+      </w:r>
+      <w:proofErr w:type="spellStart"/>
+      <w:r>
+        <w:rPr>
+          <w:rFonts w:ascii="Courier New" w:hAnsi="Courier New" w:cs="Courier New"/>
+        </w:rPr>
+        <w:t>numpy</w:t>
+      </w:r>
+      <w:proofErr w:type="spellEnd"/>
+      <w:r>
+        <w:rPr>
+          <w:rFonts w:ascii="Courier New" w:hAnsi="Courier New" w:cs="Courier New"/>
+        </w:rPr>
+        <w:t xml:space="preserve"> permutation of the truck’s package </w:t>
+      </w:r>
+      <w:proofErr w:type="gramStart"/>
+      <w:r>
+        <w:rPr>
+          <w:rFonts w:ascii="Courier New" w:hAnsi="Courier New" w:cs="Courier New"/>
+        </w:rPr>
+        <w:t>ids</w:t>
+      </w:r>
+      <w:proofErr w:type="gramEnd"/>
     </w:p>
     <w:p>
       <w:pPr>
@@ -433,7 +502,7 @@
     </w:p>
     <w:p>
       <w:pPr>
-        <w:ind w:left="720"/>
+        <w:ind w:left="1260" w:hanging="90"/>
         <w:rPr>
           <w:rFonts w:ascii="Courier New" w:hAnsi="Courier New" w:cs="Courier New"/>
         </w:rPr>
@@ -442,8 +511,16 @@
         <w:rPr>
           <w:rFonts w:ascii="Courier New" w:hAnsi="Courier New" w:cs="Courier New"/>
         </w:rPr>
-        <w:t>Next truck</w:t>
-      </w:r>
+        <w:t xml:space="preserve">This is repeated for each truck to determine the best </w:t>
+      </w:r>
+      <w:proofErr w:type="gramStart"/>
+      <w:r>
+        <w:rPr>
+          <w:rFonts w:ascii="Courier New" w:hAnsi="Courier New" w:cs="Courier New"/>
+        </w:rPr>
+        <w:t>route</w:t>
+      </w:r>
+      <w:proofErr w:type="gramEnd"/>
     </w:p>
     <w:p>
       <w:pPr>
@@ -464,6 +541,7 @@
           <w:b/>
           <w:bCs/>
         </w:rPr>
+        <w:lastRenderedPageBreak/>
         <w:t>Describe the programming environment you used to create the application.</w:t>
       </w:r>
     </w:p>
@@ -482,8 +560,21 @@
         <w:rPr>
           <w:rFonts w:cstheme="minorHAnsi"/>
         </w:rPr>
-        <w:lastRenderedPageBreak/>
-        <w:t>The application was developed with Python 3.11 with a virtual environment of pipenv in VS Code.</w:t>
+        <w:t xml:space="preserve">The application was developed with Python 3.11 with a virtual environment of </w:t>
+      </w:r>
+      <w:proofErr w:type="spellStart"/>
+      <w:r>
+        <w:rPr>
+          <w:rFonts w:cstheme="minorHAnsi"/>
+        </w:rPr>
+        <w:t>pipenv</w:t>
+      </w:r>
+      <w:proofErr w:type="spellEnd"/>
+      <w:r>
+        <w:rPr>
+          <w:rFonts w:cstheme="minorHAnsi"/>
+        </w:rPr>
+        <w:t xml:space="preserve"> in VS Code.</w:t>
       </w:r>
     </w:p>
     <w:p>
@@ -613,7 +704,21 @@
         <w:rPr>
           <w:rFonts w:cstheme="minorHAnsi"/>
         </w:rPr>
-        <w:t xml:space="preserve">Time complexity: inserts are O(1) and lookups will be O(n) once the list is full. </w:t>
+        <w:t xml:space="preserve">Time complexity: inserts are </w:t>
+      </w:r>
+      <w:proofErr w:type="gramStart"/>
+      <w:r>
+        <w:rPr>
+          <w:rFonts w:cstheme="minorHAnsi"/>
+        </w:rPr>
+        <w:t>O(</w:t>
+      </w:r>
+      <w:proofErr w:type="gramEnd"/>
+      <w:r>
+        <w:rPr>
+          <w:rFonts w:cstheme="minorHAnsi"/>
+        </w:rPr>
+        <w:t xml:space="preserve">1) and lookups will be O(n) once the list is full. </w:t>
       </w:r>
     </w:p>
     <w:p>
@@ -819,7 +924,21 @@
         <w:rPr>
           <w:rFonts w:cstheme="minorHAnsi"/>
         </w:rPr>
-        <w:t>good data structure for insert and lookups with O(1) being the best possible time complexity and O(n) for the worst for lookups. If the table is under sized or the size of a number that has many divisors, then a weakness will be that a collision. The simple way that I handled collisions was to create a list of items at that hash, but with a size of a prime number there will be minimal collisions.</w:t>
+        <w:t xml:space="preserve">good data structure for insert and lookups with </w:t>
+      </w:r>
+      <w:proofErr w:type="gramStart"/>
+      <w:r>
+        <w:rPr>
+          <w:rFonts w:cstheme="minorHAnsi"/>
+        </w:rPr>
+        <w:t>O(</w:t>
+      </w:r>
+      <w:proofErr w:type="gramEnd"/>
+      <w:r>
+        <w:rPr>
+          <w:rFonts w:cstheme="minorHAnsi"/>
+        </w:rPr>
+        <w:t>1) being the best possible time complexity and O(n) for the worst for lookups. If the table is under sized or the size of a number that has many divisors, then a weakness will be that a collision. The simple way that I handled collisions was to create a list of items at that hash, but with a size of a prime number there will be minimal collisions.</w:t>
       </w:r>
     </w:p>
     <w:p>
@@ -970,7 +1089,7 @@
           <w:sz w:val="21"/>
           <w:szCs w:val="21"/>
         </w:rPr>
-        <w:t>The hash table is used to hold all the packages that are available to the genetic algorithm. It is used to convert the package ids to address indexes and back to package ids. This is used to generate the route and then to quickly access each package object and fill in the delivery time</w:t>
+        <w:t xml:space="preserve">The hash table is used to hold all the packages that are available to the genetic algorithm. It is used to convert the package ids to address indexes and back to package ids. This is used to </w:t>
       </w:r>
       <w:r>
         <w:rPr>
@@ -979,6 +1098,16 @@
           <w:sz w:val="21"/>
           <w:szCs w:val="21"/>
         </w:rPr>
+        <w:lastRenderedPageBreak/>
+        <w:t>generate the route and then to quickly access each package object and fill in the delivery time</w:t>
+      </w:r>
+      <w:r>
+        <w:rPr>
+          <w:rFonts w:asciiTheme="minorHAnsi" w:hAnsiTheme="minorHAnsi" w:cstheme="minorHAnsi"/>
+          <w:color w:val="333333"/>
+          <w:sz w:val="21"/>
+          <w:szCs w:val="21"/>
+        </w:rPr>
         <w:t>s and what truck was used to deliver the package.</w:t>
       </w:r>
     </w:p>
@@ -987,7 +1116,6 @@
         <w:pStyle w:val="Heading2"/>
       </w:pPr>
       <w:r>
-        <w:lastRenderedPageBreak/>
         <w:t>E.  Develop a hash table, without using any additional libraries or classes, that has an insertion function that takes the following components as input and inserts the components into the hash table:</w:t>
       </w:r>
     </w:p>
@@ -1163,7 +1291,31 @@
           <w:szCs w:val="21"/>
           <w14:ligatures w14:val="none"/>
         </w:rPr>
-        <w:t>•   delivery status (e.g., delivered, en route)</w:t>
+        <w:t xml:space="preserve">•   delivery status (e.g., delivered, </w:t>
+      </w:r>
+      <w:proofErr w:type="spellStart"/>
+      <w:r>
+        <w:rPr>
+          <w:rFonts w:ascii="Lato" w:eastAsia="Times New Roman" w:hAnsi="Lato" w:cs="Times New Roman"/>
+          <w:color w:val="333333"/>
+          <w:kern w:val="0"/>
+          <w:sz w:val="21"/>
+          <w:szCs w:val="21"/>
+          <w14:ligatures w14:val="none"/>
+        </w:rPr>
+        <w:t>en</w:t>
+      </w:r>
+      <w:proofErr w:type="spellEnd"/>
+      <w:r>
+        <w:rPr>
+          <w:rFonts w:ascii="Lato" w:eastAsia="Times New Roman" w:hAnsi="Lato" w:cs="Times New Roman"/>
+          <w:color w:val="333333"/>
+          <w:kern w:val="0"/>
+          <w:sz w:val="21"/>
+          <w:szCs w:val="21"/>
+          <w14:ligatures w14:val="none"/>
+        </w:rPr>
+        <w:t xml:space="preserve"> route)</w:t>
       </w:r>
     </w:p>
     <w:p>
@@ -1365,7 +1517,31 @@
           <w:szCs w:val="21"/>
           <w14:ligatures w14:val="none"/>
         </w:rPr>
-        <w:t>•   delivery status (i.e., “at the hub,” “en route,” or “delivered”), including the delivery time</w:t>
+        <w:t>•   delivery status (i.e., “at the hub,” “</w:t>
+      </w:r>
+      <w:proofErr w:type="spellStart"/>
+      <w:r>
+        <w:rPr>
+          <w:rFonts w:ascii="Lato" w:eastAsia="Times New Roman" w:hAnsi="Lato" w:cs="Times New Roman"/>
+          <w:color w:val="333333"/>
+          <w:kern w:val="0"/>
+          <w:sz w:val="21"/>
+          <w:szCs w:val="21"/>
+          <w14:ligatures w14:val="none"/>
+        </w:rPr>
+        <w:t>en</w:t>
+      </w:r>
+      <w:proofErr w:type="spellEnd"/>
+      <w:r>
+        <w:rPr>
+          <w:rFonts w:ascii="Lato" w:eastAsia="Times New Roman" w:hAnsi="Lato" w:cs="Times New Roman"/>
+          <w:color w:val="333333"/>
+          <w:kern w:val="0"/>
+          <w:sz w:val="21"/>
+          <w:szCs w:val="21"/>
+          <w14:ligatures w14:val="none"/>
+        </w:rPr>
+        <w:t xml:space="preserve"> route,” or “delivered”), including the delivery time</w:t>
       </w:r>
     </w:p>
     <w:p>
@@ -1469,6 +1645,7 @@
       <w:r>
         <w:t>, </w:t>
       </w:r>
+      <w:proofErr w:type="spellStart"/>
       <w:r>
         <w:rPr>
           <w:rStyle w:val="Emphasis"/>
@@ -1477,7 +1654,18 @@
           <w:sz w:val="21"/>
           <w:szCs w:val="21"/>
         </w:rPr>
-        <w:t>en route</w:t>
+        <w:t>en</w:t>
+      </w:r>
+      <w:proofErr w:type="spellEnd"/>
+      <w:r>
+        <w:rPr>
+          <w:rStyle w:val="Emphasis"/>
+          <w:rFonts w:ascii="Lato" w:hAnsi="Lato"/>
+          <w:color w:val="333333"/>
+          <w:sz w:val="21"/>
+          <w:szCs w:val="21"/>
+        </w:rPr>
+        <w:t xml:space="preserve"> route</w:t>
       </w:r>
       <w:r>
         <w:t>, or </w:t>
@@ -1553,6 +1741,7 @@
       <w:r>
         <w:rPr>
           <w:rFonts w:ascii="Lato" w:hAnsi="Lato"/>
+          <w:noProof/>
           <w:color w:val="333333"/>
           <w:sz w:val="21"/>
           <w:szCs w:val="21"/>
@@ -1922,6 +2111,7 @@
       <w:r>
         <w:rPr>
           <w:rFonts w:ascii="Lato" w:hAnsi="Lato"/>
+          <w:noProof/>
           <w:color w:val="333333"/>
           <w:sz w:val="21"/>
           <w:szCs w:val="21"/>
@@ -2021,6 +2211,7 @@
       <w:r>
         <w:rPr>
           <w:rFonts w:ascii="Lato" w:hAnsi="Lato"/>
+          <w:noProof/>
           <w:color w:val="333333"/>
           <w:sz w:val="21"/>
           <w:szCs w:val="21"/>
@@ -2100,6 +2291,9 @@
     </w:p>
     <w:p>
       <w:r>
+        <w:rPr>
+          <w:noProof/>
+        </w:rPr>
         <w:drawing>
           <wp:inline distT="0" distB="0" distL="0" distR="0" wp14:anchorId="3E6303F4" wp14:editId="0D6C19A4">
             <wp:extent cx="5943600" cy="1445260"/>
@@ -2650,7 +2844,27 @@
           <w:sz w:val="21"/>
           <w:szCs w:val="21"/>
         </w:rPr>
-        <w:t xml:space="preserve">If I were to do this again I would try to do a dynamic programed algorithm </w:t>
+        <w:t xml:space="preserve">If I were to do this </w:t>
+      </w:r>
+      <w:proofErr w:type="gramStart"/>
+      <w:r>
+        <w:rPr>
+          <w:rFonts w:ascii="Lato" w:hAnsi="Lato"/>
+          <w:color w:val="333333"/>
+          <w:sz w:val="21"/>
+          <w:szCs w:val="21"/>
+        </w:rPr>
+        <w:t>again</w:t>
+      </w:r>
+      <w:proofErr w:type="gramEnd"/>
+      <w:r>
+        <w:rPr>
+          <w:rFonts w:ascii="Lato" w:hAnsi="Lato"/>
+          <w:color w:val="333333"/>
+          <w:sz w:val="21"/>
+          <w:szCs w:val="21"/>
+        </w:rPr>
+        <w:t xml:space="preserve"> I would try to do a dynamic programed algorithm </w:t>
       </w:r>
       <w:r>
         <w:rPr>
@@ -2780,6 +2994,7 @@
           <w:sz w:val="21"/>
           <w:szCs w:val="21"/>
         </w:rPr>
+        <w:lastRenderedPageBreak/>
         <w:t>Using a hash table the look up complexity</w:t>
       </w:r>
       <w:r>
@@ -2807,8 +3022,19 @@
           <w:sz w:val="21"/>
           <w:szCs w:val="21"/>
         </w:rPr>
-        <w:t xml:space="preserve"> would be O(</w:t>
-      </w:r>
+        <w:t xml:space="preserve"> would be </w:t>
+      </w:r>
+      <w:proofErr w:type="gramStart"/>
+      <w:r>
+        <w:rPr>
+          <w:rFonts w:ascii="Lato" w:hAnsi="Lato"/>
+          <w:color w:val="333333"/>
+          <w:sz w:val="21"/>
+          <w:szCs w:val="21"/>
+        </w:rPr>
+        <w:t>O(</w:t>
+      </w:r>
+      <w:proofErr w:type="gramEnd"/>
       <w:r>
         <w:rPr>
           <w:rFonts w:ascii="Lato" w:hAnsi="Lato"/>
@@ -2825,8 +3051,19 @@
           <w:sz w:val="21"/>
           <w:szCs w:val="21"/>
         </w:rPr>
-        <w:t xml:space="preserve"> and the most it would be is around O(</w:t>
-      </w:r>
+        <w:t xml:space="preserve"> and the most it would be is around </w:t>
+      </w:r>
+      <w:proofErr w:type="gramStart"/>
+      <w:r>
+        <w:rPr>
+          <w:rFonts w:ascii="Lato" w:hAnsi="Lato"/>
+          <w:color w:val="333333"/>
+          <w:sz w:val="21"/>
+          <w:szCs w:val="21"/>
+        </w:rPr>
+        <w:t>O(</w:t>
+      </w:r>
+      <w:proofErr w:type="gramEnd"/>
       <w:r>
         <w:rPr>
           <w:rFonts w:ascii="Lato" w:hAnsi="Lato"/>
@@ -2852,26 +3089,36 @@
           <w:sz w:val="21"/>
           <w:szCs w:val="21"/>
         </w:rPr>
-        <w:t xml:space="preserve">, 1 to find the hash, then </w:t>
-      </w:r>
-      <w:r>
-        <w:rPr>
-          <w:rFonts w:ascii="Lato" w:hAnsi="Lato"/>
-          <w:color w:val="333333"/>
-          <w:sz w:val="21"/>
-          <w:szCs w:val="21"/>
-        </w:rPr>
-        <w:lastRenderedPageBreak/>
-        <w:t xml:space="preserve">4 to find the package in the </w:t>
-      </w:r>
-      <w:r>
-        <w:rPr>
-          <w:rFonts w:ascii="Lato" w:hAnsi="Lato"/>
-          <w:color w:val="333333"/>
-          <w:sz w:val="21"/>
-          <w:szCs w:val="21"/>
-        </w:rPr>
-        <w:t>inner list. Overall it can be considered an O(1) operations for hash table lookups.</w:t>
+        <w:t xml:space="preserve">, 1 to find the hash, then 4 to find the package in the </w:t>
+      </w:r>
+      <w:r>
+        <w:rPr>
+          <w:rFonts w:ascii="Lato" w:hAnsi="Lato"/>
+          <w:color w:val="333333"/>
+          <w:sz w:val="21"/>
+          <w:szCs w:val="21"/>
+        </w:rPr>
+        <w:t xml:space="preserve">inner list. Overall it can be considered an </w:t>
+      </w:r>
+      <w:proofErr w:type="gramStart"/>
+      <w:r>
+        <w:rPr>
+          <w:rFonts w:ascii="Lato" w:hAnsi="Lato"/>
+          <w:color w:val="333333"/>
+          <w:sz w:val="21"/>
+          <w:szCs w:val="21"/>
+        </w:rPr>
+        <w:t>O(</w:t>
+      </w:r>
+      <w:proofErr w:type="gramEnd"/>
+      <w:r>
+        <w:rPr>
+          <w:rFonts w:ascii="Lato" w:hAnsi="Lato"/>
+          <w:color w:val="333333"/>
+          <w:sz w:val="21"/>
+          <w:szCs w:val="21"/>
+        </w:rPr>
+        <w:t>1) operations for hash table lookups.</w:t>
       </w:r>
     </w:p>
     <w:p>
@@ -2929,7 +3176,27 @@
           <w:sz w:val="21"/>
           <w:szCs w:val="21"/>
         </w:rPr>
-        <w:t>, so it would be O(n + number of hashes).</w:t>
+        <w:t xml:space="preserve">, so it would be </w:t>
+      </w:r>
+      <w:proofErr w:type="gramStart"/>
+      <w:r>
+        <w:rPr>
+          <w:rFonts w:ascii="Lato" w:hAnsi="Lato"/>
+          <w:color w:val="333333"/>
+          <w:sz w:val="21"/>
+          <w:szCs w:val="21"/>
+        </w:rPr>
+        <w:t>O(</w:t>
+      </w:r>
+      <w:proofErr w:type="gramEnd"/>
+      <w:r>
+        <w:rPr>
+          <w:rFonts w:ascii="Lato" w:hAnsi="Lato"/>
+          <w:color w:val="333333"/>
+          <w:sz w:val="21"/>
+          <w:szCs w:val="21"/>
+        </w:rPr>
+        <w:t>n + number of hashes).</w:t>
       </w:r>
     </w:p>
     <w:p>
@@ -3285,7 +3552,27 @@
           <w:sz w:val="21"/>
           <w:szCs w:val="21"/>
         </w:rPr>
-        <w:t xml:space="preserve"> in the case of a Hamiltonian graph a adjacency matrix is preferred for the quicker look up.</w:t>
+        <w:t xml:space="preserve"> in the case of a Hamiltonian graph </w:t>
+      </w:r>
+      <w:proofErr w:type="gramStart"/>
+      <w:r>
+        <w:rPr>
+          <w:rFonts w:ascii="Lato" w:hAnsi="Lato"/>
+          <w:color w:val="333333"/>
+          <w:sz w:val="21"/>
+          <w:szCs w:val="21"/>
+        </w:rPr>
+        <w:t>a</w:t>
+      </w:r>
+      <w:proofErr w:type="gramEnd"/>
+      <w:r>
+        <w:rPr>
+          <w:rFonts w:ascii="Lato" w:hAnsi="Lato"/>
+          <w:color w:val="333333"/>
+          <w:sz w:val="21"/>
+          <w:szCs w:val="21"/>
+        </w:rPr>
+        <w:t xml:space="preserve"> adjacency matrix is preferred for the quicker look up.</w:t>
       </w:r>
     </w:p>
     <w:p>
@@ -3329,7 +3616,27 @@
           <w:sz w:val="21"/>
           <w:szCs w:val="21"/>
         </w:rPr>
-        <w:t xml:space="preserve"> the packages. This would have been simpler, but instead of a near O(1) lookup it would be O(n)</w:t>
+        <w:t xml:space="preserve"> the packages. This would have been simpler, but instead of a near </w:t>
+      </w:r>
+      <w:proofErr w:type="gramStart"/>
+      <w:r>
+        <w:rPr>
+          <w:rFonts w:ascii="Lato" w:hAnsi="Lato"/>
+          <w:color w:val="333333"/>
+          <w:sz w:val="21"/>
+          <w:szCs w:val="21"/>
+        </w:rPr>
+        <w:t>O(</w:t>
+      </w:r>
+      <w:proofErr w:type="gramEnd"/>
+      <w:r>
+        <w:rPr>
+          <w:rFonts w:ascii="Lato" w:hAnsi="Lato"/>
+          <w:color w:val="333333"/>
+          <w:sz w:val="21"/>
+          <w:szCs w:val="21"/>
+        </w:rPr>
+        <w:t>1) lookup it would be O(n)</w:t>
       </w:r>
       <w:r>
         <w:rPr>

</xml_diff>

<commit_message>
Finished first iteration fo the paper
</commit_message>
<xml_diff>
--- a/WGU C950 DSA2.docx
+++ b/WGU C950 DSA2.docx
@@ -574,7 +574,27 @@
         <w:rPr>
           <w:rFonts w:cstheme="minorHAnsi"/>
         </w:rPr>
-        <w:t xml:space="preserve"> in VS Code.</w:t>
+        <w:t xml:space="preserve"> in </w:t>
+      </w:r>
+      <w:proofErr w:type="spellStart"/>
+      <w:r>
+        <w:rPr>
+          <w:rFonts w:cstheme="minorHAnsi"/>
+        </w:rPr>
+        <w:t>pycharm</w:t>
+      </w:r>
+      <w:proofErr w:type="spellEnd"/>
+      <w:r>
+        <w:rPr>
+          <w:rFonts w:cstheme="minorHAnsi"/>
+        </w:rPr>
+        <w:t xml:space="preserve"> professional</w:t>
+      </w:r>
+      <w:r>
+        <w:rPr>
+          <w:rFonts w:cstheme="minorHAnsi"/>
+        </w:rPr>
+        <w:t>.</w:t>
       </w:r>
     </w:p>
     <w:p>
@@ -614,7 +634,959 @@
         <w:rPr>
           <w:rFonts w:cstheme="minorHAnsi"/>
         </w:rPr>
-        <w:t>Main.py</w:t>
+        <w:t>Main</w:t>
+      </w:r>
+      <w:r>
+        <w:rPr>
+          <w:rFonts w:cstheme="minorHAnsi"/>
+        </w:rPr>
+        <w:t>.py</w:t>
+      </w:r>
+    </w:p>
+    <w:p>
+      <w:pPr>
+        <w:pStyle w:val="ListParagraph"/>
+        <w:numPr>
+          <w:ilvl w:val="2"/>
+          <w:numId w:val="2"/>
+        </w:numPr>
+        <w:rPr>
+          <w:rFonts w:cstheme="minorHAnsi"/>
+        </w:rPr>
+      </w:pPr>
+      <w:r>
+        <w:rPr>
+          <w:rFonts w:cstheme="minorHAnsi"/>
+        </w:rPr>
+        <w:t>Filling the hash table</w:t>
+      </w:r>
+      <w:r>
+        <w:rPr>
+          <w:rFonts w:cstheme="minorHAnsi"/>
+        </w:rPr>
+        <w:t>, line 54</w:t>
+      </w:r>
+    </w:p>
+    <w:p>
+      <w:pPr>
+        <w:pStyle w:val="ListParagraph"/>
+        <w:numPr>
+          <w:ilvl w:val="3"/>
+          <w:numId w:val="2"/>
+        </w:numPr>
+        <w:rPr>
+          <w:rFonts w:cstheme="minorHAnsi"/>
+        </w:rPr>
+      </w:pPr>
+      <w:r>
+        <w:rPr>
+          <w:rFonts w:cstheme="minorHAnsi"/>
+        </w:rPr>
+        <w:t>Time</w:t>
+      </w:r>
+      <w:r>
+        <w:rPr>
+          <w:rFonts w:cstheme="minorHAnsi"/>
+        </w:rPr>
+        <w:t xml:space="preserve"> &amp; Space</w:t>
+      </w:r>
+      <w:r>
+        <w:rPr>
+          <w:rFonts w:cstheme="minorHAnsi"/>
+        </w:rPr>
+        <w:t xml:space="preserve"> = O(n)</w:t>
+      </w:r>
+    </w:p>
+    <w:p>
+      <w:pPr>
+        <w:pStyle w:val="ListParagraph"/>
+        <w:numPr>
+          <w:ilvl w:val="2"/>
+          <w:numId w:val="2"/>
+        </w:numPr>
+        <w:rPr>
+          <w:rFonts w:cstheme="minorHAnsi"/>
+        </w:rPr>
+      </w:pPr>
+      <w:r>
+        <w:rPr>
+          <w:rFonts w:cstheme="minorHAnsi"/>
+        </w:rPr>
+        <w:t>Distance matrix creation</w:t>
+      </w:r>
+      <w:r>
+        <w:rPr>
+          <w:rFonts w:cstheme="minorHAnsi"/>
+        </w:rPr>
+        <w:t>, line 57</w:t>
+      </w:r>
+    </w:p>
+    <w:p>
+      <w:pPr>
+        <w:pStyle w:val="ListParagraph"/>
+        <w:numPr>
+          <w:ilvl w:val="3"/>
+          <w:numId w:val="2"/>
+        </w:numPr>
+        <w:rPr>
+          <w:rFonts w:cstheme="minorHAnsi"/>
+        </w:rPr>
+      </w:pPr>
+      <w:r>
+        <w:rPr>
+          <w:rFonts w:cstheme="minorHAnsi"/>
+        </w:rPr>
+        <w:t>Time</w:t>
+      </w:r>
+      <w:r>
+        <w:rPr>
+          <w:rFonts w:cstheme="minorHAnsi"/>
+        </w:rPr>
+        <w:t xml:space="preserve"> &amp; Space</w:t>
+      </w:r>
+      <w:r>
+        <w:rPr>
+          <w:rFonts w:cstheme="minorHAnsi"/>
+        </w:rPr>
+        <w:t xml:space="preserve"> = O(n)</w:t>
+      </w:r>
+    </w:p>
+    <w:p>
+      <w:pPr>
+        <w:pStyle w:val="ListParagraph"/>
+        <w:numPr>
+          <w:ilvl w:val="2"/>
+          <w:numId w:val="2"/>
+        </w:numPr>
+        <w:rPr>
+          <w:rFonts w:cstheme="minorHAnsi"/>
+        </w:rPr>
+      </w:pPr>
+      <w:r>
+        <w:rPr>
+          <w:rFonts w:cstheme="minorHAnsi"/>
+        </w:rPr>
+        <w:t>Address Index (dictionary)</w:t>
+      </w:r>
+      <w:r>
+        <w:rPr>
+          <w:rFonts w:cstheme="minorHAnsi"/>
+        </w:rPr>
+        <w:t>, line 60</w:t>
+      </w:r>
+    </w:p>
+    <w:p>
+      <w:pPr>
+        <w:pStyle w:val="ListParagraph"/>
+        <w:numPr>
+          <w:ilvl w:val="3"/>
+          <w:numId w:val="2"/>
+        </w:numPr>
+        <w:rPr>
+          <w:rFonts w:cstheme="minorHAnsi"/>
+        </w:rPr>
+      </w:pPr>
+      <w:r>
+        <w:rPr>
+          <w:rFonts w:cstheme="minorHAnsi"/>
+        </w:rPr>
+        <w:t>Time</w:t>
+      </w:r>
+      <w:r>
+        <w:rPr>
+          <w:rFonts w:cstheme="minorHAnsi"/>
+        </w:rPr>
+        <w:t xml:space="preserve"> &amp; Space</w:t>
+      </w:r>
+      <w:r>
+        <w:rPr>
+          <w:rFonts w:cstheme="minorHAnsi"/>
+        </w:rPr>
+        <w:t xml:space="preserve"> = O(n)</w:t>
+      </w:r>
+    </w:p>
+    <w:p>
+      <w:pPr>
+        <w:pStyle w:val="ListParagraph"/>
+        <w:numPr>
+          <w:ilvl w:val="2"/>
+          <w:numId w:val="2"/>
+        </w:numPr>
+        <w:rPr>
+          <w:rFonts w:cstheme="minorHAnsi"/>
+        </w:rPr>
+      </w:pPr>
+      <w:r>
+        <w:rPr>
+          <w:rFonts w:cstheme="minorHAnsi"/>
+        </w:rPr>
+        <w:t>Set up the parameters and create truck objects</w:t>
+      </w:r>
+      <w:r>
+        <w:rPr>
+          <w:rFonts w:cstheme="minorHAnsi"/>
+        </w:rPr>
+        <w:t xml:space="preserve">, line </w:t>
+      </w:r>
+      <w:r>
+        <w:rPr>
+          <w:rFonts w:cstheme="minorHAnsi"/>
+        </w:rPr>
+        <w:t xml:space="preserve">64, 66 and </w:t>
+      </w:r>
+      <w:proofErr w:type="gramStart"/>
+      <w:r>
+        <w:rPr>
+          <w:rFonts w:cstheme="minorHAnsi"/>
+        </w:rPr>
+        <w:t>68</w:t>
+      </w:r>
+      <w:proofErr w:type="gramEnd"/>
+    </w:p>
+    <w:p>
+      <w:pPr>
+        <w:pStyle w:val="ListParagraph"/>
+        <w:numPr>
+          <w:ilvl w:val="3"/>
+          <w:numId w:val="2"/>
+        </w:numPr>
+        <w:rPr>
+          <w:rFonts w:cstheme="minorHAnsi"/>
+        </w:rPr>
+      </w:pPr>
+      <w:r>
+        <w:rPr>
+          <w:rFonts w:cstheme="minorHAnsi"/>
+        </w:rPr>
+        <w:t xml:space="preserve">Time = </w:t>
+      </w:r>
+      <w:proofErr w:type="gramStart"/>
+      <w:r>
+        <w:rPr>
+          <w:rFonts w:cstheme="minorHAnsi"/>
+        </w:rPr>
+        <w:t>O(</w:t>
+      </w:r>
+      <w:proofErr w:type="gramEnd"/>
+      <w:r>
+        <w:rPr>
+          <w:rFonts w:cstheme="minorHAnsi"/>
+        </w:rPr>
+        <w:t>1)</w:t>
+      </w:r>
+    </w:p>
+    <w:p>
+      <w:pPr>
+        <w:pStyle w:val="ListParagraph"/>
+        <w:numPr>
+          <w:ilvl w:val="3"/>
+          <w:numId w:val="2"/>
+        </w:numPr>
+        <w:rPr>
+          <w:rFonts w:cstheme="minorHAnsi"/>
+        </w:rPr>
+      </w:pPr>
+      <w:r>
+        <w:rPr>
+          <w:rFonts w:cstheme="minorHAnsi"/>
+        </w:rPr>
+        <w:t>Space = O(n)</w:t>
+      </w:r>
+    </w:p>
+    <w:p>
+      <w:pPr>
+        <w:pStyle w:val="ListParagraph"/>
+        <w:numPr>
+          <w:ilvl w:val="2"/>
+          <w:numId w:val="2"/>
+        </w:numPr>
+        <w:rPr>
+          <w:rFonts w:cstheme="minorHAnsi"/>
+        </w:rPr>
+      </w:pPr>
+      <w:r>
+        <w:rPr>
+          <w:rFonts w:cstheme="minorHAnsi"/>
+        </w:rPr>
+        <w:t>Load truck</w:t>
+      </w:r>
+      <w:r>
+        <w:rPr>
+          <w:rFonts w:cstheme="minorHAnsi"/>
+        </w:rPr>
+        <w:t xml:space="preserve"> easy, line 71</w:t>
+      </w:r>
+    </w:p>
+    <w:p>
+      <w:pPr>
+        <w:pStyle w:val="ListParagraph"/>
+        <w:numPr>
+          <w:ilvl w:val="3"/>
+          <w:numId w:val="2"/>
+        </w:numPr>
+        <w:rPr>
+          <w:rFonts w:cstheme="minorHAnsi"/>
+        </w:rPr>
+      </w:pPr>
+      <w:r>
+        <w:rPr>
+          <w:rFonts w:cstheme="minorHAnsi"/>
+        </w:rPr>
+        <w:t xml:space="preserve">Time &amp; Space = </w:t>
+      </w:r>
+      <w:proofErr w:type="gramStart"/>
+      <w:r>
+        <w:rPr>
+          <w:rFonts w:cstheme="minorHAnsi"/>
+        </w:rPr>
+        <w:t>O(</w:t>
+      </w:r>
+      <w:proofErr w:type="gramEnd"/>
+      <w:r>
+        <w:rPr>
+          <w:rFonts w:cstheme="minorHAnsi"/>
+        </w:rPr>
+        <w:t>1)</w:t>
+      </w:r>
+    </w:p>
+    <w:p>
+      <w:pPr>
+        <w:pStyle w:val="ListParagraph"/>
+        <w:numPr>
+          <w:ilvl w:val="2"/>
+          <w:numId w:val="2"/>
+        </w:numPr>
+        <w:rPr>
+          <w:rFonts w:cstheme="minorHAnsi"/>
+        </w:rPr>
+      </w:pPr>
+      <w:r>
+        <w:rPr>
+          <w:rFonts w:cstheme="minorHAnsi"/>
+        </w:rPr>
+        <w:t>Fill truck ids in the packages</w:t>
+      </w:r>
+      <w:r>
+        <w:rPr>
+          <w:rFonts w:cstheme="minorHAnsi"/>
+        </w:rPr>
+        <w:t>, line 74-76</w:t>
+      </w:r>
+    </w:p>
+    <w:p>
+      <w:pPr>
+        <w:pStyle w:val="ListParagraph"/>
+        <w:numPr>
+          <w:ilvl w:val="3"/>
+          <w:numId w:val="2"/>
+        </w:numPr>
+        <w:rPr>
+          <w:rFonts w:cstheme="minorHAnsi"/>
+        </w:rPr>
+      </w:pPr>
+      <w:r>
+        <w:rPr>
+          <w:rFonts w:cstheme="minorHAnsi"/>
+        </w:rPr>
+        <w:t>Time = O(n)</w:t>
+      </w:r>
+    </w:p>
+    <w:p>
+      <w:pPr>
+        <w:pStyle w:val="ListParagraph"/>
+        <w:numPr>
+          <w:ilvl w:val="3"/>
+          <w:numId w:val="2"/>
+        </w:numPr>
+        <w:rPr>
+          <w:rFonts w:cstheme="minorHAnsi"/>
+        </w:rPr>
+      </w:pPr>
+      <w:r>
+        <w:rPr>
+          <w:rFonts w:cstheme="minorHAnsi"/>
+        </w:rPr>
+        <w:t xml:space="preserve">Space = </w:t>
+      </w:r>
+      <w:proofErr w:type="gramStart"/>
+      <w:r>
+        <w:rPr>
+          <w:rFonts w:cstheme="minorHAnsi"/>
+        </w:rPr>
+        <w:t>O(</w:t>
+      </w:r>
+      <w:proofErr w:type="gramEnd"/>
+      <w:r>
+        <w:rPr>
+          <w:rFonts w:cstheme="minorHAnsi"/>
+        </w:rPr>
+        <w:t>1)</w:t>
+      </w:r>
+    </w:p>
+    <w:p>
+      <w:pPr>
+        <w:pStyle w:val="ListParagraph"/>
+        <w:numPr>
+          <w:ilvl w:val="2"/>
+          <w:numId w:val="2"/>
+        </w:numPr>
+        <w:rPr>
+          <w:rFonts w:cstheme="minorHAnsi"/>
+        </w:rPr>
+      </w:pPr>
+      <w:r>
+        <w:rPr>
+          <w:rFonts w:cstheme="minorHAnsi"/>
+        </w:rPr>
+        <w:t>Determining the truck routes</w:t>
+      </w:r>
+      <w:r>
+        <w:rPr>
+          <w:rFonts w:cstheme="minorHAnsi"/>
+        </w:rPr>
+        <w:t xml:space="preserve"> for 3 trucks, </w:t>
+      </w:r>
+      <w:r>
+        <w:rPr>
+          <w:rFonts w:cstheme="minorHAnsi"/>
+        </w:rPr>
+        <w:t>r</w:t>
+      </w:r>
+      <w:r>
+        <w:rPr>
+          <w:rFonts w:cstheme="minorHAnsi"/>
+        </w:rPr>
+        <w:t>un and if the route is not good enough increase iterations</w:t>
+      </w:r>
+      <w:r>
+        <w:rPr>
+          <w:rFonts w:cstheme="minorHAnsi"/>
+        </w:rPr>
+        <w:t xml:space="preserve">, line 80 </w:t>
+      </w:r>
+      <w:proofErr w:type="gramStart"/>
+      <w:r>
+        <w:rPr>
+          <w:rFonts w:cstheme="minorHAnsi"/>
+        </w:rPr>
+        <w:t>through</w:t>
+      </w:r>
+      <w:proofErr w:type="gramEnd"/>
+      <w:r>
+        <w:rPr>
+          <w:rFonts w:cstheme="minorHAnsi"/>
+        </w:rPr>
+        <w:t xml:space="preserve"> </w:t>
+      </w:r>
+    </w:p>
+    <w:p>
+      <w:pPr>
+        <w:pStyle w:val="ListParagraph"/>
+        <w:numPr>
+          <w:ilvl w:val="3"/>
+          <w:numId w:val="2"/>
+        </w:numPr>
+        <w:rPr>
+          <w:rFonts w:cstheme="minorHAnsi"/>
+        </w:rPr>
+      </w:pPr>
+      <w:r>
+        <w:rPr>
+          <w:rFonts w:cstheme="minorHAnsi"/>
+        </w:rPr>
+        <w:t>Time = O(n)</w:t>
+      </w:r>
+      <w:r>
+        <w:rPr>
+          <w:rFonts w:cstheme="minorHAnsi"/>
+        </w:rPr>
+        <w:t>, just for the while loop, it will have more complexities broken down below</w:t>
+      </w:r>
+    </w:p>
+    <w:p>
+      <w:pPr>
+        <w:pStyle w:val="ListParagraph"/>
+        <w:numPr>
+          <w:ilvl w:val="3"/>
+          <w:numId w:val="2"/>
+        </w:numPr>
+        <w:rPr>
+          <w:rFonts w:cstheme="minorHAnsi"/>
+        </w:rPr>
+      </w:pPr>
+      <w:r>
+        <w:rPr>
+          <w:rFonts w:cstheme="minorHAnsi"/>
+        </w:rPr>
+        <w:t xml:space="preserve">Space = </w:t>
+      </w:r>
+      <w:proofErr w:type="gramStart"/>
+      <w:r>
+        <w:rPr>
+          <w:rFonts w:cstheme="minorHAnsi"/>
+        </w:rPr>
+        <w:t>O(</w:t>
+      </w:r>
+      <w:proofErr w:type="gramEnd"/>
+      <w:r>
+        <w:rPr>
+          <w:rFonts w:cstheme="minorHAnsi"/>
+        </w:rPr>
+        <w:t xml:space="preserve">1), only </w:t>
+      </w:r>
+      <w:r>
+        <w:rPr>
+          <w:rFonts w:cstheme="minorHAnsi"/>
+        </w:rPr>
+        <w:t>1 total score will be stored</w:t>
+      </w:r>
+    </w:p>
+    <w:p>
+      <w:pPr>
+        <w:pStyle w:val="ListParagraph"/>
+        <w:numPr>
+          <w:ilvl w:val="2"/>
+          <w:numId w:val="2"/>
+        </w:numPr>
+        <w:rPr>
+          <w:rFonts w:cstheme="minorHAnsi"/>
+        </w:rPr>
+      </w:pPr>
+      <w:r>
+        <w:rPr>
+          <w:rFonts w:cstheme="minorHAnsi"/>
+        </w:rPr>
+        <w:t>Truck package indexes (</w:t>
+      </w:r>
+      <w:proofErr w:type="spellStart"/>
+      <w:r>
+        <w:rPr>
+          <w:rFonts w:cstheme="minorHAnsi"/>
+        </w:rPr>
+        <w:t>convert_pacakge_id_to_address</w:t>
+      </w:r>
+      <w:proofErr w:type="spellEnd"/>
+      <w:r>
+        <w:rPr>
+          <w:rFonts w:cstheme="minorHAnsi"/>
+        </w:rPr>
+        <w:t>)</w:t>
+      </w:r>
+      <w:r>
+        <w:rPr>
+          <w:rFonts w:cstheme="minorHAnsi"/>
+        </w:rPr>
+        <w:t>, lines 83, 97 and 116</w:t>
+      </w:r>
+    </w:p>
+    <w:p>
+      <w:pPr>
+        <w:pStyle w:val="ListParagraph"/>
+        <w:numPr>
+          <w:ilvl w:val="3"/>
+          <w:numId w:val="2"/>
+        </w:numPr>
+        <w:rPr>
+          <w:rFonts w:cstheme="minorHAnsi"/>
+        </w:rPr>
+      </w:pPr>
+      <w:r>
+        <w:rPr>
+          <w:rFonts w:cstheme="minorHAnsi"/>
+        </w:rPr>
+        <w:t>Time = O(n)</w:t>
+      </w:r>
+    </w:p>
+    <w:p>
+      <w:pPr>
+        <w:pStyle w:val="ListParagraph"/>
+        <w:numPr>
+          <w:ilvl w:val="3"/>
+          <w:numId w:val="2"/>
+        </w:numPr>
+        <w:rPr>
+          <w:rFonts w:cstheme="minorHAnsi"/>
+        </w:rPr>
+      </w:pPr>
+      <w:r>
+        <w:rPr>
+          <w:rFonts w:cstheme="minorHAnsi"/>
+        </w:rPr>
+        <w:t>Space = O(n)</w:t>
+      </w:r>
+    </w:p>
+    <w:p>
+      <w:pPr>
+        <w:pStyle w:val="ListParagraph"/>
+        <w:numPr>
+          <w:ilvl w:val="2"/>
+          <w:numId w:val="2"/>
+        </w:numPr>
+        <w:rPr>
+          <w:rFonts w:cstheme="minorHAnsi"/>
+        </w:rPr>
+      </w:pPr>
+      <w:r>
+        <w:rPr>
+          <w:rFonts w:cstheme="minorHAnsi"/>
+        </w:rPr>
+        <w:t>Genetic algorithm</w:t>
+      </w:r>
+      <w:r>
+        <w:rPr>
+          <w:rFonts w:cstheme="minorHAnsi"/>
+        </w:rPr>
+        <w:t>, lines 85, 99 and 118</w:t>
+      </w:r>
+    </w:p>
+    <w:p>
+      <w:pPr>
+        <w:pStyle w:val="ListParagraph"/>
+        <w:numPr>
+          <w:ilvl w:val="3"/>
+          <w:numId w:val="2"/>
+        </w:numPr>
+        <w:rPr>
+          <w:rFonts w:cstheme="minorHAnsi"/>
+        </w:rPr>
+      </w:pPr>
+      <w:r>
+        <w:rPr>
+          <w:rFonts w:cstheme="minorHAnsi"/>
+        </w:rPr>
+        <w:t xml:space="preserve">Time = O(n^3) </w:t>
+      </w:r>
+    </w:p>
+    <w:p>
+      <w:pPr>
+        <w:pStyle w:val="ListParagraph"/>
+        <w:numPr>
+          <w:ilvl w:val="4"/>
+          <w:numId w:val="2"/>
+        </w:numPr>
+        <w:rPr>
+          <w:rFonts w:cstheme="minorHAnsi"/>
+        </w:rPr>
+      </w:pPr>
+      <w:r>
+        <w:rPr>
+          <w:rFonts w:cstheme="minorHAnsi"/>
+        </w:rPr>
+        <w:t>Fitness is the only method O(n^3) because of the translation of address index</w:t>
+      </w:r>
+      <w:r>
+        <w:rPr>
+          <w:rFonts w:cstheme="minorHAnsi"/>
+        </w:rPr>
+        <w:t xml:space="preserve"> </w:t>
+      </w:r>
+      <w:r>
+        <w:rPr>
+          <w:rFonts w:cstheme="minorHAnsi"/>
+        </w:rPr>
+        <w:t>to package id</w:t>
+      </w:r>
+      <w:r>
+        <w:rPr>
+          <w:rFonts w:cstheme="minorHAnsi"/>
+        </w:rPr>
+        <w:t xml:space="preserve">. Crossover and </w:t>
+      </w:r>
+      <w:proofErr w:type="spellStart"/>
+      <w:r>
+        <w:rPr>
+          <w:rFonts w:cstheme="minorHAnsi"/>
+        </w:rPr>
+        <w:t>address_index_to_package_id</w:t>
+      </w:r>
+      <w:proofErr w:type="spellEnd"/>
+      <w:r>
+        <w:rPr>
+          <w:rFonts w:cstheme="minorHAnsi"/>
+        </w:rPr>
+        <w:t xml:space="preserve"> </w:t>
+      </w:r>
+      <w:proofErr w:type="gramStart"/>
+      <w:r>
+        <w:rPr>
+          <w:rFonts w:cstheme="minorHAnsi"/>
+        </w:rPr>
+        <w:t>are</w:t>
+      </w:r>
+      <w:proofErr w:type="gramEnd"/>
+      <w:r>
+        <w:rPr>
+          <w:rFonts w:cstheme="minorHAnsi"/>
+        </w:rPr>
+        <w:t xml:space="preserve"> O(n^2)</w:t>
+      </w:r>
+    </w:p>
+    <w:p>
+      <w:pPr>
+        <w:pStyle w:val="ListParagraph"/>
+        <w:numPr>
+          <w:ilvl w:val="3"/>
+          <w:numId w:val="2"/>
+        </w:numPr>
+        <w:rPr>
+          <w:rFonts w:cstheme="minorHAnsi"/>
+        </w:rPr>
+      </w:pPr>
+      <w:r>
+        <w:rPr>
+          <w:rFonts w:cstheme="minorHAnsi"/>
+        </w:rPr>
+        <w:t>Space = O(n)</w:t>
+      </w:r>
+    </w:p>
+    <w:p>
+      <w:pPr>
+        <w:pStyle w:val="ListParagraph"/>
+        <w:numPr>
+          <w:ilvl w:val="2"/>
+          <w:numId w:val="2"/>
+        </w:numPr>
+        <w:rPr>
+          <w:rFonts w:cstheme="minorHAnsi"/>
+        </w:rPr>
+      </w:pPr>
+      <w:r>
+        <w:rPr>
+          <w:rFonts w:cstheme="minorHAnsi"/>
+        </w:rPr>
+        <w:t xml:space="preserve">Update the truck finish time, line </w:t>
+      </w:r>
+      <w:proofErr w:type="gramStart"/>
+      <w:r>
+        <w:rPr>
+          <w:rFonts w:cstheme="minorHAnsi"/>
+        </w:rPr>
+        <w:t>93</w:t>
+      </w:r>
+      <w:proofErr w:type="gramEnd"/>
+    </w:p>
+    <w:p>
+      <w:pPr>
+        <w:pStyle w:val="ListParagraph"/>
+        <w:numPr>
+          <w:ilvl w:val="3"/>
+          <w:numId w:val="2"/>
+        </w:numPr>
+        <w:rPr>
+          <w:rFonts w:cstheme="minorHAnsi"/>
+        </w:rPr>
+      </w:pPr>
+      <w:r>
+        <w:rPr>
+          <w:rFonts w:cstheme="minorHAnsi"/>
+        </w:rPr>
+        <w:t xml:space="preserve">Time &amp; Space = </w:t>
+      </w:r>
+      <w:proofErr w:type="gramStart"/>
+      <w:r>
+        <w:rPr>
+          <w:rFonts w:cstheme="minorHAnsi"/>
+        </w:rPr>
+        <w:t>O(</w:t>
+      </w:r>
+      <w:proofErr w:type="gramEnd"/>
+      <w:r>
+        <w:rPr>
+          <w:rFonts w:cstheme="minorHAnsi"/>
+        </w:rPr>
+        <w:t>1)</w:t>
+      </w:r>
+    </w:p>
+    <w:p>
+      <w:pPr>
+        <w:pStyle w:val="ListParagraph"/>
+        <w:numPr>
+          <w:ilvl w:val="2"/>
+          <w:numId w:val="2"/>
+        </w:numPr>
+        <w:rPr>
+          <w:rFonts w:cstheme="minorHAnsi"/>
+        </w:rPr>
+      </w:pPr>
+      <w:r>
+        <w:rPr>
+          <w:rFonts w:cstheme="minorHAnsi"/>
+        </w:rPr>
+        <w:t>Setting the delivery times of each package lines 139-141</w:t>
+      </w:r>
+    </w:p>
+    <w:p>
+      <w:pPr>
+        <w:pStyle w:val="ListParagraph"/>
+        <w:numPr>
+          <w:ilvl w:val="3"/>
+          <w:numId w:val="2"/>
+        </w:numPr>
+        <w:rPr>
+          <w:rFonts w:cstheme="minorHAnsi"/>
+        </w:rPr>
+      </w:pPr>
+      <w:r>
+        <w:rPr>
+          <w:rFonts w:cstheme="minorHAnsi"/>
+        </w:rPr>
+        <w:t>Time = O(n^2)</w:t>
+      </w:r>
+    </w:p>
+    <w:p>
+      <w:pPr>
+        <w:pStyle w:val="ListParagraph"/>
+        <w:numPr>
+          <w:ilvl w:val="3"/>
+          <w:numId w:val="2"/>
+        </w:numPr>
+        <w:rPr>
+          <w:rFonts w:cstheme="minorHAnsi"/>
+        </w:rPr>
+      </w:pPr>
+      <w:r>
+        <w:rPr>
+          <w:rFonts w:cstheme="minorHAnsi"/>
+        </w:rPr>
+        <w:t xml:space="preserve">Space = </w:t>
+      </w:r>
+      <w:proofErr w:type="gramStart"/>
+      <w:r>
+        <w:rPr>
+          <w:rFonts w:cstheme="minorHAnsi"/>
+        </w:rPr>
+        <w:t>O(</w:t>
+      </w:r>
+      <w:proofErr w:type="gramEnd"/>
+      <w:r>
+        <w:rPr>
+          <w:rFonts w:cstheme="minorHAnsi"/>
+        </w:rPr>
+        <w:t>0), it is just updating memory that is already reserved</w:t>
+      </w:r>
+    </w:p>
+    <w:p>
+      <w:pPr>
+        <w:pStyle w:val="ListParagraph"/>
+        <w:numPr>
+          <w:ilvl w:val="2"/>
+          <w:numId w:val="2"/>
+        </w:numPr>
+        <w:rPr>
+          <w:rFonts w:cstheme="minorHAnsi"/>
+        </w:rPr>
+      </w:pPr>
+      <w:r>
+        <w:rPr>
+          <w:rFonts w:cstheme="minorHAnsi"/>
+        </w:rPr>
+        <w:t xml:space="preserve">Display the data at a time, line </w:t>
+      </w:r>
+      <w:proofErr w:type="gramStart"/>
+      <w:r>
+        <w:rPr>
+          <w:rFonts w:cstheme="minorHAnsi"/>
+        </w:rPr>
+        <w:t>175</w:t>
+      </w:r>
+      <w:proofErr w:type="gramEnd"/>
+    </w:p>
+    <w:p>
+      <w:pPr>
+        <w:pStyle w:val="ListParagraph"/>
+        <w:numPr>
+          <w:ilvl w:val="3"/>
+          <w:numId w:val="2"/>
+        </w:numPr>
+        <w:rPr>
+          <w:rFonts w:cstheme="minorHAnsi"/>
+        </w:rPr>
+      </w:pPr>
+      <w:r>
+        <w:rPr>
+          <w:rFonts w:cstheme="minorHAnsi"/>
+        </w:rPr>
+        <w:t>Time = O(n)</w:t>
+      </w:r>
+    </w:p>
+    <w:p>
+      <w:pPr>
+        <w:pStyle w:val="ListParagraph"/>
+        <w:numPr>
+          <w:ilvl w:val="3"/>
+          <w:numId w:val="2"/>
+        </w:numPr>
+        <w:rPr>
+          <w:rFonts w:cstheme="minorHAnsi"/>
+        </w:rPr>
+      </w:pPr>
+      <w:r>
+        <w:rPr>
+          <w:rFonts w:cstheme="minorHAnsi"/>
+        </w:rPr>
+        <w:t xml:space="preserve">Space = O(n^2), create </w:t>
+      </w:r>
+      <w:proofErr w:type="spellStart"/>
+      <w:r>
+        <w:rPr>
+          <w:rFonts w:cstheme="minorHAnsi"/>
+        </w:rPr>
+        <w:t>table_list</w:t>
+      </w:r>
+      <w:proofErr w:type="spellEnd"/>
+      <w:r>
+        <w:rPr>
+          <w:rFonts w:cstheme="minorHAnsi"/>
+        </w:rPr>
+        <w:t xml:space="preserve"> and the </w:t>
+      </w:r>
+      <w:proofErr w:type="spellStart"/>
+      <w:r>
+        <w:rPr>
+          <w:rFonts w:cstheme="minorHAnsi"/>
+        </w:rPr>
+        <w:t>package_id_list</w:t>
+      </w:r>
+      <w:proofErr w:type="spellEnd"/>
+      <w:r>
+        <w:rPr>
+          <w:rFonts w:cstheme="minorHAnsi"/>
+        </w:rPr>
+        <w:t xml:space="preserve">, both which are the size of the number of </w:t>
+      </w:r>
+      <w:proofErr w:type="spellStart"/>
+      <w:r>
+        <w:rPr>
+          <w:rFonts w:cstheme="minorHAnsi"/>
+        </w:rPr>
+        <w:t>pacakges</w:t>
+      </w:r>
+      <w:proofErr w:type="spellEnd"/>
+      <w:r>
+        <w:rPr>
+          <w:rFonts w:cstheme="minorHAnsi"/>
+        </w:rPr>
+        <w:t>.</w:t>
+      </w:r>
+    </w:p>
+    <w:p>
+      <w:pPr>
+        <w:pStyle w:val="ListParagraph"/>
+        <w:numPr>
+          <w:ilvl w:val="0"/>
+          <w:numId w:val="2"/>
+        </w:numPr>
+        <w:rPr>
+          <w:rFonts w:cstheme="minorHAnsi"/>
+        </w:rPr>
+      </w:pPr>
+      <w:r>
+        <w:rPr>
+          <w:rFonts w:cstheme="minorHAnsi"/>
+          <w:b/>
+          <w:bCs/>
+        </w:rPr>
+        <w:t>Explain the capability of your solution to scale and adapt to a growing number of packages.</w:t>
       </w:r>
     </w:p>
     <w:p>
@@ -626,193 +1598,28 @@
         </w:numPr>
         <w:rPr>
           <w:rFonts w:cstheme="minorHAnsi"/>
-        </w:rPr>
-      </w:pPr>
-      <w:r>
-        <w:rPr>
-          <w:rFonts w:cstheme="minorHAnsi"/>
-        </w:rPr>
-        <w:t>Helper.py</w:t>
-      </w:r>
-    </w:p>
-    <w:p>
-      <w:pPr>
-        <w:pStyle w:val="ListParagraph"/>
-        <w:numPr>
-          <w:ilvl w:val="1"/>
-          <w:numId w:val="2"/>
-        </w:numPr>
-        <w:rPr>
-          <w:rFonts w:cstheme="minorHAnsi"/>
-        </w:rPr>
-      </w:pPr>
-      <w:r>
-        <w:rPr>
-          <w:rFonts w:cstheme="minorHAnsi"/>
-        </w:rPr>
-        <w:t>Genetic.py</w:t>
-      </w:r>
-    </w:p>
-    <w:p>
-      <w:pPr>
-        <w:pStyle w:val="ListParagraph"/>
-        <w:numPr>
-          <w:ilvl w:val="1"/>
-          <w:numId w:val="2"/>
-        </w:numPr>
-        <w:rPr>
-          <w:rFonts w:cstheme="minorHAnsi"/>
-        </w:rPr>
-      </w:pPr>
-      <w:r>
-        <w:rPr>
-          <w:rFonts w:cstheme="minorHAnsi"/>
-        </w:rPr>
-        <w:t>Truck.py</w:t>
-      </w:r>
-    </w:p>
-    <w:p>
-      <w:pPr>
-        <w:pStyle w:val="ListParagraph"/>
-        <w:numPr>
-          <w:ilvl w:val="1"/>
-          <w:numId w:val="2"/>
-        </w:numPr>
-        <w:rPr>
-          <w:rFonts w:cstheme="minorHAnsi"/>
-        </w:rPr>
-      </w:pPr>
-      <w:r>
-        <w:rPr>
-          <w:rFonts w:cstheme="minorHAnsi"/>
-        </w:rPr>
-        <w:t>HashTable.py</w:t>
-      </w:r>
-    </w:p>
-    <w:p>
-      <w:pPr>
-        <w:pStyle w:val="ListParagraph"/>
-        <w:numPr>
-          <w:ilvl w:val="2"/>
-          <w:numId w:val="2"/>
-        </w:numPr>
-        <w:rPr>
-          <w:rFonts w:cstheme="minorHAnsi"/>
-        </w:rPr>
-      </w:pPr>
-      <w:r>
-        <w:rPr>
-          <w:rFonts w:cstheme="minorHAnsi"/>
-        </w:rPr>
-        <w:t xml:space="preserve">Time complexity: inserts are </w:t>
-      </w:r>
-      <w:proofErr w:type="gramStart"/>
-      <w:r>
-        <w:rPr>
-          <w:rFonts w:cstheme="minorHAnsi"/>
-        </w:rPr>
-        <w:t>O(</w:t>
-      </w:r>
-      <w:proofErr w:type="gramEnd"/>
-      <w:r>
-        <w:rPr>
-          <w:rFonts w:cstheme="minorHAnsi"/>
-        </w:rPr>
-        <w:t xml:space="preserve">1) and lookups will be O(n) once the list is full. </w:t>
-      </w:r>
-    </w:p>
-    <w:p>
-      <w:pPr>
-        <w:pStyle w:val="ListParagraph"/>
-        <w:numPr>
-          <w:ilvl w:val="2"/>
-          <w:numId w:val="2"/>
-        </w:numPr>
-        <w:rPr>
-          <w:rFonts w:cstheme="minorHAnsi"/>
-        </w:rPr>
-      </w:pPr>
-      <w:r>
-        <w:rPr>
-          <w:rFonts w:cstheme="minorHAnsi"/>
-        </w:rPr>
-        <w:t>Space complexity: O(n)</w:t>
-      </w:r>
-    </w:p>
-    <w:p>
-      <w:pPr>
-        <w:pStyle w:val="ListParagraph"/>
-        <w:numPr>
-          <w:ilvl w:val="1"/>
-          <w:numId w:val="2"/>
-        </w:numPr>
-        <w:rPr>
-          <w:rFonts w:cstheme="minorHAnsi"/>
-        </w:rPr>
-      </w:pPr>
-      <w:r>
-        <w:rPr>
-          <w:rFonts w:cstheme="minorHAnsi"/>
-        </w:rPr>
-        <w:t>Package.py</w:t>
-      </w:r>
-    </w:p>
-    <w:p>
-      <w:pPr>
-        <w:pStyle w:val="ListParagraph"/>
-        <w:numPr>
-          <w:ilvl w:val="1"/>
-          <w:numId w:val="2"/>
-        </w:numPr>
-        <w:rPr>
-          <w:rFonts w:cstheme="minorHAnsi"/>
-        </w:rPr>
-      </w:pPr>
-      <w:r>
-        <w:rPr>
-          <w:rFonts w:cstheme="minorHAnsi"/>
-        </w:rPr>
-        <w:t>ExcelToCSV.py</w:t>
-      </w:r>
-    </w:p>
-    <w:p>
-      <w:pPr>
-        <w:pStyle w:val="ListParagraph"/>
-        <w:numPr>
-          <w:ilvl w:val="0"/>
-          <w:numId w:val="2"/>
-        </w:numPr>
-        <w:rPr>
-          <w:rFonts w:cstheme="minorHAnsi"/>
-        </w:rPr>
-      </w:pPr>
-      <w:r>
-        <w:rPr>
-          <w:rFonts w:cstheme="minorHAnsi"/>
           <w:b/>
           <w:bCs/>
         </w:rPr>
-        <w:t>Explain the capability of your solution to scale and adapt to a growing number of packages.</w:t>
-      </w:r>
-    </w:p>
-    <w:p>
-      <w:pPr>
-        <w:pStyle w:val="ListParagraph"/>
-        <w:numPr>
-          <w:ilvl w:val="1"/>
-          <w:numId w:val="2"/>
-        </w:numPr>
-        <w:rPr>
-          <w:rFonts w:cstheme="minorHAnsi"/>
-          <w:b/>
-          <w:bCs/>
-        </w:rPr>
-      </w:pPr>
-      <w:r>
-        <w:rPr>
-          <w:rFonts w:cstheme="minorHAnsi"/>
-        </w:rPr>
-        <w:t xml:space="preserve">The program can scale on the time complexity with the genetic algorithm by trading the number of iterations for efficiency. The data matrix will grow space complexity at O(n^2), but this is not bad for small to medium sized areas. </w:t>
+      </w:pPr>
+      <w:r>
+        <w:rPr>
+          <w:rFonts w:cstheme="minorHAnsi"/>
+        </w:rPr>
+        <w:lastRenderedPageBreak/>
+        <w:t xml:space="preserve">The program can scale on the time complexity with the genetic algorithm by trading the number of iterations for </w:t>
+      </w:r>
+      <w:r>
+        <w:rPr>
+          <w:rFonts w:cstheme="minorHAnsi"/>
+        </w:rPr>
+        <w:t>time. It is overall an O(n^3) time complexity, but it is strongly related to the number of iterations that is asked in the beginning</w:t>
+      </w:r>
+      <w:r>
+        <w:rPr>
+          <w:rFonts w:cstheme="minorHAnsi"/>
+        </w:rPr>
+        <w:t xml:space="preserve">. The data matrix will grow space complexity at O(n^2), but this is not bad for small to medium sized areas. </w:t>
       </w:r>
     </w:p>
     <w:p>
@@ -1089,17 +1896,7 @@
           <w:sz w:val="21"/>
           <w:szCs w:val="21"/>
         </w:rPr>
-        <w:t xml:space="preserve">The hash table is used to hold all the packages that are available to the genetic algorithm. It is used to convert the package ids to address indexes and back to package ids. This is used to </w:t>
-      </w:r>
-      <w:r>
-        <w:rPr>
-          <w:rFonts w:asciiTheme="minorHAnsi" w:hAnsiTheme="minorHAnsi" w:cstheme="minorHAnsi"/>
-          <w:color w:val="333333"/>
-          <w:sz w:val="21"/>
-          <w:szCs w:val="21"/>
-        </w:rPr>
-        <w:lastRenderedPageBreak/>
-        <w:t>generate the route and then to quickly access each package object and fill in the delivery time</w:t>
+        <w:t>The hash table is used to hold all the packages that are available to the genetic algorithm. It is used to convert the package ids to address indexes and back to package ids. This is used to generate the route and then to quickly access each package object and fill in the delivery time</w:t>
       </w:r>
       <w:r>
         <w:rPr>
@@ -1342,6 +2139,7 @@
         <w:rPr>
           <w:rFonts w:eastAsia="Times New Roman"/>
         </w:rPr>
+        <w:lastRenderedPageBreak/>
         <w:t>F.  Develop a look-up function that takes the following components as input and returns the corresponding data elements:</w:t>
       </w:r>
     </w:p>
@@ -1590,7 +2388,6 @@
         <w:pStyle w:val="Heading2"/>
       </w:pPr>
       <w:r>
-        <w:lastRenderedPageBreak/>
         <w:t>G.  Provide an interface for the user to view the status and info (as listed in part F) of </w:t>
       </w:r>
       <w:r>
@@ -1738,6 +2535,21 @@
         </w:rPr>
         <w:t> packages at a time between 8:35 a.m. and 9:25 a.m.</w:t>
       </w:r>
+    </w:p>
+    <w:p>
+      <w:pPr>
+        <w:pStyle w:val="NormalWeb"/>
+        <w:shd w:val="clear" w:color="auto" w:fill="FFFFFF"/>
+        <w:spacing w:before="0" w:beforeAutospacing="0" w:after="0" w:afterAutospacing="0"/>
+        <w:ind w:left="619" w:hanging="360"/>
+        <w:jc w:val="center"/>
+        <w:rPr>
+          <w:rFonts w:ascii="Lato" w:hAnsi="Lato"/>
+          <w:color w:val="333333"/>
+          <w:sz w:val="21"/>
+          <w:szCs w:val="21"/>
+        </w:rPr>
+      </w:pPr>
       <w:r>
         <w:rPr>
           <w:rFonts w:ascii="Lato" w:hAnsi="Lato"/>
@@ -2072,7 +2884,6 @@
           <w:sz w:val="21"/>
           <w:szCs w:val="21"/>
         </w:rPr>
-        <w:lastRenderedPageBreak/>
         <w:t>Provide screenshots to show the status of </w:t>
       </w:r>
       <w:r>
@@ -2216,6 +3027,7 @@
           <w:sz w:val="21"/>
           <w:szCs w:val="21"/>
         </w:rPr>
+        <w:lastRenderedPageBreak/>
         <w:drawing>
           <wp:inline distT="0" distB="0" distL="0" distR="0" wp14:anchorId="37746B3C" wp14:editId="469ACB29">
             <wp:extent cx="4524513" cy="3676650"/>
@@ -2272,7 +3084,6 @@
         <w:pStyle w:val="Heading2"/>
       </w:pPr>
       <w:r>
-        <w:lastRenderedPageBreak/>
         <w:t>H.  Provide a screenshot or screenshots showing successful completion of the code, free from runtime errors or warnings, that includes the total mileage traveled by </w:t>
       </w:r>
       <w:r>
@@ -2607,6 +3418,7 @@
           <w:sz w:val="21"/>
           <w:szCs w:val="21"/>
         </w:rPr>
+        <w:lastRenderedPageBreak/>
         <w:t>3.  Identify </w:t>
       </w:r>
       <w:r>
@@ -2994,7 +3806,6 @@
           <w:sz w:val="21"/>
           <w:szCs w:val="21"/>
         </w:rPr>
-        <w:lastRenderedPageBreak/>
         <w:t>Using a hash table the look up complexity</w:t>
       </w:r>
       <w:r>
@@ -3598,6 +4409,7 @@
           <w:sz w:val="21"/>
           <w:szCs w:val="21"/>
         </w:rPr>
+        <w:lastRenderedPageBreak/>
         <w:t xml:space="preserve">A linked list could have been used to store </w:t>
       </w:r>
       <w:r>
@@ -3985,7 +4797,7 @@
         <w:ind w:left="2160" w:hanging="180"/>
       </w:pPr>
     </w:lvl>
-    <w:lvl w:ilvl="3" w:tplc="0409000F" w:tentative="1">
+    <w:lvl w:ilvl="3" w:tplc="0409000F">
       <w:start w:val="1"/>
       <w:numFmt w:val="decimal"/>
       <w:lvlText w:val="%4."/>
@@ -3994,7 +4806,7 @@
         <w:ind w:left="2880" w:hanging="360"/>
       </w:pPr>
     </w:lvl>
-    <w:lvl w:ilvl="4" w:tplc="04090019" w:tentative="1">
+    <w:lvl w:ilvl="4" w:tplc="04090019">
       <w:start w:val="1"/>
       <w:numFmt w:val="lowerLetter"/>
       <w:lvlText w:val="%5."/>
@@ -4003,7 +4815,7 @@
         <w:ind w:left="3600" w:hanging="360"/>
       </w:pPr>
     </w:lvl>
-    <w:lvl w:ilvl="5" w:tplc="0409001B" w:tentative="1">
+    <w:lvl w:ilvl="5" w:tplc="0409001B">
       <w:start w:val="1"/>
       <w:numFmt w:val="lowerRoman"/>
       <w:lvlText w:val="%6."/>

</xml_diff>

<commit_message>
Added in the type of hardware and the additional packages that need to be used.
</commit_message>
<xml_diff>
--- a/WGU C950 DSA2.docx
+++ b/WGU C950 DSA2.docx
@@ -594,7 +594,171 @@
         <w:rPr>
           <w:rFonts w:cstheme="minorHAnsi"/>
         </w:rPr>
-        <w:t>.</w:t>
+        <w:t xml:space="preserve"> on a MacBook pro with an M1 processor.</w:t>
+      </w:r>
+      <w:r>
+        <w:rPr>
+          <w:rFonts w:cstheme="minorHAnsi"/>
+        </w:rPr>
+        <w:t xml:space="preserve"> </w:t>
+      </w:r>
+      <w:r>
+        <w:rPr>
+          <w:rFonts w:cstheme="minorHAnsi"/>
+          <w:b/>
+          <w:bCs/>
+        </w:rPr>
+        <w:t>**</w:t>
+      </w:r>
+      <w:r>
+        <w:rPr>
+          <w:rFonts w:cstheme="minorHAnsi"/>
+          <w:b/>
+          <w:bCs/>
+        </w:rPr>
+        <w:t xml:space="preserve">Please run </w:t>
+      </w:r>
+      <w:proofErr w:type="spellStart"/>
+      <w:r>
+        <w:rPr>
+          <w:rFonts w:cstheme="minorHAnsi"/>
+          <w:b/>
+          <w:bCs/>
+        </w:rPr>
+        <w:t>pipenv</w:t>
+      </w:r>
+      <w:proofErr w:type="spellEnd"/>
+      <w:r>
+        <w:rPr>
+          <w:rFonts w:cstheme="minorHAnsi"/>
+          <w:b/>
+          <w:bCs/>
+        </w:rPr>
+        <w:t xml:space="preserve"> install in the terminal to ensure that all packages are installed (</w:t>
+      </w:r>
+      <w:proofErr w:type="spellStart"/>
+      <w:r>
+        <w:rPr>
+          <w:rFonts w:cstheme="minorHAnsi"/>
+          <w:b/>
+          <w:bCs/>
+        </w:rPr>
+        <w:t>numpy</w:t>
+      </w:r>
+      <w:proofErr w:type="spellEnd"/>
+      <w:r>
+        <w:rPr>
+          <w:rFonts w:cstheme="minorHAnsi"/>
+          <w:b/>
+          <w:bCs/>
+        </w:rPr>
+        <w:t xml:space="preserve">, </w:t>
+      </w:r>
+      <w:proofErr w:type="spellStart"/>
+      <w:r>
+        <w:rPr>
+          <w:rFonts w:cstheme="minorHAnsi"/>
+          <w:b/>
+          <w:bCs/>
+        </w:rPr>
+        <w:t>prettytable</w:t>
+      </w:r>
+      <w:proofErr w:type="spellEnd"/>
+      <w:r>
+        <w:rPr>
+          <w:rFonts w:cstheme="minorHAnsi"/>
+          <w:b/>
+          <w:bCs/>
+        </w:rPr>
+        <w:t>)</w:t>
+      </w:r>
+      <w:r>
+        <w:rPr>
+          <w:rFonts w:cstheme="minorHAnsi"/>
+          <w:b/>
+          <w:bCs/>
+        </w:rPr>
+        <w:t xml:space="preserve"> or run “</w:t>
+      </w:r>
+      <w:proofErr w:type="spellStart"/>
+      <w:r>
+        <w:rPr>
+          <w:rFonts w:cstheme="minorHAnsi"/>
+          <w:b/>
+          <w:bCs/>
+        </w:rPr>
+        <w:t>pipenv</w:t>
+      </w:r>
+      <w:proofErr w:type="spellEnd"/>
+      <w:r>
+        <w:rPr>
+          <w:rFonts w:cstheme="minorHAnsi"/>
+          <w:b/>
+          <w:bCs/>
+        </w:rPr>
+        <w:t xml:space="preserve"> install </w:t>
+      </w:r>
+      <w:proofErr w:type="spellStart"/>
+      <w:r>
+        <w:rPr>
+          <w:rFonts w:cstheme="minorHAnsi"/>
+          <w:b/>
+          <w:bCs/>
+        </w:rPr>
+        <w:t>numpy</w:t>
+      </w:r>
+      <w:proofErr w:type="spellEnd"/>
+      <w:r>
+        <w:rPr>
+          <w:rFonts w:cstheme="minorHAnsi"/>
+          <w:b/>
+          <w:bCs/>
+        </w:rPr>
+        <w:t xml:space="preserve"> </w:t>
+      </w:r>
+      <w:proofErr w:type="spellStart"/>
+      <w:r>
+        <w:rPr>
+          <w:rFonts w:cstheme="minorHAnsi"/>
+          <w:b/>
+          <w:bCs/>
+        </w:rPr>
+        <w:t>prettytable</w:t>
+      </w:r>
+      <w:proofErr w:type="spellEnd"/>
+      <w:r>
+        <w:rPr>
+          <w:rFonts w:cstheme="minorHAnsi"/>
+          <w:b/>
+          <w:bCs/>
+        </w:rPr>
+        <w:t xml:space="preserve">” in the terminal of </w:t>
+      </w:r>
+      <w:proofErr w:type="gramStart"/>
+      <w:r>
+        <w:rPr>
+          <w:rFonts w:cstheme="minorHAnsi"/>
+          <w:b/>
+          <w:bCs/>
+        </w:rPr>
+        <w:t>pycharm.</w:t>
+      </w:r>
+      <w:r>
+        <w:rPr>
+          <w:rFonts w:cstheme="minorHAnsi"/>
+          <w:b/>
+          <w:bCs/>
+        </w:rPr>
+        <w:t>*</w:t>
+      </w:r>
+      <w:proofErr w:type="gramEnd"/>
+      <w:r>
+        <w:rPr>
+          <w:rFonts w:cstheme="minorHAnsi"/>
+          <w:b/>
+          <w:bCs/>
+        </w:rPr>
+        <w:t>*</w:t>
       </w:r>
     </w:p>
     <w:p>
@@ -1524,6 +1688,7 @@
         <w:rPr>
           <w:rFonts w:cstheme="minorHAnsi"/>
         </w:rPr>
+        <w:lastRenderedPageBreak/>
         <w:t xml:space="preserve">Space = O(n^2), create </w:t>
       </w:r>
       <w:proofErr w:type="spellStart"/>
@@ -1606,7 +1771,6 @@
         <w:rPr>
           <w:rFonts w:cstheme="minorHAnsi"/>
         </w:rPr>
-        <w:lastRenderedPageBreak/>
         <w:t xml:space="preserve">The program can scale on the time complexity with the genetic algorithm by trading the number of iterations for </w:t>
       </w:r>
       <w:r>
@@ -2139,7 +2303,6 @@
         <w:rPr>
           <w:rFonts w:eastAsia="Times New Roman"/>
         </w:rPr>
-        <w:lastRenderedPageBreak/>
         <w:t>F.  Develop a look-up function that takes the following components as input and returns the corresponding data elements:</w:t>
       </w:r>
     </w:p>

</xml_diff>

<commit_message>
Need to add method to print the distance for each truck at the time given
</commit_message>
<xml_diff>
--- a/WGU C950 DSA2.docx
+++ b/WGU C950 DSA2.docx
@@ -196,19 +196,17 @@
         </w:rPr>
         <w:t xml:space="preserve">Input parameters of truck, distance matrix, address dictionary (address are keys and index are values), hash table and an initial list of routes randomly selected from a </w:t>
       </w:r>
-      <w:proofErr w:type="spellStart"/>
       <w:r>
         <w:rPr>
           <w:rFonts w:ascii="Courier New" w:hAnsi="Courier New" w:cs="Courier New"/>
         </w:rPr>
-        <w:t>numpy</w:t>
-      </w:r>
-      <w:proofErr w:type="spellEnd"/>
+        <w:t>random shuffle</w:t>
+      </w:r>
       <w:r>
         <w:rPr>
           <w:rFonts w:ascii="Courier New" w:hAnsi="Courier New" w:cs="Courier New"/>
         </w:rPr>
-        <w:t xml:space="preserve"> permutation of the truck’s package </w:t>
+        <w:t xml:space="preserve"> of the truck’s package </w:t>
       </w:r>
       <w:proofErr w:type="gramStart"/>
       <w:r>
@@ -511,16 +509,15 @@
         <w:rPr>
           <w:rFonts w:ascii="Courier New" w:hAnsi="Courier New" w:cs="Courier New"/>
         </w:rPr>
-        <w:t xml:space="preserve">This is repeated for each truck to determine the best </w:t>
-      </w:r>
-      <w:proofErr w:type="gramStart"/>
+        <w:lastRenderedPageBreak/>
+        <w:t xml:space="preserve">This is repeated for each truck </w:t>
+      </w:r>
       <w:r>
         <w:rPr>
           <w:rFonts w:ascii="Courier New" w:hAnsi="Courier New" w:cs="Courier New"/>
         </w:rPr>
-        <w:t>route</w:t>
-      </w:r>
-      <w:proofErr w:type="gramEnd"/>
+        <w:t>and the best route for each truck is returned.</w:t>
+      </w:r>
     </w:p>
     <w:p>
       <w:pPr>
@@ -541,7 +538,6 @@
           <w:b/>
           <w:bCs/>
         </w:rPr>
-        <w:lastRenderedPageBreak/>
         <w:t>Describe the programming environment you used to create the application.</w:t>
       </w:r>
     </w:p>
@@ -602,164 +598,6 @@
         </w:rPr>
         <w:t xml:space="preserve"> </w:t>
       </w:r>
-      <w:r>
-        <w:rPr>
-          <w:rFonts w:cstheme="minorHAnsi"/>
-          <w:b/>
-          <w:bCs/>
-        </w:rPr>
-        <w:t>**</w:t>
-      </w:r>
-      <w:r>
-        <w:rPr>
-          <w:rFonts w:cstheme="minorHAnsi"/>
-          <w:b/>
-          <w:bCs/>
-        </w:rPr>
-        <w:t xml:space="preserve">Please run </w:t>
-      </w:r>
-      <w:proofErr w:type="spellStart"/>
-      <w:r>
-        <w:rPr>
-          <w:rFonts w:cstheme="minorHAnsi"/>
-          <w:b/>
-          <w:bCs/>
-        </w:rPr>
-        <w:t>pipenv</w:t>
-      </w:r>
-      <w:proofErr w:type="spellEnd"/>
-      <w:r>
-        <w:rPr>
-          <w:rFonts w:cstheme="minorHAnsi"/>
-          <w:b/>
-          <w:bCs/>
-        </w:rPr>
-        <w:t xml:space="preserve"> install in the terminal to ensure that all packages are installed (</w:t>
-      </w:r>
-      <w:proofErr w:type="spellStart"/>
-      <w:r>
-        <w:rPr>
-          <w:rFonts w:cstheme="minorHAnsi"/>
-          <w:b/>
-          <w:bCs/>
-        </w:rPr>
-        <w:t>numpy</w:t>
-      </w:r>
-      <w:proofErr w:type="spellEnd"/>
-      <w:r>
-        <w:rPr>
-          <w:rFonts w:cstheme="minorHAnsi"/>
-          <w:b/>
-          <w:bCs/>
-        </w:rPr>
-        <w:t xml:space="preserve">, </w:t>
-      </w:r>
-      <w:proofErr w:type="spellStart"/>
-      <w:r>
-        <w:rPr>
-          <w:rFonts w:cstheme="minorHAnsi"/>
-          <w:b/>
-          <w:bCs/>
-        </w:rPr>
-        <w:t>prettytable</w:t>
-      </w:r>
-      <w:proofErr w:type="spellEnd"/>
-      <w:r>
-        <w:rPr>
-          <w:rFonts w:cstheme="minorHAnsi"/>
-          <w:b/>
-          <w:bCs/>
-        </w:rPr>
-        <w:t>)</w:t>
-      </w:r>
-      <w:r>
-        <w:rPr>
-          <w:rFonts w:cstheme="minorHAnsi"/>
-          <w:b/>
-          <w:bCs/>
-        </w:rPr>
-        <w:t xml:space="preserve"> or run “</w:t>
-      </w:r>
-      <w:proofErr w:type="spellStart"/>
-      <w:r>
-        <w:rPr>
-          <w:rFonts w:cstheme="minorHAnsi"/>
-          <w:b/>
-          <w:bCs/>
-        </w:rPr>
-        <w:t>pipenv</w:t>
-      </w:r>
-      <w:proofErr w:type="spellEnd"/>
-      <w:r>
-        <w:rPr>
-          <w:rFonts w:cstheme="minorHAnsi"/>
-          <w:b/>
-          <w:bCs/>
-        </w:rPr>
-        <w:t xml:space="preserve"> install </w:t>
-      </w:r>
-      <w:proofErr w:type="spellStart"/>
-      <w:r>
-        <w:rPr>
-          <w:rFonts w:cstheme="minorHAnsi"/>
-          <w:b/>
-          <w:bCs/>
-        </w:rPr>
-        <w:t>numpy</w:t>
-      </w:r>
-      <w:proofErr w:type="spellEnd"/>
-      <w:r>
-        <w:rPr>
-          <w:rFonts w:cstheme="minorHAnsi"/>
-          <w:b/>
-          <w:bCs/>
-        </w:rPr>
-        <w:t xml:space="preserve"> </w:t>
-      </w:r>
-      <w:proofErr w:type="spellStart"/>
-      <w:r>
-        <w:rPr>
-          <w:rFonts w:cstheme="minorHAnsi"/>
-          <w:b/>
-          <w:bCs/>
-        </w:rPr>
-        <w:t>prettytable</w:t>
-      </w:r>
-      <w:proofErr w:type="spellEnd"/>
-      <w:r>
-        <w:rPr>
-          <w:rFonts w:cstheme="minorHAnsi"/>
-          <w:b/>
-          <w:bCs/>
-        </w:rPr>
-        <w:t xml:space="preserve">” in the terminal of </w:t>
-      </w:r>
-      <w:proofErr w:type="gramStart"/>
-      <w:r>
-        <w:rPr>
-          <w:rFonts w:cstheme="minorHAnsi"/>
-          <w:b/>
-          <w:bCs/>
-        </w:rPr>
-        <w:t>pycharm.</w:t>
-      </w:r>
-      <w:r>
-        <w:rPr>
-          <w:rFonts w:cstheme="minorHAnsi"/>
-          <w:b/>
-          <w:bCs/>
-        </w:rPr>
-        <w:t>*</w:t>
-      </w:r>
-      <w:proofErr w:type="gramEnd"/>
-      <w:r>
-        <w:rPr>
-          <w:rFonts w:cstheme="minorHAnsi"/>
-          <w:b/>
-          <w:bCs/>
-        </w:rPr>
-        <w:t>*</w:t>
-      </w:r>
     </w:p>
     <w:p>
       <w:pPr>
@@ -828,7 +666,13 @@
         <w:rPr>
           <w:rFonts w:cstheme="minorHAnsi"/>
         </w:rPr>
-        <w:t>, line 54</w:t>
+        <w:t>, line 5</w:t>
+      </w:r>
+      <w:r>
+        <w:rPr>
+          <w:rFonts w:cstheme="minorHAnsi"/>
+        </w:rPr>
+        <w:t>3</w:t>
       </w:r>
     </w:p>
     <w:p>
@@ -882,7 +726,13 @@
         <w:rPr>
           <w:rFonts w:cstheme="minorHAnsi"/>
         </w:rPr>
-        <w:t>, line 57</w:t>
+        <w:t>, line 5</w:t>
+      </w:r>
+      <w:r>
+        <w:rPr>
+          <w:rFonts w:cstheme="minorHAnsi"/>
+        </w:rPr>
+        <w:t>6</w:t>
       </w:r>
     </w:p>
     <w:p>
@@ -936,7 +786,13 @@
         <w:rPr>
           <w:rFonts w:cstheme="minorHAnsi"/>
         </w:rPr>
-        <w:t>, line 60</w:t>
+        <w:t xml:space="preserve">, line </w:t>
+      </w:r>
+      <w:r>
+        <w:rPr>
+          <w:rFonts w:cstheme="minorHAnsi"/>
+        </w:rPr>
+        <w:t>59</w:t>
       </w:r>
     </w:p>
     <w:p>
@@ -996,14 +852,44 @@
         <w:rPr>
           <w:rFonts w:cstheme="minorHAnsi"/>
         </w:rPr>
-        <w:t xml:space="preserve">64, 66 and </w:t>
+        <w:t>6</w:t>
+      </w:r>
+      <w:r>
+        <w:rPr>
+          <w:rFonts w:cstheme="minorHAnsi"/>
+        </w:rPr>
+        <w:t>3</w:t>
+      </w:r>
+      <w:r>
+        <w:rPr>
+          <w:rFonts w:cstheme="minorHAnsi"/>
+        </w:rPr>
+        <w:t>, 6</w:t>
+      </w:r>
+      <w:r>
+        <w:rPr>
+          <w:rFonts w:cstheme="minorHAnsi"/>
+        </w:rPr>
+        <w:t>5</w:t>
+      </w:r>
+      <w:r>
+        <w:rPr>
+          <w:rFonts w:cstheme="minorHAnsi"/>
+        </w:rPr>
+        <w:t xml:space="preserve"> and </w:t>
       </w:r>
       <w:proofErr w:type="gramStart"/>
       <w:r>
         <w:rPr>
           <w:rFonts w:cstheme="minorHAnsi"/>
         </w:rPr>
-        <w:t>68</w:t>
+        <w:t>6</w:t>
+      </w:r>
+      <w:r>
+        <w:rPr>
+          <w:rFonts w:cstheme="minorHAnsi"/>
+        </w:rPr>
+        <w:t>7</w:t>
       </w:r>
       <w:proofErr w:type="gramEnd"/>
     </w:p>
@@ -1078,7 +964,13 @@
         <w:rPr>
           <w:rFonts w:cstheme="minorHAnsi"/>
         </w:rPr>
-        <w:t xml:space="preserve"> easy, line 71</w:t>
+        <w:t xml:space="preserve"> easy, line 7</w:t>
+      </w:r>
+      <w:r>
+        <w:rPr>
+          <w:rFonts w:cstheme="minorHAnsi"/>
+        </w:rPr>
+        <w:t>0</w:t>
       </w:r>
     </w:p>
     <w:p>
@@ -1134,7 +1026,13 @@
         <w:rPr>
           <w:rFonts w:cstheme="minorHAnsi"/>
         </w:rPr>
-        <w:t>, line 74-76</w:t>
+        <w:t>, line 7</w:t>
+      </w:r>
+      <w:r>
+        <w:rPr>
+          <w:rFonts w:cstheme="minorHAnsi"/>
+        </w:rPr>
+        <w:t>3-75</w:t>
       </w:r>
     </w:p>
     <w:p>
@@ -1226,22 +1124,16 @@
         <w:rPr>
           <w:rFonts w:cstheme="minorHAnsi"/>
         </w:rPr>
-        <w:t xml:space="preserve">, line 80 </w:t>
+        <w:t xml:space="preserve">, line 80 through </w:t>
       </w:r>
       <w:proofErr w:type="gramStart"/>
       <w:r>
         <w:rPr>
           <w:rFonts w:cstheme="minorHAnsi"/>
         </w:rPr>
-        <w:t>through</w:t>
+        <w:t>131</w:t>
       </w:r>
       <w:proofErr w:type="gramEnd"/>
-      <w:r>
-        <w:rPr>
-          <w:rFonts w:cstheme="minorHAnsi"/>
-        </w:rPr>
-        <w:t xml:space="preserve"> </w:t>
-      </w:r>
     </w:p>
     <w:p>
       <w:pPr>
@@ -1340,7 +1232,31 @@
         <w:rPr>
           <w:rFonts w:cstheme="minorHAnsi"/>
         </w:rPr>
-        <w:t>, lines 83, 97 and 116</w:t>
+        <w:t>, lines 8</w:t>
+      </w:r>
+      <w:r>
+        <w:rPr>
+          <w:rFonts w:cstheme="minorHAnsi"/>
+        </w:rPr>
+        <w:t>4</w:t>
+      </w:r>
+      <w:r>
+        <w:rPr>
+          <w:rFonts w:cstheme="minorHAnsi"/>
+        </w:rPr>
+        <w:t>, 9</w:t>
+      </w:r>
+      <w:r>
+        <w:rPr>
+          <w:rFonts w:cstheme="minorHAnsi"/>
+        </w:rPr>
+        <w:t>8</w:t>
+      </w:r>
+      <w:r>
+        <w:rPr>
+          <w:rFonts w:cstheme="minorHAnsi"/>
+        </w:rPr>
+        <w:t xml:space="preserve"> and 116</w:t>
       </w:r>
     </w:p>
     <w:p>
@@ -1400,7 +1316,31 @@
         <w:rPr>
           <w:rFonts w:cstheme="minorHAnsi"/>
         </w:rPr>
-        <w:t>, lines 85, 99 and 118</w:t>
+        <w:t>, lines 8</w:t>
+      </w:r>
+      <w:r>
+        <w:rPr>
+          <w:rFonts w:cstheme="minorHAnsi"/>
+        </w:rPr>
+        <w:t>6</w:t>
+      </w:r>
+      <w:r>
+        <w:rPr>
+          <w:rFonts w:cstheme="minorHAnsi"/>
+        </w:rPr>
+        <w:t xml:space="preserve">, </w:t>
+      </w:r>
+      <w:r>
+        <w:rPr>
+          <w:rFonts w:cstheme="minorHAnsi"/>
+        </w:rPr>
+        <w:t>100</w:t>
+      </w:r>
+      <w:r>
+        <w:rPr>
+          <w:rFonts w:cstheme="minorHAnsi"/>
+        </w:rPr>
+        <w:t xml:space="preserve"> and 118</w:t>
       </w:r>
     </w:p>
     <w:p>
@@ -1518,14 +1458,32 @@
         <w:rPr>
           <w:rFonts w:cstheme="minorHAnsi"/>
         </w:rPr>
-        <w:t xml:space="preserve">Update the truck finish time, line </w:t>
+        <w:t>Update the truck</w:t>
+      </w:r>
+      <w:r>
+        <w:rPr>
+          <w:rFonts w:cstheme="minorHAnsi"/>
+        </w:rPr>
+        <w:t>’s</w:t>
+      </w:r>
+      <w:r>
+        <w:rPr>
+          <w:rFonts w:cstheme="minorHAnsi"/>
+        </w:rPr>
+        <w:t xml:space="preserve"> finish time, line 93</w:t>
+      </w:r>
+      <w:r>
+        <w:rPr>
+          <w:rFonts w:cstheme="minorHAnsi"/>
+        </w:rPr>
+        <w:t xml:space="preserve">, 103 and </w:t>
       </w:r>
       <w:proofErr w:type="gramStart"/>
       <w:r>
         <w:rPr>
           <w:rFonts w:cstheme="minorHAnsi"/>
         </w:rPr>
-        <w:t>93</w:t>
+        <w:t>122</w:t>
       </w:r>
       <w:proofErr w:type="gramEnd"/>
     </w:p>
@@ -1644,16 +1602,14 @@
         <w:rPr>
           <w:rFonts w:cstheme="minorHAnsi"/>
         </w:rPr>
-        <w:t xml:space="preserve">Display the data at a time, line </w:t>
-      </w:r>
-      <w:proofErr w:type="gramStart"/>
-      <w:r>
-        <w:rPr>
-          <w:rFonts w:cstheme="minorHAnsi"/>
-        </w:rPr>
-        <w:t>175</w:t>
-      </w:r>
-      <w:proofErr w:type="gramEnd"/>
+        <w:t>Display the data at a time, line 1</w:t>
+      </w:r>
+      <w:r>
+        <w:rPr>
+          <w:rFonts w:cstheme="minorHAnsi"/>
+        </w:rPr>
+        <w:t>68</w:t>
+      </w:r>
     </w:p>
     <w:p>
       <w:pPr>

</xml_diff>

<commit_message>
Added new screen shot
</commit_message>
<xml_diff>
--- a/WGU C950 DSA2.docx
+++ b/WGU C950 DSA2.docx
@@ -55,16 +55,8 @@
         <w:rPr>
           <w:rFonts w:asciiTheme="minorHAnsi" w:hAnsiTheme="minorHAnsi" w:cstheme="minorHAnsi"/>
         </w:rPr>
-        <w:t xml:space="preserve">Identify a named self-adjusting </w:t>
-      </w:r>
-      <w:proofErr w:type="gramStart"/>
-      <w:r>
-        <w:rPr>
-          <w:rFonts w:asciiTheme="minorHAnsi" w:hAnsiTheme="minorHAnsi" w:cstheme="minorHAnsi"/>
-        </w:rPr>
-        <w:t>algorithm</w:t>
-      </w:r>
-      <w:proofErr w:type="gramEnd"/>
+        <w:t>Identify a named self-adjusting algorithm</w:t>
+      </w:r>
     </w:p>
     <w:p>
       <w:pPr>
@@ -107,13 +99,8 @@
         <w:t>view</w:t>
       </w:r>
       <w:r>
-        <w:t xml:space="preserve"> of your </w:t>
-      </w:r>
-      <w:proofErr w:type="gramStart"/>
-      <w:r>
-        <w:t>program</w:t>
-      </w:r>
-      <w:proofErr w:type="gramEnd"/>
+        <w:t xml:space="preserve"> of your program</w:t>
+      </w:r>
     </w:p>
     <w:p>
       <w:pPr>
@@ -206,16 +193,8 @@
         <w:rPr>
           <w:rFonts w:ascii="Courier New" w:hAnsi="Courier New" w:cs="Courier New"/>
         </w:rPr>
-        <w:t xml:space="preserve"> of the truck’s package </w:t>
-      </w:r>
-      <w:proofErr w:type="gramStart"/>
-      <w:r>
-        <w:rPr>
-          <w:rFonts w:ascii="Courier New" w:hAnsi="Courier New" w:cs="Courier New"/>
-        </w:rPr>
-        <w:t>ids</w:t>
-      </w:r>
-      <w:proofErr w:type="gramEnd"/>
+        <w:t xml:space="preserve"> of the truck’s package ids</w:t>
+      </w:r>
     </w:p>
     <w:p>
       <w:pPr>
@@ -590,13 +569,86 @@
         <w:rPr>
           <w:rFonts w:cstheme="minorHAnsi"/>
         </w:rPr>
-        <w:t xml:space="preserve"> on a MacBook pro with an M1 processor.</w:t>
+        <w:t xml:space="preserve"> on a MacBook pro with an M1 processor</w:t>
+      </w:r>
+      <w:r>
+        <w:rPr>
+          <w:rFonts w:cstheme="minorHAnsi"/>
+        </w:rPr>
+        <w:t xml:space="preserve"> and on a window 10 Hp </w:t>
+      </w:r>
+      <w:proofErr w:type="spellStart"/>
+      <w:r>
+        <w:rPr>
+          <w:rFonts w:cstheme="minorHAnsi"/>
+        </w:rPr>
+        <w:t>Probook</w:t>
+      </w:r>
+      <w:proofErr w:type="spellEnd"/>
+      <w:r>
+        <w:rPr>
+          <w:rFonts w:cstheme="minorHAnsi"/>
+        </w:rPr>
+        <w:t xml:space="preserve"> 7</w:t>
+      </w:r>
+      <w:r>
+        <w:rPr>
+          <w:rFonts w:cstheme="minorHAnsi"/>
+          <w:vertAlign w:val="superscript"/>
+        </w:rPr>
+        <w:t>th</w:t>
+      </w:r>
+      <w:r>
+        <w:rPr>
+          <w:rFonts w:cstheme="minorHAnsi"/>
+        </w:rPr>
+        <w:t xml:space="preserve"> gen i5</w:t>
+      </w:r>
+      <w:r>
+        <w:rPr>
+          <w:rFonts w:cstheme="minorHAnsi"/>
+        </w:rPr>
+        <w:t>.</w:t>
       </w:r>
       <w:r>
         <w:rPr>
           <w:rFonts w:cstheme="minorHAnsi"/>
         </w:rPr>
         <w:t xml:space="preserve"> </w:t>
+      </w:r>
+      <w:r>
+        <w:rPr>
+          <w:rFonts w:cstheme="minorHAnsi"/>
+        </w:rPr>
+        <w:t xml:space="preserve">The use of virtual environments made it possible to run on both operating systems and </w:t>
+      </w:r>
+      <w:proofErr w:type="spellStart"/>
+      <w:r>
+        <w:rPr>
+          <w:rFonts w:cstheme="minorHAnsi"/>
+        </w:rPr>
+        <w:t>cpu</w:t>
+      </w:r>
+      <w:proofErr w:type="spellEnd"/>
+      <w:r>
+        <w:rPr>
+          <w:rFonts w:cstheme="minorHAnsi"/>
+        </w:rPr>
+        <w:t xml:space="preserve"> </w:t>
+      </w:r>
+      <w:proofErr w:type="spellStart"/>
+      <w:r>
+        <w:rPr>
+          <w:rFonts w:cstheme="minorHAnsi"/>
+        </w:rPr>
+        <w:t>architecures</w:t>
+      </w:r>
+      <w:proofErr w:type="spellEnd"/>
+      <w:r>
+        <w:rPr>
+          <w:rFonts w:cstheme="minorHAnsi"/>
+        </w:rPr>
+        <w:t>.</w:t>
       </w:r>
     </w:p>
     <w:p>
@@ -876,14 +928,7 @@
         <w:rPr>
           <w:rFonts w:cstheme="minorHAnsi"/>
         </w:rPr>
-        <w:t xml:space="preserve"> and </w:t>
-      </w:r>
-      <w:proofErr w:type="gramStart"/>
-      <w:r>
-        <w:rPr>
-          <w:rFonts w:cstheme="minorHAnsi"/>
-        </w:rPr>
-        <w:t>6</w:t>
+        <w:t xml:space="preserve"> and 6</w:t>
       </w:r>
       <w:r>
         <w:rPr>
@@ -891,7 +936,6 @@
         </w:rPr>
         <w:t>7</w:t>
       </w:r>
-      <w:proofErr w:type="gramEnd"/>
     </w:p>
     <w:p>
       <w:pPr>
@@ -1126,14 +1170,12 @@
         </w:rPr>
         <w:t xml:space="preserve">, line 80 through </w:t>
       </w:r>
-      <w:proofErr w:type="gramStart"/>
       <w:r>
         <w:rPr>
           <w:rFonts w:cstheme="minorHAnsi"/>
         </w:rPr>
         <w:t>131</w:t>
       </w:r>
-      <w:proofErr w:type="gramEnd"/>
     </w:p>
     <w:p>
       <w:pPr>
@@ -1476,16 +1518,8 @@
         <w:rPr>
           <w:rFonts w:cstheme="minorHAnsi"/>
         </w:rPr>
-        <w:t xml:space="preserve">, 103 and </w:t>
-      </w:r>
-      <w:proofErr w:type="gramStart"/>
-      <w:r>
-        <w:rPr>
-          <w:rFonts w:cstheme="minorHAnsi"/>
-        </w:rPr>
-        <w:t>122</w:t>
-      </w:r>
-      <w:proofErr w:type="gramEnd"/>
+        <w:t>, 103 and 122</w:t>
+      </w:r>
     </w:p>
     <w:p>
       <w:pPr>
@@ -1626,6 +1660,7 @@
         <w:rPr>
           <w:rFonts w:cstheme="minorHAnsi"/>
         </w:rPr>
+        <w:lastRenderedPageBreak/>
         <w:t>Time = O(n)</w:t>
       </w:r>
     </w:p>
@@ -1644,7 +1679,6 @@
         <w:rPr>
           <w:rFonts w:cstheme="minorHAnsi"/>
         </w:rPr>
-        <w:lastRenderedPageBreak/>
         <w:t xml:space="preserve">Space = O(n^2), create </w:t>
       </w:r>
       <w:proofErr w:type="spellStart"/>
@@ -2208,6 +2242,7 @@
           <w:szCs w:val="21"/>
           <w14:ligatures w14:val="none"/>
         </w:rPr>
+        <w:lastRenderedPageBreak/>
         <w:t xml:space="preserve">•   delivery status (e.g., delivered, </w:t>
       </w:r>
       <w:proofErr w:type="spellStart"/>
@@ -2672,16 +2707,15 @@
       <w:r>
         <w:rPr>
           <w:rFonts w:ascii="Lato" w:hAnsi="Lato"/>
-          <w:noProof/>
           <w:color w:val="333333"/>
           <w:sz w:val="21"/>
           <w:szCs w:val="21"/>
         </w:rPr>
         <w:drawing>
-          <wp:inline distT="0" distB="0" distL="0" distR="0" wp14:anchorId="2B88CF75" wp14:editId="3E721BD2">
-            <wp:extent cx="4895850" cy="4014492"/>
-            <wp:effectExtent l="0" t="0" r="0" b="5080"/>
-            <wp:docPr id="353667745" name="Picture 1"/>
+          <wp:inline distT="0" distB="0" distL="0" distR="0" wp14:anchorId="057C432C" wp14:editId="4621DBF6">
+            <wp:extent cx="5943600" cy="3343275"/>
+            <wp:effectExtent l="0" t="0" r="0" b="9525"/>
+            <wp:docPr id="1" name="Picture 1"/>
             <wp:cNvGraphicFramePr>
               <a:graphicFrameLocks xmlns:a="http://schemas.openxmlformats.org/drawingml/2006/main" noChangeAspect="1"/>
             </wp:cNvGraphicFramePr>
@@ -2689,7 +2723,7 @@
               <a:graphicData uri="http://schemas.openxmlformats.org/drawingml/2006/picture">
                 <pic:pic xmlns:pic="http://schemas.openxmlformats.org/drawingml/2006/picture">
                   <pic:nvPicPr>
-                    <pic:cNvPr id="353667745" name=""/>
+                    <pic:cNvPr id="1" name=""/>
                     <pic:cNvPicPr/>
                   </pic:nvPicPr>
                   <pic:blipFill>
@@ -2701,7 +2735,7 @@
                   <pic:spPr>
                     <a:xfrm>
                       <a:off x="0" y="0"/>
-                      <a:ext cx="4899009" cy="4017082"/>
+                      <a:ext cx="5943600" cy="3343275"/>
                     </a:xfrm>
                     <a:prstGeom prst="rect">
                       <a:avLst/>
@@ -2720,6 +2754,65 @@
         <w:shd w:val="clear" w:color="auto" w:fill="FFFFFF"/>
         <w:spacing w:before="0" w:beforeAutospacing="0" w:after="0" w:afterAutospacing="0"/>
         <w:ind w:left="619" w:hanging="360"/>
+        <w:jc w:val="center"/>
+        <w:rPr>
+          <w:rFonts w:ascii="Lato" w:hAnsi="Lato"/>
+          <w:color w:val="333333"/>
+          <w:sz w:val="21"/>
+          <w:szCs w:val="21"/>
+        </w:rPr>
+      </w:pPr>
+      <w:r>
+        <w:rPr>
+          <w:rFonts w:ascii="Lato" w:hAnsi="Lato"/>
+          <w:color w:val="333333"/>
+          <w:sz w:val="21"/>
+          <w:szCs w:val="21"/>
+        </w:rPr>
+        <w:lastRenderedPageBreak/>
+        <w:drawing>
+          <wp:inline distT="0" distB="0" distL="0" distR="0" wp14:anchorId="196C12B6" wp14:editId="24857134">
+            <wp:extent cx="5943600" cy="3343275"/>
+            <wp:effectExtent l="0" t="0" r="0" b="9525"/>
+            <wp:docPr id="2" name="Picture 2"/>
+            <wp:cNvGraphicFramePr>
+              <a:graphicFrameLocks xmlns:a="http://schemas.openxmlformats.org/drawingml/2006/main" noChangeAspect="1"/>
+            </wp:cNvGraphicFramePr>
+            <a:graphic xmlns:a="http://schemas.openxmlformats.org/drawingml/2006/main">
+              <a:graphicData uri="http://schemas.openxmlformats.org/drawingml/2006/picture">
+                <pic:pic xmlns:pic="http://schemas.openxmlformats.org/drawingml/2006/picture">
+                  <pic:nvPicPr>
+                    <pic:cNvPr id="1" name=""/>
+                    <pic:cNvPicPr/>
+                  </pic:nvPicPr>
+                  <pic:blipFill>
+                    <a:blip r:embed="rId6"/>
+                    <a:stretch>
+                      <a:fillRect/>
+                    </a:stretch>
+                  </pic:blipFill>
+                  <pic:spPr>
+                    <a:xfrm>
+                      <a:off x="0" y="0"/>
+                      <a:ext cx="5943600" cy="3343275"/>
+                    </a:xfrm>
+                    <a:prstGeom prst="rect">
+                      <a:avLst/>
+                    </a:prstGeom>
+                  </pic:spPr>
+                </pic:pic>
+              </a:graphicData>
+            </a:graphic>
+          </wp:inline>
+        </w:drawing>
+      </w:r>
+    </w:p>
+    <w:p>
+      <w:pPr>
+        <w:pStyle w:val="NormalWeb"/>
+        <w:shd w:val="clear" w:color="auto" w:fill="FFFFFF"/>
+        <w:spacing w:before="0" w:beforeAutospacing="0" w:after="0" w:afterAutospacing="0"/>
+        <w:ind w:left="619" w:hanging="360"/>
         <w:rPr>
           <w:rFonts w:ascii="Lato" w:hAnsi="Lato"/>
           <w:color w:val="333333"/>
@@ -3046,6 +3139,7 @@
           <w:sz w:val="21"/>
           <w:szCs w:val="21"/>
         </w:rPr>
+        <w:lastRenderedPageBreak/>
         <w:drawing>
           <wp:inline distT="0" distB="0" distL="0" distR="0" wp14:anchorId="1E6D387E" wp14:editId="68495A1F">
             <wp:extent cx="4248150" cy="3509715"/>
@@ -3062,7 +3156,7 @@
                     <pic:cNvPicPr/>
                   </pic:nvPicPr>
                   <pic:blipFill>
-                    <a:blip r:embed="rId6"/>
+                    <a:blip r:embed="rId7"/>
                     <a:stretch>
                       <a:fillRect/>
                     </a:stretch>
@@ -3146,7 +3240,6 @@
           <w:sz w:val="21"/>
           <w:szCs w:val="21"/>
         </w:rPr>
-        <w:lastRenderedPageBreak/>
         <w:drawing>
           <wp:inline distT="0" distB="0" distL="0" distR="0" wp14:anchorId="37746B3C" wp14:editId="469ACB29">
             <wp:extent cx="4524513" cy="3676650"/>
@@ -3163,7 +3256,7 @@
                     <pic:cNvPicPr/>
                   </pic:nvPicPr>
                   <pic:blipFill>
-                    <a:blip r:embed="rId7"/>
+                    <a:blip r:embed="rId8"/>
                     <a:stretch>
                       <a:fillRect/>
                     </a:stretch>
@@ -3203,6 +3296,7 @@
         <w:pStyle w:val="Heading2"/>
       </w:pPr>
       <w:r>
+        <w:lastRenderedPageBreak/>
         <w:t>H.  Provide a screenshot or screenshots showing successful completion of the code, free from runtime errors or warnings, that includes the total mileage traveled by </w:t>
       </w:r>
       <w:r>
@@ -3240,7 +3334,7 @@
                     <pic:cNvPicPr/>
                   </pic:nvPicPr>
                   <pic:blipFill>
-                    <a:blip r:embed="rId8"/>
+                    <a:blip r:embed="rId9"/>
                     <a:stretch>
                       <a:fillRect/>
                     </a:stretch>
@@ -3537,7 +3631,6 @@
           <w:sz w:val="21"/>
           <w:szCs w:val="21"/>
         </w:rPr>
-        <w:lastRenderedPageBreak/>
         <w:t>3.  Identify </w:t>
       </w:r>
       <w:r>
@@ -3925,6 +4018,7 @@
           <w:sz w:val="21"/>
           <w:szCs w:val="21"/>
         </w:rPr>
+        <w:lastRenderedPageBreak/>
         <w:t>Using a hash table the look up complexity</w:t>
       </w:r>
       <w:r>
@@ -4528,7 +4622,6 @@
           <w:sz w:val="21"/>
           <w:szCs w:val="21"/>
         </w:rPr>
-        <w:lastRenderedPageBreak/>
         <w:t xml:space="preserve">A linked list could have been used to store </w:t>
       </w:r>
       <w:r>
@@ -4648,7 +4741,7 @@
         </w:rPr>
         <w:t>. Retrieved 01:36, July 12, 2023, from </w:t>
       </w:r>
-      <w:hyperlink r:id="rId9" w:history="1">
+      <w:hyperlink r:id="rId10" w:history="1">
         <w:r>
           <w:rPr>
             <w:rStyle w:val="Hyperlink"/>
@@ -4707,7 +4800,7 @@
         </w:rPr>
         <w:t>. Retrieved 01:36, July 12, 2023, from </w:t>
       </w:r>
-      <w:hyperlink r:id="rId10" w:history="1">
+      <w:hyperlink r:id="rId11" w:history="1">
         <w:r>
           <w:rPr>
             <w:rStyle w:val="Hyperlink"/>

</xml_diff>

<commit_message>
Updated lines and removal of numpy
</commit_message>
<xml_diff>
--- a/WGU C950 DSA2.docx
+++ b/WGU C950 DSA2.docx
@@ -149,8 +149,9 @@
           <w:b/>
           <w:bCs/>
         </w:rPr>
-        <w:t>numpy.random</w:t>
-      </w:r>
+        <w:t>random.seed</w:t>
+      </w:r>
+      <w:proofErr w:type="spellEnd"/>
       <w:proofErr w:type="gramEnd"/>
       <w:r>
         <w:rPr>
@@ -158,16 +159,15 @@
           <w:b/>
           <w:bCs/>
         </w:rPr>
-        <w:t>.seed</w:t>
-      </w:r>
-      <w:proofErr w:type="spellEnd"/>
+        <w:t>(42)</w:t>
+      </w:r>
       <w:r>
         <w:rPr>
           <w:rFonts w:cstheme="minorHAnsi"/>
           <w:b/>
           <w:bCs/>
         </w:rPr>
-        <w:t xml:space="preserve"> of 42 is used in Genetic.py</w:t>
+        <w:t xml:space="preserve"> is used in Genetic.py</w:t>
       </w:r>
     </w:p>
     <w:p>
@@ -1618,7 +1618,13 @@
         <w:rPr>
           <w:rFonts w:cstheme="minorHAnsi"/>
         </w:rPr>
-        <w:t>0), it is just updating memory that is already reserved</w:t>
+        <w:t>1</w:t>
+      </w:r>
+      <w:r>
+        <w:rPr>
+          <w:rFonts w:cstheme="minorHAnsi"/>
+        </w:rPr>
+        <w:t>), it is just updating memory that is already reserved</w:t>
       </w:r>
     </w:p>
     <w:p>
@@ -1636,14 +1642,16 @@
         <w:rPr>
           <w:rFonts w:cstheme="minorHAnsi"/>
         </w:rPr>
-        <w:t>Display the data at a time, line 1</w:t>
-      </w:r>
-      <w:r>
-        <w:rPr>
-          <w:rFonts w:cstheme="minorHAnsi"/>
-        </w:rPr>
-        <w:t>68</w:t>
-      </w:r>
+        <w:t xml:space="preserve">Display all truck distances, line </w:t>
+      </w:r>
+      <w:proofErr w:type="gramStart"/>
+      <w:r>
+        <w:rPr>
+          <w:rFonts w:cstheme="minorHAnsi"/>
+        </w:rPr>
+        <w:t>168</w:t>
+      </w:r>
+      <w:proofErr w:type="gramEnd"/>
     </w:p>
     <w:p>
       <w:pPr>
@@ -1661,6 +1669,72 @@
           <w:rFonts w:cstheme="minorHAnsi"/>
         </w:rPr>
         <w:lastRenderedPageBreak/>
+        <w:t>Time = O(n)</w:t>
+      </w:r>
+    </w:p>
+    <w:p>
+      <w:pPr>
+        <w:pStyle w:val="ListParagraph"/>
+        <w:numPr>
+          <w:ilvl w:val="3"/>
+          <w:numId w:val="2"/>
+        </w:numPr>
+        <w:rPr>
+          <w:rFonts w:cstheme="minorHAnsi"/>
+        </w:rPr>
+      </w:pPr>
+      <w:r>
+        <w:rPr>
+          <w:rFonts w:cstheme="minorHAnsi"/>
+        </w:rPr>
+        <w:t>Space = O(n)</w:t>
+      </w:r>
+    </w:p>
+    <w:p>
+      <w:pPr>
+        <w:pStyle w:val="ListParagraph"/>
+        <w:numPr>
+          <w:ilvl w:val="2"/>
+          <w:numId w:val="2"/>
+        </w:numPr>
+        <w:rPr>
+          <w:rFonts w:cstheme="minorHAnsi"/>
+        </w:rPr>
+      </w:pPr>
+      <w:r>
+        <w:rPr>
+          <w:rFonts w:cstheme="minorHAnsi"/>
+        </w:rPr>
+        <w:t>Display the data at a time, line 1</w:t>
+      </w:r>
+      <w:r>
+        <w:rPr>
+          <w:rFonts w:cstheme="minorHAnsi"/>
+        </w:rPr>
+        <w:t>6</w:t>
+      </w:r>
+      <w:r>
+        <w:rPr>
+          <w:rFonts w:cstheme="minorHAnsi"/>
+        </w:rPr>
+        <w:t>9</w:t>
+      </w:r>
+    </w:p>
+    <w:p>
+      <w:pPr>
+        <w:pStyle w:val="ListParagraph"/>
+        <w:numPr>
+          <w:ilvl w:val="3"/>
+          <w:numId w:val="2"/>
+        </w:numPr>
+        <w:rPr>
+          <w:rFonts w:cstheme="minorHAnsi"/>
+        </w:rPr>
+      </w:pPr>
+      <w:r>
+        <w:rPr>
+          <w:rFonts w:cstheme="minorHAnsi"/>
+        </w:rPr>
         <w:t>Time = O(n)</w:t>
       </w:r>
     </w:p>
@@ -2167,6 +2241,7 @@
           <w:szCs w:val="21"/>
           <w14:ligatures w14:val="none"/>
         </w:rPr>
+        <w:lastRenderedPageBreak/>
         <w:t>•   delivery city</w:t>
       </w:r>
     </w:p>
@@ -2242,7 +2317,6 @@
           <w:szCs w:val="21"/>
           <w14:ligatures w14:val="none"/>
         </w:rPr>
-        <w:lastRenderedPageBreak/>
         <w:t xml:space="preserve">•   delivery status (e.g., delivered, </w:t>
       </w:r>
       <w:proofErr w:type="spellStart"/>
@@ -2696,26 +2770,26 @@
         <w:shd w:val="clear" w:color="auto" w:fill="FFFFFF"/>
         <w:spacing w:before="0" w:beforeAutospacing="0" w:after="0" w:afterAutospacing="0"/>
         <w:ind w:left="619" w:hanging="360"/>
-        <w:jc w:val="center"/>
-        <w:rPr>
-          <w:rFonts w:ascii="Lato" w:hAnsi="Lato"/>
-          <w:color w:val="333333"/>
-          <w:sz w:val="21"/>
-          <w:szCs w:val="21"/>
-        </w:rPr>
-      </w:pPr>
-      <w:r>
-        <w:rPr>
-          <w:rFonts w:ascii="Lato" w:hAnsi="Lato"/>
-          <w:color w:val="333333"/>
-          <w:sz w:val="21"/>
-          <w:szCs w:val="21"/>
-        </w:rPr>
+        <w:rPr>
+          <w:rFonts w:ascii="Lato" w:hAnsi="Lato"/>
+          <w:color w:val="333333"/>
+          <w:sz w:val="21"/>
+          <w:szCs w:val="21"/>
+        </w:rPr>
+      </w:pPr>
+      <w:r>
+        <w:rPr>
+          <w:rFonts w:ascii="Lato" w:hAnsi="Lato"/>
+          <w:color w:val="333333"/>
+          <w:sz w:val="21"/>
+          <w:szCs w:val="21"/>
+        </w:rPr>
+        <w:lastRenderedPageBreak/>
         <w:drawing>
-          <wp:inline distT="0" distB="0" distL="0" distR="0" wp14:anchorId="057C432C" wp14:editId="4621DBF6">
-            <wp:extent cx="5943600" cy="3343275"/>
-            <wp:effectExtent l="0" t="0" r="0" b="9525"/>
-            <wp:docPr id="1" name="Picture 1"/>
+          <wp:inline distT="0" distB="0" distL="0" distR="0" wp14:anchorId="5089F4C5" wp14:editId="4F6CC55E">
+            <wp:extent cx="5943600" cy="4677410"/>
+            <wp:effectExtent l="0" t="0" r="0" b="0"/>
+            <wp:docPr id="746227564" name="Picture 1"/>
             <wp:cNvGraphicFramePr>
               <a:graphicFrameLocks xmlns:a="http://schemas.openxmlformats.org/drawingml/2006/main" noChangeAspect="1"/>
             </wp:cNvGraphicFramePr>
@@ -2723,7 +2797,7 @@
               <a:graphicData uri="http://schemas.openxmlformats.org/drawingml/2006/picture">
                 <pic:pic xmlns:pic="http://schemas.openxmlformats.org/drawingml/2006/picture">
                   <pic:nvPicPr>
-                    <pic:cNvPr id="1" name=""/>
+                    <pic:cNvPr id="746227564" name=""/>
                     <pic:cNvPicPr/>
                   </pic:nvPicPr>
                   <pic:blipFill>
@@ -2735,7 +2809,7 @@
                   <pic:spPr>
                     <a:xfrm>
                       <a:off x="0" y="0"/>
-                      <a:ext cx="5943600" cy="3343275"/>
+                      <a:ext cx="5943600" cy="4677410"/>
                     </a:xfrm>
                     <a:prstGeom prst="rect">
                       <a:avLst/>
@@ -2754,6 +2828,64 @@
         <w:shd w:val="clear" w:color="auto" w:fill="FFFFFF"/>
         <w:spacing w:before="0" w:beforeAutospacing="0" w:after="0" w:afterAutospacing="0"/>
         <w:ind w:left="619" w:hanging="360"/>
+        <w:rPr>
+          <w:rFonts w:ascii="Lato" w:hAnsi="Lato"/>
+          <w:color w:val="333333"/>
+          <w:sz w:val="21"/>
+          <w:szCs w:val="21"/>
+        </w:rPr>
+      </w:pPr>
+    </w:p>
+    <w:p>
+      <w:pPr>
+        <w:pStyle w:val="NormalWeb"/>
+        <w:numPr>
+          <w:ilvl w:val="0"/>
+          <w:numId w:val="3"/>
+        </w:numPr>
+        <w:shd w:val="clear" w:color="auto" w:fill="FFFFFF"/>
+        <w:spacing w:before="0" w:beforeAutospacing="0" w:after="0" w:afterAutospacing="0"/>
+        <w:rPr>
+          <w:rFonts w:ascii="Lato" w:hAnsi="Lato"/>
+          <w:color w:val="333333"/>
+          <w:sz w:val="21"/>
+          <w:szCs w:val="21"/>
+        </w:rPr>
+      </w:pPr>
+      <w:r>
+        <w:rPr>
+          <w:rFonts w:ascii="Lato" w:hAnsi="Lato"/>
+          <w:color w:val="333333"/>
+          <w:sz w:val="21"/>
+          <w:szCs w:val="21"/>
+        </w:rPr>
+        <w:t>Provide screenshots to show the status of </w:t>
+      </w:r>
+      <w:r>
+        <w:rPr>
+          <w:rStyle w:val="Emphasis"/>
+          <w:rFonts w:ascii="Lato" w:hAnsi="Lato"/>
+          <w:color w:val="333333"/>
+          <w:sz w:val="21"/>
+          <w:szCs w:val="21"/>
+        </w:rPr>
+        <w:t>all</w:t>
+      </w:r>
+      <w:r>
+        <w:rPr>
+          <w:rFonts w:ascii="Lato" w:hAnsi="Lato"/>
+          <w:color w:val="333333"/>
+          <w:sz w:val="21"/>
+          <w:szCs w:val="21"/>
+        </w:rPr>
+        <w:t> packages at a time between 9:35 a.m. and 10:25 a.m.</w:t>
+      </w:r>
+    </w:p>
+    <w:p>
+      <w:pPr>
+        <w:pStyle w:val="NormalWeb"/>
+        <w:shd w:val="clear" w:color="auto" w:fill="FFFFFF"/>
+        <w:spacing w:before="0" w:beforeAutospacing="0" w:after="0" w:afterAutospacing="0"/>
         <w:jc w:val="center"/>
         <w:rPr>
           <w:rFonts w:ascii="Lato" w:hAnsi="Lato"/>
@@ -2765,16 +2897,17 @@
       <w:r>
         <w:rPr>
           <w:rFonts w:ascii="Lato" w:hAnsi="Lato"/>
+          <w:noProof/>
           <w:color w:val="333333"/>
           <w:sz w:val="21"/>
           <w:szCs w:val="21"/>
         </w:rPr>
         <w:lastRenderedPageBreak/>
         <w:drawing>
-          <wp:inline distT="0" distB="0" distL="0" distR="0" wp14:anchorId="196C12B6" wp14:editId="24857134">
-            <wp:extent cx="5943600" cy="3343275"/>
-            <wp:effectExtent l="0" t="0" r="0" b="9525"/>
-            <wp:docPr id="2" name="Picture 2"/>
+          <wp:inline distT="0" distB="0" distL="0" distR="0" wp14:anchorId="4936C0E1" wp14:editId="65F69246">
+            <wp:extent cx="5943600" cy="4146550"/>
+            <wp:effectExtent l="0" t="0" r="0" b="6350"/>
+            <wp:docPr id="1883441949" name="Picture 1"/>
             <wp:cNvGraphicFramePr>
               <a:graphicFrameLocks xmlns:a="http://schemas.openxmlformats.org/drawingml/2006/main" noChangeAspect="1"/>
             </wp:cNvGraphicFramePr>
@@ -2782,7 +2915,7 @@
               <a:graphicData uri="http://schemas.openxmlformats.org/drawingml/2006/picture">
                 <pic:pic xmlns:pic="http://schemas.openxmlformats.org/drawingml/2006/picture">
                   <pic:nvPicPr>
-                    <pic:cNvPr id="1" name=""/>
+                    <pic:cNvPr id="1883441949" name=""/>
                     <pic:cNvPicPr/>
                   </pic:nvPicPr>
                   <pic:blipFill>
@@ -2794,7 +2927,7 @@
                   <pic:spPr>
                     <a:xfrm>
                       <a:off x="0" y="0"/>
-                      <a:ext cx="5943600" cy="3343275"/>
+                      <a:ext cx="5943600" cy="4146550"/>
                     </a:xfrm>
                     <a:prstGeom prst="rect">
                       <a:avLst/>
@@ -3076,75 +3209,99 @@
     <w:p>
       <w:pPr>
         <w:pStyle w:val="NormalWeb"/>
-        <w:numPr>
-          <w:ilvl w:val="0"/>
-          <w:numId w:val="3"/>
-        </w:numPr>
         <w:shd w:val="clear" w:color="auto" w:fill="FFFFFF"/>
         <w:spacing w:before="0" w:beforeAutospacing="0" w:after="0" w:afterAutospacing="0"/>
-        <w:rPr>
-          <w:rFonts w:ascii="Lato" w:hAnsi="Lato"/>
-          <w:color w:val="333333"/>
-          <w:sz w:val="21"/>
-          <w:szCs w:val="21"/>
-        </w:rPr>
-      </w:pPr>
-      <w:r>
-        <w:rPr>
-          <w:rFonts w:ascii="Lato" w:hAnsi="Lato"/>
-          <w:color w:val="333333"/>
-          <w:sz w:val="21"/>
-          <w:szCs w:val="21"/>
-        </w:rPr>
-        <w:t>Provide screenshots to show the status of </w:t>
-      </w:r>
-      <w:r>
-        <w:rPr>
-          <w:rStyle w:val="Emphasis"/>
-          <w:rFonts w:ascii="Lato" w:hAnsi="Lato"/>
-          <w:color w:val="333333"/>
-          <w:sz w:val="21"/>
-          <w:szCs w:val="21"/>
-        </w:rPr>
-        <w:t>all</w:t>
-      </w:r>
-      <w:r>
-        <w:rPr>
-          <w:rFonts w:ascii="Lato" w:hAnsi="Lato"/>
-          <w:color w:val="333333"/>
-          <w:sz w:val="21"/>
-          <w:szCs w:val="21"/>
-        </w:rPr>
-        <w:t> packages at a time between 9:35 a.m. and 10:25 a.m.</w:t>
-      </w:r>
+        <w:ind w:left="619" w:hanging="360"/>
+        <w:rPr>
+          <w:rFonts w:ascii="Lato" w:hAnsi="Lato"/>
+          <w:color w:val="333333"/>
+          <w:sz w:val="21"/>
+          <w:szCs w:val="21"/>
+        </w:rPr>
+      </w:pPr>
     </w:p>
     <w:p>
       <w:pPr>
         <w:pStyle w:val="NormalWeb"/>
         <w:shd w:val="clear" w:color="auto" w:fill="FFFFFF"/>
         <w:spacing w:before="0" w:beforeAutospacing="0" w:after="0" w:afterAutospacing="0"/>
-        <w:jc w:val="center"/>
-        <w:rPr>
-          <w:rFonts w:ascii="Lato" w:hAnsi="Lato"/>
-          <w:color w:val="333333"/>
-          <w:sz w:val="21"/>
-          <w:szCs w:val="21"/>
-        </w:rPr>
-      </w:pPr>
-      <w:r>
-        <w:rPr>
-          <w:rFonts w:ascii="Lato" w:hAnsi="Lato"/>
-          <w:noProof/>
+        <w:ind w:left="619" w:hanging="360"/>
+        <w:rPr>
+          <w:rFonts w:ascii="Lato" w:hAnsi="Lato"/>
+          <w:color w:val="333333"/>
+          <w:sz w:val="21"/>
+          <w:szCs w:val="21"/>
+        </w:rPr>
+      </w:pPr>
+    </w:p>
+    <w:p>
+      <w:pPr>
+        <w:pStyle w:val="NormalWeb"/>
+        <w:shd w:val="clear" w:color="auto" w:fill="FFFFFF"/>
+        <w:spacing w:before="0" w:beforeAutospacing="0" w:after="0" w:afterAutospacing="0"/>
+        <w:ind w:left="619" w:hanging="360"/>
+        <w:rPr>
+          <w:rFonts w:ascii="Lato" w:hAnsi="Lato"/>
+          <w:color w:val="333333"/>
+          <w:sz w:val="21"/>
+          <w:szCs w:val="21"/>
+        </w:rPr>
+      </w:pPr>
+      <w:r>
+        <w:rPr>
+          <w:rFonts w:ascii="Lato" w:hAnsi="Lato"/>
+          <w:color w:val="333333"/>
+          <w:sz w:val="21"/>
+          <w:szCs w:val="21"/>
+        </w:rPr>
+        <w:t>3.  Provide screenshots to show the status of </w:t>
+      </w:r>
+      <w:r>
+        <w:rPr>
+          <w:rStyle w:val="Emphasis"/>
+          <w:rFonts w:ascii="Lato" w:hAnsi="Lato"/>
+          <w:color w:val="333333"/>
+          <w:sz w:val="21"/>
+          <w:szCs w:val="21"/>
+        </w:rPr>
+        <w:t>all</w:t>
+      </w:r>
+      <w:r>
+        <w:rPr>
+          <w:rFonts w:ascii="Lato" w:hAnsi="Lato"/>
+          <w:color w:val="333333"/>
+          <w:sz w:val="21"/>
+          <w:szCs w:val="21"/>
+        </w:rPr>
+        <w:t> packages at a time between 12:03 p.m. and 1:12 p.m.</w:t>
+      </w:r>
+    </w:p>
+    <w:p>
+      <w:pPr>
+        <w:pStyle w:val="NormalWeb"/>
+        <w:shd w:val="clear" w:color="auto" w:fill="FFFFFF"/>
+        <w:spacing w:before="0" w:beforeAutospacing="0" w:after="0" w:afterAutospacing="0"/>
+        <w:ind w:left="619" w:hanging="360"/>
+        <w:rPr>
+          <w:rFonts w:ascii="Lato" w:hAnsi="Lato"/>
+          <w:color w:val="333333"/>
+          <w:sz w:val="21"/>
+          <w:szCs w:val="21"/>
+        </w:rPr>
+      </w:pPr>
+      <w:r>
+        <w:rPr>
+          <w:rFonts w:ascii="Lato" w:hAnsi="Lato"/>
           <w:color w:val="333333"/>
           <w:sz w:val="21"/>
           <w:szCs w:val="21"/>
         </w:rPr>
         <w:lastRenderedPageBreak/>
         <w:drawing>
-          <wp:inline distT="0" distB="0" distL="0" distR="0" wp14:anchorId="1E6D387E" wp14:editId="68495A1F">
-            <wp:extent cx="4248150" cy="3509715"/>
+          <wp:inline distT="0" distB="0" distL="0" distR="0" wp14:anchorId="59A107E4" wp14:editId="1D89CF5D">
+            <wp:extent cx="5943600" cy="4180205"/>
             <wp:effectExtent l="0" t="0" r="0" b="0"/>
-            <wp:docPr id="1869400516" name="Picture 1"/>
+            <wp:docPr id="2034470196" name="Picture 1"/>
             <wp:cNvGraphicFramePr>
               <a:graphicFrameLocks xmlns:a="http://schemas.openxmlformats.org/drawingml/2006/main" noChangeAspect="1"/>
             </wp:cNvGraphicFramePr>
@@ -3152,7 +3309,7 @@
               <a:graphicData uri="http://schemas.openxmlformats.org/drawingml/2006/picture">
                 <pic:pic xmlns:pic="http://schemas.openxmlformats.org/drawingml/2006/picture">
                   <pic:nvPicPr>
-                    <pic:cNvPr id="1869400516" name=""/>
+                    <pic:cNvPr id="2034470196" name=""/>
                     <pic:cNvPicPr/>
                   </pic:nvPicPr>
                   <pic:blipFill>
@@ -3164,7 +3321,7 @@
                   <pic:spPr>
                     <a:xfrm>
                       <a:off x="0" y="0"/>
-                      <a:ext cx="4279385" cy="3535521"/>
+                      <a:ext cx="5943600" cy="4180205"/>
                     </a:xfrm>
                     <a:prstGeom prst="rect">
                       <a:avLst/>
@@ -3182,42 +3339,14 @@
         <w:pStyle w:val="NormalWeb"/>
         <w:shd w:val="clear" w:color="auto" w:fill="FFFFFF"/>
         <w:spacing w:before="0" w:beforeAutospacing="0" w:after="0" w:afterAutospacing="0"/>
-        <w:ind w:left="619" w:hanging="360"/>
-        <w:rPr>
-          <w:rFonts w:ascii="Lato" w:hAnsi="Lato"/>
-          <w:color w:val="333333"/>
-          <w:sz w:val="21"/>
-          <w:szCs w:val="21"/>
-        </w:rPr>
-      </w:pPr>
-      <w:r>
-        <w:rPr>
-          <w:rFonts w:ascii="Lato" w:hAnsi="Lato"/>
-          <w:color w:val="333333"/>
-          <w:sz w:val="21"/>
-          <w:szCs w:val="21"/>
-        </w:rPr>
-        <w:t>3.  Provide screenshots to show the status of </w:t>
-      </w:r>
-      <w:r>
-        <w:rPr>
-          <w:rStyle w:val="Emphasis"/>
-          <w:rFonts w:ascii="Lato" w:hAnsi="Lato"/>
-          <w:color w:val="333333"/>
-          <w:sz w:val="21"/>
-          <w:szCs w:val="21"/>
-        </w:rPr>
-        <w:t>all</w:t>
-      </w:r>
-      <w:r>
-        <w:rPr>
-          <w:rFonts w:ascii="Lato" w:hAnsi="Lato"/>
-          <w:color w:val="333333"/>
-          <w:sz w:val="21"/>
-          <w:szCs w:val="21"/>
-        </w:rPr>
-        <w:t> packages at a time between 12:03 p.m. and 1:12 p.m.</w:t>
-      </w:r>
+        <w:jc w:val="center"/>
+        <w:rPr>
+          <w:rFonts w:ascii="Lato" w:hAnsi="Lato"/>
+          <w:color w:val="333333"/>
+          <w:sz w:val="21"/>
+          <w:szCs w:val="21"/>
+        </w:rPr>
+      </w:pPr>
     </w:p>
     <w:p>
       <w:pPr>
@@ -3232,71 +3361,12 @@
           <w:szCs w:val="21"/>
         </w:rPr>
       </w:pPr>
-      <w:r>
-        <w:rPr>
-          <w:rFonts w:ascii="Lato" w:hAnsi="Lato"/>
-          <w:noProof/>
-          <w:color w:val="333333"/>
-          <w:sz w:val="21"/>
-          <w:szCs w:val="21"/>
-        </w:rPr>
-        <w:drawing>
-          <wp:inline distT="0" distB="0" distL="0" distR="0" wp14:anchorId="37746B3C" wp14:editId="469ACB29">
-            <wp:extent cx="4524513" cy="3676650"/>
-            <wp:effectExtent l="0" t="0" r="9525" b="0"/>
-            <wp:docPr id="48881764" name="Picture 1"/>
-            <wp:cNvGraphicFramePr>
-              <a:graphicFrameLocks xmlns:a="http://schemas.openxmlformats.org/drawingml/2006/main" noChangeAspect="1"/>
-            </wp:cNvGraphicFramePr>
-            <a:graphic xmlns:a="http://schemas.openxmlformats.org/drawingml/2006/main">
-              <a:graphicData uri="http://schemas.openxmlformats.org/drawingml/2006/picture">
-                <pic:pic xmlns:pic="http://schemas.openxmlformats.org/drawingml/2006/picture">
-                  <pic:nvPicPr>
-                    <pic:cNvPr id="48881764" name=""/>
-                    <pic:cNvPicPr/>
-                  </pic:nvPicPr>
-                  <pic:blipFill>
-                    <a:blip r:embed="rId8"/>
-                    <a:stretch>
-                      <a:fillRect/>
-                    </a:stretch>
-                  </pic:blipFill>
-                  <pic:spPr>
-                    <a:xfrm>
-                      <a:off x="0" y="0"/>
-                      <a:ext cx="4531426" cy="3682268"/>
-                    </a:xfrm>
-                    <a:prstGeom prst="rect">
-                      <a:avLst/>
-                    </a:prstGeom>
-                  </pic:spPr>
-                </pic:pic>
-              </a:graphicData>
-            </a:graphic>
-          </wp:inline>
-        </w:drawing>
-      </w:r>
-    </w:p>
-    <w:p>
-      <w:pPr>
-        <w:pStyle w:val="NormalWeb"/>
-        <w:shd w:val="clear" w:color="auto" w:fill="FFFFFF"/>
-        <w:spacing w:before="0" w:beforeAutospacing="0" w:after="0" w:afterAutospacing="0"/>
-        <w:jc w:val="center"/>
-        <w:rPr>
-          <w:rFonts w:ascii="Lato" w:hAnsi="Lato"/>
-          <w:color w:val="333333"/>
-          <w:sz w:val="21"/>
-          <w:szCs w:val="21"/>
-        </w:rPr>
-      </w:pPr>
     </w:p>
     <w:p>
       <w:pPr>
         <w:pStyle w:val="Heading2"/>
       </w:pPr>
       <w:r>
-        <w:lastRenderedPageBreak/>
         <w:t>H.  Provide a screenshot or screenshots showing successful completion of the code, free from runtime errors or warnings, that includes the total mileage traveled by </w:t>
       </w:r>
       <w:r>
@@ -3313,48 +3383,7 @@
         <w:t> trucks.</w:t>
       </w:r>
     </w:p>
-    <w:p>
-      <w:r>
-        <w:rPr>
-          <w:noProof/>
-        </w:rPr>
-        <w:drawing>
-          <wp:inline distT="0" distB="0" distL="0" distR="0" wp14:anchorId="3E6303F4" wp14:editId="0D6C19A4">
-            <wp:extent cx="5943600" cy="1445260"/>
-            <wp:effectExtent l="0" t="0" r="0" b="2540"/>
-            <wp:docPr id="58556233" name="Picture 1"/>
-            <wp:cNvGraphicFramePr>
-              <a:graphicFrameLocks xmlns:a="http://schemas.openxmlformats.org/drawingml/2006/main" noChangeAspect="1"/>
-            </wp:cNvGraphicFramePr>
-            <a:graphic xmlns:a="http://schemas.openxmlformats.org/drawingml/2006/main">
-              <a:graphicData uri="http://schemas.openxmlformats.org/drawingml/2006/picture">
-                <pic:pic xmlns:pic="http://schemas.openxmlformats.org/drawingml/2006/picture">
-                  <pic:nvPicPr>
-                    <pic:cNvPr id="58556233" name=""/>
-                    <pic:cNvPicPr/>
-                  </pic:nvPicPr>
-                  <pic:blipFill>
-                    <a:blip r:embed="rId9"/>
-                    <a:stretch>
-                      <a:fillRect/>
-                    </a:stretch>
-                  </pic:blipFill>
-                  <pic:spPr>
-                    <a:xfrm>
-                      <a:off x="0" y="0"/>
-                      <a:ext cx="5943600" cy="1445260"/>
-                    </a:xfrm>
-                    <a:prstGeom prst="rect">
-                      <a:avLst/>
-                    </a:prstGeom>
-                  </pic:spPr>
-                </pic:pic>
-              </a:graphicData>
-            </a:graphic>
-          </wp:inline>
-        </w:drawing>
-      </w:r>
-    </w:p>
+    <w:p/>
     <w:p>
       <w:pPr>
         <w:pStyle w:val="NormalWeb"/>
@@ -3717,6 +3746,7 @@
           <w:sz w:val="21"/>
           <w:szCs w:val="21"/>
         </w:rPr>
+        <w:lastRenderedPageBreak/>
         <w:t>a.  Describe how </w:t>
       </w:r>
       <w:r>
@@ -3870,17 +3900,15 @@
         </w:rPr>
         <w:t xml:space="preserve">If I were to do this </w:t>
       </w:r>
-      <w:proofErr w:type="gramStart"/>
-      <w:r>
-        <w:rPr>
-          <w:rFonts w:ascii="Lato" w:hAnsi="Lato"/>
-          <w:color w:val="333333"/>
-          <w:sz w:val="21"/>
-          <w:szCs w:val="21"/>
-        </w:rPr>
-        <w:t>again</w:t>
-      </w:r>
-      <w:proofErr w:type="gramEnd"/>
+      <w:r>
+        <w:rPr>
+          <w:rFonts w:ascii="Lato" w:hAnsi="Lato"/>
+          <w:color w:val="333333"/>
+          <w:sz w:val="21"/>
+          <w:szCs w:val="21"/>
+        </w:rPr>
+        <w:t>again,</w:t>
+      </w:r>
       <w:r>
         <w:rPr>
           <w:rFonts w:ascii="Lato" w:hAnsi="Lato"/>
@@ -4018,7 +4046,6 @@
           <w:sz w:val="21"/>
           <w:szCs w:val="21"/>
         </w:rPr>
-        <w:lastRenderedPageBreak/>
         <w:t>Using a hash table the look up complexity</w:t>
       </w:r>
       <w:r>
@@ -4699,6 +4726,7 @@
         <w:pStyle w:val="Heading2"/>
       </w:pPr>
       <w:r>
+        <w:lastRenderedPageBreak/>
         <w:t>L.  Acknowledge sources, using in-text citations and references, for content that is quoted, paraphrased, or summarized.</w:t>
       </w:r>
     </w:p>
@@ -4741,7 +4769,7 @@
         </w:rPr>
         <w:t>. Retrieved 01:36, July 12, 2023, from </w:t>
       </w:r>
-      <w:hyperlink r:id="rId10" w:history="1">
+      <w:hyperlink r:id="rId8" w:history="1">
         <w:r>
           <w:rPr>
             <w:rStyle w:val="Hyperlink"/>
@@ -4800,7 +4828,7 @@
         </w:rPr>
         <w:t>. Retrieved 01:36, July 12, 2023, from </w:t>
       </w:r>
-      <w:hyperlink r:id="rId11" w:history="1">
+      <w:hyperlink r:id="rId9" w:history="1">
         <w:r>
           <w:rPr>
             <w:rStyle w:val="Hyperlink"/>

</xml_diff>

<commit_message>
Added name and student id
</commit_message>
<xml_diff>
--- a/WGU C950 DSA2.docx
+++ b/WGU C950 DSA2.docx
@@ -141,25 +141,13 @@
         </w:rPr>
         <w:t xml:space="preserve">Note: to make the application reproducible, a </w:t>
       </w:r>
-      <w:proofErr w:type="spellStart"/>
-      <w:proofErr w:type="gramStart"/>
       <w:r>
         <w:rPr>
           <w:rFonts w:cstheme="minorHAnsi"/>
           <w:b/>
           <w:bCs/>
         </w:rPr>
-        <w:t>random.seed</w:t>
-      </w:r>
-      <w:proofErr w:type="spellEnd"/>
-      <w:proofErr w:type="gramEnd"/>
-      <w:r>
-        <w:rPr>
-          <w:rFonts w:cstheme="minorHAnsi"/>
-          <w:b/>
-          <w:bCs/>
-        </w:rPr>
-        <w:t>(42)</w:t>
+        <w:t>random.seed(42)</w:t>
       </w:r>
       <w:r>
         <w:rPr>
@@ -535,30 +523,14 @@
         <w:rPr>
           <w:rFonts w:cstheme="minorHAnsi"/>
         </w:rPr>
-        <w:t xml:space="preserve">The application was developed with Python 3.11 with a virtual environment of </w:t>
-      </w:r>
-      <w:proofErr w:type="spellStart"/>
-      <w:r>
-        <w:rPr>
-          <w:rFonts w:cstheme="minorHAnsi"/>
-        </w:rPr>
-        <w:t>pipenv</w:t>
-      </w:r>
-      <w:proofErr w:type="spellEnd"/>
-      <w:r>
-        <w:rPr>
-          <w:rFonts w:cstheme="minorHAnsi"/>
-        </w:rPr>
-        <w:t xml:space="preserve"> in </w:t>
-      </w:r>
-      <w:proofErr w:type="spellStart"/>
-      <w:r>
-        <w:rPr>
-          <w:rFonts w:cstheme="minorHAnsi"/>
-        </w:rPr>
-        <w:t>pycharm</w:t>
-      </w:r>
-      <w:proofErr w:type="spellEnd"/>
+        <w:t xml:space="preserve">The application was developed with Python 3.11 with a virtual environment of pipenv in </w:t>
+      </w:r>
+      <w:r>
+        <w:rPr>
+          <w:rFonts w:cstheme="minorHAnsi"/>
+        </w:rPr>
+        <w:t>PyCharm</w:t>
+      </w:r>
       <w:r>
         <w:rPr>
           <w:rFonts w:cstheme="minorHAnsi"/>
@@ -575,16 +547,20 @@
         <w:rPr>
           <w:rFonts w:cstheme="minorHAnsi"/>
         </w:rPr>
+        <w:t xml:space="preserve"> and 16gb ram,</w:t>
+      </w:r>
+      <w:r>
+        <w:rPr>
+          <w:rFonts w:cstheme="minorHAnsi"/>
+        </w:rPr>
         <w:t xml:space="preserve"> and on a window 10 Hp </w:t>
       </w:r>
-      <w:proofErr w:type="spellStart"/>
-      <w:r>
-        <w:rPr>
-          <w:rFonts w:cstheme="minorHAnsi"/>
-        </w:rPr>
-        <w:t>Probook</w:t>
-      </w:r>
-      <w:proofErr w:type="spellEnd"/>
+      <w:r>
+        <w:rPr>
+          <w:rFonts w:cstheme="minorHAnsi"/>
+        </w:rPr>
+        <w:t>ProBook</w:t>
+      </w:r>
       <w:r>
         <w:rPr>
           <w:rFonts w:cstheme="minorHAnsi"/>
@@ -608,6 +584,12 @@
         <w:rPr>
           <w:rFonts w:cstheme="minorHAnsi"/>
         </w:rPr>
+        <w:t xml:space="preserve"> with 32gb of ram</w:t>
+      </w:r>
+      <w:r>
+        <w:rPr>
+          <w:rFonts w:cstheme="minorHAnsi"/>
+        </w:rPr>
         <w:t>.</w:t>
       </w:r>
       <w:r>
@@ -622,28 +604,24 @@
         </w:rPr>
         <w:t xml:space="preserve">The use of virtual environments made it possible to run on both operating systems and </w:t>
       </w:r>
-      <w:proofErr w:type="spellStart"/>
-      <w:r>
-        <w:rPr>
-          <w:rFonts w:cstheme="minorHAnsi"/>
-        </w:rPr>
-        <w:t>cpu</w:t>
-      </w:r>
-      <w:proofErr w:type="spellEnd"/>
+      <w:r>
+        <w:rPr>
+          <w:rFonts w:cstheme="minorHAnsi"/>
+        </w:rPr>
+        <w:t>CPU</w:t>
+      </w:r>
       <w:r>
         <w:rPr>
           <w:rFonts w:cstheme="minorHAnsi"/>
         </w:rPr>
         <w:t xml:space="preserve"> </w:t>
       </w:r>
-      <w:proofErr w:type="spellStart"/>
-      <w:r>
-        <w:rPr>
-          <w:rFonts w:cstheme="minorHAnsi"/>
-        </w:rPr>
-        <w:t>architecures</w:t>
-      </w:r>
-      <w:proofErr w:type="spellEnd"/>
+      <w:r>
+        <w:rPr>
+          <w:rFonts w:cstheme="minorHAnsi"/>
+        </w:rPr>
+        <w:t>architectures while using git and GitHub to commit files and changes an update the project when I switched laptops</w:t>
+      </w:r>
       <w:r>
         <w:rPr>
           <w:rFonts w:cstheme="minorHAnsi"/>
@@ -952,21 +930,7 @@
         <w:rPr>
           <w:rFonts w:cstheme="minorHAnsi"/>
         </w:rPr>
-        <w:t xml:space="preserve">Time = </w:t>
-      </w:r>
-      <w:proofErr w:type="gramStart"/>
-      <w:r>
-        <w:rPr>
-          <w:rFonts w:cstheme="minorHAnsi"/>
-        </w:rPr>
-        <w:t>O(</w:t>
-      </w:r>
-      <w:proofErr w:type="gramEnd"/>
-      <w:r>
-        <w:rPr>
-          <w:rFonts w:cstheme="minorHAnsi"/>
-        </w:rPr>
-        <w:t>1)</w:t>
+        <w:t>Time = O(1)</w:t>
       </w:r>
     </w:p>
     <w:p>
@@ -1032,21 +996,7 @@
         <w:rPr>
           <w:rFonts w:cstheme="minorHAnsi"/>
         </w:rPr>
-        <w:t xml:space="preserve">Time &amp; Space = </w:t>
-      </w:r>
-      <w:proofErr w:type="gramStart"/>
-      <w:r>
-        <w:rPr>
-          <w:rFonts w:cstheme="minorHAnsi"/>
-        </w:rPr>
-        <w:t>O(</w:t>
-      </w:r>
-      <w:proofErr w:type="gramEnd"/>
-      <w:r>
-        <w:rPr>
-          <w:rFonts w:cstheme="minorHAnsi"/>
-        </w:rPr>
-        <w:t>1)</w:t>
+        <w:t>Time &amp; Space = O(1)</w:t>
       </w:r>
     </w:p>
     <w:p>
@@ -1112,21 +1062,7 @@
         <w:rPr>
           <w:rFonts w:cstheme="minorHAnsi"/>
         </w:rPr>
-        <w:t xml:space="preserve">Space = </w:t>
-      </w:r>
-      <w:proofErr w:type="gramStart"/>
-      <w:r>
-        <w:rPr>
-          <w:rFonts w:cstheme="minorHAnsi"/>
-        </w:rPr>
-        <w:t>O(</w:t>
-      </w:r>
-      <w:proofErr w:type="gramEnd"/>
-      <w:r>
-        <w:rPr>
-          <w:rFonts w:cstheme="minorHAnsi"/>
-        </w:rPr>
-        <w:t>1)</w:t>
+        <w:t>Space = O(1)</w:t>
       </w:r>
     </w:p>
     <w:p>
@@ -1216,16 +1152,8 @@
         <w:rPr>
           <w:rFonts w:cstheme="minorHAnsi"/>
         </w:rPr>
-        <w:t xml:space="preserve">Space = </w:t>
-      </w:r>
-      <w:proofErr w:type="gramStart"/>
-      <w:r>
-        <w:rPr>
-          <w:rFonts w:cstheme="minorHAnsi"/>
-        </w:rPr>
-        <w:t>O(</w:t>
-      </w:r>
-      <w:proofErr w:type="gramEnd"/>
+        <w:t>Space = O(</w:t>
+      </w:r>
       <w:r>
         <w:rPr>
           <w:rFonts w:cstheme="minorHAnsi"/>
@@ -1254,21 +1182,7 @@
         <w:rPr>
           <w:rFonts w:cstheme="minorHAnsi"/>
         </w:rPr>
-        <w:t>Truck package indexes (</w:t>
-      </w:r>
-      <w:proofErr w:type="spellStart"/>
-      <w:r>
-        <w:rPr>
-          <w:rFonts w:cstheme="minorHAnsi"/>
-        </w:rPr>
-        <w:t>convert_pacakge_id_to_address</w:t>
-      </w:r>
-      <w:proofErr w:type="spellEnd"/>
-      <w:r>
-        <w:rPr>
-          <w:rFonts w:cstheme="minorHAnsi"/>
-        </w:rPr>
-        <w:t>)</w:t>
+        <w:t>Truck package indexes (convert_pacakge_id_to_address)</w:t>
       </w:r>
       <w:r>
         <w:rPr>
@@ -1436,35 +1350,7 @@
         <w:rPr>
           <w:rFonts w:cstheme="minorHAnsi"/>
         </w:rPr>
-        <w:t xml:space="preserve">. Crossover and </w:t>
-      </w:r>
-      <w:proofErr w:type="spellStart"/>
-      <w:r>
-        <w:rPr>
-          <w:rFonts w:cstheme="minorHAnsi"/>
-        </w:rPr>
-        <w:t>address_index_to_package_id</w:t>
-      </w:r>
-      <w:proofErr w:type="spellEnd"/>
-      <w:r>
-        <w:rPr>
-          <w:rFonts w:cstheme="minorHAnsi"/>
-        </w:rPr>
-        <w:t xml:space="preserve"> </w:t>
-      </w:r>
-      <w:proofErr w:type="gramStart"/>
-      <w:r>
-        <w:rPr>
-          <w:rFonts w:cstheme="minorHAnsi"/>
-        </w:rPr>
-        <w:t>are</w:t>
-      </w:r>
-      <w:proofErr w:type="gramEnd"/>
-      <w:r>
-        <w:rPr>
-          <w:rFonts w:cstheme="minorHAnsi"/>
-        </w:rPr>
-        <w:t xml:space="preserve"> O(n^2)</w:t>
+        <w:t>. Crossover and address_index_to_package_id are O(n^2)</w:t>
       </w:r>
     </w:p>
     <w:p>
@@ -1536,21 +1422,7 @@
         <w:rPr>
           <w:rFonts w:cstheme="minorHAnsi"/>
         </w:rPr>
-        <w:t xml:space="preserve">Time &amp; Space = </w:t>
-      </w:r>
-      <w:proofErr w:type="gramStart"/>
-      <w:r>
-        <w:rPr>
-          <w:rFonts w:cstheme="minorHAnsi"/>
-        </w:rPr>
-        <w:t>O(</w:t>
-      </w:r>
-      <w:proofErr w:type="gramEnd"/>
-      <w:r>
-        <w:rPr>
-          <w:rFonts w:cstheme="minorHAnsi"/>
-        </w:rPr>
-        <w:t>1)</w:t>
+        <w:t>Time &amp; Space = O(1)</w:t>
       </w:r>
     </w:p>
     <w:p>
@@ -1604,16 +1476,8 @@
         <w:rPr>
           <w:rFonts w:cstheme="minorHAnsi"/>
         </w:rPr>
-        <w:t xml:space="preserve">Space = </w:t>
-      </w:r>
-      <w:proofErr w:type="gramStart"/>
-      <w:r>
-        <w:rPr>
-          <w:rFonts w:cstheme="minorHAnsi"/>
-        </w:rPr>
-        <w:t>O(</w:t>
-      </w:r>
-      <w:proofErr w:type="gramEnd"/>
+        <w:t>Space = O(</w:t>
+      </w:r>
       <w:r>
         <w:rPr>
           <w:rFonts w:cstheme="minorHAnsi"/>
@@ -1642,16 +1506,9 @@
         <w:rPr>
           <w:rFonts w:cstheme="minorHAnsi"/>
         </w:rPr>
-        <w:t xml:space="preserve">Display all truck distances, line </w:t>
-      </w:r>
-      <w:proofErr w:type="gramStart"/>
-      <w:r>
-        <w:rPr>
-          <w:rFonts w:cstheme="minorHAnsi"/>
-        </w:rPr>
-        <w:t>168</w:t>
-      </w:r>
-      <w:proofErr w:type="gramEnd"/>
+        <w:lastRenderedPageBreak/>
+        <w:t>Display all truck distances, line 168</w:t>
+      </w:r>
     </w:p>
     <w:p>
       <w:pPr>
@@ -1668,7 +1525,6 @@
         <w:rPr>
           <w:rFonts w:cstheme="minorHAnsi"/>
         </w:rPr>
-        <w:lastRenderedPageBreak/>
         <w:t>Time = O(n)</w:t>
       </w:r>
     </w:p>
@@ -1753,49 +1609,13 @@
         <w:rPr>
           <w:rFonts w:cstheme="minorHAnsi"/>
         </w:rPr>
-        <w:t xml:space="preserve">Space = O(n^2), create </w:t>
-      </w:r>
-      <w:proofErr w:type="spellStart"/>
-      <w:r>
-        <w:rPr>
-          <w:rFonts w:cstheme="minorHAnsi"/>
-        </w:rPr>
-        <w:t>table_list</w:t>
-      </w:r>
-      <w:proofErr w:type="spellEnd"/>
-      <w:r>
-        <w:rPr>
-          <w:rFonts w:cstheme="minorHAnsi"/>
-        </w:rPr>
-        <w:t xml:space="preserve"> and the </w:t>
-      </w:r>
-      <w:proofErr w:type="spellStart"/>
-      <w:r>
-        <w:rPr>
-          <w:rFonts w:cstheme="minorHAnsi"/>
-        </w:rPr>
-        <w:t>package_id_list</w:t>
-      </w:r>
-      <w:proofErr w:type="spellEnd"/>
-      <w:r>
-        <w:rPr>
-          <w:rFonts w:cstheme="minorHAnsi"/>
-        </w:rPr>
-        <w:t xml:space="preserve">, both which are the size of the number of </w:t>
-      </w:r>
-      <w:proofErr w:type="spellStart"/>
-      <w:r>
-        <w:rPr>
-          <w:rFonts w:cstheme="minorHAnsi"/>
-        </w:rPr>
-        <w:t>pacakges</w:t>
-      </w:r>
-      <w:proofErr w:type="spellEnd"/>
-      <w:r>
-        <w:rPr>
-          <w:rFonts w:cstheme="minorHAnsi"/>
-        </w:rPr>
-        <w:t>.</w:t>
+        <w:t>Space = O(n^2), create table_list and the package_id_list</w:t>
+      </w:r>
+      <w:r>
+        <w:rPr>
+          <w:rFonts w:cstheme="minorHAnsi"/>
+        </w:rPr>
+        <w:t>, both which are the size of the number of pacakges.</w:t>
       </w:r>
     </w:p>
     <w:p>
@@ -1959,21 +1779,7 @@
         <w:rPr>
           <w:rFonts w:cstheme="minorHAnsi"/>
         </w:rPr>
-        <w:t xml:space="preserve">good data structure for insert and lookups with </w:t>
-      </w:r>
-      <w:proofErr w:type="gramStart"/>
-      <w:r>
-        <w:rPr>
-          <w:rFonts w:cstheme="minorHAnsi"/>
-        </w:rPr>
-        <w:t>O(</w:t>
-      </w:r>
-      <w:proofErr w:type="gramEnd"/>
-      <w:r>
-        <w:rPr>
-          <w:rFonts w:cstheme="minorHAnsi"/>
-        </w:rPr>
-        <w:t>1) being the best possible time complexity and O(n) for the worst for lookups. If the table is under sized or the size of a number that has many divisors, then a weakness will be that a collision. The simple way that I handled collisions was to create a list of items at that hash, but with a size of a prime number there will be minimal collisions.</w:t>
+        <w:t>good data structure for insert and lookups with O(1) being the best possible time complexity and O(n) for the worst for lookups. If the table is under sized or the size of a number that has many divisors, then a weakness will be that a collision. The simple way that I handled collisions was to create a list of items at that hash, but with a size of a prime number there will be minimal collisions.</w:t>
       </w:r>
     </w:p>
     <w:p>
@@ -2216,6 +2022,7 @@
           <w:szCs w:val="21"/>
           <w14:ligatures w14:val="none"/>
         </w:rPr>
+        <w:lastRenderedPageBreak/>
         <w:t>•   delivery deadline</w:t>
       </w:r>
     </w:p>
@@ -2241,7 +2048,6 @@
           <w:szCs w:val="21"/>
           <w14:ligatures w14:val="none"/>
         </w:rPr>
-        <w:lastRenderedPageBreak/>
         <w:t>•   delivery city</w:t>
       </w:r>
     </w:p>
@@ -2317,31 +2123,7 @@
           <w:szCs w:val="21"/>
           <w14:ligatures w14:val="none"/>
         </w:rPr>
-        <w:t xml:space="preserve">•   delivery status (e.g., delivered, </w:t>
-      </w:r>
-      <w:proofErr w:type="spellStart"/>
-      <w:r>
-        <w:rPr>
-          <w:rFonts w:ascii="Lato" w:eastAsia="Times New Roman" w:hAnsi="Lato" w:cs="Times New Roman"/>
-          <w:color w:val="333333"/>
-          <w:kern w:val="0"/>
-          <w:sz w:val="21"/>
-          <w:szCs w:val="21"/>
-          <w14:ligatures w14:val="none"/>
-        </w:rPr>
-        <w:t>en</w:t>
-      </w:r>
-      <w:proofErr w:type="spellEnd"/>
-      <w:r>
-        <w:rPr>
-          <w:rFonts w:ascii="Lato" w:eastAsia="Times New Roman" w:hAnsi="Lato" w:cs="Times New Roman"/>
-          <w:color w:val="333333"/>
-          <w:kern w:val="0"/>
-          <w:sz w:val="21"/>
-          <w:szCs w:val="21"/>
-          <w14:ligatures w14:val="none"/>
-        </w:rPr>
-        <w:t xml:space="preserve"> route)</w:t>
+        <w:t>•   delivery status (e.g., delivered, en route)</w:t>
       </w:r>
     </w:p>
     <w:p>
@@ -2543,31 +2325,7 @@
           <w:szCs w:val="21"/>
           <w14:ligatures w14:val="none"/>
         </w:rPr>
-        <w:t>•   delivery status (i.e., “at the hub,” “</w:t>
-      </w:r>
-      <w:proofErr w:type="spellStart"/>
-      <w:r>
-        <w:rPr>
-          <w:rFonts w:ascii="Lato" w:eastAsia="Times New Roman" w:hAnsi="Lato" w:cs="Times New Roman"/>
-          <w:color w:val="333333"/>
-          <w:kern w:val="0"/>
-          <w:sz w:val="21"/>
-          <w:szCs w:val="21"/>
-          <w14:ligatures w14:val="none"/>
-        </w:rPr>
-        <w:t>en</w:t>
-      </w:r>
-      <w:proofErr w:type="spellEnd"/>
-      <w:r>
-        <w:rPr>
-          <w:rFonts w:ascii="Lato" w:eastAsia="Times New Roman" w:hAnsi="Lato" w:cs="Times New Roman"/>
-          <w:color w:val="333333"/>
-          <w:kern w:val="0"/>
-          <w:sz w:val="21"/>
-          <w:szCs w:val="21"/>
-          <w14:ligatures w14:val="none"/>
-        </w:rPr>
-        <w:t xml:space="preserve"> route,” or “delivered”), including the delivery time</w:t>
+        <w:t>•   delivery status (i.e., “at the hub,” “en route,” or “delivered”), including the delivery time</w:t>
       </w:r>
     </w:p>
     <w:p>
@@ -2670,7 +2428,6 @@
       <w:r>
         <w:t>, </w:t>
       </w:r>
-      <w:proofErr w:type="spellStart"/>
       <w:r>
         <w:rPr>
           <w:rStyle w:val="Emphasis"/>
@@ -2679,18 +2436,7 @@
           <w:sz w:val="21"/>
           <w:szCs w:val="21"/>
         </w:rPr>
-        <w:t>en</w:t>
-      </w:r>
-      <w:proofErr w:type="spellEnd"/>
-      <w:r>
-        <w:rPr>
-          <w:rStyle w:val="Emphasis"/>
-          <w:rFonts w:ascii="Lato" w:hAnsi="Lato"/>
-          <w:color w:val="333333"/>
-          <w:sz w:val="21"/>
-          <w:szCs w:val="21"/>
-        </w:rPr>
-        <w:t xml:space="preserve"> route</w:t>
+        <w:t>en route</w:t>
       </w:r>
       <w:r>
         <w:t>, or </w:t>
@@ -2780,6 +2526,7 @@
       <w:r>
         <w:rPr>
           <w:rFonts w:ascii="Lato" w:hAnsi="Lato"/>
+          <w:noProof/>
           <w:color w:val="333333"/>
           <w:sz w:val="21"/>
           <w:szCs w:val="21"/>
@@ -2801,7 +2548,7 @@
                     <pic:cNvPicPr/>
                   </pic:nvPicPr>
                   <pic:blipFill>
-                    <a:blip r:embed="rId5"/>
+                    <a:blip r:embed="rId7"/>
                     <a:stretch>
                       <a:fillRect/>
                     </a:stretch>
@@ -2919,7 +2666,7 @@
                     <pic:cNvPicPr/>
                   </pic:nvPicPr>
                   <pic:blipFill>
-                    <a:blip r:embed="rId6"/>
+                    <a:blip r:embed="rId8"/>
                     <a:stretch>
                       <a:fillRect/>
                     </a:stretch>
@@ -3292,6 +3039,7 @@
       <w:r>
         <w:rPr>
           <w:rFonts w:ascii="Lato" w:hAnsi="Lato"/>
+          <w:noProof/>
           <w:color w:val="333333"/>
           <w:sz w:val="21"/>
           <w:szCs w:val="21"/>
@@ -3313,7 +3061,7 @@
                     <pic:cNvPicPr/>
                   </pic:nvPicPr>
                   <pic:blipFill>
-                    <a:blip r:embed="rId7"/>
+                    <a:blip r:embed="rId9"/>
                     <a:stretch>
                       <a:fillRect/>
                     </a:stretch>
@@ -4073,19 +3821,8 @@
           <w:sz w:val="21"/>
           <w:szCs w:val="21"/>
         </w:rPr>
-        <w:t xml:space="preserve"> would be </w:t>
-      </w:r>
-      <w:proofErr w:type="gramStart"/>
-      <w:r>
-        <w:rPr>
-          <w:rFonts w:ascii="Lato" w:hAnsi="Lato"/>
-          <w:color w:val="333333"/>
-          <w:sz w:val="21"/>
-          <w:szCs w:val="21"/>
-        </w:rPr>
-        <w:t>O(</w:t>
-      </w:r>
-      <w:proofErr w:type="gramEnd"/>
+        <w:t xml:space="preserve"> would be O(</w:t>
+      </w:r>
       <w:r>
         <w:rPr>
           <w:rFonts w:ascii="Lato" w:hAnsi="Lato"/>
@@ -4102,19 +3839,8 @@
           <w:sz w:val="21"/>
           <w:szCs w:val="21"/>
         </w:rPr>
-        <w:t xml:space="preserve"> and the most it would be is around </w:t>
-      </w:r>
-      <w:proofErr w:type="gramStart"/>
-      <w:r>
-        <w:rPr>
-          <w:rFonts w:ascii="Lato" w:hAnsi="Lato"/>
-          <w:color w:val="333333"/>
-          <w:sz w:val="21"/>
-          <w:szCs w:val="21"/>
-        </w:rPr>
-        <w:t>O(</w:t>
-      </w:r>
-      <w:proofErr w:type="gramEnd"/>
+        <w:t xml:space="preserve"> and the most it would be is around O(</w:t>
+      </w:r>
       <w:r>
         <w:rPr>
           <w:rFonts w:ascii="Lato" w:hAnsi="Lato"/>
@@ -4149,27 +3875,7 @@
           <w:sz w:val="21"/>
           <w:szCs w:val="21"/>
         </w:rPr>
-        <w:t xml:space="preserve">inner list. Overall it can be considered an </w:t>
-      </w:r>
-      <w:proofErr w:type="gramStart"/>
-      <w:r>
-        <w:rPr>
-          <w:rFonts w:ascii="Lato" w:hAnsi="Lato"/>
-          <w:color w:val="333333"/>
-          <w:sz w:val="21"/>
-          <w:szCs w:val="21"/>
-        </w:rPr>
-        <w:t>O(</w:t>
-      </w:r>
-      <w:proofErr w:type="gramEnd"/>
-      <w:r>
-        <w:rPr>
-          <w:rFonts w:ascii="Lato" w:hAnsi="Lato"/>
-          <w:color w:val="333333"/>
-          <w:sz w:val="21"/>
-          <w:szCs w:val="21"/>
-        </w:rPr>
-        <w:t>1) operations for hash table lookups.</w:t>
+        <w:t>inner list. Overall it can be considered an O(1) operations for hash table lookups.</w:t>
       </w:r>
     </w:p>
     <w:p>
@@ -4227,27 +3933,7 @@
           <w:sz w:val="21"/>
           <w:szCs w:val="21"/>
         </w:rPr>
-        <w:t xml:space="preserve">, so it would be </w:t>
-      </w:r>
-      <w:proofErr w:type="gramStart"/>
-      <w:r>
-        <w:rPr>
-          <w:rFonts w:ascii="Lato" w:hAnsi="Lato"/>
-          <w:color w:val="333333"/>
-          <w:sz w:val="21"/>
-          <w:szCs w:val="21"/>
-        </w:rPr>
-        <w:t>O(</w:t>
-      </w:r>
-      <w:proofErr w:type="gramEnd"/>
-      <w:r>
-        <w:rPr>
-          <w:rFonts w:ascii="Lato" w:hAnsi="Lato"/>
-          <w:color w:val="333333"/>
-          <w:sz w:val="21"/>
-          <w:szCs w:val="21"/>
-        </w:rPr>
-        <w:t>n + number of hashes).</w:t>
+        <w:t>, so it would be O(n + number of hashes).</w:t>
       </w:r>
     </w:p>
     <w:p>
@@ -4603,27 +4289,7 @@
           <w:sz w:val="21"/>
           <w:szCs w:val="21"/>
         </w:rPr>
-        <w:t xml:space="preserve"> in the case of a Hamiltonian graph </w:t>
-      </w:r>
-      <w:proofErr w:type="gramStart"/>
-      <w:r>
-        <w:rPr>
-          <w:rFonts w:ascii="Lato" w:hAnsi="Lato"/>
-          <w:color w:val="333333"/>
-          <w:sz w:val="21"/>
-          <w:szCs w:val="21"/>
-        </w:rPr>
-        <w:t>a</w:t>
-      </w:r>
-      <w:proofErr w:type="gramEnd"/>
-      <w:r>
-        <w:rPr>
-          <w:rFonts w:ascii="Lato" w:hAnsi="Lato"/>
-          <w:color w:val="333333"/>
-          <w:sz w:val="21"/>
-          <w:szCs w:val="21"/>
-        </w:rPr>
-        <w:t xml:space="preserve"> adjacency matrix is preferred for the quicker look up.</w:t>
+        <w:t xml:space="preserve"> in the case of a Hamiltonian graph a adjacency matrix is preferred for the quicker look up.</w:t>
       </w:r>
     </w:p>
     <w:p>
@@ -4667,27 +4333,7 @@
           <w:sz w:val="21"/>
           <w:szCs w:val="21"/>
         </w:rPr>
-        <w:t xml:space="preserve"> the packages. This would have been simpler, but instead of a near </w:t>
-      </w:r>
-      <w:proofErr w:type="gramStart"/>
-      <w:r>
-        <w:rPr>
-          <w:rFonts w:ascii="Lato" w:hAnsi="Lato"/>
-          <w:color w:val="333333"/>
-          <w:sz w:val="21"/>
-          <w:szCs w:val="21"/>
-        </w:rPr>
-        <w:t>O(</w:t>
-      </w:r>
-      <w:proofErr w:type="gramEnd"/>
-      <w:r>
-        <w:rPr>
-          <w:rFonts w:ascii="Lato" w:hAnsi="Lato"/>
-          <w:color w:val="333333"/>
-          <w:sz w:val="21"/>
-          <w:szCs w:val="21"/>
-        </w:rPr>
-        <w:t>1) lookup it would be O(n)</w:t>
+        <w:t xml:space="preserve"> the packages. This would have been simpler, but instead of a near O(1) lookup it would be O(n)</w:t>
       </w:r>
       <w:r>
         <w:rPr>
@@ -4769,7 +4415,7 @@
         </w:rPr>
         <w:t>. Retrieved 01:36, July 12, 2023, from </w:t>
       </w:r>
-      <w:hyperlink r:id="rId8" w:history="1">
+      <w:hyperlink r:id="rId10" w:history="1">
         <w:r>
           <w:rPr>
             <w:rStyle w:val="Hyperlink"/>
@@ -4828,7 +4474,7 @@
         </w:rPr>
         <w:t>. Retrieved 01:36, July 12, 2023, from </w:t>
       </w:r>
-      <w:hyperlink r:id="rId9" w:history="1">
+      <w:hyperlink r:id="rId11" w:history="1">
         <w:r>
           <w:rPr>
             <w:rStyle w:val="Hyperlink"/>
@@ -4903,6 +4549,12 @@
       </w:pPr>
     </w:p>
     <w:sectPr>
+      <w:headerReference w:type="even" r:id="rId12"/>
+      <w:headerReference w:type="default" r:id="rId13"/>
+      <w:footerReference w:type="even" r:id="rId14"/>
+      <w:footerReference w:type="default" r:id="rId15"/>
+      <w:headerReference w:type="first" r:id="rId16"/>
+      <w:footerReference w:type="first" r:id="rId17"/>
       <w:pgSz w:w="12240" w:h="15840"/>
       <w:pgMar w:top="1440" w:right="1440" w:bottom="1440" w:left="1440" w:header="720" w:footer="720" w:gutter="0"/>
       <w:cols w:space="720"/>
@@ -4910,6 +4562,130 @@
     </w:sectPr>
   </w:body>
 </w:document>
+</file>
+
+<file path=word/endnotes.xml><?xml version="1.0" encoding="utf-8"?>
+<w:endnotes xmlns:wpc="http://schemas.microsoft.com/office/word/2010/wordprocessingCanvas" xmlns:cx="http://schemas.microsoft.com/office/drawing/2014/chartex" xmlns:cx1="http://schemas.microsoft.com/office/drawing/2015/9/8/chartex" xmlns:cx2="http://schemas.microsoft.com/office/drawing/2015/10/21/chartex" xmlns:cx3="http://schemas.microsoft.com/office/drawing/2016/5/9/chartex" xmlns:cx4="http://schemas.microsoft.com/office/drawing/2016/5/10/chartex" xmlns:cx5="http://schemas.microsoft.com/office/drawing/2016/5/11/chartex" xmlns:cx6="http://schemas.microsoft.com/office/drawing/2016/5/12/chartex" xmlns:cx7="http://schemas.microsoft.com/office/drawing/2016/5/13/chartex" xmlns:cx8="http://schemas.microsoft.com/office/drawing/2016/5/14/chartex" xmlns:mc="http://schemas.openxmlformats.org/markup-compatibility/2006" xmlns:aink="http://schemas.microsoft.com/office/drawing/2016/ink" xmlns:am3d="http://schemas.microsoft.com/office/drawing/2017/model3d" xmlns:o="urn:schemas-microsoft-com:office:office" xmlns:oel="http://schemas.microsoft.com/office/2019/extlst" xmlns:r="http://schemas.openxmlformats.org/officeDocument/2006/relationships" xmlns:m="http://schemas.openxmlformats.org/officeDocument/2006/math" xmlns:v="urn:schemas-microsoft-com:vml" xmlns:wp14="http://schemas.microsoft.com/office/word/2010/wordprocessingDrawing" xmlns:wp="http://schemas.openxmlformats.org/drawingml/2006/wordprocessingDrawing" xmlns:w10="urn:schemas-microsoft-com:office:word" xmlns:w="http://schemas.openxmlformats.org/wordprocessingml/2006/main" xmlns:w14="http://schemas.microsoft.com/office/word/2010/wordml" xmlns:w15="http://schemas.microsoft.com/office/word/2012/wordml" xmlns:w16cex="http://schemas.microsoft.com/office/word/2018/wordml/cex" xmlns:w16cid="http://schemas.microsoft.com/office/word/2016/wordml/cid" xmlns:w16="http://schemas.microsoft.com/office/word/2018/wordml" xmlns:w16sdtdh="http://schemas.microsoft.com/office/word/2020/wordml/sdtdatahash" xmlns:w16se="http://schemas.microsoft.com/office/word/2015/wordml/symex" xmlns:wpg="http://schemas.microsoft.com/office/word/2010/wordprocessingGroup" xmlns:wpi="http://schemas.microsoft.com/office/word/2010/wordprocessingInk" xmlns:wne="http://schemas.microsoft.com/office/word/2006/wordml" xmlns:wps="http://schemas.microsoft.com/office/word/2010/wordprocessingShape" mc:Ignorable="w14 w15 w16se w16cid w16 w16cex w16sdtdh wp14">
+  <w:endnote w:type="separator" w:id="-1">
+    <w:p>
+      <w:pPr>
+        <w:spacing w:after="0" w:line="240" w:lineRule="auto"/>
+      </w:pPr>
+      <w:r>
+        <w:separator/>
+      </w:r>
+    </w:p>
+  </w:endnote>
+  <w:endnote w:type="continuationSeparator" w:id="0">
+    <w:p>
+      <w:pPr>
+        <w:spacing w:after="0" w:line="240" w:lineRule="auto"/>
+      </w:pPr>
+      <w:r>
+        <w:continuationSeparator/>
+      </w:r>
+    </w:p>
+  </w:endnote>
+</w:endnotes>
+</file>
+
+<file path=word/footer1.xml><?xml version="1.0" encoding="utf-8"?>
+<w:ftr xmlns:wpc="http://schemas.microsoft.com/office/word/2010/wordprocessingCanvas" xmlns:cx="http://schemas.microsoft.com/office/drawing/2014/chartex" xmlns:cx1="http://schemas.microsoft.com/office/drawing/2015/9/8/chartex" xmlns:cx2="http://schemas.microsoft.com/office/drawing/2015/10/21/chartex" xmlns:cx3="http://schemas.microsoft.com/office/drawing/2016/5/9/chartex" xmlns:cx4="http://schemas.microsoft.com/office/drawing/2016/5/10/chartex" xmlns:cx5="http://schemas.microsoft.com/office/drawing/2016/5/11/chartex" xmlns:cx6="http://schemas.microsoft.com/office/drawing/2016/5/12/chartex" xmlns:cx7="http://schemas.microsoft.com/office/drawing/2016/5/13/chartex" xmlns:cx8="http://schemas.microsoft.com/office/drawing/2016/5/14/chartex" xmlns:mc="http://schemas.openxmlformats.org/markup-compatibility/2006" xmlns:aink="http://schemas.microsoft.com/office/drawing/2016/ink" xmlns:am3d="http://schemas.microsoft.com/office/drawing/2017/model3d" xmlns:o="urn:schemas-microsoft-com:office:office" xmlns:oel="http://schemas.microsoft.com/office/2019/extlst" xmlns:r="http://schemas.openxmlformats.org/officeDocument/2006/relationships" xmlns:m="http://schemas.openxmlformats.org/officeDocument/2006/math" xmlns:v="urn:schemas-microsoft-com:vml" xmlns:wp14="http://schemas.microsoft.com/office/word/2010/wordprocessingDrawing" xmlns:wp="http://schemas.openxmlformats.org/drawingml/2006/wordprocessingDrawing" xmlns:w10="urn:schemas-microsoft-com:office:word" xmlns:w="http://schemas.openxmlformats.org/wordprocessingml/2006/main" xmlns:w14="http://schemas.microsoft.com/office/word/2010/wordml" xmlns:w15="http://schemas.microsoft.com/office/word/2012/wordml" xmlns:w16cex="http://schemas.microsoft.com/office/word/2018/wordml/cex" xmlns:w16cid="http://schemas.microsoft.com/office/word/2016/wordml/cid" xmlns:w16="http://schemas.microsoft.com/office/word/2018/wordml" xmlns:w16sdtdh="http://schemas.microsoft.com/office/word/2020/wordml/sdtdatahash" xmlns:w16se="http://schemas.microsoft.com/office/word/2015/wordml/symex" xmlns:wpg="http://schemas.microsoft.com/office/word/2010/wordprocessingGroup" xmlns:wpi="http://schemas.microsoft.com/office/word/2010/wordprocessingInk" xmlns:wne="http://schemas.microsoft.com/office/word/2006/wordml" xmlns:wps="http://schemas.microsoft.com/office/word/2010/wordprocessingShape" mc:Ignorable="w14 w15 w16se w16cid w16 w16cex w16sdtdh wp14">
+  <w:p>
+    <w:pPr>
+      <w:pStyle w:val="Footer"/>
+    </w:pPr>
+  </w:p>
+</w:ftr>
+</file>
+
+<file path=word/footer2.xml><?xml version="1.0" encoding="utf-8"?>
+<w:ftr xmlns:wpc="http://schemas.microsoft.com/office/word/2010/wordprocessingCanvas" xmlns:cx="http://schemas.microsoft.com/office/drawing/2014/chartex" xmlns:cx1="http://schemas.microsoft.com/office/drawing/2015/9/8/chartex" xmlns:cx2="http://schemas.microsoft.com/office/drawing/2015/10/21/chartex" xmlns:cx3="http://schemas.microsoft.com/office/drawing/2016/5/9/chartex" xmlns:cx4="http://schemas.microsoft.com/office/drawing/2016/5/10/chartex" xmlns:cx5="http://schemas.microsoft.com/office/drawing/2016/5/11/chartex" xmlns:cx6="http://schemas.microsoft.com/office/drawing/2016/5/12/chartex" xmlns:cx7="http://schemas.microsoft.com/office/drawing/2016/5/13/chartex" xmlns:cx8="http://schemas.microsoft.com/office/drawing/2016/5/14/chartex" xmlns:mc="http://schemas.openxmlformats.org/markup-compatibility/2006" xmlns:aink="http://schemas.microsoft.com/office/drawing/2016/ink" xmlns:am3d="http://schemas.microsoft.com/office/drawing/2017/model3d" xmlns:o="urn:schemas-microsoft-com:office:office" xmlns:oel="http://schemas.microsoft.com/office/2019/extlst" xmlns:r="http://schemas.openxmlformats.org/officeDocument/2006/relationships" xmlns:m="http://schemas.openxmlformats.org/officeDocument/2006/math" xmlns:v="urn:schemas-microsoft-com:vml" xmlns:wp14="http://schemas.microsoft.com/office/word/2010/wordprocessingDrawing" xmlns:wp="http://schemas.openxmlformats.org/drawingml/2006/wordprocessingDrawing" xmlns:w10="urn:schemas-microsoft-com:office:word" xmlns:w="http://schemas.openxmlformats.org/wordprocessingml/2006/main" xmlns:w14="http://schemas.microsoft.com/office/word/2010/wordml" xmlns:w15="http://schemas.microsoft.com/office/word/2012/wordml" xmlns:w16cex="http://schemas.microsoft.com/office/word/2018/wordml/cex" xmlns:w16cid="http://schemas.microsoft.com/office/word/2016/wordml/cid" xmlns:w16="http://schemas.microsoft.com/office/word/2018/wordml" xmlns:w16sdtdh="http://schemas.microsoft.com/office/word/2020/wordml/sdtdatahash" xmlns:w16se="http://schemas.microsoft.com/office/word/2015/wordml/symex" xmlns:wpg="http://schemas.microsoft.com/office/word/2010/wordprocessingGroup" xmlns:wpi="http://schemas.microsoft.com/office/word/2010/wordprocessingInk" xmlns:wne="http://schemas.microsoft.com/office/word/2006/wordml" xmlns:wps="http://schemas.microsoft.com/office/word/2010/wordprocessingShape" mc:Ignorable="w14 w15 w16se w16cid w16 w16cex w16sdtdh wp14">
+  <w:p>
+    <w:pPr>
+      <w:pStyle w:val="Footer"/>
+    </w:pPr>
+  </w:p>
+</w:ftr>
+</file>
+
+<file path=word/footer3.xml><?xml version="1.0" encoding="utf-8"?>
+<w:ftr xmlns:wpc="http://schemas.microsoft.com/office/word/2010/wordprocessingCanvas" xmlns:cx="http://schemas.microsoft.com/office/drawing/2014/chartex" xmlns:cx1="http://schemas.microsoft.com/office/drawing/2015/9/8/chartex" xmlns:cx2="http://schemas.microsoft.com/office/drawing/2015/10/21/chartex" xmlns:cx3="http://schemas.microsoft.com/office/drawing/2016/5/9/chartex" xmlns:cx4="http://schemas.microsoft.com/office/drawing/2016/5/10/chartex" xmlns:cx5="http://schemas.microsoft.com/office/drawing/2016/5/11/chartex" xmlns:cx6="http://schemas.microsoft.com/office/drawing/2016/5/12/chartex" xmlns:cx7="http://schemas.microsoft.com/office/drawing/2016/5/13/chartex" xmlns:cx8="http://schemas.microsoft.com/office/drawing/2016/5/14/chartex" xmlns:mc="http://schemas.openxmlformats.org/markup-compatibility/2006" xmlns:aink="http://schemas.microsoft.com/office/drawing/2016/ink" xmlns:am3d="http://schemas.microsoft.com/office/drawing/2017/model3d" xmlns:o="urn:schemas-microsoft-com:office:office" xmlns:oel="http://schemas.microsoft.com/office/2019/extlst" xmlns:r="http://schemas.openxmlformats.org/officeDocument/2006/relationships" xmlns:m="http://schemas.openxmlformats.org/officeDocument/2006/math" xmlns:v="urn:schemas-microsoft-com:vml" xmlns:wp14="http://schemas.microsoft.com/office/word/2010/wordprocessingDrawing" xmlns:wp="http://schemas.openxmlformats.org/drawingml/2006/wordprocessingDrawing" xmlns:w10="urn:schemas-microsoft-com:office:word" xmlns:w="http://schemas.openxmlformats.org/wordprocessingml/2006/main" xmlns:w14="http://schemas.microsoft.com/office/word/2010/wordml" xmlns:w15="http://schemas.microsoft.com/office/word/2012/wordml" xmlns:w16cex="http://schemas.microsoft.com/office/word/2018/wordml/cex" xmlns:w16cid="http://schemas.microsoft.com/office/word/2016/wordml/cid" xmlns:w16="http://schemas.microsoft.com/office/word/2018/wordml" xmlns:w16sdtdh="http://schemas.microsoft.com/office/word/2020/wordml/sdtdatahash" xmlns:w16se="http://schemas.microsoft.com/office/word/2015/wordml/symex" xmlns:wpg="http://schemas.microsoft.com/office/word/2010/wordprocessingGroup" xmlns:wpi="http://schemas.microsoft.com/office/word/2010/wordprocessingInk" xmlns:wne="http://schemas.microsoft.com/office/word/2006/wordml" xmlns:wps="http://schemas.microsoft.com/office/word/2010/wordprocessingShape" mc:Ignorable="w14 w15 w16se w16cid w16 w16cex w16sdtdh wp14">
+  <w:p>
+    <w:pPr>
+      <w:pStyle w:val="Footer"/>
+    </w:pPr>
+  </w:p>
+</w:ftr>
+</file>
+
+<file path=word/footnotes.xml><?xml version="1.0" encoding="utf-8"?>
+<w:footnotes xmlns:wpc="http://schemas.microsoft.com/office/word/2010/wordprocessingCanvas" xmlns:cx="http://schemas.microsoft.com/office/drawing/2014/chartex" xmlns:cx1="http://schemas.microsoft.com/office/drawing/2015/9/8/chartex" xmlns:cx2="http://schemas.microsoft.com/office/drawing/2015/10/21/chartex" xmlns:cx3="http://schemas.microsoft.com/office/drawing/2016/5/9/chartex" xmlns:cx4="http://schemas.microsoft.com/office/drawing/2016/5/10/chartex" xmlns:cx5="http://schemas.microsoft.com/office/drawing/2016/5/11/chartex" xmlns:cx6="http://schemas.microsoft.com/office/drawing/2016/5/12/chartex" xmlns:cx7="http://schemas.microsoft.com/office/drawing/2016/5/13/chartex" xmlns:cx8="http://schemas.microsoft.com/office/drawing/2016/5/14/chartex" xmlns:mc="http://schemas.openxmlformats.org/markup-compatibility/2006" xmlns:aink="http://schemas.microsoft.com/office/drawing/2016/ink" xmlns:am3d="http://schemas.microsoft.com/office/drawing/2017/model3d" xmlns:o="urn:schemas-microsoft-com:office:office" xmlns:oel="http://schemas.microsoft.com/office/2019/extlst" xmlns:r="http://schemas.openxmlformats.org/officeDocument/2006/relationships" xmlns:m="http://schemas.openxmlformats.org/officeDocument/2006/math" xmlns:v="urn:schemas-microsoft-com:vml" xmlns:wp14="http://schemas.microsoft.com/office/word/2010/wordprocessingDrawing" xmlns:wp="http://schemas.openxmlformats.org/drawingml/2006/wordprocessingDrawing" xmlns:w10="urn:schemas-microsoft-com:office:word" xmlns:w="http://schemas.openxmlformats.org/wordprocessingml/2006/main" xmlns:w14="http://schemas.microsoft.com/office/word/2010/wordml" xmlns:w15="http://schemas.microsoft.com/office/word/2012/wordml" xmlns:w16cex="http://schemas.microsoft.com/office/word/2018/wordml/cex" xmlns:w16cid="http://schemas.microsoft.com/office/word/2016/wordml/cid" xmlns:w16="http://schemas.microsoft.com/office/word/2018/wordml" xmlns:w16sdtdh="http://schemas.microsoft.com/office/word/2020/wordml/sdtdatahash" xmlns:w16se="http://schemas.microsoft.com/office/word/2015/wordml/symex" xmlns:wpg="http://schemas.microsoft.com/office/word/2010/wordprocessingGroup" xmlns:wpi="http://schemas.microsoft.com/office/word/2010/wordprocessingInk" xmlns:wne="http://schemas.microsoft.com/office/word/2006/wordml" xmlns:wps="http://schemas.microsoft.com/office/word/2010/wordprocessingShape" mc:Ignorable="w14 w15 w16se w16cid w16 w16cex w16sdtdh wp14">
+  <w:footnote w:type="separator" w:id="-1">
+    <w:p>
+      <w:pPr>
+        <w:spacing w:after="0" w:line="240" w:lineRule="auto"/>
+      </w:pPr>
+      <w:r>
+        <w:separator/>
+      </w:r>
+    </w:p>
+  </w:footnote>
+  <w:footnote w:type="continuationSeparator" w:id="0">
+    <w:p>
+      <w:pPr>
+        <w:spacing w:after="0" w:line="240" w:lineRule="auto"/>
+      </w:pPr>
+      <w:r>
+        <w:continuationSeparator/>
+      </w:r>
+    </w:p>
+  </w:footnote>
+</w:footnotes>
+</file>
+
+<file path=word/header1.xml><?xml version="1.0" encoding="utf-8"?>
+<w:hdr xmlns:wpc="http://schemas.microsoft.com/office/word/2010/wordprocessingCanvas" xmlns:cx="http://schemas.microsoft.com/office/drawing/2014/chartex" xmlns:cx1="http://schemas.microsoft.com/office/drawing/2015/9/8/chartex" xmlns:cx2="http://schemas.microsoft.com/office/drawing/2015/10/21/chartex" xmlns:cx3="http://schemas.microsoft.com/office/drawing/2016/5/9/chartex" xmlns:cx4="http://schemas.microsoft.com/office/drawing/2016/5/10/chartex" xmlns:cx5="http://schemas.microsoft.com/office/drawing/2016/5/11/chartex" xmlns:cx6="http://schemas.microsoft.com/office/drawing/2016/5/12/chartex" xmlns:cx7="http://schemas.microsoft.com/office/drawing/2016/5/13/chartex" xmlns:cx8="http://schemas.microsoft.com/office/drawing/2016/5/14/chartex" xmlns:mc="http://schemas.openxmlformats.org/markup-compatibility/2006" xmlns:aink="http://schemas.microsoft.com/office/drawing/2016/ink" xmlns:am3d="http://schemas.microsoft.com/office/drawing/2017/model3d" xmlns:o="urn:schemas-microsoft-com:office:office" xmlns:oel="http://schemas.microsoft.com/office/2019/extlst" xmlns:r="http://schemas.openxmlformats.org/officeDocument/2006/relationships" xmlns:m="http://schemas.openxmlformats.org/officeDocument/2006/math" xmlns:v="urn:schemas-microsoft-com:vml" xmlns:wp14="http://schemas.microsoft.com/office/word/2010/wordprocessingDrawing" xmlns:wp="http://schemas.openxmlformats.org/drawingml/2006/wordprocessingDrawing" xmlns:w10="urn:schemas-microsoft-com:office:word" xmlns:w="http://schemas.openxmlformats.org/wordprocessingml/2006/main" xmlns:w14="http://schemas.microsoft.com/office/word/2010/wordml" xmlns:w15="http://schemas.microsoft.com/office/word/2012/wordml" xmlns:w16cex="http://schemas.microsoft.com/office/word/2018/wordml/cex" xmlns:w16cid="http://schemas.microsoft.com/office/word/2016/wordml/cid" xmlns:w16="http://schemas.microsoft.com/office/word/2018/wordml" xmlns:w16sdtdh="http://schemas.microsoft.com/office/word/2020/wordml/sdtdatahash" xmlns:w16se="http://schemas.microsoft.com/office/word/2015/wordml/symex" xmlns:wpg="http://schemas.microsoft.com/office/word/2010/wordprocessingGroup" xmlns:wpi="http://schemas.microsoft.com/office/word/2010/wordprocessingInk" xmlns:wne="http://schemas.microsoft.com/office/word/2006/wordml" xmlns:wps="http://schemas.microsoft.com/office/word/2010/wordprocessingShape" mc:Ignorable="w14 w15 w16se w16cid w16 w16cex w16sdtdh wp14">
+  <w:p>
+    <w:pPr>
+      <w:pStyle w:val="Header"/>
+    </w:pPr>
+  </w:p>
+</w:hdr>
+</file>
+
+<file path=word/header2.xml><?xml version="1.0" encoding="utf-8"?>
+<w:hdr xmlns:wpc="http://schemas.microsoft.com/office/word/2010/wordprocessingCanvas" xmlns:cx="http://schemas.microsoft.com/office/drawing/2014/chartex" xmlns:cx1="http://schemas.microsoft.com/office/drawing/2015/9/8/chartex" xmlns:cx2="http://schemas.microsoft.com/office/drawing/2015/10/21/chartex" xmlns:cx3="http://schemas.microsoft.com/office/drawing/2016/5/9/chartex" xmlns:cx4="http://schemas.microsoft.com/office/drawing/2016/5/10/chartex" xmlns:cx5="http://schemas.microsoft.com/office/drawing/2016/5/11/chartex" xmlns:cx6="http://schemas.microsoft.com/office/drawing/2016/5/12/chartex" xmlns:cx7="http://schemas.microsoft.com/office/drawing/2016/5/13/chartex" xmlns:cx8="http://schemas.microsoft.com/office/drawing/2016/5/14/chartex" xmlns:mc="http://schemas.openxmlformats.org/markup-compatibility/2006" xmlns:aink="http://schemas.microsoft.com/office/drawing/2016/ink" xmlns:am3d="http://schemas.microsoft.com/office/drawing/2017/model3d" xmlns:o="urn:schemas-microsoft-com:office:office" xmlns:oel="http://schemas.microsoft.com/office/2019/extlst" xmlns:r="http://schemas.openxmlformats.org/officeDocument/2006/relationships" xmlns:m="http://schemas.openxmlformats.org/officeDocument/2006/math" xmlns:v="urn:schemas-microsoft-com:vml" xmlns:wp14="http://schemas.microsoft.com/office/word/2010/wordprocessingDrawing" xmlns:wp="http://schemas.openxmlformats.org/drawingml/2006/wordprocessingDrawing" xmlns:w10="urn:schemas-microsoft-com:office:word" xmlns:w="http://schemas.openxmlformats.org/wordprocessingml/2006/main" xmlns:w14="http://schemas.microsoft.com/office/word/2010/wordml" xmlns:w15="http://schemas.microsoft.com/office/word/2012/wordml" xmlns:w16cex="http://schemas.microsoft.com/office/word/2018/wordml/cex" xmlns:w16cid="http://schemas.microsoft.com/office/word/2016/wordml/cid" xmlns:w16="http://schemas.microsoft.com/office/word/2018/wordml" xmlns:w16sdtdh="http://schemas.microsoft.com/office/word/2020/wordml/sdtdatahash" xmlns:w16se="http://schemas.microsoft.com/office/word/2015/wordml/symex" xmlns:wpg="http://schemas.microsoft.com/office/word/2010/wordprocessingGroup" xmlns:wpi="http://schemas.microsoft.com/office/word/2010/wordprocessingInk" xmlns:wne="http://schemas.microsoft.com/office/word/2006/wordml" xmlns:wps="http://schemas.microsoft.com/office/word/2010/wordprocessingShape" mc:Ignorable="w14 w15 w16se w16cid w16 w16cex w16sdtdh wp14">
+  <w:p>
+    <w:pPr>
+      <w:pStyle w:val="Header"/>
+    </w:pPr>
+    <w:r>
+      <w:t>Name: Blake Bowden</w:t>
+    </w:r>
+  </w:p>
+  <w:p>
+    <w:pPr>
+      <w:pStyle w:val="Header"/>
+    </w:pPr>
+    <w:r>
+      <w:t xml:space="preserve">Student ID: </w:t>
+    </w:r>
+    <w:r>
+      <w:t>001137627</w:t>
+    </w:r>
+  </w:p>
+</w:hdr>
+</file>
+
+<file path=word/header3.xml><?xml version="1.0" encoding="utf-8"?>
+<w:hdr xmlns:wpc="http://schemas.microsoft.com/office/word/2010/wordprocessingCanvas" xmlns:cx="http://schemas.microsoft.com/office/drawing/2014/chartex" xmlns:cx1="http://schemas.microsoft.com/office/drawing/2015/9/8/chartex" xmlns:cx2="http://schemas.microsoft.com/office/drawing/2015/10/21/chartex" xmlns:cx3="http://schemas.microsoft.com/office/drawing/2016/5/9/chartex" xmlns:cx4="http://schemas.microsoft.com/office/drawing/2016/5/10/chartex" xmlns:cx5="http://schemas.microsoft.com/office/drawing/2016/5/11/chartex" xmlns:cx6="http://schemas.microsoft.com/office/drawing/2016/5/12/chartex" xmlns:cx7="http://schemas.microsoft.com/office/drawing/2016/5/13/chartex" xmlns:cx8="http://schemas.microsoft.com/office/drawing/2016/5/14/chartex" xmlns:mc="http://schemas.openxmlformats.org/markup-compatibility/2006" xmlns:aink="http://schemas.microsoft.com/office/drawing/2016/ink" xmlns:am3d="http://schemas.microsoft.com/office/drawing/2017/model3d" xmlns:o="urn:schemas-microsoft-com:office:office" xmlns:oel="http://schemas.microsoft.com/office/2019/extlst" xmlns:r="http://schemas.openxmlformats.org/officeDocument/2006/relationships" xmlns:m="http://schemas.openxmlformats.org/officeDocument/2006/math" xmlns:v="urn:schemas-microsoft-com:vml" xmlns:wp14="http://schemas.microsoft.com/office/word/2010/wordprocessingDrawing" xmlns:wp="http://schemas.openxmlformats.org/drawingml/2006/wordprocessingDrawing" xmlns:w10="urn:schemas-microsoft-com:office:word" xmlns:w="http://schemas.openxmlformats.org/wordprocessingml/2006/main" xmlns:w14="http://schemas.microsoft.com/office/word/2010/wordml" xmlns:w15="http://schemas.microsoft.com/office/word/2012/wordml" xmlns:w16cex="http://schemas.microsoft.com/office/word/2018/wordml/cex" xmlns:w16cid="http://schemas.microsoft.com/office/word/2016/wordml/cid" xmlns:w16="http://schemas.microsoft.com/office/word/2018/wordml" xmlns:w16sdtdh="http://schemas.microsoft.com/office/word/2020/wordml/sdtdatahash" xmlns:w16se="http://schemas.microsoft.com/office/word/2015/wordml/symex" xmlns:wpg="http://schemas.microsoft.com/office/word/2010/wordprocessingGroup" xmlns:wpi="http://schemas.microsoft.com/office/word/2010/wordprocessingInk" xmlns:wne="http://schemas.microsoft.com/office/word/2006/wordml" xmlns:wps="http://schemas.microsoft.com/office/word/2010/wordprocessingShape" mc:Ignorable="w14 w15 w16se w16cid w16 w16cex w16sdtdh wp14">
+  <w:p>
+    <w:pPr>
+      <w:pStyle w:val="Header"/>
+    </w:pPr>
+  </w:p>
+</w:hdr>
 </file>
 
 <file path=word/numbering.xml><?xml version="1.0" encoding="utf-8"?>
@@ -6509,7 +6285,6 @@
   <w:style w:type="character" w:default="1" w:styleId="DefaultParagraphFont">
     <w:name w:val="Default Paragraph Font"/>
     <w:uiPriority w:val="1"/>
-    <w:semiHidden/>
     <w:unhideWhenUsed/>
   </w:style>
   <w:style w:type="table" w:default="1" w:styleId="TableNormal">
@@ -6714,6 +6489,50 @@
       <w:color w:val="605E5C"/>
       <w:shd w:val="clear" w:color="auto" w:fill="E1DFDD"/>
     </w:rPr>
+  </w:style>
+  <w:style w:type="paragraph" w:styleId="Header">
+    <w:name w:val="header"/>
+    <w:basedOn w:val="Normal"/>
+    <w:link w:val="HeaderChar"/>
+    <w:uiPriority w:val="99"/>
+    <w:unhideWhenUsed/>
+    <w:rsid w:val="00EE040C"/>
+    <w:pPr>
+      <w:tabs>
+        <w:tab w:val="center" w:pos="4680"/>
+        <w:tab w:val="right" w:pos="9360"/>
+      </w:tabs>
+      <w:spacing w:after="0" w:line="240" w:lineRule="auto"/>
+    </w:pPr>
+  </w:style>
+  <w:style w:type="character" w:customStyle="1" w:styleId="HeaderChar">
+    <w:name w:val="Header Char"/>
+    <w:basedOn w:val="DefaultParagraphFont"/>
+    <w:link w:val="Header"/>
+    <w:uiPriority w:val="99"/>
+    <w:rsid w:val="00EE040C"/>
+  </w:style>
+  <w:style w:type="paragraph" w:styleId="Footer">
+    <w:name w:val="footer"/>
+    <w:basedOn w:val="Normal"/>
+    <w:link w:val="FooterChar"/>
+    <w:uiPriority w:val="99"/>
+    <w:unhideWhenUsed/>
+    <w:rsid w:val="00EE040C"/>
+    <w:pPr>
+      <w:tabs>
+        <w:tab w:val="center" w:pos="4680"/>
+        <w:tab w:val="right" w:pos="9360"/>
+      </w:tabs>
+      <w:spacing w:after="0" w:line="240" w:lineRule="auto"/>
+    </w:pPr>
+  </w:style>
+  <w:style w:type="character" w:customStyle="1" w:styleId="FooterChar">
+    <w:name w:val="Footer Char"/>
+    <w:basedOn w:val="DefaultParagraphFont"/>
+    <w:link w:val="Footer"/>
+    <w:uiPriority w:val="99"/>
+    <w:rsid w:val="00EE040C"/>
   </w:style>
 </w:styles>
 </file>

</xml_diff>

<commit_message>
Cited sources and included new screen shots
</commit_message>
<xml_diff>
--- a/WGU C950 DSA2.docx
+++ b/WGU C950 DSA2.docx
@@ -2,6 +2,117 @@
 <file path=word/document.xml><?xml version="1.0" encoding="utf-8"?>
 <w:document xmlns:wpc="http://schemas.microsoft.com/office/word/2010/wordprocessingCanvas" xmlns:cx="http://schemas.microsoft.com/office/drawing/2014/chartex" xmlns:cx1="http://schemas.microsoft.com/office/drawing/2015/9/8/chartex" xmlns:cx2="http://schemas.microsoft.com/office/drawing/2015/10/21/chartex" xmlns:cx3="http://schemas.microsoft.com/office/drawing/2016/5/9/chartex" xmlns:cx4="http://schemas.microsoft.com/office/drawing/2016/5/10/chartex" xmlns:cx5="http://schemas.microsoft.com/office/drawing/2016/5/11/chartex" xmlns:cx6="http://schemas.microsoft.com/office/drawing/2016/5/12/chartex" xmlns:cx7="http://schemas.microsoft.com/office/drawing/2016/5/13/chartex" xmlns:cx8="http://schemas.microsoft.com/office/drawing/2016/5/14/chartex" xmlns:mc="http://schemas.openxmlformats.org/markup-compatibility/2006" xmlns:aink="http://schemas.microsoft.com/office/drawing/2016/ink" xmlns:am3d="http://schemas.microsoft.com/office/drawing/2017/model3d" xmlns:o="urn:schemas-microsoft-com:office:office" xmlns:oel="http://schemas.microsoft.com/office/2019/extlst" xmlns:r="http://schemas.openxmlformats.org/officeDocument/2006/relationships" xmlns:m="http://schemas.openxmlformats.org/officeDocument/2006/math" xmlns:v="urn:schemas-microsoft-com:vml" xmlns:wp14="http://schemas.microsoft.com/office/word/2010/wordprocessingDrawing" xmlns:wp="http://schemas.openxmlformats.org/drawingml/2006/wordprocessingDrawing" xmlns:w10="urn:schemas-microsoft-com:office:word" xmlns:w="http://schemas.openxmlformats.org/wordprocessingml/2006/main" xmlns:w14="http://schemas.microsoft.com/office/word/2010/wordml" xmlns:w15="http://schemas.microsoft.com/office/word/2012/wordml" xmlns:w16cex="http://schemas.microsoft.com/office/word/2018/wordml/cex" xmlns:w16cid="http://schemas.microsoft.com/office/word/2016/wordml/cid" xmlns:w16="http://schemas.microsoft.com/office/word/2018/wordml" xmlns:w16sdtdh="http://schemas.microsoft.com/office/word/2020/wordml/sdtdatahash" xmlns:w16se="http://schemas.microsoft.com/office/word/2015/wordml/symex" xmlns:wpg="http://schemas.microsoft.com/office/word/2010/wordprocessingGroup" xmlns:wpi="http://schemas.microsoft.com/office/word/2010/wordprocessingInk" xmlns:wne="http://schemas.microsoft.com/office/word/2006/wordml" xmlns:wps="http://schemas.microsoft.com/office/word/2010/wordprocessingShape" mc:Ignorable="w14 w15 w16se w16cid w16 w16cex w16sdtdh wp14">
   <w:body>
+    <w:sdt>
+      <w:sdtPr>
+        <w:id w:val="-1177113234"/>
+        <w:docPartObj>
+          <w:docPartGallery w:val="Cover Pages"/>
+          <w:docPartUnique/>
+        </w:docPartObj>
+      </w:sdtPr>
+      <w:sdtEndPr>
+        <w:rPr>
+          <w:rStyle w:val="Hyperlink"/>
+          <w:rFonts w:ascii="Arial" w:hAnsi="Arial" w:cs="Arial"/>
+          <w:color w:val="3366CC"/>
+          <w:kern w:val="0"/>
+          <w:sz w:val="21"/>
+          <w:szCs w:val="21"/>
+          <w:u w:val="single"/>
+          <w:shd w:val="clear" w:color="auto" w:fill="FFFFFF"/>
+          <w14:ligatures w14:val="none"/>
+        </w:rPr>
+      </w:sdtEndPr>
+      <w:sdtContent>
+        <w:p/>
+        <w:p/>
+        <w:p/>
+        <w:p/>
+        <w:p>
+          <w:pPr>
+            <w:pStyle w:val="Title"/>
+            <w:jc w:val="center"/>
+          </w:pPr>
+          <w:r>
+            <w:t>Data Structures and Algorithms II – C950</w:t>
+          </w:r>
+        </w:p>
+        <w:p/>
+        <w:p>
+          <w:pPr>
+            <w:jc w:val="center"/>
+          </w:pPr>
+          <w:r>
+            <w:t>Blake Bowden</w:t>
+          </w:r>
+        </w:p>
+        <w:p>
+          <w:pPr>
+            <w:jc w:val="center"/>
+          </w:pPr>
+          <w:r>
+            <w:t>College of Information Technology, Wester Governors University</w:t>
+          </w:r>
+        </w:p>
+        <w:p>
+          <w:pPr>
+            <w:jc w:val="center"/>
+          </w:pPr>
+          <w:r>
+            <w:t>Jack Lusby</w:t>
+          </w:r>
+        </w:p>
+        <w:p>
+          <w:pPr>
+            <w:jc w:val="center"/>
+          </w:pPr>
+          <w:r>
+            <w:t>July 19</w:t>
+          </w:r>
+          <w:r>
+            <w:rPr>
+              <w:vertAlign w:val="superscript"/>
+            </w:rPr>
+            <w:t>th</w:t>
+          </w:r>
+          <w:r>
+            <w:t>, 2023</w:t>
+          </w:r>
+        </w:p>
+        <w:p>
+          <w:pPr>
+            <w:jc w:val="center"/>
+          </w:pPr>
+        </w:p>
+        <w:p>
+          <w:pPr>
+            <w:rPr>
+              <w:rStyle w:val="Hyperlink"/>
+              <w:rFonts w:ascii="Arial" w:eastAsiaTheme="majorEastAsia" w:hAnsi="Arial" w:cs="Arial"/>
+              <w:color w:val="3366CC"/>
+              <w:kern w:val="0"/>
+              <w:sz w:val="21"/>
+              <w:szCs w:val="21"/>
+              <w:shd w:val="clear" w:color="auto" w:fill="FFFFFF"/>
+              <w14:ligatures w14:val="none"/>
+            </w:rPr>
+          </w:pPr>
+          <w:r>
+            <w:rPr>
+              <w:rStyle w:val="Hyperlink"/>
+              <w:rFonts w:ascii="Arial" w:hAnsi="Arial" w:cs="Arial"/>
+              <w:color w:val="3366CC"/>
+              <w:kern w:val="0"/>
+              <w:sz w:val="21"/>
+              <w:szCs w:val="21"/>
+              <w:shd w:val="clear" w:color="auto" w:fill="FFFFFF"/>
+              <w14:ligatures w14:val="none"/>
+            </w:rPr>
+            <w:br w:type="page"/>
+          </w:r>
+        </w:p>
+      </w:sdtContent>
+    </w:sdt>
     <w:p>
       <w:pPr>
         <w:pStyle w:val="Title"/>
@@ -14,6 +125,7 @@
         <w:rPr>
           <w:rFonts w:asciiTheme="minorHAnsi" w:hAnsiTheme="minorHAnsi" w:cstheme="minorHAnsi"/>
         </w:rPr>
+        <w:lastRenderedPageBreak/>
         <w:t>WGU C950 DSA2</w:t>
       </w:r>
     </w:p>
@@ -55,16 +167,8 @@
         <w:rPr>
           <w:rFonts w:asciiTheme="minorHAnsi" w:hAnsiTheme="minorHAnsi" w:cstheme="minorHAnsi"/>
         </w:rPr>
-        <w:t xml:space="preserve">Identify a named self-adjusting </w:t>
-      </w:r>
-      <w:proofErr w:type="gramStart"/>
-      <w:r>
-        <w:rPr>
-          <w:rFonts w:asciiTheme="minorHAnsi" w:hAnsiTheme="minorHAnsi" w:cstheme="minorHAnsi"/>
-        </w:rPr>
-        <w:t>algorithm</w:t>
-      </w:r>
-      <w:proofErr w:type="gramEnd"/>
+        <w:t>Identify a named self-adjusting algorithm</w:t>
+      </w:r>
     </w:p>
     <w:p>
       <w:pPr>
@@ -90,7 +194,31 @@
         <w:rPr>
           <w:rFonts w:cstheme="minorHAnsi"/>
         </w:rPr>
-        <w:t xml:space="preserve"> to determine a near ideal route by randomly guess a subset of the total permutations of routes and mix the best routes (shortest) together and repeated this for a set number of times. The more iterations of this the shorter the route, but the longer it will take to run.</w:t>
+        <w:t xml:space="preserve"> to determine a near ideal route</w:t>
+      </w:r>
+      <w:r>
+        <w:rPr>
+          <w:rFonts w:cstheme="minorHAnsi"/>
+        </w:rPr>
+        <w:t>. The algorithm works by generating a random a population (routes in this case) and ranks the population by a fitness test. The fitness test</w:t>
+      </w:r>
+      <w:r>
+        <w:rPr>
+          <w:rFonts w:cstheme="minorHAnsi"/>
+        </w:rPr>
+        <w:t xml:space="preserve"> is</w:t>
+      </w:r>
+      <w:r>
+        <w:rPr>
+          <w:rFonts w:cstheme="minorHAnsi"/>
+        </w:rPr>
+        <w:t xml:space="preserve"> used to determine how good or bad a sample (route) and can be used to penalize undesirable traits (not meeting package deadlines). </w:t>
+      </w:r>
+      <w:r>
+        <w:rPr>
+          <w:rFonts w:cstheme="minorHAnsi"/>
+        </w:rPr>
+        <w:t>The most fit routes are then mixed by a crossover and mutation function to generate new routes that have traits of the best, this is the next generation that repeats this iterative process of pseudo evolution to provide a near optimum route.</w:t>
       </w:r>
     </w:p>
     <w:p>
@@ -107,13 +235,8 @@
         <w:t>view</w:t>
       </w:r>
       <w:r>
-        <w:t xml:space="preserve"> of your </w:t>
-      </w:r>
-      <w:proofErr w:type="gramStart"/>
-      <w:r>
-        <w:t>program</w:t>
-      </w:r>
-      <w:proofErr w:type="gramEnd"/>
+        <w:t xml:space="preserve"> of your program</w:t>
+      </w:r>
     </w:p>
     <w:p>
       <w:pPr>
@@ -206,16 +329,8 @@
         <w:rPr>
           <w:rFonts w:ascii="Courier New" w:hAnsi="Courier New" w:cs="Courier New"/>
         </w:rPr>
-        <w:t xml:space="preserve"> of the truck’s package </w:t>
-      </w:r>
-      <w:proofErr w:type="gramStart"/>
-      <w:r>
-        <w:rPr>
-          <w:rFonts w:ascii="Courier New" w:hAnsi="Courier New" w:cs="Courier New"/>
-        </w:rPr>
-        <w:t>ids</w:t>
-      </w:r>
-      <w:proofErr w:type="gramEnd"/>
+        <w:t xml:space="preserve"> of the truck’s package ids</w:t>
+      </w:r>
     </w:p>
     <w:p>
       <w:pPr>
@@ -494,6 +609,7 @@
         <w:rPr>
           <w:rFonts w:ascii="Courier New" w:hAnsi="Courier New" w:cs="Courier New"/>
         </w:rPr>
+        <w:lastRenderedPageBreak/>
         <w:tab/>
         <w:t>The best route will be returned along with the distance of the route.</w:t>
       </w:r>
@@ -509,7 +625,6 @@
         <w:rPr>
           <w:rFonts w:ascii="Courier New" w:hAnsi="Courier New" w:cs="Courier New"/>
         </w:rPr>
-        <w:lastRenderedPageBreak/>
         <w:t xml:space="preserve">This is repeated for each truck </w:t>
       </w:r>
       <w:r>
@@ -953,14 +1068,7 @@
         <w:rPr>
           <w:rFonts w:cstheme="minorHAnsi"/>
         </w:rPr>
-        <w:t xml:space="preserve"> and </w:t>
-      </w:r>
-      <w:proofErr w:type="gramStart"/>
-      <w:r>
-        <w:rPr>
-          <w:rFonts w:cstheme="minorHAnsi"/>
-        </w:rPr>
-        <w:t>6</w:t>
+        <w:t xml:space="preserve"> and 6</w:t>
       </w:r>
       <w:r>
         <w:rPr>
@@ -968,7 +1076,6 @@
         </w:rPr>
         <w:t>7</w:t>
       </w:r>
-      <w:proofErr w:type="gramEnd"/>
     </w:p>
     <w:p>
       <w:pPr>
@@ -1203,14 +1310,12 @@
         </w:rPr>
         <w:t xml:space="preserve">, line 80 through </w:t>
       </w:r>
-      <w:proofErr w:type="gramStart"/>
       <w:r>
         <w:rPr>
           <w:rFonts w:cstheme="minorHAnsi"/>
         </w:rPr>
         <w:t>131</w:t>
       </w:r>
-      <w:proofErr w:type="gramEnd"/>
     </w:p>
     <w:p>
       <w:pPr>
@@ -1553,16 +1658,8 @@
         <w:rPr>
           <w:rFonts w:cstheme="minorHAnsi"/>
         </w:rPr>
-        <w:t xml:space="preserve">, 103 and </w:t>
-      </w:r>
-      <w:proofErr w:type="gramStart"/>
-      <w:r>
-        <w:rPr>
-          <w:rFonts w:cstheme="minorHAnsi"/>
-        </w:rPr>
-        <w:t>122</w:t>
-      </w:r>
-      <w:proofErr w:type="gramEnd"/>
+        <w:t>, 103 and 122</w:t>
+      </w:r>
     </w:p>
     <w:p>
       <w:pPr>
@@ -1611,6 +1708,7 @@
         <w:rPr>
           <w:rFonts w:cstheme="minorHAnsi"/>
         </w:rPr>
+        <w:lastRenderedPageBreak/>
         <w:t>Setting the delivery times of each package lines 139-141</w:t>
       </w:r>
     </w:p>
@@ -1685,17 +1783,8 @@
         <w:rPr>
           <w:rFonts w:cstheme="minorHAnsi"/>
         </w:rPr>
-        <w:lastRenderedPageBreak/>
-        <w:t xml:space="preserve">Display all truck distances, line </w:t>
-      </w:r>
-      <w:proofErr w:type="gramStart"/>
-      <w:r>
-        <w:rPr>
-          <w:rFonts w:cstheme="minorHAnsi"/>
-        </w:rPr>
-        <w:t>168</w:t>
-      </w:r>
-      <w:proofErr w:type="gramEnd"/>
+        <w:t>Display all truck distances, line 168</w:t>
+      </w:r>
     </w:p>
     <w:p>
       <w:pPr>
@@ -1748,14 +1837,7 @@
         <w:rPr>
           <w:rFonts w:cstheme="minorHAnsi"/>
         </w:rPr>
-        <w:t xml:space="preserve">Display the data at a time, line </w:t>
-      </w:r>
-      <w:proofErr w:type="gramStart"/>
-      <w:r>
-        <w:rPr>
-          <w:rFonts w:cstheme="minorHAnsi"/>
-        </w:rPr>
-        <w:t>1</w:t>
+        <w:t>Display the data at a time, line 1</w:t>
       </w:r>
       <w:r>
         <w:rPr>
@@ -1769,7 +1851,6 @@
         </w:rPr>
         <w:t>9</w:t>
       </w:r>
-      <w:proofErr w:type="gramEnd"/>
     </w:p>
     <w:p>
       <w:pPr>
@@ -1914,6 +1995,61 @@
     <w:p>
       <w:pPr>
         <w:pStyle w:val="ListParagraph"/>
+        <w:ind w:left="1440"/>
+        <w:rPr>
+          <w:rFonts w:cstheme="minorHAnsi"/>
+          <w:b/>
+          <w:bCs/>
+        </w:rPr>
+      </w:pPr>
+      <w:r>
+        <w:rPr>
+          <w:rFonts w:cstheme="minorHAnsi"/>
+        </w:rPr>
+        <w:t xml:space="preserve">Compared to other algorithms, genetic </w:t>
+      </w:r>
+      <w:r>
+        <w:rPr>
+          <w:rFonts w:cstheme="minorHAnsi"/>
+        </w:rPr>
+        <w:t>algorithms</w:t>
+      </w:r>
+      <w:r>
+        <w:rPr>
+          <w:rFonts w:cstheme="minorHAnsi"/>
+        </w:rPr>
+        <w:t xml:space="preserve"> do no scale well where there are many elements that can be mutated</w:t>
+      </w:r>
+      <w:r>
+        <w:rPr>
+          <w:rFonts w:cstheme="minorHAnsi"/>
+        </w:rPr>
+        <w:t>, the mutation can cause an exponential increase in complexity (</w:t>
+      </w:r>
+      <w:r>
+        <w:rPr>
+          <w:rFonts w:ascii="Arial" w:hAnsi="Arial" w:cs="Arial"/>
+          <w:color w:val="202122"/>
+          <w:sz w:val="21"/>
+          <w:szCs w:val="21"/>
+          <w:shd w:val="clear" w:color="auto" w:fill="FFFFFF"/>
+        </w:rPr>
+        <w:t>Genetic algorithm</w:t>
+      </w:r>
+      <w:r>
+        <w:rPr>
+          <w:rFonts w:ascii="Arial" w:hAnsi="Arial" w:cs="Arial"/>
+          <w:color w:val="202122"/>
+          <w:sz w:val="21"/>
+          <w:szCs w:val="21"/>
+          <w:shd w:val="clear" w:color="auto" w:fill="FFFFFF"/>
+        </w:rPr>
+        <w:t>, 2023)</w:t>
+      </w:r>
+    </w:p>
+    <w:p>
+      <w:pPr>
+        <w:pStyle w:val="ListParagraph"/>
         <w:numPr>
           <w:ilvl w:val="0"/>
           <w:numId w:val="2"/>
@@ -1927,6 +2063,8 @@
       <w:r>
         <w:rPr>
           <w:rFonts w:cstheme="minorHAnsi"/>
+          <w:b/>
+          <w:bCs/>
           <w:color w:val="333333"/>
           <w:sz w:val="21"/>
           <w:szCs w:val="21"/>
@@ -1966,7 +2104,67 @@
           <w:szCs w:val="21"/>
           <w:shd w:val="clear" w:color="auto" w:fill="FFFFFF"/>
         </w:rPr>
-        <w:t xml:space="preserve">produces a pretty good route distance that will be more optimal than nearest neighbor. With just 100 iterations most of the routes, if the seed of 42 is not used, will be under 95 miles. The software does not determine what packages go in each truck, but packages with the same address are grouped in the same truck then there will be fewer stops. The maintainability of the software is ok, since there is type hinting and some tests that can be used to make sure that the program can be tested. </w:t>
+        <w:t xml:space="preserve">produces a </w:t>
+      </w:r>
+      <w:r>
+        <w:rPr>
+          <w:rFonts w:cstheme="minorHAnsi"/>
+          <w:color w:val="333333"/>
+          <w:sz w:val="21"/>
+          <w:szCs w:val="21"/>
+          <w:shd w:val="clear" w:color="auto" w:fill="FFFFFF"/>
+        </w:rPr>
+        <w:t>near optimum</w:t>
+      </w:r>
+      <w:r>
+        <w:rPr>
+          <w:rFonts w:cstheme="minorHAnsi"/>
+          <w:color w:val="333333"/>
+          <w:sz w:val="21"/>
+          <w:szCs w:val="21"/>
+          <w:shd w:val="clear" w:color="auto" w:fill="FFFFFF"/>
+        </w:rPr>
+        <w:t xml:space="preserve"> route distance that will be more optimal than nearest neighbor. With just 10</w:t>
+      </w:r>
+      <w:r>
+        <w:rPr>
+          <w:rFonts w:cstheme="minorHAnsi"/>
+          <w:color w:val="333333"/>
+          <w:sz w:val="21"/>
+          <w:szCs w:val="21"/>
+          <w:shd w:val="clear" w:color="auto" w:fill="FFFFFF"/>
+        </w:rPr>
+        <w:t>0</w:t>
+      </w:r>
+      <w:r>
+        <w:rPr>
+          <w:rFonts w:cstheme="minorHAnsi"/>
+          <w:color w:val="333333"/>
+          <w:sz w:val="21"/>
+          <w:szCs w:val="21"/>
+          <w:shd w:val="clear" w:color="auto" w:fill="FFFFFF"/>
+        </w:rPr>
+        <w:t xml:space="preserve">0 iterations most of the routes, if the seed of 42 is not used, will be under </w:t>
+      </w:r>
+      <w:r>
+        <w:rPr>
+          <w:rFonts w:cstheme="minorHAnsi"/>
+          <w:color w:val="333333"/>
+          <w:sz w:val="21"/>
+          <w:szCs w:val="21"/>
+          <w:shd w:val="clear" w:color="auto" w:fill="FFFFFF"/>
+        </w:rPr>
+        <w:t>110</w:t>
+      </w:r>
+      <w:r>
+        <w:rPr>
+          <w:rFonts w:cstheme="minorHAnsi"/>
+          <w:color w:val="333333"/>
+          <w:sz w:val="21"/>
+          <w:szCs w:val="21"/>
+          <w:shd w:val="clear" w:color="auto" w:fill="FFFFFF"/>
+        </w:rPr>
+        <w:t xml:space="preserve"> miles. The software does not determine what packages go in each truck, but packages with the same address are grouped in the same truck then there will be fewer stops. The maintainability of the software is ok, since there is type hinting and some tests that can be used to make sure that the program can be tested. </w:t>
       </w:r>
     </w:p>
     <w:p>
@@ -1985,6 +2183,8 @@
       <w:r>
         <w:rPr>
           <w:rFonts w:cstheme="minorHAnsi"/>
+          <w:b/>
+          <w:bCs/>
           <w:color w:val="333333"/>
           <w:sz w:val="21"/>
           <w:szCs w:val="21"/>
@@ -2046,7 +2246,43 @@
         <w:rPr>
           <w:rFonts w:cstheme="minorHAnsi"/>
         </w:rPr>
-        <w:t xml:space="preserve"> a collision. The simple way that I handled collisions was to create a list of items at that hash, but with a size of a prime number there will be minimal collisions.</w:t>
+        <w:t xml:space="preserve"> a collision. The simple way that I handled collisions was to create a list of items at that hash, but with a size of a prime number there will be minimal collisions</w:t>
+      </w:r>
+      <w:r>
+        <w:rPr>
+          <w:rFonts w:cstheme="minorHAnsi"/>
+        </w:rPr>
+        <w:t>.</w:t>
+      </w:r>
+      <w:r>
+        <w:rPr>
+          <w:rFonts w:cstheme="minorHAnsi"/>
+          <w:color w:val="333333"/>
+          <w:sz w:val="21"/>
+          <w:szCs w:val="21"/>
+        </w:rPr>
+        <w:t xml:space="preserve"> </w:t>
+      </w:r>
+      <w:r>
+        <w:rPr>
+          <w:rFonts w:cstheme="minorHAnsi"/>
+          <w:color w:val="333333"/>
+        </w:rPr>
+        <w:t>Hash tables need to size appropriate based on the number of items to store. The load factor (number of entries / the number of buckets or size of the hash table) directly impacts</w:t>
+      </w:r>
+      <w:r>
+        <w:rPr>
+          <w:rFonts w:cstheme="minorHAnsi"/>
+          <w:color w:val="333333"/>
+        </w:rPr>
+        <w:t xml:space="preserve"> the performance of look ups when the load factor approaches 1. (Hash Tables, 202</w:t>
+      </w:r>
+      <w:r>
+        <w:rPr>
+          <w:rFonts w:cstheme="minorHAnsi"/>
+          <w:color w:val="333333"/>
+        </w:rPr>
+        <w:t>3)</w:t>
       </w:r>
     </w:p>
     <w:p>
@@ -2141,6 +2377,7 @@
         <w:rPr>
           <w:rFonts w:asciiTheme="minorHAnsi" w:hAnsiTheme="minorHAnsi" w:cstheme="minorHAnsi"/>
         </w:rPr>
+        <w:lastRenderedPageBreak/>
         <w:t>D. D</w:t>
       </w:r>
       <w:r>
@@ -2208,6 +2445,15 @@
         </w:rPr>
         <w:t>s and what truck was used to deliver the package.</w:t>
       </w:r>
+      <w:r>
+        <w:rPr>
+          <w:rFonts w:asciiTheme="minorHAnsi" w:hAnsiTheme="minorHAnsi" w:cstheme="minorHAnsi"/>
+          <w:color w:val="333333"/>
+          <w:sz w:val="21"/>
+          <w:szCs w:val="21"/>
+        </w:rPr>
+        <w:t xml:space="preserve"> </w:t>
+      </w:r>
     </w:p>
     <w:p>
       <w:pPr>
@@ -2289,7 +2535,6 @@
           <w:szCs w:val="21"/>
           <w14:ligatures w14:val="none"/>
         </w:rPr>
-        <w:lastRenderedPageBreak/>
         <w:t>•   delivery deadline</w:t>
       </w:r>
     </w:p>
@@ -2808,13 +3053,182 @@
           <w:szCs w:val="21"/>
         </w:rPr>
       </w:pPr>
-      <w:r>
-        <w:rPr>
-          <w:rFonts w:ascii="Lato" w:hAnsi="Lato"/>
-          <w:color w:val="333333"/>
-          <w:sz w:val="21"/>
-          <w:szCs w:val="21"/>
-        </w:rPr>
+    </w:p>
+    <w:p>
+      <w:pPr>
+        <w:pStyle w:val="NormalWeb"/>
+        <w:shd w:val="clear" w:color="auto" w:fill="FFFFFF"/>
+        <w:spacing w:before="0" w:beforeAutospacing="0" w:after="0" w:afterAutospacing="0"/>
+        <w:ind w:left="619" w:hanging="360"/>
+        <w:rPr>
+          <w:rFonts w:ascii="Lato" w:hAnsi="Lato"/>
+          <w:color w:val="333333"/>
+          <w:sz w:val="21"/>
+          <w:szCs w:val="21"/>
+        </w:rPr>
+      </w:pPr>
+    </w:p>
+    <w:p>
+      <w:pPr>
+        <w:pStyle w:val="NormalWeb"/>
+        <w:shd w:val="clear" w:color="auto" w:fill="FFFFFF"/>
+        <w:spacing w:before="0" w:beforeAutospacing="0" w:after="0" w:afterAutospacing="0"/>
+        <w:ind w:left="619" w:hanging="360"/>
+        <w:rPr>
+          <w:rFonts w:ascii="Lato" w:hAnsi="Lato"/>
+          <w:color w:val="333333"/>
+          <w:sz w:val="21"/>
+          <w:szCs w:val="21"/>
+        </w:rPr>
+      </w:pPr>
+    </w:p>
+    <w:p>
+      <w:pPr>
+        <w:pStyle w:val="NormalWeb"/>
+        <w:shd w:val="clear" w:color="auto" w:fill="FFFFFF"/>
+        <w:spacing w:before="0" w:beforeAutospacing="0" w:after="0" w:afterAutospacing="0"/>
+        <w:ind w:left="619" w:hanging="360"/>
+        <w:rPr>
+          <w:rFonts w:ascii="Lato" w:hAnsi="Lato"/>
+          <w:color w:val="333333"/>
+          <w:sz w:val="21"/>
+          <w:szCs w:val="21"/>
+        </w:rPr>
+      </w:pPr>
+    </w:p>
+    <w:p>
+      <w:pPr>
+        <w:pStyle w:val="NormalWeb"/>
+        <w:shd w:val="clear" w:color="auto" w:fill="FFFFFF"/>
+        <w:spacing w:before="0" w:beforeAutospacing="0" w:after="0" w:afterAutospacing="0"/>
+        <w:ind w:left="619" w:hanging="360"/>
+        <w:rPr>
+          <w:rFonts w:ascii="Lato" w:hAnsi="Lato"/>
+          <w:color w:val="333333"/>
+          <w:sz w:val="21"/>
+          <w:szCs w:val="21"/>
+        </w:rPr>
+      </w:pPr>
+    </w:p>
+    <w:p>
+      <w:pPr>
+        <w:pStyle w:val="NormalWeb"/>
+        <w:shd w:val="clear" w:color="auto" w:fill="FFFFFF"/>
+        <w:spacing w:before="0" w:beforeAutospacing="0" w:after="0" w:afterAutospacing="0"/>
+        <w:ind w:left="619" w:hanging="360"/>
+        <w:rPr>
+          <w:rFonts w:ascii="Lato" w:hAnsi="Lato"/>
+          <w:color w:val="333333"/>
+          <w:sz w:val="21"/>
+          <w:szCs w:val="21"/>
+        </w:rPr>
+      </w:pPr>
+    </w:p>
+    <w:p>
+      <w:pPr>
+        <w:pStyle w:val="NormalWeb"/>
+        <w:shd w:val="clear" w:color="auto" w:fill="FFFFFF"/>
+        <w:spacing w:before="0" w:beforeAutospacing="0" w:after="0" w:afterAutospacing="0"/>
+        <w:ind w:left="619" w:hanging="360"/>
+        <w:rPr>
+          <w:rFonts w:ascii="Lato" w:hAnsi="Lato"/>
+          <w:color w:val="333333"/>
+          <w:sz w:val="21"/>
+          <w:szCs w:val="21"/>
+        </w:rPr>
+      </w:pPr>
+    </w:p>
+    <w:p>
+      <w:pPr>
+        <w:pStyle w:val="NormalWeb"/>
+        <w:shd w:val="clear" w:color="auto" w:fill="FFFFFF"/>
+        <w:spacing w:before="0" w:beforeAutospacing="0" w:after="0" w:afterAutospacing="0"/>
+        <w:ind w:left="619" w:hanging="360"/>
+        <w:rPr>
+          <w:rFonts w:ascii="Lato" w:hAnsi="Lato"/>
+          <w:color w:val="333333"/>
+          <w:sz w:val="21"/>
+          <w:szCs w:val="21"/>
+        </w:rPr>
+      </w:pPr>
+    </w:p>
+    <w:p>
+      <w:pPr>
+        <w:pStyle w:val="NormalWeb"/>
+        <w:shd w:val="clear" w:color="auto" w:fill="FFFFFF"/>
+        <w:spacing w:before="0" w:beforeAutospacing="0" w:after="0" w:afterAutospacing="0"/>
+        <w:ind w:left="619" w:hanging="360"/>
+        <w:rPr>
+          <w:rFonts w:ascii="Lato" w:hAnsi="Lato"/>
+          <w:color w:val="333333"/>
+          <w:sz w:val="21"/>
+          <w:szCs w:val="21"/>
+        </w:rPr>
+      </w:pPr>
+    </w:p>
+    <w:p>
+      <w:pPr>
+        <w:pStyle w:val="NormalWeb"/>
+        <w:shd w:val="clear" w:color="auto" w:fill="FFFFFF"/>
+        <w:spacing w:before="0" w:beforeAutospacing="0" w:after="0" w:afterAutospacing="0"/>
+        <w:ind w:left="619" w:hanging="360"/>
+        <w:rPr>
+          <w:rFonts w:ascii="Lato" w:hAnsi="Lato"/>
+          <w:color w:val="333333"/>
+          <w:sz w:val="21"/>
+          <w:szCs w:val="21"/>
+        </w:rPr>
+      </w:pPr>
+    </w:p>
+    <w:p>
+      <w:pPr>
+        <w:pStyle w:val="NormalWeb"/>
+        <w:shd w:val="clear" w:color="auto" w:fill="FFFFFF"/>
+        <w:spacing w:before="0" w:beforeAutospacing="0" w:after="0" w:afterAutospacing="0"/>
+        <w:ind w:left="619" w:hanging="360"/>
+        <w:rPr>
+          <w:rFonts w:ascii="Lato" w:hAnsi="Lato"/>
+          <w:color w:val="333333"/>
+          <w:sz w:val="21"/>
+          <w:szCs w:val="21"/>
+        </w:rPr>
+      </w:pPr>
+    </w:p>
+    <w:p>
+      <w:pPr>
+        <w:pStyle w:val="NormalWeb"/>
+        <w:shd w:val="clear" w:color="auto" w:fill="FFFFFF"/>
+        <w:spacing w:before="0" w:beforeAutospacing="0" w:after="0" w:afterAutospacing="0"/>
+        <w:ind w:left="619" w:hanging="360"/>
+        <w:rPr>
+          <w:rFonts w:ascii="Lato" w:hAnsi="Lato"/>
+          <w:color w:val="333333"/>
+          <w:sz w:val="21"/>
+          <w:szCs w:val="21"/>
+        </w:rPr>
+      </w:pPr>
+    </w:p>
+    <w:p>
+      <w:pPr>
+        <w:pStyle w:val="NormalWeb"/>
+        <w:shd w:val="clear" w:color="auto" w:fill="FFFFFF"/>
+        <w:spacing w:before="0" w:beforeAutospacing="0" w:after="0" w:afterAutospacing="0"/>
+        <w:ind w:left="619" w:hanging="360"/>
+        <w:rPr>
+          <w:rFonts w:ascii="Lato" w:hAnsi="Lato"/>
+          <w:color w:val="333333"/>
+          <w:sz w:val="21"/>
+          <w:szCs w:val="21"/>
+        </w:rPr>
+      </w:pPr>
+      <w:r>
+        <w:rPr>
+          <w:rFonts w:ascii="Lato" w:hAnsi="Lato"/>
+          <w:color w:val="333333"/>
+          <w:sz w:val="21"/>
+          <w:szCs w:val="21"/>
+        </w:rPr>
+        <w:lastRenderedPageBreak/>
         <w:t>1.  Provide screenshots to show the status of </w:t>
       </w:r>
       <w:r>
@@ -2853,17 +3267,15 @@
       <w:r>
         <w:rPr>
           <w:rFonts w:ascii="Lato" w:hAnsi="Lato"/>
-          <w:noProof/>
-          <w:color w:val="333333"/>
-          <w:sz w:val="21"/>
-          <w:szCs w:val="21"/>
-        </w:rPr>
-        <w:lastRenderedPageBreak/>
+          <w:color w:val="333333"/>
+          <w:sz w:val="21"/>
+          <w:szCs w:val="21"/>
+        </w:rPr>
         <w:drawing>
-          <wp:inline distT="0" distB="0" distL="0" distR="0" wp14:anchorId="5089F4C5" wp14:editId="4F6CC55E">
-            <wp:extent cx="5943600" cy="4677410"/>
-            <wp:effectExtent l="0" t="0" r="0" b="0"/>
-            <wp:docPr id="746227564" name="Picture 1"/>
+          <wp:inline distT="0" distB="0" distL="0" distR="0" wp14:anchorId="7EA8BAB8" wp14:editId="7CAC2352">
+            <wp:extent cx="5943600" cy="4810125"/>
+            <wp:effectExtent l="152400" t="152400" r="361950" b="371475"/>
+            <wp:docPr id="2" name="Picture 2"/>
             <wp:cNvGraphicFramePr>
               <a:graphicFrameLocks xmlns:a="http://schemas.openxmlformats.org/drawingml/2006/main" noChangeAspect="1"/>
             </wp:cNvGraphicFramePr>
@@ -2871,7 +3283,7 @@
               <a:graphicData uri="http://schemas.openxmlformats.org/drawingml/2006/picture">
                 <pic:pic xmlns:pic="http://schemas.openxmlformats.org/drawingml/2006/picture">
                   <pic:nvPicPr>
-                    <pic:cNvPr id="746227564" name=""/>
+                    <pic:cNvPr id="1" name=""/>
                     <pic:cNvPicPr/>
                   </pic:nvPicPr>
                   <pic:blipFill>
@@ -2883,11 +3295,21 @@
                   <pic:spPr>
                     <a:xfrm>
                       <a:off x="0" y="0"/>
-                      <a:ext cx="5943600" cy="4677410"/>
+                      <a:ext cx="5943600" cy="4810125"/>
                     </a:xfrm>
                     <a:prstGeom prst="rect">
                       <a:avLst/>
                     </a:prstGeom>
+                    <a:ln>
+                      <a:noFill/>
+                    </a:ln>
+                    <a:effectLst>
+                      <a:outerShdw blurRad="292100" dist="139700" dir="2700000" algn="tl" rotWithShape="0">
+                        <a:srgbClr val="333333">
+                          <a:alpha val="65000"/>
+                        </a:srgbClr>
+                      </a:outerShdw>
+                    </a:effectLst>
                   </pic:spPr>
                 </pic:pic>
               </a:graphicData>
@@ -2913,6 +3335,202 @@
     <w:p>
       <w:pPr>
         <w:pStyle w:val="NormalWeb"/>
+        <w:shd w:val="clear" w:color="auto" w:fill="FFFFFF"/>
+        <w:spacing w:before="0" w:beforeAutospacing="0" w:after="0" w:afterAutospacing="0"/>
+        <w:ind w:left="619" w:hanging="360"/>
+        <w:rPr>
+          <w:rFonts w:ascii="Lato" w:hAnsi="Lato"/>
+          <w:color w:val="333333"/>
+          <w:sz w:val="21"/>
+          <w:szCs w:val="21"/>
+        </w:rPr>
+      </w:pPr>
+    </w:p>
+    <w:p>
+      <w:pPr>
+        <w:pStyle w:val="NormalWeb"/>
+        <w:shd w:val="clear" w:color="auto" w:fill="FFFFFF"/>
+        <w:spacing w:before="0" w:beforeAutospacing="0" w:after="0" w:afterAutospacing="0"/>
+        <w:ind w:left="619" w:hanging="360"/>
+        <w:rPr>
+          <w:rFonts w:ascii="Lato" w:hAnsi="Lato"/>
+          <w:color w:val="333333"/>
+          <w:sz w:val="21"/>
+          <w:szCs w:val="21"/>
+        </w:rPr>
+      </w:pPr>
+    </w:p>
+    <w:p>
+      <w:pPr>
+        <w:pStyle w:val="NormalWeb"/>
+        <w:shd w:val="clear" w:color="auto" w:fill="FFFFFF"/>
+        <w:spacing w:before="0" w:beforeAutospacing="0" w:after="0" w:afterAutospacing="0"/>
+        <w:ind w:left="619" w:hanging="360"/>
+        <w:rPr>
+          <w:rFonts w:ascii="Lato" w:hAnsi="Lato"/>
+          <w:color w:val="333333"/>
+          <w:sz w:val="21"/>
+          <w:szCs w:val="21"/>
+        </w:rPr>
+      </w:pPr>
+    </w:p>
+    <w:p>
+      <w:pPr>
+        <w:pStyle w:val="NormalWeb"/>
+        <w:shd w:val="clear" w:color="auto" w:fill="FFFFFF"/>
+        <w:spacing w:before="0" w:beforeAutospacing="0" w:after="0" w:afterAutospacing="0"/>
+        <w:ind w:left="619" w:hanging="360"/>
+        <w:rPr>
+          <w:rFonts w:ascii="Lato" w:hAnsi="Lato"/>
+          <w:color w:val="333333"/>
+          <w:sz w:val="21"/>
+          <w:szCs w:val="21"/>
+        </w:rPr>
+      </w:pPr>
+    </w:p>
+    <w:p>
+      <w:pPr>
+        <w:pStyle w:val="NormalWeb"/>
+        <w:shd w:val="clear" w:color="auto" w:fill="FFFFFF"/>
+        <w:spacing w:before="0" w:beforeAutospacing="0" w:after="0" w:afterAutospacing="0"/>
+        <w:ind w:left="619" w:hanging="360"/>
+        <w:rPr>
+          <w:rFonts w:ascii="Lato" w:hAnsi="Lato"/>
+          <w:color w:val="333333"/>
+          <w:sz w:val="21"/>
+          <w:szCs w:val="21"/>
+        </w:rPr>
+      </w:pPr>
+    </w:p>
+    <w:p>
+      <w:pPr>
+        <w:pStyle w:val="NormalWeb"/>
+        <w:shd w:val="clear" w:color="auto" w:fill="FFFFFF"/>
+        <w:spacing w:before="0" w:beforeAutospacing="0" w:after="0" w:afterAutospacing="0"/>
+        <w:ind w:left="619" w:hanging="360"/>
+        <w:rPr>
+          <w:rFonts w:ascii="Lato" w:hAnsi="Lato"/>
+          <w:color w:val="333333"/>
+          <w:sz w:val="21"/>
+          <w:szCs w:val="21"/>
+        </w:rPr>
+      </w:pPr>
+    </w:p>
+    <w:p>
+      <w:pPr>
+        <w:pStyle w:val="NormalWeb"/>
+        <w:shd w:val="clear" w:color="auto" w:fill="FFFFFF"/>
+        <w:spacing w:before="0" w:beforeAutospacing="0" w:after="0" w:afterAutospacing="0"/>
+        <w:ind w:left="619" w:hanging="360"/>
+        <w:rPr>
+          <w:rFonts w:ascii="Lato" w:hAnsi="Lato"/>
+          <w:color w:val="333333"/>
+          <w:sz w:val="21"/>
+          <w:szCs w:val="21"/>
+        </w:rPr>
+      </w:pPr>
+    </w:p>
+    <w:p>
+      <w:pPr>
+        <w:pStyle w:val="NormalWeb"/>
+        <w:shd w:val="clear" w:color="auto" w:fill="FFFFFF"/>
+        <w:spacing w:before="0" w:beforeAutospacing="0" w:after="0" w:afterAutospacing="0"/>
+        <w:ind w:left="619" w:hanging="360"/>
+        <w:rPr>
+          <w:rFonts w:ascii="Lato" w:hAnsi="Lato"/>
+          <w:color w:val="333333"/>
+          <w:sz w:val="21"/>
+          <w:szCs w:val="21"/>
+        </w:rPr>
+      </w:pPr>
+    </w:p>
+    <w:p>
+      <w:pPr>
+        <w:pStyle w:val="NormalWeb"/>
+        <w:shd w:val="clear" w:color="auto" w:fill="FFFFFF"/>
+        <w:spacing w:before="0" w:beforeAutospacing="0" w:after="0" w:afterAutospacing="0"/>
+        <w:ind w:left="619" w:hanging="360"/>
+        <w:rPr>
+          <w:rFonts w:ascii="Lato" w:hAnsi="Lato"/>
+          <w:color w:val="333333"/>
+          <w:sz w:val="21"/>
+          <w:szCs w:val="21"/>
+        </w:rPr>
+      </w:pPr>
+    </w:p>
+    <w:p>
+      <w:pPr>
+        <w:pStyle w:val="NormalWeb"/>
+        <w:shd w:val="clear" w:color="auto" w:fill="FFFFFF"/>
+        <w:spacing w:before="0" w:beforeAutospacing="0" w:after="0" w:afterAutospacing="0"/>
+        <w:ind w:left="619" w:hanging="360"/>
+        <w:rPr>
+          <w:rFonts w:ascii="Lato" w:hAnsi="Lato"/>
+          <w:color w:val="333333"/>
+          <w:sz w:val="21"/>
+          <w:szCs w:val="21"/>
+        </w:rPr>
+      </w:pPr>
+    </w:p>
+    <w:p>
+      <w:pPr>
+        <w:pStyle w:val="NormalWeb"/>
+        <w:shd w:val="clear" w:color="auto" w:fill="FFFFFF"/>
+        <w:spacing w:before="0" w:beforeAutospacing="0" w:after="0" w:afterAutospacing="0"/>
+        <w:ind w:left="619" w:hanging="360"/>
+        <w:rPr>
+          <w:rFonts w:ascii="Lato" w:hAnsi="Lato"/>
+          <w:color w:val="333333"/>
+          <w:sz w:val="21"/>
+          <w:szCs w:val="21"/>
+        </w:rPr>
+      </w:pPr>
+    </w:p>
+    <w:p>
+      <w:pPr>
+        <w:pStyle w:val="NormalWeb"/>
+        <w:shd w:val="clear" w:color="auto" w:fill="FFFFFF"/>
+        <w:spacing w:before="0" w:beforeAutospacing="0" w:after="0" w:afterAutospacing="0"/>
+        <w:ind w:left="619" w:hanging="360"/>
+        <w:rPr>
+          <w:rFonts w:ascii="Lato" w:hAnsi="Lato"/>
+          <w:color w:val="333333"/>
+          <w:sz w:val="21"/>
+          <w:szCs w:val="21"/>
+        </w:rPr>
+      </w:pPr>
+    </w:p>
+    <w:p>
+      <w:pPr>
+        <w:pStyle w:val="NormalWeb"/>
+        <w:shd w:val="clear" w:color="auto" w:fill="FFFFFF"/>
+        <w:spacing w:before="0" w:beforeAutospacing="0" w:after="0" w:afterAutospacing="0"/>
+        <w:ind w:left="619" w:hanging="360"/>
+        <w:rPr>
+          <w:rFonts w:ascii="Lato" w:hAnsi="Lato"/>
+          <w:color w:val="333333"/>
+          <w:sz w:val="21"/>
+          <w:szCs w:val="21"/>
+        </w:rPr>
+      </w:pPr>
+    </w:p>
+    <w:p>
+      <w:pPr>
+        <w:pStyle w:val="NormalWeb"/>
+        <w:shd w:val="clear" w:color="auto" w:fill="FFFFFF"/>
+        <w:spacing w:before="0" w:beforeAutospacing="0" w:after="0" w:afterAutospacing="0"/>
+        <w:ind w:left="619" w:hanging="360"/>
+        <w:rPr>
+          <w:rFonts w:ascii="Lato" w:hAnsi="Lato"/>
+          <w:color w:val="333333"/>
+          <w:sz w:val="21"/>
+          <w:szCs w:val="21"/>
+        </w:rPr>
+      </w:pPr>
+    </w:p>
+    <w:p>
+      <w:pPr>
+        <w:pStyle w:val="NormalWeb"/>
         <w:numPr>
           <w:ilvl w:val="0"/>
           <w:numId w:val="3"/>
@@ -2933,6 +3551,7 @@
           <w:sz w:val="21"/>
           <w:szCs w:val="21"/>
         </w:rPr>
+        <w:lastRenderedPageBreak/>
         <w:t>Provide screenshots to show the status of </w:t>
       </w:r>
       <w:r>
@@ -2968,20 +3587,32 @@
           <w:szCs w:val="21"/>
         </w:rPr>
       </w:pPr>
-      <w:r>
-        <w:rPr>
-          <w:rFonts w:ascii="Lato" w:hAnsi="Lato"/>
-          <w:noProof/>
-          <w:color w:val="333333"/>
-          <w:sz w:val="21"/>
-          <w:szCs w:val="21"/>
-        </w:rPr>
-        <w:lastRenderedPageBreak/>
+    </w:p>
+    <w:p>
+      <w:pPr>
+        <w:pStyle w:val="NormalWeb"/>
+        <w:shd w:val="clear" w:color="auto" w:fill="FFFFFF"/>
+        <w:spacing w:before="0" w:beforeAutospacing="0" w:after="0" w:afterAutospacing="0"/>
+        <w:ind w:left="619" w:hanging="360"/>
+        <w:rPr>
+          <w:rFonts w:ascii="Lato" w:hAnsi="Lato"/>
+          <w:color w:val="333333"/>
+          <w:sz w:val="21"/>
+          <w:szCs w:val="21"/>
+        </w:rPr>
+      </w:pPr>
+      <w:r>
+        <w:rPr>
+          <w:rFonts w:ascii="Lato" w:hAnsi="Lato"/>
+          <w:color w:val="333333"/>
+          <w:sz w:val="21"/>
+          <w:szCs w:val="21"/>
+        </w:rPr>
         <w:drawing>
-          <wp:inline distT="0" distB="0" distL="0" distR="0" wp14:anchorId="4936C0E1" wp14:editId="65F69246">
-            <wp:extent cx="5943600" cy="4146550"/>
-            <wp:effectExtent l="0" t="0" r="0" b="6350"/>
-            <wp:docPr id="1883441949" name="Picture 1"/>
+          <wp:inline distT="0" distB="0" distL="0" distR="0" wp14:anchorId="0A36552C" wp14:editId="16546ABC">
+            <wp:extent cx="5943600" cy="4777105"/>
+            <wp:effectExtent l="152400" t="152400" r="361950" b="366395"/>
+            <wp:docPr id="3" name="Picture 3"/>
             <wp:cNvGraphicFramePr>
               <a:graphicFrameLocks xmlns:a="http://schemas.openxmlformats.org/drawingml/2006/main" noChangeAspect="1"/>
             </wp:cNvGraphicFramePr>
@@ -2989,7 +3620,7 @@
               <a:graphicData uri="http://schemas.openxmlformats.org/drawingml/2006/picture">
                 <pic:pic xmlns:pic="http://schemas.openxmlformats.org/drawingml/2006/picture">
                   <pic:nvPicPr>
-                    <pic:cNvPr id="1883441949" name=""/>
+                    <pic:cNvPr id="1" name=""/>
                     <pic:cNvPicPr/>
                   </pic:nvPicPr>
                   <pic:blipFill>
@@ -3001,11 +3632,21 @@
                   <pic:spPr>
                     <a:xfrm>
                       <a:off x="0" y="0"/>
-                      <a:ext cx="5943600" cy="4146550"/>
+                      <a:ext cx="5943600" cy="4777105"/>
                     </a:xfrm>
                     <a:prstGeom prst="rect">
                       <a:avLst/>
                     </a:prstGeom>
+                    <a:ln>
+                      <a:noFill/>
+                    </a:ln>
+                    <a:effectLst>
+                      <a:outerShdw blurRad="292100" dist="139700" dir="2700000" algn="tl" rotWithShape="0">
+                        <a:srgbClr val="333333">
+                          <a:alpha val="65000"/>
+                        </a:srgbClr>
+                      </a:outerShdw>
+                    </a:effectLst>
                   </pic:spPr>
                 </pic:pic>
               </a:graphicData>
@@ -3237,6 +3878,35 @@
           <w:szCs w:val="21"/>
         </w:rPr>
       </w:pPr>
+      <w:r>
+        <w:rPr>
+          <w:rFonts w:ascii="Lato" w:hAnsi="Lato"/>
+          <w:color w:val="333333"/>
+          <w:sz w:val="21"/>
+          <w:szCs w:val="21"/>
+        </w:rPr>
+        <w:lastRenderedPageBreak/>
+        <w:t>3.  Provide screenshots to show the status of </w:t>
+      </w:r>
+      <w:r>
+        <w:rPr>
+          <w:rStyle w:val="Emphasis"/>
+          <w:rFonts w:ascii="Lato" w:hAnsi="Lato"/>
+          <w:color w:val="333333"/>
+          <w:sz w:val="21"/>
+          <w:szCs w:val="21"/>
+        </w:rPr>
+        <w:t>all</w:t>
+      </w:r>
+      <w:r>
+        <w:rPr>
+          <w:rFonts w:ascii="Lato" w:hAnsi="Lato"/>
+          <w:color w:val="333333"/>
+          <w:sz w:val="21"/>
+          <w:szCs w:val="21"/>
+        </w:rPr>
+        <w:t> packages at a time between 12:03 p.m. and 1:12 p.m.</w:t>
+      </w:r>
     </w:p>
     <w:p>
       <w:pPr>
@@ -3251,132 +3921,18 @@
           <w:szCs w:val="21"/>
         </w:rPr>
       </w:pPr>
-    </w:p>
-    <w:p>
-      <w:pPr>
-        <w:pStyle w:val="NormalWeb"/>
-        <w:shd w:val="clear" w:color="auto" w:fill="FFFFFF"/>
-        <w:spacing w:before="0" w:beforeAutospacing="0" w:after="0" w:afterAutospacing="0"/>
-        <w:ind w:left="619" w:hanging="360"/>
-        <w:rPr>
-          <w:rFonts w:ascii="Lato" w:hAnsi="Lato"/>
-          <w:color w:val="333333"/>
-          <w:sz w:val="21"/>
-          <w:szCs w:val="21"/>
-        </w:rPr>
-      </w:pPr>
-    </w:p>
-    <w:p>
-      <w:pPr>
-        <w:pStyle w:val="NormalWeb"/>
-        <w:shd w:val="clear" w:color="auto" w:fill="FFFFFF"/>
-        <w:spacing w:before="0" w:beforeAutospacing="0" w:after="0" w:afterAutospacing="0"/>
-        <w:ind w:left="619" w:hanging="360"/>
-        <w:rPr>
-          <w:rFonts w:ascii="Lato" w:hAnsi="Lato"/>
-          <w:color w:val="333333"/>
-          <w:sz w:val="21"/>
-          <w:szCs w:val="21"/>
-        </w:rPr>
-      </w:pPr>
-    </w:p>
-    <w:p>
-      <w:pPr>
-        <w:pStyle w:val="NormalWeb"/>
-        <w:shd w:val="clear" w:color="auto" w:fill="FFFFFF"/>
-        <w:spacing w:before="0" w:beforeAutospacing="0" w:after="0" w:afterAutospacing="0"/>
-        <w:ind w:left="619" w:hanging="360"/>
-        <w:rPr>
-          <w:rFonts w:ascii="Lato" w:hAnsi="Lato"/>
-          <w:color w:val="333333"/>
-          <w:sz w:val="21"/>
-          <w:szCs w:val="21"/>
-        </w:rPr>
-      </w:pPr>
-    </w:p>
-    <w:p>
-      <w:pPr>
-        <w:pStyle w:val="NormalWeb"/>
-        <w:shd w:val="clear" w:color="auto" w:fill="FFFFFF"/>
-        <w:spacing w:before="0" w:beforeAutospacing="0" w:after="0" w:afterAutospacing="0"/>
-        <w:ind w:left="619" w:hanging="360"/>
-        <w:rPr>
-          <w:rFonts w:ascii="Lato" w:hAnsi="Lato"/>
-          <w:color w:val="333333"/>
-          <w:sz w:val="21"/>
-          <w:szCs w:val="21"/>
-        </w:rPr>
-      </w:pPr>
-    </w:p>
-    <w:p>
-      <w:pPr>
-        <w:pStyle w:val="NormalWeb"/>
-        <w:shd w:val="clear" w:color="auto" w:fill="FFFFFF"/>
-        <w:spacing w:before="0" w:beforeAutospacing="0" w:after="0" w:afterAutospacing="0"/>
-        <w:ind w:left="619" w:hanging="360"/>
-        <w:rPr>
-          <w:rFonts w:ascii="Lato" w:hAnsi="Lato"/>
-          <w:color w:val="333333"/>
-          <w:sz w:val="21"/>
-          <w:szCs w:val="21"/>
-        </w:rPr>
-      </w:pPr>
-      <w:r>
-        <w:rPr>
-          <w:rFonts w:ascii="Lato" w:hAnsi="Lato"/>
-          <w:color w:val="333333"/>
-          <w:sz w:val="21"/>
-          <w:szCs w:val="21"/>
-        </w:rPr>
-        <w:t>3.  Provide screenshots to show the status of </w:t>
-      </w:r>
-      <w:r>
-        <w:rPr>
-          <w:rStyle w:val="Emphasis"/>
-          <w:rFonts w:ascii="Lato" w:hAnsi="Lato"/>
-          <w:color w:val="333333"/>
-          <w:sz w:val="21"/>
-          <w:szCs w:val="21"/>
-        </w:rPr>
-        <w:t>all</w:t>
-      </w:r>
-      <w:r>
-        <w:rPr>
-          <w:rFonts w:ascii="Lato" w:hAnsi="Lato"/>
-          <w:color w:val="333333"/>
-          <w:sz w:val="21"/>
-          <w:szCs w:val="21"/>
-        </w:rPr>
-        <w:t> packages at a time between 12:03 p.m. and 1:12 p.m.</w:t>
-      </w:r>
-    </w:p>
-    <w:p>
-      <w:pPr>
-        <w:pStyle w:val="NormalWeb"/>
-        <w:shd w:val="clear" w:color="auto" w:fill="FFFFFF"/>
-        <w:spacing w:before="0" w:beforeAutospacing="0" w:after="0" w:afterAutospacing="0"/>
-        <w:ind w:left="619" w:hanging="360"/>
-        <w:rPr>
-          <w:rFonts w:ascii="Lato" w:hAnsi="Lato"/>
-          <w:color w:val="333333"/>
-          <w:sz w:val="21"/>
-          <w:szCs w:val="21"/>
-        </w:rPr>
-      </w:pPr>
-      <w:r>
-        <w:rPr>
-          <w:rFonts w:ascii="Lato" w:hAnsi="Lato"/>
-          <w:noProof/>
-          <w:color w:val="333333"/>
-          <w:sz w:val="21"/>
-          <w:szCs w:val="21"/>
-        </w:rPr>
-        <w:lastRenderedPageBreak/>
+      <w:r>
+        <w:rPr>
+          <w:rFonts w:ascii="Lato" w:hAnsi="Lato"/>
+          <w:color w:val="333333"/>
+          <w:sz w:val="21"/>
+          <w:szCs w:val="21"/>
+        </w:rPr>
         <w:drawing>
-          <wp:inline distT="0" distB="0" distL="0" distR="0" wp14:anchorId="59A107E4" wp14:editId="1D89CF5D">
-            <wp:extent cx="5943600" cy="4180205"/>
-            <wp:effectExtent l="0" t="0" r="0" b="0"/>
-            <wp:docPr id="2034470196" name="Picture 1"/>
+          <wp:inline distT="0" distB="0" distL="0" distR="0" wp14:anchorId="1F1C3A86" wp14:editId="5BB2C34F">
+            <wp:extent cx="5943600" cy="4683760"/>
+            <wp:effectExtent l="152400" t="152400" r="361950" b="364490"/>
+            <wp:docPr id="4" name="Picture 4"/>
             <wp:cNvGraphicFramePr>
               <a:graphicFrameLocks xmlns:a="http://schemas.openxmlformats.org/drawingml/2006/main" noChangeAspect="1"/>
             </wp:cNvGraphicFramePr>
@@ -3384,7 +3940,7 @@
               <a:graphicData uri="http://schemas.openxmlformats.org/drawingml/2006/picture">
                 <pic:pic xmlns:pic="http://schemas.openxmlformats.org/drawingml/2006/picture">
                   <pic:nvPicPr>
-                    <pic:cNvPr id="2034470196" name=""/>
+                    <pic:cNvPr id="1" name=""/>
                     <pic:cNvPicPr/>
                   </pic:nvPicPr>
                   <pic:blipFill>
@@ -3396,11 +3952,21 @@
                   <pic:spPr>
                     <a:xfrm>
                       <a:off x="0" y="0"/>
-                      <a:ext cx="5943600" cy="4180205"/>
+                      <a:ext cx="5943600" cy="4683760"/>
                     </a:xfrm>
                     <a:prstGeom prst="rect">
                       <a:avLst/>
                     </a:prstGeom>
+                    <a:ln>
+                      <a:noFill/>
+                    </a:ln>
+                    <a:effectLst>
+                      <a:outerShdw blurRad="292100" dist="139700" dir="2700000" algn="tl" rotWithShape="0">
+                        <a:srgbClr val="333333">
+                          <a:alpha val="65000"/>
+                        </a:srgbClr>
+                      </a:outerShdw>
+                    </a:effectLst>
                   </pic:spPr>
                 </pic:pic>
               </a:graphicData>
@@ -3442,6 +4008,7 @@
         <w:pStyle w:val="Heading2"/>
       </w:pPr>
       <w:r>
+        <w:lastRenderedPageBreak/>
         <w:t>H.  Provide a screenshot or screenshots showing successful completion of the code, free from runtime errors or warnings, that includes the total mileage traveled by </w:t>
       </w:r>
       <w:r>
@@ -3458,7 +4025,55 @@
         <w:t> trucks.</w:t>
       </w:r>
     </w:p>
-    <w:p/>
+    <w:p>
+      <w:r>
+        <w:drawing>
+          <wp:inline distT="0" distB="0" distL="0" distR="0" wp14:anchorId="0E8E6CF1" wp14:editId="5533BF98">
+            <wp:extent cx="5943600" cy="4003675"/>
+            <wp:effectExtent l="152400" t="152400" r="361950" b="358775"/>
+            <wp:docPr id="1" name="Picture 1"/>
+            <wp:cNvGraphicFramePr>
+              <a:graphicFrameLocks xmlns:a="http://schemas.openxmlformats.org/drawingml/2006/main" noChangeAspect="1"/>
+            </wp:cNvGraphicFramePr>
+            <a:graphic xmlns:a="http://schemas.openxmlformats.org/drawingml/2006/main">
+              <a:graphicData uri="http://schemas.openxmlformats.org/drawingml/2006/picture">
+                <pic:pic xmlns:pic="http://schemas.openxmlformats.org/drawingml/2006/picture">
+                  <pic:nvPicPr>
+                    <pic:cNvPr id="1" name=""/>
+                    <pic:cNvPicPr/>
+                  </pic:nvPicPr>
+                  <pic:blipFill>
+                    <a:blip r:embed="rId10"/>
+                    <a:stretch>
+                      <a:fillRect/>
+                    </a:stretch>
+                  </pic:blipFill>
+                  <pic:spPr>
+                    <a:xfrm>
+                      <a:off x="0" y="0"/>
+                      <a:ext cx="5943600" cy="4003675"/>
+                    </a:xfrm>
+                    <a:prstGeom prst="rect">
+                      <a:avLst/>
+                    </a:prstGeom>
+                    <a:ln>
+                      <a:noFill/>
+                    </a:ln>
+                    <a:effectLst>
+                      <a:outerShdw blurRad="292100" dist="139700" dir="2700000" algn="tl" rotWithShape="0">
+                        <a:srgbClr val="333333">
+                          <a:alpha val="65000"/>
+                        </a:srgbClr>
+                      </a:outerShdw>
+                    </a:effectLst>
+                  </pic:spPr>
+                </pic:pic>
+              </a:graphicData>
+            </a:graphic>
+          </wp:inline>
+        </w:drawing>
+      </w:r>
+    </w:p>
     <w:p>
       <w:pPr>
         <w:pStyle w:val="NormalWeb"/>
@@ -3617,27 +4232,7 @@
           <w:sz w:val="21"/>
           <w:szCs w:val="21"/>
         </w:rPr>
-        <w:t xml:space="preserve">it was simple to create the fitness of the route. It tests </w:t>
-      </w:r>
-      <w:proofErr w:type="gramStart"/>
-      <w:r>
-        <w:rPr>
-          <w:rFonts w:ascii="Lato" w:hAnsi="Lato"/>
-          <w:color w:val="333333"/>
-          <w:sz w:val="21"/>
-          <w:szCs w:val="21"/>
-        </w:rPr>
-        <w:t>weather</w:t>
-      </w:r>
-      <w:proofErr w:type="gramEnd"/>
-      <w:r>
-        <w:rPr>
-          <w:rFonts w:ascii="Lato" w:hAnsi="Lato"/>
-          <w:color w:val="333333"/>
-          <w:sz w:val="21"/>
-          <w:szCs w:val="21"/>
-        </w:rPr>
-        <w:t xml:space="preserve"> the package was delivered on time and if the route was not short enough, I can just run it again with more iterations.</w:t>
+        <w:t>it was simple to create the fitness of the route. It tests weather the package was delivered on time and if the route was not short enough, I can just run it again with more iterations.</w:t>
       </w:r>
     </w:p>
     <w:p>
@@ -3905,27 +4500,7 @@
           <w:sz w:val="21"/>
           <w:szCs w:val="21"/>
         </w:rPr>
-        <w:t xml:space="preserve">It works fast but will not be a near optimal </w:t>
-      </w:r>
-      <w:proofErr w:type="gramStart"/>
-      <w:r>
-        <w:rPr>
-          <w:rFonts w:ascii="Lato" w:hAnsi="Lato"/>
-          <w:color w:val="333333"/>
-          <w:sz w:val="21"/>
-          <w:szCs w:val="21"/>
-        </w:rPr>
-        <w:t>solutions</w:t>
-      </w:r>
-      <w:proofErr w:type="gramEnd"/>
-      <w:r>
-        <w:rPr>
-          <w:rFonts w:ascii="Lato" w:hAnsi="Lato"/>
-          <w:color w:val="333333"/>
-          <w:sz w:val="21"/>
-          <w:szCs w:val="21"/>
-        </w:rPr>
-        <w:t>.</w:t>
+        <w:t>It works fast but will not be a near optimal solutions.</w:t>
       </w:r>
     </w:p>
     <w:p>
@@ -3987,7 +4562,27 @@
           <w:sz w:val="21"/>
           <w:szCs w:val="21"/>
         </w:rPr>
-        <w:t>J.  Describe what you would do differently, other than the two algorithms identified in I3, if you did this project again.</w:t>
+        <w:t>J.  </w:t>
+      </w:r>
+      <w:r>
+        <w:rPr>
+          <w:rStyle w:val="Heading2Char"/>
+        </w:rPr>
+        <w:t xml:space="preserve">Describe what you would do differently, other than the two algorithms identified in </w:t>
+      </w:r>
+      <w:proofErr w:type="gramStart"/>
+      <w:r>
+        <w:rPr>
+          <w:rStyle w:val="Heading2Char"/>
+        </w:rPr>
+        <w:t>I3, if</w:t>
+      </w:r>
+      <w:proofErr w:type="gramEnd"/>
+      <w:r>
+        <w:rPr>
+          <w:rStyle w:val="Heading2Char"/>
+        </w:rPr>
+        <w:t xml:space="preserve"> you did this project again.</w:t>
       </w:r>
     </w:p>
     <w:p>
@@ -4040,27 +4635,7 @@
           <w:sz w:val="21"/>
           <w:szCs w:val="21"/>
         </w:rPr>
-        <w:t xml:space="preserve">and use </w:t>
-      </w:r>
-      <w:proofErr w:type="gramStart"/>
-      <w:r>
-        <w:rPr>
-          <w:rFonts w:ascii="Lato" w:hAnsi="Lato"/>
-          <w:color w:val="333333"/>
-          <w:sz w:val="21"/>
-          <w:szCs w:val="21"/>
-        </w:rPr>
-        <w:t>and</w:t>
-      </w:r>
-      <w:proofErr w:type="gramEnd"/>
-      <w:r>
-        <w:rPr>
-          <w:rFonts w:ascii="Lato" w:hAnsi="Lato"/>
-          <w:color w:val="333333"/>
-          <w:sz w:val="21"/>
-          <w:szCs w:val="21"/>
-        </w:rPr>
-        <w:t xml:space="preserve"> adjacency list instead of an adjacency matrix. The dynamic algorithm would be fast and get a new optimal solution and the adjacency list has a much lower space complexity compared to a </w:t>
+        <w:t xml:space="preserve">and use and adjacency list instead of an adjacency matrix. The dynamic algorithm would be fast and get a new optimal solution and the adjacency list has a much lower space complexity compared to a </w:t>
       </w:r>
       <w:r>
         <w:rPr>
@@ -4353,27 +4928,7 @@
           <w:sz w:val="21"/>
           <w:szCs w:val="21"/>
         </w:rPr>
-        <w:t xml:space="preserve">The space complexity of a hash table is O(n), as you add more packages, the data structure only adds </w:t>
-      </w:r>
-      <w:proofErr w:type="gramStart"/>
-      <w:r>
-        <w:rPr>
-          <w:rFonts w:ascii="Lato" w:hAnsi="Lato"/>
-          <w:color w:val="333333"/>
-          <w:sz w:val="21"/>
-          <w:szCs w:val="21"/>
-        </w:rPr>
-        <w:t>the one</w:t>
-      </w:r>
-      <w:proofErr w:type="gramEnd"/>
-      <w:r>
-        <w:rPr>
-          <w:rFonts w:ascii="Lato" w:hAnsi="Lato"/>
-          <w:color w:val="333333"/>
-          <w:sz w:val="21"/>
-          <w:szCs w:val="21"/>
-        </w:rPr>
-        <w:t xml:space="preserve"> package. There is a fixed space cost of the table, but those do not grow</w:t>
+        <w:t>The space complexity of a hash table is O(n), as you add more packages, the data structure only adds the one package. There is a fixed space cost of the table, but those do not grow</w:t>
       </w:r>
       <w:r>
         <w:rPr>
@@ -4460,27 +5015,7 @@
           <w:sz w:val="21"/>
           <w:szCs w:val="21"/>
         </w:rPr>
-        <w:t xml:space="preserve"> if the number of packages </w:t>
-      </w:r>
-      <w:proofErr w:type="gramStart"/>
-      <w:r>
-        <w:rPr>
-          <w:rFonts w:ascii="Lato" w:hAnsi="Lato"/>
-          <w:color w:val="333333"/>
-          <w:sz w:val="21"/>
-          <w:szCs w:val="21"/>
-        </w:rPr>
-        <w:t>stays</w:t>
-      </w:r>
-      <w:proofErr w:type="gramEnd"/>
-      <w:r>
-        <w:rPr>
-          <w:rFonts w:ascii="Lato" w:hAnsi="Lato"/>
-          <w:color w:val="333333"/>
-          <w:sz w:val="21"/>
-          <w:szCs w:val="21"/>
-        </w:rPr>
-        <w:t xml:space="preserve"> the same. The space complexity would not increas</w:t>
+        <w:t xml:space="preserve"> if the number of packages stays the same. The space complexity would not increas</w:t>
       </w:r>
       <w:r>
         <w:rPr>
@@ -4661,36 +5196,16 @@
           <w:sz w:val="21"/>
           <w:szCs w:val="21"/>
         </w:rPr>
-        <w:t xml:space="preserve">Instead of </w:t>
-      </w:r>
-      <w:proofErr w:type="gramStart"/>
-      <w:r>
-        <w:rPr>
-          <w:rFonts w:ascii="Lato" w:hAnsi="Lato"/>
-          <w:color w:val="333333"/>
-          <w:sz w:val="21"/>
-          <w:szCs w:val="21"/>
-        </w:rPr>
-        <w:t xml:space="preserve">a </w:t>
-      </w:r>
-      <w:r>
-        <w:rPr>
-          <w:rFonts w:ascii="Lato" w:hAnsi="Lato"/>
-          <w:color w:val="333333"/>
-          <w:sz w:val="21"/>
-          <w:szCs w:val="21"/>
-        </w:rPr>
-        <w:t>using</w:t>
-      </w:r>
-      <w:proofErr w:type="gramEnd"/>
-      <w:r>
-        <w:rPr>
-          <w:rFonts w:ascii="Lato" w:hAnsi="Lato"/>
-          <w:color w:val="333333"/>
-          <w:sz w:val="21"/>
-          <w:szCs w:val="21"/>
-        </w:rPr>
-        <w:t xml:space="preserve"> a distance matrix, an adjacency </w:t>
+        <w:t xml:space="preserve">Instead of a </w:t>
+      </w:r>
+      <w:r>
+        <w:rPr>
+          <w:rFonts w:ascii="Lato" w:hAnsi="Lato"/>
+          <w:color w:val="333333"/>
+          <w:sz w:val="21"/>
+          <w:szCs w:val="21"/>
+        </w:rPr>
+        <w:t xml:space="preserve">using a distance matrix, an adjacency </w:t>
       </w:r>
       <w:r>
         <w:rPr>
@@ -4932,64 +5447,20 @@
         <w:shd w:val="clear" w:color="auto" w:fill="FFFFFF"/>
         <w:spacing w:before="0" w:beforeAutospacing="0" w:after="0" w:afterAutospacing="0"/>
       </w:pPr>
-      <w:r>
-        <w:rPr>
-          <w:rFonts w:ascii="Arial" w:hAnsi="Arial" w:cs="Arial"/>
-          <w:color w:val="202122"/>
+    </w:p>
+    <w:p>
+      <w:pPr>
+        <w:pStyle w:val="NormalWeb"/>
+        <w:shd w:val="clear" w:color="auto" w:fill="FFFFFF"/>
+        <w:spacing w:before="0" w:beforeAutospacing="0" w:after="0" w:afterAutospacing="0"/>
+        <w:rPr>
+          <w:rStyle w:val="Hyperlink"/>
+          <w:rFonts w:ascii="Arial" w:eastAsiaTheme="majorEastAsia" w:hAnsi="Arial" w:cs="Arial"/>
+          <w:color w:val="3366CC"/>
           <w:sz w:val="21"/>
           <w:szCs w:val="21"/>
           <w:shd w:val="clear" w:color="auto" w:fill="FFFFFF"/>
         </w:rPr>
-        <w:t>Wikipedia contributors. (2023, July 2). Travelling salesman problem. In </w:t>
-      </w:r>
-      <w:r>
-        <w:rPr>
-          <w:rFonts w:ascii="Arial" w:hAnsi="Arial" w:cs="Arial"/>
-          <w:i/>
-          <w:iCs/>
-          <w:color w:val="202122"/>
-          <w:sz w:val="21"/>
-          <w:szCs w:val="21"/>
-          <w:shd w:val="clear" w:color="auto" w:fill="FFFFFF"/>
-        </w:rPr>
-        <w:t>Wikipedia, The Free Encyclopedia</w:t>
-      </w:r>
-      <w:r>
-        <w:rPr>
-          <w:rFonts w:ascii="Arial" w:hAnsi="Arial" w:cs="Arial"/>
-          <w:color w:val="202122"/>
-          <w:sz w:val="21"/>
-          <w:szCs w:val="21"/>
-          <w:shd w:val="clear" w:color="auto" w:fill="FFFFFF"/>
-        </w:rPr>
-        <w:t>. Retrieved 01:36, July 12, 2023, from </w:t>
-      </w:r>
-      <w:hyperlink r:id="rId10" w:history="1">
-        <w:r>
-          <w:rPr>
-            <w:rStyle w:val="Hyperlink"/>
-            <w:rFonts w:ascii="Arial" w:eastAsiaTheme="majorEastAsia" w:hAnsi="Arial" w:cs="Arial"/>
-            <w:color w:val="3366CC"/>
-            <w:sz w:val="21"/>
-            <w:szCs w:val="21"/>
-            <w:shd w:val="clear" w:color="auto" w:fill="FFFFFF"/>
-          </w:rPr>
-          <w:t>https://en.wikipedia.org/w/index.php?title=Travelling_salesman_problem&amp;oldid=1163005535</w:t>
-        </w:r>
-      </w:hyperlink>
-    </w:p>
-    <w:p>
-      <w:pPr>
-        <w:pStyle w:val="NormalWeb"/>
-        <w:shd w:val="clear" w:color="auto" w:fill="FFFFFF"/>
-        <w:spacing w:before="0" w:beforeAutospacing="0" w:after="0" w:afterAutospacing="0"/>
-      </w:pPr>
-    </w:p>
-    <w:p>
-      <w:pPr>
-        <w:pStyle w:val="NormalWeb"/>
-        <w:shd w:val="clear" w:color="auto" w:fill="FFFFFF"/>
-        <w:spacing w:before="0" w:beforeAutospacing="0" w:after="0" w:afterAutospacing="0"/>
       </w:pPr>
       <w:r>
         <w:rPr>
@@ -5033,7 +5504,29 @@
             <w:szCs w:val="21"/>
             <w:shd w:val="clear" w:color="auto" w:fill="FFFFFF"/>
           </w:rPr>
-          <w:t>https://en.wikipedia.org/w/index.php?title=Genetic_algorithm&amp;oldid=1162821022</w:t>
+          <w:t>https://en.wikipedia.org/w/index.php?title=</w:t>
+        </w:r>
+        <w:r>
+          <w:rPr>
+            <w:rStyle w:val="Hyperlink"/>
+            <w:rFonts w:ascii="Arial" w:eastAsiaTheme="majorEastAsia" w:hAnsi="Arial" w:cs="Arial"/>
+            <w:color w:val="3366CC"/>
+            <w:sz w:val="21"/>
+            <w:szCs w:val="21"/>
+            <w:shd w:val="clear" w:color="auto" w:fill="FFFFFF"/>
+          </w:rPr>
+          <w:t>G</w:t>
+        </w:r>
+        <w:r>
+          <w:rPr>
+            <w:rStyle w:val="Hyperlink"/>
+            <w:rFonts w:ascii="Arial" w:eastAsiaTheme="majorEastAsia" w:hAnsi="Arial" w:cs="Arial"/>
+            <w:color w:val="3366CC"/>
+            <w:sz w:val="21"/>
+            <w:szCs w:val="21"/>
+            <w:shd w:val="clear" w:color="auto" w:fill="FFFFFF"/>
+          </w:rPr>
+          <w:t>enetic_algorithm&amp;oldid=1162821022</w:t>
         </w:r>
       </w:hyperlink>
     </w:p>
@@ -5042,6 +5535,80 @@
         <w:pStyle w:val="NormalWeb"/>
         <w:shd w:val="clear" w:color="auto" w:fill="FFFFFF"/>
         <w:spacing w:before="0" w:beforeAutospacing="0" w:after="0" w:afterAutospacing="0"/>
+        <w:rPr>
+          <w:rStyle w:val="Hyperlink"/>
+          <w:rFonts w:ascii="Arial" w:eastAsiaTheme="majorEastAsia" w:hAnsi="Arial" w:cs="Arial"/>
+          <w:color w:val="3366CC"/>
+          <w:sz w:val="21"/>
+          <w:szCs w:val="21"/>
+          <w:shd w:val="clear" w:color="auto" w:fill="FFFFFF"/>
+        </w:rPr>
+      </w:pPr>
+    </w:p>
+    <w:p>
+      <w:pPr>
+        <w:pStyle w:val="NormalWeb"/>
+        <w:shd w:val="clear" w:color="auto" w:fill="FFFFFF"/>
+        <w:spacing w:before="0" w:beforeAutospacing="0" w:after="0" w:afterAutospacing="0"/>
+      </w:pPr>
+      <w:r>
+        <w:rPr>
+          <w:rFonts w:ascii="Arial" w:hAnsi="Arial" w:cs="Arial"/>
+          <w:color w:val="202122"/>
+          <w:sz w:val="21"/>
+          <w:szCs w:val="21"/>
+          <w:shd w:val="clear" w:color="auto" w:fill="FFFFFF"/>
+        </w:rPr>
+        <w:t>Wikipedia contributors. (2023, July 15). Hash table. In </w:t>
+      </w:r>
+      <w:r>
+        <w:rPr>
+          <w:rFonts w:ascii="Arial" w:hAnsi="Arial" w:cs="Arial"/>
+          <w:i/>
+          <w:iCs/>
+          <w:color w:val="202122"/>
+          <w:sz w:val="21"/>
+          <w:szCs w:val="21"/>
+          <w:shd w:val="clear" w:color="auto" w:fill="FFFFFF"/>
+        </w:rPr>
+        <w:t>Wikipedia, The Free Encyclopedia</w:t>
+      </w:r>
+      <w:r>
+        <w:rPr>
+          <w:rFonts w:ascii="Arial" w:hAnsi="Arial" w:cs="Arial"/>
+          <w:color w:val="202122"/>
+          <w:sz w:val="21"/>
+          <w:szCs w:val="21"/>
+          <w:shd w:val="clear" w:color="auto" w:fill="FFFFFF"/>
+        </w:rPr>
+        <w:t>. Retrieved 14:54, July 19, 2023, from </w:t>
+      </w:r>
+      <w:hyperlink r:id="rId12" w:history="1">
+        <w:r>
+          <w:rPr>
+            <w:rStyle w:val="Hyperlink"/>
+            <w:rFonts w:ascii="Arial" w:eastAsiaTheme="majorEastAsia" w:hAnsi="Arial" w:cs="Arial"/>
+            <w:color w:val="3366CC"/>
+            <w:sz w:val="21"/>
+            <w:szCs w:val="21"/>
+            <w:shd w:val="clear" w:color="auto" w:fill="FFFFFF"/>
+          </w:rPr>
+          <w:t>https://en.wikipedia.org/w/index.php?title=Hash_table&amp;oldid=1165506808</w:t>
+        </w:r>
+      </w:hyperlink>
+    </w:p>
+    <w:p>
+      <w:pPr>
+        <w:pStyle w:val="NormalWeb"/>
+        <w:shd w:val="clear" w:color="auto" w:fill="FFFFFF"/>
+        <w:spacing w:before="0" w:beforeAutospacing="0" w:after="0" w:afterAutospacing="0"/>
+      </w:pPr>
+    </w:p>
+    <w:p>
+      <w:pPr>
+        <w:pStyle w:val="NormalWeb"/>
+        <w:shd w:val="clear" w:color="auto" w:fill="FFFFFF"/>
+        <w:spacing w:before="0" w:beforeAutospacing="0" w:after="0" w:afterAutospacing="0"/>
       </w:pPr>
     </w:p>
     <w:p>
@@ -5098,15 +5665,17 @@
       </w:pPr>
     </w:p>
     <w:sectPr>
-      <w:headerReference w:type="even" r:id="rId12"/>
-      <w:headerReference w:type="default" r:id="rId13"/>
-      <w:footerReference w:type="even" r:id="rId14"/>
-      <w:footerReference w:type="default" r:id="rId15"/>
-      <w:headerReference w:type="first" r:id="rId16"/>
-      <w:footerReference w:type="first" r:id="rId17"/>
+      <w:headerReference w:type="even" r:id="rId13"/>
+      <w:headerReference w:type="default" r:id="rId14"/>
+      <w:footerReference w:type="even" r:id="rId15"/>
+      <w:footerReference w:type="default" r:id="rId16"/>
+      <w:headerReference w:type="first" r:id="rId17"/>
+      <w:footerReference w:type="first" r:id="rId18"/>
       <w:pgSz w:w="12240" w:h="15840"/>
       <w:pgMar w:top="1440" w:right="1440" w:bottom="1440" w:left="1440" w:header="720" w:footer="720" w:gutter="0"/>
+      <w:pgNumType w:start="0"/>
       <w:cols w:space="720"/>
+      <w:titlePg/>
       <w:docGrid w:linePitch="360"/>
     </w:sectPr>
   </w:body>
@@ -7084,6 +7653,45 @@
     <w:uiPriority w:val="99"/>
     <w:rsid w:val="00EE040C"/>
   </w:style>
+  <w:style w:type="character" w:styleId="FollowedHyperlink">
+    <w:name w:val="FollowedHyperlink"/>
+    <w:basedOn w:val="DefaultParagraphFont"/>
+    <w:uiPriority w:val="99"/>
+    <w:semiHidden/>
+    <w:unhideWhenUsed/>
+    <w:rsid w:val="00066C91"/>
+    <w:rPr>
+      <w:color w:val="954F72" w:themeColor="followedHyperlink"/>
+      <w:u w:val="single"/>
+    </w:rPr>
+  </w:style>
+  <w:style w:type="paragraph" w:styleId="NoSpacing">
+    <w:name w:val="No Spacing"/>
+    <w:link w:val="NoSpacingChar"/>
+    <w:uiPriority w:val="1"/>
+    <w:qFormat/>
+    <w:rsid w:val="00DC5C50"/>
+    <w:pPr>
+      <w:spacing w:after="0" w:line="240" w:lineRule="auto"/>
+    </w:pPr>
+    <w:rPr>
+      <w:rFonts w:eastAsiaTheme="minorEastAsia"/>
+      <w:kern w:val="0"/>
+      <w14:ligatures w14:val="none"/>
+    </w:rPr>
+  </w:style>
+  <w:style w:type="character" w:customStyle="1" w:styleId="NoSpacingChar">
+    <w:name w:val="No Spacing Char"/>
+    <w:basedOn w:val="DefaultParagraphFont"/>
+    <w:link w:val="NoSpacing"/>
+    <w:uiPriority w:val="1"/>
+    <w:rsid w:val="00DC5C50"/>
+    <w:rPr>
+      <w:rFonts w:eastAsiaTheme="minorEastAsia"/>
+      <w:kern w:val="0"/>
+      <w14:ligatures w14:val="none"/>
+    </w:rPr>
+  </w:style>
 </w:styles>
 </file>
 

</xml_diff>

<commit_message>
Corrected the miles and finish time.
</commit_message>
<xml_diff>
--- a/WGU C950 DSA2.docx
+++ b/WGU C950 DSA2.docx
@@ -2034,17 +2034,7 @@
           <w:szCs w:val="21"/>
           <w:shd w:val="clear" w:color="auto" w:fill="FFFFFF"/>
         </w:rPr>
-        <w:t>Genetic algorithm</w:t>
-      </w:r>
-      <w:r>
-        <w:rPr>
-          <w:rFonts w:ascii="Arial" w:hAnsi="Arial" w:cs="Arial"/>
-          <w:color w:val="202122"/>
-          <w:sz w:val="21"/>
-          <w:szCs w:val="21"/>
-          <w:shd w:val="clear" w:color="auto" w:fill="FFFFFF"/>
-        </w:rPr>
-        <w:t>, 2023)</w:t>
+        <w:t>Genetic algorithm, 2023)</w:t>
       </w:r>
     </w:p>
     <w:p>
@@ -3267,6 +3257,7 @@
       <w:r>
         <w:rPr>
           <w:rFonts w:ascii="Lato" w:hAnsi="Lato"/>
+          <w:noProof/>
           <w:color w:val="333333"/>
           <w:sz w:val="21"/>
           <w:szCs w:val="21"/>
@@ -3604,6 +3595,7 @@
       <w:r>
         <w:rPr>
           <w:rFonts w:ascii="Lato" w:hAnsi="Lato"/>
+          <w:noProof/>
           <w:color w:val="333333"/>
           <w:sz w:val="21"/>
           <w:szCs w:val="21"/>
@@ -3924,6 +3916,7 @@
       <w:r>
         <w:rPr>
           <w:rFonts w:ascii="Lato" w:hAnsi="Lato"/>
+          <w:noProof/>
           <w:color w:val="333333"/>
           <w:sz w:val="21"/>
           <w:szCs w:val="21"/>
@@ -4027,6 +4020,9 @@
     </w:p>
     <w:p>
       <w:r>
+        <w:rPr>
+          <w:noProof/>
+        </w:rPr>
         <w:drawing>
           <wp:inline distT="0" distB="0" distL="0" distR="0" wp14:anchorId="0E8E6CF1" wp14:editId="5533BF98">
             <wp:extent cx="5943600" cy="4003675"/>
@@ -4318,16 +4314,61 @@
           <w:sz w:val="21"/>
           <w:szCs w:val="21"/>
         </w:rPr>
-        <w:t xml:space="preserve"> the packages were delivered by 12:33 pm</w:t>
-      </w:r>
-      <w:r>
-        <w:rPr>
-          <w:rFonts w:ascii="Lato" w:hAnsi="Lato"/>
-          <w:color w:val="333333"/>
-          <w:sz w:val="21"/>
-          <w:szCs w:val="21"/>
-        </w:rPr>
-        <w:t xml:space="preserve"> and that the route was 93.10 miles. </w:t>
+        <w:t xml:space="preserve"> the packages were delivered by </w:t>
+      </w:r>
+      <w:r>
+        <w:rPr>
+          <w:rFonts w:ascii="Lato" w:hAnsi="Lato"/>
+          <w:color w:val="333333"/>
+          <w:sz w:val="21"/>
+          <w:szCs w:val="21"/>
+        </w:rPr>
+        <w:t>13:59</w:t>
+      </w:r>
+      <w:r>
+        <w:rPr>
+          <w:rFonts w:ascii="Lato" w:hAnsi="Lato"/>
+          <w:color w:val="333333"/>
+          <w:sz w:val="21"/>
+          <w:szCs w:val="21"/>
+        </w:rPr>
+        <w:t xml:space="preserve"> and that the </w:t>
+      </w:r>
+      <w:r>
+        <w:rPr>
+          <w:rFonts w:ascii="Lato" w:hAnsi="Lato"/>
+          <w:color w:val="333333"/>
+          <w:sz w:val="21"/>
+          <w:szCs w:val="21"/>
+        </w:rPr>
+        <w:t>total distance</w:t>
+      </w:r>
+      <w:r>
+        <w:rPr>
+          <w:rFonts w:ascii="Lato" w:hAnsi="Lato"/>
+          <w:color w:val="333333"/>
+          <w:sz w:val="21"/>
+          <w:szCs w:val="21"/>
+        </w:rPr>
+        <w:t xml:space="preserve"> was </w:t>
+      </w:r>
+      <w:r>
+        <w:rPr>
+          <w:rFonts w:ascii="Lato" w:hAnsi="Lato"/>
+          <w:color w:val="333333"/>
+          <w:sz w:val="21"/>
+          <w:szCs w:val="21"/>
+        </w:rPr>
+        <w:t>106.90</w:t>
+      </w:r>
+      <w:r>
+        <w:rPr>
+          <w:rFonts w:ascii="Lato" w:hAnsi="Lato"/>
+          <w:color w:val="333333"/>
+          <w:sz w:val="21"/>
+          <w:szCs w:val="21"/>
+        </w:rPr>
+        <w:t xml:space="preserve"> miles. </w:t>
       </w:r>
     </w:p>
     <w:p>
@@ -4491,7 +4532,25 @@
           <w:sz w:val="21"/>
           <w:szCs w:val="21"/>
         </w:rPr>
-        <w:t xml:space="preserve">is very simple where it only looks for the next stop and then once the route has been completed can it be judged. </w:t>
+        <w:t>is very simple where it only looks for the next stop</w:t>
+      </w:r>
+      <w:r>
+        <w:rPr>
+          <w:rFonts w:ascii="Lato" w:hAnsi="Lato"/>
+          <w:color w:val="333333"/>
+          <w:sz w:val="21"/>
+          <w:szCs w:val="21"/>
+        </w:rPr>
+        <w:t xml:space="preserve"> that is the closest</w:t>
+      </w:r>
+      <w:r>
+        <w:rPr>
+          <w:rFonts w:ascii="Lato" w:hAnsi="Lato"/>
+          <w:color w:val="333333"/>
+          <w:sz w:val="21"/>
+          <w:szCs w:val="21"/>
+        </w:rPr>
+        <w:t xml:space="preserve"> and then once the route has been completed can it be judged. </w:t>
       </w:r>
       <w:r>
         <w:rPr>
@@ -4635,7 +4694,25 @@
           <w:sz w:val="21"/>
           <w:szCs w:val="21"/>
         </w:rPr>
-        <w:t xml:space="preserve">and use and adjacency list instead of an adjacency matrix. The dynamic algorithm would be fast and get a new optimal solution and the adjacency list has a much lower space complexity compared to a </w:t>
+        <w:t>and use and adjacency list instead of an adjacency matrix. The dynamic algorithm would be fast and get a ne</w:t>
+      </w:r>
+      <w:r>
+        <w:rPr>
+          <w:rFonts w:ascii="Lato" w:hAnsi="Lato"/>
+          <w:color w:val="333333"/>
+          <w:sz w:val="21"/>
+          <w:szCs w:val="21"/>
+        </w:rPr>
+        <w:t>ar</w:t>
+      </w:r>
+      <w:r>
+        <w:rPr>
+          <w:rFonts w:ascii="Lato" w:hAnsi="Lato"/>
+          <w:color w:val="333333"/>
+          <w:sz w:val="21"/>
+          <w:szCs w:val="21"/>
+        </w:rPr>
+        <w:t xml:space="preserve"> optimal solution and the adjacency list has a much lower space complexity compared to a </w:t>
       </w:r>
       <w:r>
         <w:rPr>
@@ -4708,29 +4785,6 @@
           <w:szCs w:val="21"/>
         </w:rPr>
         <w:t> requirements in the scenario.</w:t>
-      </w:r>
-    </w:p>
-    <w:p>
-      <w:pPr>
-        <w:pStyle w:val="NormalWeb"/>
-        <w:shd w:val="clear" w:color="auto" w:fill="FFFFFF"/>
-        <w:spacing w:before="0" w:beforeAutospacing="0" w:after="0" w:afterAutospacing="0"/>
-        <w:ind w:left="855" w:hanging="288"/>
-        <w:rPr>
-          <w:rFonts w:ascii="Lato" w:hAnsi="Lato"/>
-          <w:color w:val="333333"/>
-          <w:sz w:val="21"/>
-          <w:szCs w:val="21"/>
-        </w:rPr>
-      </w:pPr>
-      <w:r>
-        <w:rPr>
-          <w:rFonts w:ascii="Lato" w:hAnsi="Lato"/>
-          <w:color w:val="333333"/>
-          <w:sz w:val="21"/>
-          <w:szCs w:val="21"/>
-        </w:rPr>
-        <w:t>a.  Explain how the time needed to complete the look-up function is affected by changes in the number of packages to be delivered.</w:t>
       </w:r>
     </w:p>
     <w:p>
@@ -4756,6 +4810,32 @@
           <w:sz w:val="21"/>
           <w:szCs w:val="21"/>
         </w:rPr>
+        <w:t>Explain how the time needed to complete the look-up function is affected by changes in the number of packages to be delivered.</w:t>
+      </w:r>
+    </w:p>
+    <w:p>
+      <w:pPr>
+        <w:pStyle w:val="NormalWeb"/>
+        <w:numPr>
+          <w:ilvl w:val="1"/>
+          <w:numId w:val="8"/>
+        </w:numPr>
+        <w:shd w:val="clear" w:color="auto" w:fill="FFFFFF"/>
+        <w:spacing w:before="0" w:beforeAutospacing="0" w:after="0" w:afterAutospacing="0"/>
+        <w:rPr>
+          <w:rFonts w:ascii="Lato" w:hAnsi="Lato"/>
+          <w:color w:val="333333"/>
+          <w:sz w:val="21"/>
+          <w:szCs w:val="21"/>
+        </w:rPr>
+      </w:pPr>
+      <w:r>
+        <w:rPr>
+          <w:rFonts w:ascii="Lato" w:hAnsi="Lato"/>
+          <w:color w:val="333333"/>
+          <w:sz w:val="21"/>
+          <w:szCs w:val="21"/>
+        </w:rPr>
         <w:t>Using a hash table the look up complexity</w:t>
       </w:r>
       <w:r>
@@ -4880,29 +4960,6 @@
           <w:szCs w:val="21"/>
         </w:rPr>
         <w:t>1) operations for hash table lookups.</w:t>
-      </w:r>
-    </w:p>
-    <w:p>
-      <w:pPr>
-        <w:pStyle w:val="NormalWeb"/>
-        <w:shd w:val="clear" w:color="auto" w:fill="FFFFFF"/>
-        <w:spacing w:before="0" w:beforeAutospacing="0" w:after="0" w:afterAutospacing="0"/>
-        <w:ind w:left="855" w:hanging="288"/>
-        <w:rPr>
-          <w:rFonts w:ascii="Lato" w:hAnsi="Lato"/>
-          <w:color w:val="333333"/>
-          <w:sz w:val="21"/>
-          <w:szCs w:val="21"/>
-        </w:rPr>
-      </w:pPr>
-      <w:r>
-        <w:rPr>
-          <w:rFonts w:ascii="Lato" w:hAnsi="Lato"/>
-          <w:color w:val="333333"/>
-          <w:sz w:val="21"/>
-          <w:szCs w:val="21"/>
-        </w:rPr>
-        <w:t>b.  Explain how the data structure space usage is affected by changes in the number of packages to be delivered.</w:t>
       </w:r>
     </w:p>
     <w:p>
@@ -4928,6 +4985,32 @@
           <w:sz w:val="21"/>
           <w:szCs w:val="21"/>
         </w:rPr>
+        <w:t>Explain how the data structure space usage is affected by changes in the number of packages to be delivered.</w:t>
+      </w:r>
+    </w:p>
+    <w:p>
+      <w:pPr>
+        <w:pStyle w:val="NormalWeb"/>
+        <w:numPr>
+          <w:ilvl w:val="1"/>
+          <w:numId w:val="8"/>
+        </w:numPr>
+        <w:shd w:val="clear" w:color="auto" w:fill="FFFFFF"/>
+        <w:spacing w:before="0" w:beforeAutospacing="0" w:after="0" w:afterAutospacing="0"/>
+        <w:rPr>
+          <w:rFonts w:ascii="Lato" w:hAnsi="Lato"/>
+          <w:color w:val="333333"/>
+          <w:sz w:val="21"/>
+          <w:szCs w:val="21"/>
+        </w:rPr>
+      </w:pPr>
+      <w:r>
+        <w:rPr>
+          <w:rFonts w:ascii="Lato" w:hAnsi="Lato"/>
+          <w:color w:val="333333"/>
+          <w:sz w:val="21"/>
+          <w:szCs w:val="21"/>
+        </w:rPr>
         <w:t>The space complexity of a hash table is O(n), as you add more packages, the data structure only adds the one package. There is a fixed space cost of the table, but those do not grow</w:t>
       </w:r>
       <w:r>
@@ -4963,24 +5046,27 @@
     <w:p>
       <w:pPr>
         <w:pStyle w:val="NormalWeb"/>
-        <w:shd w:val="clear" w:color="auto" w:fill="FFFFFF"/>
-        <w:spacing w:before="0" w:beforeAutospacing="0" w:after="0" w:afterAutospacing="0"/>
-        <w:ind w:left="855" w:hanging="288"/>
-        <w:rPr>
-          <w:rFonts w:ascii="Lato" w:hAnsi="Lato"/>
-          <w:color w:val="333333"/>
-          <w:sz w:val="21"/>
-          <w:szCs w:val="21"/>
-        </w:rPr>
-      </w:pPr>
-      <w:r>
-        <w:rPr>
-          <w:rFonts w:ascii="Lato" w:hAnsi="Lato"/>
-          <w:color w:val="333333"/>
-          <w:sz w:val="21"/>
-          <w:szCs w:val="21"/>
-        </w:rPr>
-        <w:t>c.  Describe how changes to the number of trucks or the number of cities would affect the look-up time and the space usage of the data structure.</w:t>
+        <w:numPr>
+          <w:ilvl w:val="0"/>
+          <w:numId w:val="8"/>
+        </w:numPr>
+        <w:shd w:val="clear" w:color="auto" w:fill="FFFFFF"/>
+        <w:spacing w:before="0" w:beforeAutospacing="0" w:after="0" w:afterAutospacing="0"/>
+        <w:rPr>
+          <w:rFonts w:ascii="Lato" w:hAnsi="Lato"/>
+          <w:color w:val="333333"/>
+          <w:sz w:val="21"/>
+          <w:szCs w:val="21"/>
+        </w:rPr>
+      </w:pPr>
+      <w:r>
+        <w:rPr>
+          <w:rFonts w:ascii="Lato" w:hAnsi="Lato"/>
+          <w:color w:val="333333"/>
+          <w:sz w:val="21"/>
+          <w:szCs w:val="21"/>
+        </w:rPr>
+        <w:t>Describe how changes to the number of trucks or the number of cities would affect the look-up time and the space usage of the data structure.</w:t>
       </w:r>
     </w:p>
     <w:p>
@@ -5504,29 +5590,7 @@
             <w:szCs w:val="21"/>
             <w:shd w:val="clear" w:color="auto" w:fill="FFFFFF"/>
           </w:rPr>
-          <w:t>https://en.wikipedia.org/w/index.php?title=</w:t>
-        </w:r>
-        <w:r>
-          <w:rPr>
-            <w:rStyle w:val="Hyperlink"/>
-            <w:rFonts w:ascii="Arial" w:eastAsiaTheme="majorEastAsia" w:hAnsi="Arial" w:cs="Arial"/>
-            <w:color w:val="3366CC"/>
-            <w:sz w:val="21"/>
-            <w:szCs w:val="21"/>
-            <w:shd w:val="clear" w:color="auto" w:fill="FFFFFF"/>
-          </w:rPr>
-          <w:t>G</w:t>
-        </w:r>
-        <w:r>
-          <w:rPr>
-            <w:rStyle w:val="Hyperlink"/>
-            <w:rFonts w:ascii="Arial" w:eastAsiaTheme="majorEastAsia" w:hAnsi="Arial" w:cs="Arial"/>
-            <w:color w:val="3366CC"/>
-            <w:sz w:val="21"/>
-            <w:szCs w:val="21"/>
-            <w:shd w:val="clear" w:color="auto" w:fill="FFFFFF"/>
-          </w:rPr>
-          <w:t>enetic_algorithm&amp;oldid=1162821022</w:t>
+          <w:t>https://en.wikipedia.org/w/index.php?title=Genetic_algorithm&amp;oldid=1162821022</w:t>
         </w:r>
       </w:hyperlink>
     </w:p>
@@ -6247,7 +6311,7 @@
   <w:abstractNum w:abstractNumId="5" w15:restartNumberingAfterBreak="0">
     <w:nsid w:val="26670538"/>
     <w:multiLevelType w:val="hybridMultilevel"/>
-    <w:tmpl w:val="A93CE9F0"/>
+    <w:tmpl w:val="8C6219AE"/>
     <w:lvl w:ilvl="0" w:tplc="04090001">
       <w:start w:val="1"/>
       <w:numFmt w:val="bullet"/>
@@ -6260,7 +6324,7 @@
         <w:rFonts w:ascii="Symbol" w:hAnsi="Symbol" w:hint="default"/>
       </w:rPr>
     </w:lvl>
-    <w:lvl w:ilvl="1" w:tplc="04090003" w:tentative="1">
+    <w:lvl w:ilvl="1" w:tplc="04090003">
       <w:start w:val="1"/>
       <w:numFmt w:val="bullet"/>
       <w:lvlText w:val="o"/>
@@ -6569,7 +6633,7 @@
       <w:lvlText w:val=""/>
       <w:lvlJc w:val="left"/>
       <w:pPr>
-        <w:ind w:left="720" w:hanging="360"/>
+        <w:ind w:left="1080" w:hanging="360"/>
       </w:pPr>
       <w:rPr>
         <w:rFonts w:ascii="Symbol" w:hAnsi="Symbol" w:hint="default"/>
@@ -6581,7 +6645,7 @@
       <w:lvlText w:val="o"/>
       <w:lvlJc w:val="left"/>
       <w:pPr>
-        <w:ind w:left="1440" w:hanging="360"/>
+        <w:ind w:left="1800" w:hanging="360"/>
       </w:pPr>
       <w:rPr>
         <w:rFonts w:ascii="Courier New" w:hAnsi="Courier New" w:cs="Courier New" w:hint="default"/>
@@ -6593,7 +6657,7 @@
       <w:lvlText w:val=""/>
       <w:lvlJc w:val="left"/>
       <w:pPr>
-        <w:ind w:left="2160" w:hanging="360"/>
+        <w:ind w:left="2520" w:hanging="360"/>
       </w:pPr>
       <w:rPr>
         <w:rFonts w:ascii="Wingdings" w:hAnsi="Wingdings" w:hint="default"/>
@@ -6605,7 +6669,7 @@
       <w:lvlText w:val=""/>
       <w:lvlJc w:val="left"/>
       <w:pPr>
-        <w:ind w:left="2880" w:hanging="360"/>
+        <w:ind w:left="3240" w:hanging="360"/>
       </w:pPr>
       <w:rPr>
         <w:rFonts w:ascii="Symbol" w:hAnsi="Symbol" w:hint="default"/>
@@ -6617,7 +6681,7 @@
       <w:lvlText w:val="o"/>
       <w:lvlJc w:val="left"/>
       <w:pPr>
-        <w:ind w:left="3600" w:hanging="360"/>
+        <w:ind w:left="3960" w:hanging="360"/>
       </w:pPr>
       <w:rPr>
         <w:rFonts w:ascii="Courier New" w:hAnsi="Courier New" w:cs="Courier New" w:hint="default"/>
@@ -6629,7 +6693,7 @@
       <w:lvlText w:val=""/>
       <w:lvlJc w:val="left"/>
       <w:pPr>
-        <w:ind w:left="4320" w:hanging="360"/>
+        <w:ind w:left="4680" w:hanging="360"/>
       </w:pPr>
       <w:rPr>
         <w:rFonts w:ascii="Wingdings" w:hAnsi="Wingdings" w:hint="default"/>
@@ -6641,7 +6705,7 @@
       <w:lvlText w:val=""/>
       <w:lvlJc w:val="left"/>
       <w:pPr>
-        <w:ind w:left="5040" w:hanging="360"/>
+        <w:ind w:left="5400" w:hanging="360"/>
       </w:pPr>
       <w:rPr>
         <w:rFonts w:ascii="Symbol" w:hAnsi="Symbol" w:hint="default"/>
@@ -6653,7 +6717,7 @@
       <w:lvlText w:val="o"/>
       <w:lvlJc w:val="left"/>
       <w:pPr>
-        <w:ind w:left="5760" w:hanging="360"/>
+        <w:ind w:left="6120" w:hanging="360"/>
       </w:pPr>
       <w:rPr>
         <w:rFonts w:ascii="Courier New" w:hAnsi="Courier New" w:cs="Courier New" w:hint="default"/>
@@ -6665,7 +6729,7 @@
       <w:lvlText w:val=""/>
       <w:lvlJc w:val="left"/>
       <w:pPr>
-        <w:ind w:left="6480" w:hanging="360"/>
+        <w:ind w:left="6840" w:hanging="360"/>
       </w:pPr>
       <w:rPr>
         <w:rFonts w:ascii="Wingdings" w:hAnsi="Wingdings" w:hint="default"/>

</xml_diff>